<commit_message>
template modified and patient page made mobile friendly
</commit_message>
<xml_diff>
--- a/backend/template.docx
+++ b/backend/template.docx
@@ -281,6 +281,7 @@
                           </w:rPr>
                           <w:t>{{</w:t>
                         </w:r>
+                        <w:proofErr w:type="spellStart"/>
                         <w:r>
                           <w:rPr>
                             <w:rFonts w:ascii="Times New Roman" w:hAnsi="Times New Roman" w:cs="Times New Roman"/>
@@ -289,6 +290,7 @@
                           </w:rPr>
                           <w:t>cap_dt</w:t>
                         </w:r>
+                        <w:proofErr w:type="spellEnd"/>
                         <w:r>
                           <w:rPr>
                             <w:rFonts w:ascii="Times New Roman" w:hAnsi="Times New Roman" w:cs="Times New Roman"/>
@@ -481,8 +483,18 @@
                 <w:sz w:val="28"/>
                 <w:szCs w:val="28"/>
               </w:rPr>
-              <w:t>:  {{roll}}</w:t>
-            </w:r>
+              <w:t>:  {{</w:t>
+            </w:r>
+            <w:proofErr w:type="gramStart"/>
+            <w:r>
+              <w:rPr>
+                <w:rFonts w:ascii="Times New Roman" w:hAnsi="Times New Roman" w:cs="Times New Roman"/>
+                <w:sz w:val="28"/>
+                <w:szCs w:val="28"/>
+              </w:rPr>
+              <w:t>roll}}</w:t>
+            </w:r>
+            <w:proofErr w:type="gramEnd"/>
           </w:p>
           <w:p>
             <w:pPr>
@@ -751,7 +763,25 @@
                 <w:sz w:val="28"/>
                 <w:szCs w:val="28"/>
               </w:rPr>
-              <w:t>{{addr}}</w:t>
+              <w:t>{{</w:t>
+            </w:r>
+            <w:proofErr w:type="spellStart"/>
+            <w:r>
+              <w:rPr>
+                <w:rFonts w:ascii="Times New Roman" w:hAnsi="Times New Roman" w:cs="Times New Roman"/>
+                <w:sz w:val="28"/>
+                <w:szCs w:val="28"/>
+              </w:rPr>
+              <w:t>addr</w:t>
+            </w:r>
+            <w:proofErr w:type="spellEnd"/>
+            <w:r>
+              <w:rPr>
+                <w:rFonts w:ascii="Times New Roman" w:hAnsi="Times New Roman" w:cs="Times New Roman"/>
+                <w:sz w:val="28"/>
+                <w:szCs w:val="28"/>
+              </w:rPr>
+              <w:t>}}</w:t>
             </w:r>
           </w:p>
           <w:p>
@@ -1055,15 +1085,15 @@
                           <w:jc w:val="center"/>
                           <w:rPr>
                             <w:rFonts w:ascii="Times New Roman" w:hAnsi="Times New Roman" w:cs="Times New Roman"/>
-                            <w:sz w:val="48"/>
-                            <w:szCs w:val="48"/>
+                            <w:sz w:val="40"/>
+                            <w:szCs w:val="40"/>
                           </w:rPr>
                         </w:pPr>
                         <w:r>
                           <w:rPr>
                             <w:rFonts w:ascii="Times New Roman" w:hAnsi="Times New Roman" w:cs="Times New Roman"/>
-                            <w:sz w:val="48"/>
-                            <w:szCs w:val="48"/>
+                            <w:sz w:val="40"/>
+                            <w:szCs w:val="40"/>
                           </w:rPr>
                           <w:t>E.N.T EXAMINATION REPORT</w:t>
                         </w:r>
@@ -1189,7 +1219,25 @@
                 <w:sz w:val="24"/>
                 <w:szCs w:val="24"/>
               </w:rPr>
-              <w:t>{{le_def}}</w:t>
+              <w:t>{{</w:t>
+            </w:r>
+            <w:proofErr w:type="spellStart"/>
+            <w:r>
+              <w:rPr>
+                <w:rFonts w:ascii="Times New Roman" w:hAnsi="Times New Roman" w:cs="Times New Roman"/>
+                <w:sz w:val="24"/>
+                <w:szCs w:val="24"/>
+              </w:rPr>
+              <w:t>le_def</w:t>
+            </w:r>
+            <w:proofErr w:type="spellEnd"/>
+            <w:r>
+              <w:rPr>
+                <w:rFonts w:ascii="Times New Roman" w:hAnsi="Times New Roman" w:cs="Times New Roman"/>
+                <w:sz w:val="24"/>
+                <w:szCs w:val="24"/>
+              </w:rPr>
+              <w:t>}}</w:t>
             </w:r>
             <w:r>
               <w:rPr>
@@ -1245,15 +1293,25 @@
                 <w:sz w:val="24"/>
                 <w:szCs w:val="24"/>
               </w:rPr>
-              <w:t xml:space="preserve">            </w:t>
-            </w:r>
-            <w:r>
-              <w:rPr>
-                <w:rFonts w:ascii="Times New Roman" w:hAnsi="Times New Roman" w:cs="Times New Roman"/>
-                <w:sz w:val="24"/>
-                <w:szCs w:val="24"/>
-              </w:rPr>
-              <w:t>{{le_def}}</w:t>
+              <w:t xml:space="preserve">            {{</w:t>
+            </w:r>
+            <w:proofErr w:type="spellStart"/>
+            <w:r>
+              <w:rPr>
+                <w:rFonts w:ascii="Times New Roman" w:hAnsi="Times New Roman" w:cs="Times New Roman"/>
+                <w:sz w:val="24"/>
+                <w:szCs w:val="24"/>
+              </w:rPr>
+              <w:t>le_def</w:t>
+            </w:r>
+            <w:proofErr w:type="spellEnd"/>
+            <w:r>
+              <w:rPr>
+                <w:rFonts w:ascii="Times New Roman" w:hAnsi="Times New Roman" w:cs="Times New Roman"/>
+                <w:sz w:val="24"/>
+                <w:szCs w:val="24"/>
+              </w:rPr>
+              <w:t>}}</w:t>
             </w:r>
             <w:r>
               <w:rPr>
@@ -1327,16 +1385,18 @@
                 <w:sz w:val="24"/>
                 <w:szCs w:val="24"/>
               </w:rPr>
-              <w:t>{{le_</w:t>
-            </w:r>
-            <w:r>
-              <w:rPr>
-                <w:rFonts w:ascii="Times New Roman" w:hAnsi="Times New Roman" w:cs="Times New Roman"/>
-                <w:sz w:val="24"/>
-                <w:szCs w:val="24"/>
-              </w:rPr>
-              <w:t>wax</w:t>
-            </w:r>
+              <w:t>{{</w:t>
+            </w:r>
+            <w:proofErr w:type="spellStart"/>
+            <w:r>
+              <w:rPr>
+                <w:rFonts w:ascii="Times New Roman" w:hAnsi="Times New Roman" w:cs="Times New Roman"/>
+                <w:sz w:val="24"/>
+                <w:szCs w:val="24"/>
+              </w:rPr>
+              <w:t>le_wax</w:t>
+            </w:r>
+            <w:proofErr w:type="spellEnd"/>
             <w:r>
               <w:rPr>
                 <w:rFonts w:ascii="Times New Roman" w:hAnsi="Times New Roman" w:cs="Times New Roman"/>
@@ -1399,7 +1459,25 @@
                 <w:sz w:val="24"/>
                 <w:szCs w:val="24"/>
               </w:rPr>
-              <w:t>{{le_def}}</w:t>
+              <w:t>{{</w:t>
+            </w:r>
+            <w:proofErr w:type="spellStart"/>
+            <w:r>
+              <w:rPr>
+                <w:rFonts w:ascii="Times New Roman" w:hAnsi="Times New Roman" w:cs="Times New Roman"/>
+                <w:sz w:val="24"/>
+                <w:szCs w:val="24"/>
+              </w:rPr>
+              <w:t>le_def</w:t>
+            </w:r>
+            <w:proofErr w:type="spellEnd"/>
+            <w:r>
+              <w:rPr>
+                <w:rFonts w:ascii="Times New Roman" w:hAnsi="Times New Roman" w:cs="Times New Roman"/>
+                <w:sz w:val="24"/>
+                <w:szCs w:val="24"/>
+              </w:rPr>
+              <w:t>}}</w:t>
             </w:r>
             <w:r>
               <w:rPr>
@@ -1449,7 +1527,16 @@
                 <w:sz w:val="24"/>
                 <w:szCs w:val="24"/>
               </w:rPr>
-              <w:t>{{le_</w:t>
+              <w:t>{{</w:t>
+            </w:r>
+            <w:proofErr w:type="spellStart"/>
+            <w:r>
+              <w:rPr>
+                <w:rFonts w:ascii="Times New Roman" w:hAnsi="Times New Roman" w:cs="Times New Roman"/>
+                <w:sz w:val="24"/>
+                <w:szCs w:val="24"/>
+              </w:rPr>
+              <w:t>le_</w:t>
             </w:r>
             <w:r>
               <w:rPr>
@@ -1459,6 +1546,7 @@
               </w:rPr>
               <w:t>tm</w:t>
             </w:r>
+            <w:proofErr w:type="spellEnd"/>
             <w:r>
               <w:rPr>
                 <w:rFonts w:ascii="Times New Roman" w:hAnsi="Times New Roman" w:cs="Times New Roman"/>
@@ -1505,7 +1593,25 @@
                 <w:sz w:val="24"/>
                 <w:szCs w:val="24"/>
               </w:rPr>
-              <w:t>{{le_def}}</w:t>
+              <w:t>{{</w:t>
+            </w:r>
+            <w:proofErr w:type="spellStart"/>
+            <w:r>
+              <w:rPr>
+                <w:rFonts w:ascii="Times New Roman" w:hAnsi="Times New Roman" w:cs="Times New Roman"/>
+                <w:sz w:val="24"/>
+                <w:szCs w:val="24"/>
+              </w:rPr>
+              <w:t>le_def</w:t>
+            </w:r>
+            <w:proofErr w:type="spellEnd"/>
+            <w:r>
+              <w:rPr>
+                <w:rFonts w:ascii="Times New Roman" w:hAnsi="Times New Roman" w:cs="Times New Roman"/>
+                <w:sz w:val="24"/>
+                <w:szCs w:val="24"/>
+              </w:rPr>
+              <w:t>}}</w:t>
             </w:r>
             <w:r>
               <w:rPr>
@@ -1571,7 +1677,16 @@
                 <w:sz w:val="24"/>
                 <w:szCs w:val="24"/>
               </w:rPr>
-              <w:t>{{le_d</w:t>
+              <w:t>{{</w:t>
+            </w:r>
+            <w:proofErr w:type="spellStart"/>
+            <w:r>
+              <w:rPr>
+                <w:rFonts w:ascii="Times New Roman" w:hAnsi="Times New Roman" w:cs="Times New Roman"/>
+                <w:sz w:val="24"/>
+                <w:szCs w:val="24"/>
+              </w:rPr>
+              <w:t>le_d</w:t>
             </w:r>
             <w:r>
               <w:rPr>
@@ -1581,6 +1696,7 @@
               </w:rPr>
               <w:t>is</w:t>
             </w:r>
+            <w:proofErr w:type="spellEnd"/>
             <w:r>
               <w:rPr>
                 <w:rFonts w:ascii="Times New Roman" w:hAnsi="Times New Roman" w:cs="Times New Roman"/>
@@ -1643,7 +1759,25 @@
                 <w:sz w:val="24"/>
                 <w:szCs w:val="24"/>
               </w:rPr>
-              <w:t>{{le_def}}</w:t>
+              <w:t>{{</w:t>
+            </w:r>
+            <w:proofErr w:type="spellStart"/>
+            <w:r>
+              <w:rPr>
+                <w:rFonts w:ascii="Times New Roman" w:hAnsi="Times New Roman" w:cs="Times New Roman"/>
+                <w:sz w:val="24"/>
+                <w:szCs w:val="24"/>
+              </w:rPr>
+              <w:t>le_def</w:t>
+            </w:r>
+            <w:proofErr w:type="spellEnd"/>
+            <w:r>
+              <w:rPr>
+                <w:rFonts w:ascii="Times New Roman" w:hAnsi="Times New Roman" w:cs="Times New Roman"/>
+                <w:sz w:val="24"/>
+                <w:szCs w:val="24"/>
+              </w:rPr>
+              <w:t>}}</w:t>
             </w:r>
           </w:p>
           <w:p>
@@ -1693,7 +1827,16 @@
                 <w:sz w:val="24"/>
                 <w:szCs w:val="24"/>
               </w:rPr>
-              <w:t>{{le_</w:t>
+              <w:t>{{</w:t>
+            </w:r>
+            <w:proofErr w:type="spellStart"/>
+            <w:r>
+              <w:rPr>
+                <w:rFonts w:ascii="Times New Roman" w:hAnsi="Times New Roman" w:cs="Times New Roman"/>
+                <w:sz w:val="24"/>
+                <w:szCs w:val="24"/>
+              </w:rPr>
+              <w:t>le_</w:t>
             </w:r>
             <w:r>
               <w:rPr>
@@ -1703,6 +1846,7 @@
               </w:rPr>
               <w:t>nh</w:t>
             </w:r>
+            <w:proofErr w:type="spellEnd"/>
             <w:r>
               <w:rPr>
                 <w:rFonts w:ascii="Times New Roman" w:hAnsi="Times New Roman" w:cs="Times New Roman"/>
@@ -1757,7 +1901,25 @@
                 <w:sz w:val="24"/>
                 <w:szCs w:val="24"/>
               </w:rPr>
-              <w:t>{{le_def}}</w:t>
+              <w:t>{{</w:t>
+            </w:r>
+            <w:proofErr w:type="spellStart"/>
+            <w:r>
+              <w:rPr>
+                <w:rFonts w:ascii="Times New Roman" w:hAnsi="Times New Roman" w:cs="Times New Roman"/>
+                <w:sz w:val="24"/>
+                <w:szCs w:val="24"/>
+              </w:rPr>
+              <w:t>le_def</w:t>
+            </w:r>
+            <w:proofErr w:type="spellEnd"/>
+            <w:r>
+              <w:rPr>
+                <w:rFonts w:ascii="Times New Roman" w:hAnsi="Times New Roman" w:cs="Times New Roman"/>
+                <w:sz w:val="24"/>
+                <w:szCs w:val="24"/>
+              </w:rPr>
+              <w:t>}}</w:t>
             </w:r>
           </w:p>
           <w:p>
@@ -1916,15 +2078,25 @@
                 <w:sz w:val="24"/>
                 <w:szCs w:val="24"/>
               </w:rPr>
-              <w:t xml:space="preserve"> </w:t>
-            </w:r>
-            <w:r>
-              <w:rPr>
-                <w:rFonts w:ascii="Times New Roman" w:hAnsi="Times New Roman" w:cs="Times New Roman"/>
-                <w:sz w:val="24"/>
-                <w:szCs w:val="24"/>
-              </w:rPr>
-              <w:t>{{le_nh}}</w:t>
+              <w:t xml:space="preserve"> {{</w:t>
+            </w:r>
+            <w:proofErr w:type="spellStart"/>
+            <w:r>
+              <w:rPr>
+                <w:rFonts w:ascii="Times New Roman" w:hAnsi="Times New Roman" w:cs="Times New Roman"/>
+                <w:sz w:val="24"/>
+                <w:szCs w:val="24"/>
+              </w:rPr>
+              <w:t>le_nh</w:t>
+            </w:r>
+            <w:proofErr w:type="spellEnd"/>
+            <w:r>
+              <w:rPr>
+                <w:rFonts w:ascii="Times New Roman" w:hAnsi="Times New Roman" w:cs="Times New Roman"/>
+                <w:sz w:val="24"/>
+                <w:szCs w:val="24"/>
+              </w:rPr>
+              <w:t>}}</w:t>
             </w:r>
             <w:r>
               <w:rPr>
@@ -1980,7 +2152,25 @@
                 <w:sz w:val="24"/>
                 <w:szCs w:val="24"/>
               </w:rPr>
-              <w:t>{{le_nh}}</w:t>
+              <w:t>{{</w:t>
+            </w:r>
+            <w:proofErr w:type="spellStart"/>
+            <w:r>
+              <w:rPr>
+                <w:rFonts w:ascii="Times New Roman" w:hAnsi="Times New Roman" w:cs="Times New Roman"/>
+                <w:sz w:val="24"/>
+                <w:szCs w:val="24"/>
+              </w:rPr>
+              <w:t>le_nh</w:t>
+            </w:r>
+            <w:proofErr w:type="spellEnd"/>
+            <w:r>
+              <w:rPr>
+                <w:rFonts w:ascii="Times New Roman" w:hAnsi="Times New Roman" w:cs="Times New Roman"/>
+                <w:sz w:val="24"/>
+                <w:szCs w:val="24"/>
+              </w:rPr>
+              <w:t>}}</w:t>
             </w:r>
           </w:p>
           <w:p>
@@ -2038,15 +2228,25 @@
                 <w:sz w:val="24"/>
                 <w:szCs w:val="24"/>
               </w:rPr>
-              <w:t xml:space="preserve"> </w:t>
-            </w:r>
-            <w:r>
-              <w:rPr>
-                <w:rFonts w:ascii="Times New Roman" w:hAnsi="Times New Roman" w:cs="Times New Roman"/>
-                <w:sz w:val="24"/>
-                <w:szCs w:val="24"/>
-              </w:rPr>
-              <w:t>{{le_nh}}</w:t>
+              <w:t xml:space="preserve"> {{</w:t>
+            </w:r>
+            <w:proofErr w:type="spellStart"/>
+            <w:r>
+              <w:rPr>
+                <w:rFonts w:ascii="Times New Roman" w:hAnsi="Times New Roman" w:cs="Times New Roman"/>
+                <w:sz w:val="24"/>
+                <w:szCs w:val="24"/>
+              </w:rPr>
+              <w:t>le_nh</w:t>
+            </w:r>
+            <w:proofErr w:type="spellEnd"/>
+            <w:r>
+              <w:rPr>
+                <w:rFonts w:ascii="Times New Roman" w:hAnsi="Times New Roman" w:cs="Times New Roman"/>
+                <w:sz w:val="24"/>
+                <w:szCs w:val="24"/>
+              </w:rPr>
+              <w:t>}}</w:t>
             </w:r>
             <w:r>
               <w:rPr>
@@ -2094,15 +2294,25 @@
                 <w:sz w:val="24"/>
                 <w:szCs w:val="24"/>
               </w:rPr>
-              <w:t xml:space="preserve">            </w:t>
-            </w:r>
-            <w:r>
-              <w:rPr>
-                <w:rFonts w:ascii="Times New Roman" w:hAnsi="Times New Roman" w:cs="Times New Roman"/>
-                <w:sz w:val="24"/>
-                <w:szCs w:val="24"/>
-              </w:rPr>
-              <w:t>{{le_nh}}</w:t>
+              <w:t xml:space="preserve">            {{</w:t>
+            </w:r>
+            <w:proofErr w:type="spellStart"/>
+            <w:r>
+              <w:rPr>
+                <w:rFonts w:ascii="Times New Roman" w:hAnsi="Times New Roman" w:cs="Times New Roman"/>
+                <w:sz w:val="24"/>
+                <w:szCs w:val="24"/>
+              </w:rPr>
+              <w:t>le_nh</w:t>
+            </w:r>
+            <w:proofErr w:type="spellEnd"/>
+            <w:r>
+              <w:rPr>
+                <w:rFonts w:ascii="Times New Roman" w:hAnsi="Times New Roman" w:cs="Times New Roman"/>
+                <w:sz w:val="24"/>
+                <w:szCs w:val="24"/>
+              </w:rPr>
+              <w:t>}}</w:t>
             </w:r>
           </w:p>
           <w:p>
@@ -2156,15 +2366,34 @@
                 <w:sz w:val="24"/>
                 <w:szCs w:val="24"/>
               </w:rPr>
-              <w:t xml:space="preserve"> </w:t>
-            </w:r>
-            <w:r>
-              <w:rPr>
-                <w:rFonts w:ascii="Times New Roman" w:hAnsi="Times New Roman" w:cs="Times New Roman"/>
-                <w:sz w:val="24"/>
-                <w:szCs w:val="24"/>
-              </w:rPr>
-              <w:t>{{le_nh}}</w:t>
+              <w:t xml:space="preserve"> {{</w:t>
+            </w:r>
+            <w:proofErr w:type="spellStart"/>
+            <w:r>
+              <w:rPr>
+                <w:rFonts w:ascii="Times New Roman" w:hAnsi="Times New Roman" w:cs="Times New Roman"/>
+                <w:sz w:val="24"/>
+                <w:szCs w:val="24"/>
+              </w:rPr>
+              <w:t>le_</w:t>
+            </w:r>
+            <w:proofErr w:type="gramStart"/>
+            <w:r>
+              <w:rPr>
+                <w:rFonts w:ascii="Times New Roman" w:hAnsi="Times New Roman" w:cs="Times New Roman"/>
+                <w:sz w:val="24"/>
+                <w:szCs w:val="24"/>
+              </w:rPr>
+              <w:t>nh</w:t>
+            </w:r>
+            <w:proofErr w:type="spellEnd"/>
+            <w:r>
+              <w:rPr>
+                <w:rFonts w:ascii="Times New Roman" w:hAnsi="Times New Roman" w:cs="Times New Roman"/>
+                <w:sz w:val="24"/>
+                <w:szCs w:val="24"/>
+              </w:rPr>
+              <w:t>}}</w:t>
             </w:r>
             <w:r>
               <w:rPr>
@@ -2198,7 +2427,18 @@
                 <w:sz w:val="24"/>
                 <w:szCs w:val="24"/>
               </w:rPr>
-              <w:t>(4) NECK</w:t>
+              <w:t>(</w:t>
+            </w:r>
+            <w:proofErr w:type="gramEnd"/>
+            <w:r>
+              <w:rPr>
+                <w:rFonts w:ascii="Times New Roman" w:hAnsi="Times New Roman" w:cs="Times New Roman"/>
+                <w:b/>
+                <w:bCs/>
+                <w:sz w:val="24"/>
+                <w:szCs w:val="24"/>
+              </w:rPr>
+              <w:t>4) NECK</w:t>
             </w:r>
           </w:p>
           <w:p>
@@ -2248,31 +2488,7 @@
                 <w:sz w:val="24"/>
                 <w:szCs w:val="24"/>
               </w:rPr>
-              <w:t xml:space="preserve">                                    </w:t>
-            </w:r>
-            <w:r>
-              <w:rPr>
-                <w:rFonts w:ascii="Times New Roman" w:hAnsi="Times New Roman" w:cs="Times New Roman"/>
-                <w:sz w:val="24"/>
-                <w:szCs w:val="24"/>
-              </w:rPr>
-              <w:t>{{</w:t>
-            </w:r>
-            <w:r>
-              <w:rPr>
-                <w:rFonts w:ascii="Times New Roman" w:hAnsi="Times New Roman" w:cs="Times New Roman"/>
-                <w:sz w:val="24"/>
-                <w:szCs w:val="24"/>
-              </w:rPr>
-              <w:t>throat</w:t>
-            </w:r>
-            <w:r>
-              <w:rPr>
-                <w:rFonts w:ascii="Times New Roman" w:hAnsi="Times New Roman" w:cs="Times New Roman"/>
-                <w:sz w:val="24"/>
-                <w:szCs w:val="24"/>
-              </w:rPr>
-              <w:t>}}</w:t>
+              <w:t xml:space="preserve">                                    {{throat}}</w:t>
             </w:r>
             <w:r>
               <w:rPr>
@@ -2312,31 +2528,7 @@
                 <w:sz w:val="24"/>
                 <w:szCs w:val="24"/>
               </w:rPr>
-              <w:t xml:space="preserve">            </w:t>
-            </w:r>
-            <w:r>
-              <w:rPr>
-                <w:rFonts w:ascii="Times New Roman" w:hAnsi="Times New Roman" w:cs="Times New Roman"/>
-                <w:sz w:val="24"/>
-                <w:szCs w:val="24"/>
-              </w:rPr>
-              <w:t>{{</w:t>
-            </w:r>
-            <w:r>
-              <w:rPr>
-                <w:rFonts w:ascii="Times New Roman" w:hAnsi="Times New Roman" w:cs="Times New Roman"/>
-                <w:sz w:val="24"/>
-                <w:szCs w:val="24"/>
-              </w:rPr>
-              <w:t>neck</w:t>
-            </w:r>
-            <w:r>
-              <w:rPr>
-                <w:rFonts w:ascii="Times New Roman" w:hAnsi="Times New Roman" w:cs="Times New Roman"/>
-                <w:sz w:val="24"/>
-                <w:szCs w:val="24"/>
-              </w:rPr>
-              <w:t>}}</w:t>
+              <w:t xml:space="preserve">            {{neck}}</w:t>
             </w:r>
           </w:p>
           <w:p>
@@ -2354,23 +2546,7 @@
                 <w:sz w:val="24"/>
                 <w:szCs w:val="24"/>
               </w:rPr>
-              <w:t xml:space="preserve">Tonsils          </w:t>
-            </w:r>
-            <w:r>
-              <w:rPr>
-                <w:rFonts w:ascii="Times New Roman" w:hAnsi="Times New Roman" w:cs="Times New Roman"/>
-                <w:sz w:val="24"/>
-                <w:szCs w:val="24"/>
-              </w:rPr>
-              <w:t xml:space="preserve">                                       </w:t>
-            </w:r>
-            <w:r>
-              <w:rPr>
-                <w:rFonts w:ascii="Times New Roman" w:hAnsi="Times New Roman" w:cs="Times New Roman"/>
-                <w:sz w:val="24"/>
-                <w:szCs w:val="24"/>
-              </w:rPr>
-              <w:t xml:space="preserve">{{tons}}                         </w:t>
+              <w:t xml:space="preserve">Tonsils                                                 {{tons}}                         </w:t>
             </w:r>
             <w:r>
               <w:rPr>
@@ -2451,15 +2627,15 @@
                           <w:jc w:val="center"/>
                           <w:rPr>
                             <w:rFonts w:ascii="Times New Roman" w:hAnsi="Times New Roman" w:cs="Times New Roman"/>
-                            <w:sz w:val="44"/>
-                            <w:szCs w:val="44"/>
+                            <w:sz w:val="40"/>
+                            <w:szCs w:val="40"/>
                           </w:rPr>
                         </w:pPr>
                         <w:r>
                           <w:rPr>
                             <w:rFonts w:ascii="Times New Roman" w:hAnsi="Times New Roman" w:cs="Times New Roman"/>
-                            <w:sz w:val="44"/>
-                            <w:szCs w:val="44"/>
+                            <w:sz w:val="40"/>
+                            <w:szCs w:val="40"/>
                           </w:rPr>
                           <w:t xml:space="preserve">VISION EXAMINATION REPORT </w:t>
                         </w:r>
@@ -2627,23 +2803,25 @@
                 <w:sz w:val="28"/>
                 <w:szCs w:val="28"/>
               </w:rPr>
-              <w:t xml:space="preserve">                    </w:t>
-            </w:r>
-            <w:r>
-              <w:rPr>
-                <w:rFonts w:ascii="Times New Roman" w:hAnsi="Times New Roman" w:cs="Times New Roman"/>
-                <w:sz w:val="28"/>
-                <w:szCs w:val="28"/>
-              </w:rPr>
-              <w:t>{{rcb}}</w:t>
-            </w:r>
-            <w:r>
-              <w:rPr>
-                <w:rFonts w:ascii="Times New Roman" w:hAnsi="Times New Roman" w:cs="Times New Roman"/>
-                <w:sz w:val="28"/>
-                <w:szCs w:val="28"/>
-              </w:rPr>
-              <w:t xml:space="preserve">       </w:t>
+              <w:t xml:space="preserve">                    {{</w:t>
+            </w:r>
+            <w:proofErr w:type="spellStart"/>
+            <w:r>
+              <w:rPr>
+                <w:rFonts w:ascii="Times New Roman" w:hAnsi="Times New Roman" w:cs="Times New Roman"/>
+                <w:sz w:val="28"/>
+                <w:szCs w:val="28"/>
+              </w:rPr>
+              <w:t>rcb</w:t>
+            </w:r>
+            <w:proofErr w:type="spellEnd"/>
+            <w:r>
+              <w:rPr>
+                <w:rFonts w:ascii="Times New Roman" w:hAnsi="Times New Roman" w:cs="Times New Roman"/>
+                <w:sz w:val="28"/>
+                <w:szCs w:val="28"/>
+              </w:rPr>
+              <w:t xml:space="preserve">}}       </w:t>
             </w:r>
             <w:r>
               <w:rPr>
@@ -2676,14 +2854,25 @@
                 <w:szCs w:val="28"/>
               </w:rPr>
               <w:tab/>
-            </w:r>
-            <w:r>
-              <w:rPr>
-                <w:rFonts w:ascii="Times New Roman" w:hAnsi="Times New Roman" w:cs="Times New Roman"/>
-                <w:sz w:val="28"/>
-                <w:szCs w:val="28"/>
-              </w:rPr>
-              <w:t xml:space="preserve">                   {{lcb}}</w:t>
+              <w:t xml:space="preserve">                   {{</w:t>
+            </w:r>
+            <w:proofErr w:type="spellStart"/>
+            <w:r>
+              <w:rPr>
+                <w:rFonts w:ascii="Times New Roman" w:hAnsi="Times New Roman" w:cs="Times New Roman"/>
+                <w:sz w:val="28"/>
+                <w:szCs w:val="28"/>
+              </w:rPr>
+              <w:t>lcb</w:t>
+            </w:r>
+            <w:proofErr w:type="spellEnd"/>
+            <w:r>
+              <w:rPr>
+                <w:rFonts w:ascii="Times New Roman" w:hAnsi="Times New Roman" w:cs="Times New Roman"/>
+                <w:sz w:val="28"/>
+                <w:szCs w:val="28"/>
+              </w:rPr>
+              <w:t>}}</w:t>
             </w:r>
           </w:p>
           <w:p>
@@ -2733,7 +2922,25 @@
                 <w:sz w:val="28"/>
                 <w:szCs w:val="28"/>
               </w:rPr>
-              <w:t xml:space="preserve">{{rcb}}      </w:t>
+              <w:t>{{</w:t>
+            </w:r>
+            <w:proofErr w:type="spellStart"/>
+            <w:r>
+              <w:rPr>
+                <w:rFonts w:ascii="Times New Roman" w:hAnsi="Times New Roman" w:cs="Times New Roman"/>
+                <w:sz w:val="28"/>
+                <w:szCs w:val="28"/>
+              </w:rPr>
+              <w:t>rcb</w:t>
+            </w:r>
+            <w:proofErr w:type="spellEnd"/>
+            <w:r>
+              <w:rPr>
+                <w:rFonts w:ascii="Times New Roman" w:hAnsi="Times New Roman" w:cs="Times New Roman"/>
+                <w:sz w:val="28"/>
+                <w:szCs w:val="28"/>
+              </w:rPr>
+              <w:t xml:space="preserve">}}      </w:t>
             </w:r>
             <w:r>
               <w:rPr>
@@ -2775,6 +2982,7 @@
               </w:rPr>
               <w:t>{{</w:t>
             </w:r>
+            <w:proofErr w:type="spellStart"/>
             <w:r>
               <w:rPr>
                 <w:rFonts w:ascii="Times New Roman" w:hAnsi="Times New Roman" w:cs="Times New Roman"/>
@@ -2783,6 +2991,7 @@
               </w:rPr>
               <w:t>lcb</w:t>
             </w:r>
+            <w:proofErr w:type="spellEnd"/>
             <w:r>
               <w:rPr>
                 <w:rFonts w:ascii="Times New Roman" w:hAnsi="Times New Roman" w:cs="Times New Roman"/>
@@ -2862,7 +3071,25 @@
                 <w:sz w:val="28"/>
                 <w:szCs w:val="28"/>
               </w:rPr>
-              <w:t>{{rsq}}</w:t>
+              <w:t>{{</w:t>
+            </w:r>
+            <w:proofErr w:type="spellStart"/>
+            <w:r>
+              <w:rPr>
+                <w:rFonts w:ascii="Times New Roman" w:hAnsi="Times New Roman" w:cs="Times New Roman"/>
+                <w:sz w:val="28"/>
+                <w:szCs w:val="28"/>
+              </w:rPr>
+              <w:t>rsq</w:t>
+            </w:r>
+            <w:proofErr w:type="spellEnd"/>
+            <w:r>
+              <w:rPr>
+                <w:rFonts w:ascii="Times New Roman" w:hAnsi="Times New Roman" w:cs="Times New Roman"/>
+                <w:sz w:val="28"/>
+                <w:szCs w:val="28"/>
+              </w:rPr>
+              <w:t>}}</w:t>
             </w:r>
             <w:r>
               <w:rPr>
@@ -2902,7 +3129,25 @@
                 <w:sz w:val="28"/>
                 <w:szCs w:val="28"/>
               </w:rPr>
-              <w:t xml:space="preserve">                   {{lsq}}</w:t>
+              <w:t xml:space="preserve">                   {{</w:t>
+            </w:r>
+            <w:proofErr w:type="spellStart"/>
+            <w:r>
+              <w:rPr>
+                <w:rFonts w:ascii="Times New Roman" w:hAnsi="Times New Roman" w:cs="Times New Roman"/>
+                <w:sz w:val="28"/>
+                <w:szCs w:val="28"/>
+              </w:rPr>
+              <w:t>lsq</w:t>
+            </w:r>
+            <w:proofErr w:type="spellEnd"/>
+            <w:r>
+              <w:rPr>
+                <w:rFonts w:ascii="Times New Roman" w:hAnsi="Times New Roman" w:cs="Times New Roman"/>
+                <w:sz w:val="28"/>
+                <w:szCs w:val="28"/>
+              </w:rPr>
+              <w:t>}}</w:t>
             </w:r>
           </w:p>
           <w:p/>
@@ -3008,15 +3253,15 @@
                           <w:jc w:val="center"/>
                           <w:rPr>
                             <w:rFonts w:ascii="Times New Roman" w:hAnsi="Times New Roman" w:cs="Times New Roman"/>
-                            <w:sz w:val="32"/>
-                            <w:szCs w:val="32"/>
+                            <w:sz w:val="40"/>
+                            <w:szCs w:val="40"/>
                           </w:rPr>
                         </w:pPr>
                         <w:r>
                           <w:rPr>
                             <w:rFonts w:ascii="Times New Roman" w:hAnsi="Times New Roman" w:cs="Times New Roman"/>
-                            <w:sz w:val="32"/>
-                            <w:szCs w:val="32"/>
+                            <w:sz w:val="40"/>
+                            <w:szCs w:val="40"/>
                           </w:rPr>
                           <w:t>GENERAL EXANIMATION REPORT</w:t>
                         </w:r>
@@ -3083,23 +3328,57 @@
                 <w:sz w:val="24"/>
                 <w:szCs w:val="24"/>
               </w:rPr>
-              <w:tab/>
-            </w:r>
-            <w:r>
-              <w:rPr>
-                <w:rFonts w:ascii="Times New Roman" w:hAnsi="Times New Roman" w:cs="Times New Roman"/>
-                <w:sz w:val="24"/>
-                <w:szCs w:val="24"/>
-              </w:rPr>
-              <w:tab/>
-            </w:r>
-            <w:r>
-              <w:rPr>
-                <w:rFonts w:ascii="Times New Roman" w:hAnsi="Times New Roman" w:cs="Times New Roman"/>
-                <w:sz w:val="24"/>
-                <w:szCs w:val="24"/>
-              </w:rPr>
-              <w:tab/>
+              <w:t>{{</w:t>
+            </w:r>
+            <w:proofErr w:type="spellStart"/>
+            <w:r>
+              <w:rPr>
+                <w:rFonts w:ascii="Times New Roman" w:hAnsi="Times New Roman" w:cs="Times New Roman"/>
+                <w:sz w:val="24"/>
+                <w:szCs w:val="24"/>
+              </w:rPr>
+              <w:t>ht</w:t>
+            </w:r>
+            <w:proofErr w:type="spellEnd"/>
+            <w:r>
+              <w:rPr>
+                <w:rFonts w:ascii="Times New Roman" w:hAnsi="Times New Roman" w:cs="Times New Roman"/>
+                <w:sz w:val="24"/>
+                <w:szCs w:val="24"/>
+              </w:rPr>
+              <w:t>}}</w:t>
+            </w:r>
+            <w:r>
+              <w:rPr>
+                <w:rFonts w:ascii="Times New Roman" w:hAnsi="Times New Roman" w:cs="Times New Roman"/>
+                <w:sz w:val="24"/>
+                <w:szCs w:val="24"/>
+              </w:rPr>
+              <w:tab/>
+            </w:r>
+            <w:r>
+              <w:rPr>
+                <w:rFonts w:ascii="Times New Roman" w:hAnsi="Times New Roman" w:cs="Times New Roman"/>
+                <w:sz w:val="24"/>
+                <w:szCs w:val="24"/>
+              </w:rPr>
+              <w:tab/>
+            </w:r>
+            <w:r>
+              <w:rPr>
+                <w:rFonts w:ascii="Times New Roman" w:hAnsi="Times New Roman" w:cs="Times New Roman"/>
+                <w:sz w:val="24"/>
+                <w:szCs w:val="24"/>
+              </w:rPr>
+              <w:tab/>
+            </w:r>
+            <w:r>
+              <w:rPr>
+                <w:rFonts w:ascii="Times New Roman" w:hAnsi="Times New Roman" w:cs="Times New Roman"/>
+                <w:sz w:val="24"/>
+                <w:szCs w:val="24"/>
+              </w:rPr>
+              <w:t xml:space="preserve">          </w:t>
             </w:r>
             <w:r>
               <w:rPr>
@@ -3123,7 +3402,41 @@
                 <w:sz w:val="24"/>
                 <w:szCs w:val="24"/>
               </w:rPr>
-              <w:tab/>
+              <w:t xml:space="preserve">        {{</w:t>
+            </w:r>
+            <w:proofErr w:type="spellStart"/>
+            <w:r>
+              <w:rPr>
+                <w:rFonts w:ascii="Times New Roman" w:hAnsi="Times New Roman" w:cs="Times New Roman"/>
+                <w:sz w:val="24"/>
+                <w:szCs w:val="24"/>
+              </w:rPr>
+              <w:t>wt</w:t>
+            </w:r>
+            <w:proofErr w:type="spellEnd"/>
+            <w:r>
+              <w:rPr>
+                <w:rFonts w:ascii="Times New Roman" w:hAnsi="Times New Roman" w:cs="Times New Roman"/>
+                <w:sz w:val="24"/>
+                <w:szCs w:val="24"/>
+              </w:rPr>
+              <w:t>}}</w:t>
+            </w:r>
+            <w:r>
+              <w:rPr>
+                <w:rFonts w:ascii="Times New Roman" w:hAnsi="Times New Roman" w:cs="Times New Roman"/>
+                <w:sz w:val="24"/>
+                <w:szCs w:val="24"/>
+              </w:rPr>
+              <w:tab/>
+            </w:r>
+            <w:r>
+              <w:rPr>
+                <w:rFonts w:ascii="Times New Roman" w:hAnsi="Times New Roman" w:cs="Times New Roman"/>
+                <w:sz w:val="24"/>
+                <w:szCs w:val="24"/>
+              </w:rPr>
+              <w:t xml:space="preserve">                      </w:t>
             </w:r>
             <w:r>
               <w:rPr>
@@ -3132,6 +3445,32 @@
                 <w:szCs w:val="24"/>
               </w:rPr>
               <w:t xml:space="preserve">BMI </w:t>
+            </w:r>
+            <w:r>
+              <w:rPr>
+                <w:rFonts w:ascii="Times New Roman" w:hAnsi="Times New Roman" w:cs="Times New Roman"/>
+                <w:sz w:val="24"/>
+                <w:szCs w:val="24"/>
+              </w:rPr>
+              <w:t xml:space="preserve">              {{</w:t>
+            </w:r>
+            <w:proofErr w:type="spellStart"/>
+            <w:r>
+              <w:rPr>
+                <w:rFonts w:ascii="Times New Roman" w:hAnsi="Times New Roman" w:cs="Times New Roman"/>
+                <w:sz w:val="24"/>
+                <w:szCs w:val="24"/>
+              </w:rPr>
+              <w:t>bmi</w:t>
+            </w:r>
+            <w:proofErr w:type="spellEnd"/>
+            <w:r>
+              <w:rPr>
+                <w:rFonts w:ascii="Times New Roman" w:hAnsi="Times New Roman" w:cs="Times New Roman"/>
+                <w:sz w:val="24"/>
+                <w:szCs w:val="24"/>
+              </w:rPr>
+              <w:t>}}</w:t>
             </w:r>
           </w:p>
           <w:p>
@@ -3145,6 +3484,8 @@
               <w:ind w:left="338"/>
               <w:rPr>
                 <w:rFonts w:ascii="Times New Roman" w:hAnsi="Times New Roman" w:cs="Times New Roman"/>
+                <w:b/>
+                <w:bCs/>
                 <w:sz w:val="24"/>
                 <w:szCs w:val="24"/>
               </w:rPr>
@@ -3152,6 +3493,8 @@
             <w:r>
               <w:rPr>
                 <w:rFonts w:ascii="Times New Roman" w:hAnsi="Times New Roman" w:cs="Times New Roman"/>
+                <w:b/>
+                <w:bCs/>
                 <w:sz w:val="24"/>
                 <w:szCs w:val="24"/>
               </w:rPr>
@@ -3189,31 +3532,39 @@
                 <w:sz w:val="24"/>
                 <w:szCs w:val="24"/>
               </w:rPr>
-              <w:tab/>
-            </w:r>
-            <w:r>
-              <w:rPr>
-                <w:rFonts w:ascii="Times New Roman" w:hAnsi="Times New Roman" w:cs="Times New Roman"/>
-                <w:sz w:val="24"/>
-                <w:szCs w:val="24"/>
-              </w:rPr>
-              <w:tab/>
-            </w:r>
-            <w:r>
-              <w:rPr>
-                <w:rFonts w:ascii="Times New Roman" w:hAnsi="Times New Roman" w:cs="Times New Roman"/>
-                <w:sz w:val="24"/>
-                <w:szCs w:val="24"/>
-              </w:rPr>
-              <w:t>No Abnormality</w:t>
-            </w:r>
-            <w:r>
-              <w:rPr>
-                <w:rFonts w:ascii="Times New Roman" w:hAnsi="Times New Roman" w:cs="Times New Roman"/>
-                <w:sz w:val="24"/>
-                <w:szCs w:val="24"/>
-              </w:rPr>
-              <w:t xml:space="preserve">/Abnormality       </w:t>
+              <w:t xml:space="preserve">                        </w:t>
+            </w:r>
+            <w:r>
+              <w:rPr>
+                <w:rFonts w:ascii="Times New Roman" w:hAnsi="Times New Roman" w:cs="Times New Roman"/>
+                <w:sz w:val="24"/>
+                <w:szCs w:val="24"/>
+              </w:rPr>
+              <w:tab/>
+            </w:r>
+            <w:r>
+              <w:rPr>
+                <w:rFonts w:ascii="Times New Roman" w:hAnsi="Times New Roman" w:cs="Times New Roman"/>
+                <w:sz w:val="24"/>
+                <w:szCs w:val="24"/>
+              </w:rPr>
+              <w:t xml:space="preserve">         {{nails}}</w:t>
+            </w:r>
+            <w:r>
+              <w:rPr>
+                <w:rFonts w:ascii="Times New Roman" w:hAnsi="Times New Roman" w:cs="Times New Roman"/>
+                <w:sz w:val="24"/>
+                <w:szCs w:val="24"/>
+              </w:rPr>
+              <w:tab/>
+            </w:r>
+            <w:r>
+              <w:rPr>
+                <w:rFonts w:ascii="Times New Roman" w:hAnsi="Times New Roman" w:cs="Times New Roman"/>
+                <w:sz w:val="24"/>
+                <w:szCs w:val="24"/>
+              </w:rPr>
+              <w:t xml:space="preserve">             </w:t>
             </w:r>
             <w:r>
               <w:rPr>
@@ -3229,15 +3580,15 @@
                 <w:sz w:val="24"/>
                 <w:szCs w:val="24"/>
               </w:rPr>
-              <w:t xml:space="preserve">  Abnormality/</w:t>
-            </w:r>
-            <w:r>
-              <w:rPr>
-                <w:rFonts w:ascii="Times New Roman" w:hAnsi="Times New Roman" w:cs="Times New Roman"/>
-                <w:sz w:val="24"/>
-                <w:szCs w:val="24"/>
-              </w:rPr>
-              <w:t>No Abnormality</w:t>
+              <w:t xml:space="preserve">  </w:t>
+            </w:r>
+            <w:r>
+              <w:rPr>
+                <w:rFonts w:ascii="Times New Roman" w:hAnsi="Times New Roman" w:cs="Times New Roman"/>
+                <w:sz w:val="24"/>
+                <w:szCs w:val="24"/>
+              </w:rPr>
+              <w:t xml:space="preserve">              {{hair}}</w:t>
             </w:r>
           </w:p>
           <w:p>
@@ -3287,15 +3638,7 @@
                 <w:sz w:val="24"/>
                 <w:szCs w:val="24"/>
               </w:rPr>
-              <w:t>No Abnormality</w:t>
-            </w:r>
-            <w:r>
-              <w:rPr>
-                <w:rFonts w:ascii="Times New Roman" w:hAnsi="Times New Roman" w:cs="Times New Roman"/>
-                <w:sz w:val="24"/>
-                <w:szCs w:val="24"/>
-              </w:rPr>
-              <w:t>/Abnormality</w:t>
+              <w:t xml:space="preserve">                     {{skin}}</w:t>
             </w:r>
             <w:r>
               <w:rPr>
@@ -3304,7 +3647,34 @@
                 <w:szCs w:val="24"/>
               </w:rPr>
               <w:br/>
-              <w:t>(2) ANEMIA/ FIGURE</w:t>
+            </w:r>
+            <w:r>
+              <w:rPr>
+                <w:rFonts w:ascii="Times New Roman" w:hAnsi="Times New Roman" w:cs="Times New Roman"/>
+                <w:b/>
+                <w:bCs/>
+                <w:sz w:val="24"/>
+                <w:szCs w:val="24"/>
+              </w:rPr>
+              <w:t>(2)</w:t>
+            </w:r>
+            <w:r>
+              <w:rPr>
+                <w:rFonts w:ascii="Times New Roman" w:hAnsi="Times New Roman" w:cs="Times New Roman"/>
+                <w:sz w:val="24"/>
+                <w:szCs w:val="24"/>
+              </w:rPr>
+              <w:t xml:space="preserve"> </w:t>
+            </w:r>
+            <w:r>
+              <w:rPr>
+                <w:rFonts w:ascii="Times New Roman" w:hAnsi="Times New Roman" w:cs="Times New Roman"/>
+                <w:b/>
+                <w:bCs/>
+                <w:sz w:val="24"/>
+                <w:szCs w:val="24"/>
+              </w:rPr>
+              <w:t>ANEMIA/ FIGURE</w:t>
             </w:r>
           </w:p>
           <w:p>
@@ -3346,23 +3716,25 @@
                 <w:sz w:val="24"/>
                 <w:szCs w:val="24"/>
               </w:rPr>
-              <w:tab/>
-            </w:r>
-            <w:r>
-              <w:rPr>
-                <w:rFonts w:ascii="Times New Roman" w:hAnsi="Times New Roman" w:cs="Times New Roman"/>
-                <w:sz w:val="24"/>
-                <w:szCs w:val="24"/>
-              </w:rPr>
-              <w:t>No Abnormality</w:t>
-            </w:r>
-            <w:r>
-              <w:rPr>
-                <w:rFonts w:ascii="Times New Roman" w:hAnsi="Times New Roman" w:cs="Times New Roman"/>
-                <w:sz w:val="24"/>
-                <w:szCs w:val="24"/>
-              </w:rPr>
-              <w:t>/Abnormality</w:t>
+              <w:t xml:space="preserve">         {{</w:t>
+            </w:r>
+            <w:proofErr w:type="spellStart"/>
+            <w:r>
+              <w:rPr>
+                <w:rFonts w:ascii="Times New Roman" w:hAnsi="Times New Roman" w:cs="Times New Roman"/>
+                <w:sz w:val="24"/>
+                <w:szCs w:val="24"/>
+              </w:rPr>
+              <w:t>anem</w:t>
+            </w:r>
+            <w:proofErr w:type="spellEnd"/>
+            <w:r>
+              <w:rPr>
+                <w:rFonts w:ascii="Times New Roman" w:hAnsi="Times New Roman" w:cs="Times New Roman"/>
+                <w:sz w:val="24"/>
+                <w:szCs w:val="24"/>
+              </w:rPr>
+              <w:t>}}</w:t>
             </w:r>
           </w:p>
           <w:p>
@@ -3370,6 +3742,8 @@
               <w:spacing w:line="360" w:lineRule="auto"/>
               <w:rPr>
                 <w:rFonts w:ascii="Times New Roman" w:hAnsi="Times New Roman" w:cs="Times New Roman"/>
+                <w:b/>
+                <w:bCs/>
                 <w:sz w:val="24"/>
                 <w:szCs w:val="24"/>
               </w:rPr>
@@ -3377,6 +3751,8 @@
             <w:r>
               <w:rPr>
                 <w:rFonts w:ascii="Times New Roman" w:hAnsi="Times New Roman" w:cs="Times New Roman"/>
+                <w:b/>
+                <w:bCs/>
                 <w:sz w:val="24"/>
                 <w:szCs w:val="24"/>
               </w:rPr>
@@ -3430,23 +3806,7 @@
                 <w:sz w:val="24"/>
                 <w:szCs w:val="24"/>
               </w:rPr>
-              <w:tab/>
-            </w:r>
-            <w:r>
-              <w:rPr>
-                <w:rFonts w:ascii="Times New Roman" w:hAnsi="Times New Roman" w:cs="Times New Roman"/>
-                <w:sz w:val="24"/>
-                <w:szCs w:val="24"/>
-              </w:rPr>
-              <w:t>No</w:t>
-            </w:r>
-            <w:r>
-              <w:rPr>
-                <w:rFonts w:ascii="Times New Roman" w:hAnsi="Times New Roman" w:cs="Times New Roman"/>
-                <w:sz w:val="24"/>
-                <w:szCs w:val="24"/>
-              </w:rPr>
-              <w:t>/YES</w:t>
+              <w:t xml:space="preserve">         {{allergy}}</w:t>
             </w:r>
           </w:p>
           <w:p>
@@ -3454,6 +3814,8 @@
               <w:spacing w:line="360" w:lineRule="auto"/>
               <w:rPr>
                 <w:rFonts w:ascii="Times New Roman" w:hAnsi="Times New Roman" w:cs="Times New Roman"/>
+                <w:b/>
+                <w:bCs/>
                 <w:sz w:val="24"/>
                 <w:szCs w:val="24"/>
               </w:rPr>
@@ -3461,6 +3823,8 @@
             <w:r>
               <w:rPr>
                 <w:rFonts w:ascii="Times New Roman" w:hAnsi="Times New Roman" w:cs="Times New Roman"/>
+                <w:b/>
+                <w:bCs/>
                 <w:sz w:val="24"/>
                 <w:szCs w:val="24"/>
               </w:rPr>
@@ -3498,31 +3862,57 @@
                 <w:sz w:val="24"/>
                 <w:szCs w:val="24"/>
               </w:rPr>
-              <w:t>Yes/ No</w:t>
-            </w:r>
-            <w:r>
-              <w:rPr>
-                <w:rFonts w:ascii="Times New Roman" w:hAnsi="Times New Roman" w:cs="Times New Roman"/>
-                <w:sz w:val="24"/>
-                <w:szCs w:val="24"/>
-              </w:rPr>
-              <w:tab/>
-            </w:r>
-            <w:r>
-              <w:rPr>
-                <w:rFonts w:ascii="Times New Roman" w:hAnsi="Times New Roman" w:cs="Times New Roman"/>
-                <w:sz w:val="24"/>
-                <w:szCs w:val="24"/>
-              </w:rPr>
-              <w:tab/>
-            </w:r>
-            <w:r>
-              <w:rPr>
-                <w:rFonts w:ascii="Times New Roman" w:hAnsi="Times New Roman" w:cs="Times New Roman"/>
-                <w:sz w:val="24"/>
-                <w:szCs w:val="24"/>
-              </w:rPr>
-              <w:tab/>
+              <w:tab/>
+            </w:r>
+            <w:r>
+              <w:rPr>
+                <w:rFonts w:ascii="Times New Roman" w:hAnsi="Times New Roman" w:cs="Times New Roman"/>
+                <w:sz w:val="24"/>
+                <w:szCs w:val="24"/>
+              </w:rPr>
+              <w:tab/>
+            </w:r>
+            <w:r>
+              <w:rPr>
+                <w:rFonts w:ascii="Times New Roman" w:hAnsi="Times New Roman" w:cs="Times New Roman"/>
+                <w:sz w:val="24"/>
+                <w:szCs w:val="24"/>
+              </w:rPr>
+              <w:tab/>
+            </w:r>
+            <w:r>
+              <w:rPr>
+                <w:rFonts w:ascii="Times New Roman" w:hAnsi="Times New Roman" w:cs="Times New Roman"/>
+                <w:sz w:val="24"/>
+                <w:szCs w:val="24"/>
+              </w:rPr>
+              <w:t xml:space="preserve">         {{</w:t>
+            </w:r>
+            <w:proofErr w:type="spellStart"/>
+            <w:r>
+              <w:rPr>
+                <w:rFonts w:ascii="Times New Roman" w:hAnsi="Times New Roman" w:cs="Times New Roman"/>
+                <w:sz w:val="24"/>
+                <w:szCs w:val="24"/>
+              </w:rPr>
+              <w:t>ab_soft</w:t>
+            </w:r>
+            <w:proofErr w:type="spellEnd"/>
+            <w:r>
+              <w:rPr>
+                <w:rFonts w:ascii="Times New Roman" w:hAnsi="Times New Roman" w:cs="Times New Roman"/>
+                <w:sz w:val="24"/>
+                <w:szCs w:val="24"/>
+              </w:rPr>
+              <w:t xml:space="preserve">}}                                </w:t>
+            </w:r>
+            <w:r>
+              <w:rPr>
+                <w:rFonts w:ascii="Times New Roman" w:hAnsi="Times New Roman" w:cs="Times New Roman"/>
+                <w:sz w:val="24"/>
+                <w:szCs w:val="24"/>
+              </w:rPr>
+              <w:t xml:space="preserve"> </w:t>
             </w:r>
             <w:r>
               <w:rPr>
@@ -3538,23 +3928,33 @@
                 <w:sz w:val="24"/>
                 <w:szCs w:val="24"/>
               </w:rPr>
-              <w:t xml:space="preserve">    Yes/No</w:t>
-            </w:r>
-            <w:r>
-              <w:rPr>
-                <w:rFonts w:ascii="Times New Roman" w:hAnsi="Times New Roman" w:cs="Times New Roman"/>
-                <w:sz w:val="24"/>
-                <w:szCs w:val="24"/>
-              </w:rPr>
-              <w:t xml:space="preserve"> </w:t>
-            </w:r>
-            <w:r>
-              <w:rPr>
-                <w:rFonts w:ascii="Times New Roman" w:hAnsi="Times New Roman" w:cs="Times New Roman"/>
-                <w:sz w:val="24"/>
-                <w:szCs w:val="24"/>
-              </w:rPr>
-              <w:tab/>
+              <w:t xml:space="preserve">    </w:t>
+            </w:r>
+            <w:r>
+              <w:rPr>
+                <w:rFonts w:ascii="Times New Roman" w:hAnsi="Times New Roman" w:cs="Times New Roman"/>
+                <w:sz w:val="24"/>
+                <w:szCs w:val="24"/>
+              </w:rPr>
+              <w:t xml:space="preserve">           {{</w:t>
+            </w:r>
+            <w:proofErr w:type="spellStart"/>
+            <w:r>
+              <w:rPr>
+                <w:rFonts w:ascii="Times New Roman" w:hAnsi="Times New Roman" w:cs="Times New Roman"/>
+                <w:sz w:val="24"/>
+                <w:szCs w:val="24"/>
+              </w:rPr>
+              <w:t>ab_hard</w:t>
+            </w:r>
+            <w:proofErr w:type="spellEnd"/>
+            <w:r>
+              <w:rPr>
+                <w:rFonts w:ascii="Times New Roman" w:hAnsi="Times New Roman" w:cs="Times New Roman"/>
+                <w:sz w:val="24"/>
+                <w:szCs w:val="24"/>
+              </w:rPr>
+              <w:t>}}</w:t>
             </w:r>
             <w:r>
               <w:rPr>
@@ -3588,47 +3988,73 @@
                 <w:sz w:val="24"/>
                 <w:szCs w:val="24"/>
               </w:rPr>
-              <w:t xml:space="preserve">Distended </w:t>
-            </w:r>
-            <w:r>
-              <w:rPr>
-                <w:rFonts w:ascii="Times New Roman" w:hAnsi="Times New Roman" w:cs="Times New Roman"/>
-                <w:sz w:val="24"/>
-                <w:szCs w:val="24"/>
-              </w:rPr>
-              <w:t>Yes/No</w:t>
-            </w:r>
-            <w:r>
-              <w:rPr>
-                <w:rFonts w:ascii="Times New Roman" w:hAnsi="Times New Roman" w:cs="Times New Roman"/>
-                <w:sz w:val="24"/>
-                <w:szCs w:val="24"/>
-              </w:rPr>
-              <w:tab/>
-            </w:r>
-            <w:r>
-              <w:rPr>
-                <w:rFonts w:ascii="Times New Roman" w:hAnsi="Times New Roman" w:cs="Times New Roman"/>
-                <w:sz w:val="24"/>
-                <w:szCs w:val="24"/>
-              </w:rPr>
-              <w:tab/>
-            </w:r>
-            <w:r>
-              <w:rPr>
-                <w:rFonts w:ascii="Times New Roman" w:hAnsi="Times New Roman" w:cs="Times New Roman"/>
-                <w:sz w:val="24"/>
-                <w:szCs w:val="24"/>
-              </w:rPr>
-              <w:tab/>
-            </w:r>
-            <w:r>
-              <w:rPr>
-                <w:rFonts w:ascii="Times New Roman" w:hAnsi="Times New Roman" w:cs="Times New Roman"/>
-                <w:sz w:val="24"/>
-                <w:szCs w:val="24"/>
-              </w:rPr>
-              <w:tab/>
+              <w:t>Distended</w:t>
+            </w:r>
+            <w:r>
+              <w:rPr>
+                <w:rFonts w:ascii="Times New Roman" w:hAnsi="Times New Roman" w:cs="Times New Roman"/>
+                <w:sz w:val="24"/>
+                <w:szCs w:val="24"/>
+              </w:rPr>
+              <w:t xml:space="preserve">            </w:t>
+            </w:r>
+            <w:r>
+              <w:rPr>
+                <w:rFonts w:ascii="Times New Roman" w:hAnsi="Times New Roman" w:cs="Times New Roman"/>
+                <w:sz w:val="24"/>
+                <w:szCs w:val="24"/>
+              </w:rPr>
+              <w:tab/>
+            </w:r>
+            <w:r>
+              <w:rPr>
+                <w:rFonts w:ascii="Times New Roman" w:hAnsi="Times New Roman" w:cs="Times New Roman"/>
+                <w:sz w:val="24"/>
+                <w:szCs w:val="24"/>
+              </w:rPr>
+              <w:tab/>
+            </w:r>
+            <w:r>
+              <w:rPr>
+                <w:rFonts w:ascii="Times New Roman" w:hAnsi="Times New Roman" w:cs="Times New Roman"/>
+                <w:sz w:val="24"/>
+                <w:szCs w:val="24"/>
+              </w:rPr>
+              <w:t xml:space="preserve">         {{</w:t>
+            </w:r>
+            <w:proofErr w:type="spellStart"/>
+            <w:r>
+              <w:rPr>
+                <w:rFonts w:ascii="Times New Roman" w:hAnsi="Times New Roman" w:cs="Times New Roman"/>
+                <w:sz w:val="24"/>
+                <w:szCs w:val="24"/>
+              </w:rPr>
+              <w:t>ab_dist</w:t>
+            </w:r>
+            <w:proofErr w:type="spellEnd"/>
+            <w:r>
+              <w:rPr>
+                <w:rFonts w:ascii="Times New Roman" w:hAnsi="Times New Roman" w:cs="Times New Roman"/>
+                <w:sz w:val="24"/>
+                <w:szCs w:val="24"/>
+              </w:rPr>
+              <w:t>}}</w:t>
+            </w:r>
+            <w:r>
+              <w:rPr>
+                <w:rFonts w:ascii="Times New Roman" w:hAnsi="Times New Roman" w:cs="Times New Roman"/>
+                <w:sz w:val="24"/>
+                <w:szCs w:val="24"/>
+              </w:rPr>
+              <w:tab/>
+            </w:r>
+            <w:r>
+              <w:rPr>
+                <w:rFonts w:ascii="Times New Roman" w:hAnsi="Times New Roman" w:cs="Times New Roman"/>
+                <w:sz w:val="24"/>
+                <w:szCs w:val="24"/>
+              </w:rPr>
+              <w:t xml:space="preserve">                        </w:t>
             </w:r>
             <w:r>
               <w:rPr>
@@ -3644,15 +4070,25 @@
                 <w:sz w:val="24"/>
                 <w:szCs w:val="24"/>
               </w:rPr>
-              <w:tab/>
-            </w:r>
-            <w:r>
-              <w:rPr>
-                <w:rFonts w:ascii="Times New Roman" w:hAnsi="Times New Roman" w:cs="Times New Roman"/>
-                <w:sz w:val="24"/>
-                <w:szCs w:val="24"/>
-              </w:rPr>
-              <w:t>Yes/No</w:t>
+              <w:t xml:space="preserve"> {{</w:t>
+            </w:r>
+            <w:proofErr w:type="spellStart"/>
+            <w:r>
+              <w:rPr>
+                <w:rFonts w:ascii="Times New Roman" w:hAnsi="Times New Roman" w:cs="Times New Roman"/>
+                <w:sz w:val="24"/>
+                <w:szCs w:val="24"/>
+              </w:rPr>
+              <w:t>ab_bowel</w:t>
+            </w:r>
+            <w:proofErr w:type="spellEnd"/>
+            <w:r>
+              <w:rPr>
+                <w:rFonts w:ascii="Times New Roman" w:hAnsi="Times New Roman" w:cs="Times New Roman"/>
+                <w:sz w:val="24"/>
+                <w:szCs w:val="24"/>
+              </w:rPr>
+              <w:t>}}</w:t>
             </w:r>
             <w:r>
               <w:rPr>
@@ -3668,6 +4104,8 @@
               <w:spacing w:line="360" w:lineRule="auto"/>
               <w:rPr>
                 <w:rFonts w:ascii="Times New Roman" w:hAnsi="Times New Roman" w:cs="Times New Roman"/>
+                <w:b/>
+                <w:bCs/>
                 <w:sz w:val="24"/>
                 <w:szCs w:val="24"/>
               </w:rPr>
@@ -3675,6 +4113,8 @@
             <w:r>
               <w:rPr>
                 <w:rFonts w:ascii="Times New Roman" w:hAnsi="Times New Roman" w:cs="Times New Roman"/>
+                <w:b/>
+                <w:bCs/>
                 <w:sz w:val="24"/>
                 <w:szCs w:val="24"/>
               </w:rPr>
@@ -3720,23 +4160,49 @@
                 <w:sz w:val="24"/>
                 <w:szCs w:val="24"/>
               </w:rPr>
-              <w:t>Yes/NO</w:t>
-            </w:r>
-            <w:r>
-              <w:rPr>
-                <w:rFonts w:ascii="Times New Roman" w:hAnsi="Times New Roman" w:cs="Times New Roman"/>
-                <w:sz w:val="24"/>
-                <w:szCs w:val="24"/>
-              </w:rPr>
-              <w:tab/>
-            </w:r>
-            <w:r>
-              <w:rPr>
-                <w:rFonts w:ascii="Times New Roman" w:hAnsi="Times New Roman" w:cs="Times New Roman"/>
-                <w:sz w:val="24"/>
-                <w:szCs w:val="24"/>
-              </w:rPr>
-              <w:tab/>
+              <w:t xml:space="preserve">                     {{</w:t>
+            </w:r>
+            <w:proofErr w:type="spellStart"/>
+            <w:r>
+              <w:rPr>
+                <w:rFonts w:ascii="Times New Roman" w:hAnsi="Times New Roman" w:cs="Times New Roman"/>
+                <w:sz w:val="24"/>
+                <w:szCs w:val="24"/>
+              </w:rPr>
+              <w:t>cns_con</w:t>
+            </w:r>
+            <w:proofErr w:type="spellEnd"/>
+            <w:r>
+              <w:rPr>
+                <w:rFonts w:ascii="Times New Roman" w:hAnsi="Times New Roman" w:cs="Times New Roman"/>
+                <w:sz w:val="24"/>
+                <w:szCs w:val="24"/>
+              </w:rPr>
+              <w:t>}}</w:t>
+            </w:r>
+            <w:r>
+              <w:rPr>
+                <w:rFonts w:ascii="Times New Roman" w:hAnsi="Times New Roman" w:cs="Times New Roman"/>
+                <w:sz w:val="24"/>
+                <w:szCs w:val="24"/>
+              </w:rPr>
+              <w:tab/>
+            </w:r>
+            <w:r>
+              <w:rPr>
+                <w:rFonts w:ascii="Times New Roman" w:hAnsi="Times New Roman" w:cs="Times New Roman"/>
+                <w:sz w:val="24"/>
+                <w:szCs w:val="24"/>
+              </w:rPr>
+              <w:tab/>
+            </w:r>
+            <w:r>
+              <w:rPr>
+                <w:rFonts w:ascii="Times New Roman" w:hAnsi="Times New Roman" w:cs="Times New Roman"/>
+                <w:sz w:val="24"/>
+                <w:szCs w:val="24"/>
+              </w:rPr>
+              <w:t xml:space="preserve">            </w:t>
             </w:r>
             <w:r>
               <w:rPr>
@@ -3760,23 +4226,25 @@
                 <w:sz w:val="24"/>
                 <w:szCs w:val="24"/>
               </w:rPr>
-              <w:tab/>
-            </w:r>
-            <w:r>
-              <w:rPr>
-                <w:rFonts w:ascii="Times New Roman" w:hAnsi="Times New Roman" w:cs="Times New Roman"/>
-                <w:sz w:val="24"/>
-                <w:szCs w:val="24"/>
-              </w:rPr>
-              <w:t>Yes</w:t>
-            </w:r>
-            <w:r>
-              <w:rPr>
-                <w:rFonts w:ascii="Times New Roman" w:hAnsi="Times New Roman" w:cs="Times New Roman"/>
-                <w:sz w:val="24"/>
-                <w:szCs w:val="24"/>
-              </w:rPr>
-              <w:t>/NO</w:t>
+              <w:t>{{</w:t>
+            </w:r>
+            <w:proofErr w:type="spellStart"/>
+            <w:r>
+              <w:rPr>
+                <w:rFonts w:ascii="Times New Roman" w:hAnsi="Times New Roman" w:cs="Times New Roman"/>
+                <w:sz w:val="24"/>
+                <w:szCs w:val="24"/>
+              </w:rPr>
+              <w:t>cns_ori</w:t>
+            </w:r>
+            <w:proofErr w:type="spellEnd"/>
+            <w:r>
+              <w:rPr>
+                <w:rFonts w:ascii="Times New Roman" w:hAnsi="Times New Roman" w:cs="Times New Roman"/>
+                <w:sz w:val="24"/>
+                <w:szCs w:val="24"/>
+              </w:rPr>
+              <w:t>}}</w:t>
             </w:r>
           </w:p>
           <w:p>
@@ -3818,15 +4286,25 @@
                 <w:sz w:val="24"/>
                 <w:szCs w:val="24"/>
               </w:rPr>
-              <w:t>Yes</w:t>
-            </w:r>
-            <w:r>
-              <w:rPr>
-                <w:rFonts w:ascii="Times New Roman" w:hAnsi="Times New Roman" w:cs="Times New Roman"/>
-                <w:sz w:val="24"/>
-                <w:szCs w:val="24"/>
-              </w:rPr>
-              <w:t>/NO</w:t>
+              <w:t xml:space="preserve">                     {{</w:t>
+            </w:r>
+            <w:proofErr w:type="spellStart"/>
+            <w:r>
+              <w:rPr>
+                <w:rFonts w:ascii="Times New Roman" w:hAnsi="Times New Roman" w:cs="Times New Roman"/>
+                <w:sz w:val="24"/>
+                <w:szCs w:val="24"/>
+              </w:rPr>
+              <w:t>cns_pl</w:t>
+            </w:r>
+            <w:proofErr w:type="spellEnd"/>
+            <w:r>
+              <w:rPr>
+                <w:rFonts w:ascii="Times New Roman" w:hAnsi="Times New Roman" w:cs="Times New Roman"/>
+                <w:sz w:val="24"/>
+                <w:szCs w:val="24"/>
+              </w:rPr>
+              <w:t>}}</w:t>
             </w:r>
             <w:r>
               <w:rPr>
@@ -3858,6 +4336,14 @@
                 <w:sz w:val="24"/>
                 <w:szCs w:val="24"/>
               </w:rPr>
+              <w:t xml:space="preserve">            </w:t>
+            </w:r>
+            <w:r>
+              <w:rPr>
+                <w:rFonts w:ascii="Times New Roman" w:hAnsi="Times New Roman" w:cs="Times New Roman"/>
+                <w:sz w:val="24"/>
+                <w:szCs w:val="24"/>
+              </w:rPr>
               <w:t xml:space="preserve">Active </w:t>
             </w:r>
             <w:r>
@@ -3882,23 +4368,25 @@
                 <w:sz w:val="24"/>
                 <w:szCs w:val="24"/>
               </w:rPr>
-              <w:tab/>
-            </w:r>
-            <w:r>
-              <w:rPr>
-                <w:rFonts w:ascii="Times New Roman" w:hAnsi="Times New Roman" w:cs="Times New Roman"/>
-                <w:sz w:val="24"/>
-                <w:szCs w:val="24"/>
-              </w:rPr>
-              <w:t>Yes</w:t>
-            </w:r>
-            <w:r>
-              <w:rPr>
-                <w:rFonts w:ascii="Times New Roman" w:hAnsi="Times New Roman" w:cs="Times New Roman"/>
-                <w:sz w:val="24"/>
-                <w:szCs w:val="24"/>
-              </w:rPr>
-              <w:t>/NO</w:t>
+              <w:t>{{</w:t>
+            </w:r>
+            <w:proofErr w:type="spellStart"/>
+            <w:r>
+              <w:rPr>
+                <w:rFonts w:ascii="Times New Roman" w:hAnsi="Times New Roman" w:cs="Times New Roman"/>
+                <w:sz w:val="24"/>
+                <w:szCs w:val="24"/>
+              </w:rPr>
+              <w:t>cns_act</w:t>
+            </w:r>
+            <w:proofErr w:type="spellEnd"/>
+            <w:r>
+              <w:rPr>
+                <w:rFonts w:ascii="Times New Roman" w:hAnsi="Times New Roman" w:cs="Times New Roman"/>
+                <w:sz w:val="24"/>
+                <w:szCs w:val="24"/>
+              </w:rPr>
+              <w:t>}}</w:t>
             </w:r>
           </w:p>
           <w:p>
@@ -3948,15 +4436,25 @@
                 <w:sz w:val="24"/>
                 <w:szCs w:val="24"/>
               </w:rPr>
-              <w:t>Yes</w:t>
-            </w:r>
-            <w:r>
-              <w:rPr>
-                <w:rFonts w:ascii="Times New Roman" w:hAnsi="Times New Roman" w:cs="Times New Roman"/>
-                <w:sz w:val="24"/>
-                <w:szCs w:val="24"/>
-              </w:rPr>
-              <w:t>/NO</w:t>
+              <w:t xml:space="preserve">                     {{</w:t>
+            </w:r>
+            <w:proofErr w:type="spellStart"/>
+            <w:r>
+              <w:rPr>
+                <w:rFonts w:ascii="Times New Roman" w:hAnsi="Times New Roman" w:cs="Times New Roman"/>
+                <w:sz w:val="24"/>
+                <w:szCs w:val="24"/>
+              </w:rPr>
+              <w:t>cns_alrt</w:t>
+            </w:r>
+            <w:proofErr w:type="spellEnd"/>
+            <w:r>
+              <w:rPr>
+                <w:rFonts w:ascii="Times New Roman" w:hAnsi="Times New Roman" w:cs="Times New Roman"/>
+                <w:sz w:val="24"/>
+                <w:szCs w:val="24"/>
+              </w:rPr>
+              <w:t>}}</w:t>
             </w:r>
             <w:r>
               <w:rPr>
@@ -3988,6 +4486,14 @@
                 <w:sz w:val="24"/>
                 <w:szCs w:val="24"/>
               </w:rPr>
+              <w:t xml:space="preserve">            </w:t>
+            </w:r>
+            <w:r>
+              <w:rPr>
+                <w:rFonts w:ascii="Times New Roman" w:hAnsi="Times New Roman" w:cs="Times New Roman"/>
+                <w:sz w:val="24"/>
+                <w:szCs w:val="24"/>
+              </w:rPr>
               <w:t xml:space="preserve">Speech </w:t>
             </w:r>
             <w:r>
@@ -4004,23 +4510,33 @@
                 <w:sz w:val="24"/>
                 <w:szCs w:val="24"/>
               </w:rPr>
-              <w:tab/>
-            </w:r>
-            <w:r>
-              <w:rPr>
-                <w:rFonts w:ascii="Times New Roman" w:hAnsi="Times New Roman" w:cs="Times New Roman"/>
-                <w:sz w:val="24"/>
-                <w:szCs w:val="24"/>
-              </w:rPr>
-              <w:t>Normal</w:t>
-            </w:r>
-            <w:r>
-              <w:rPr>
-                <w:rFonts w:ascii="Times New Roman" w:hAnsi="Times New Roman" w:cs="Times New Roman"/>
-                <w:sz w:val="24"/>
-                <w:szCs w:val="24"/>
-              </w:rPr>
-              <w:t>/Abnormal</w:t>
+              <w:t>{{</w:t>
+            </w:r>
+            <w:proofErr w:type="spellStart"/>
+            <w:r>
+              <w:rPr>
+                <w:rFonts w:ascii="Times New Roman" w:hAnsi="Times New Roman" w:cs="Times New Roman"/>
+                <w:sz w:val="24"/>
+                <w:szCs w:val="24"/>
+              </w:rPr>
+              <w:t>cns_spch</w:t>
+            </w:r>
+            <w:proofErr w:type="spellEnd"/>
+            <w:r>
+              <w:rPr>
+                <w:rFonts w:ascii="Times New Roman" w:hAnsi="Times New Roman" w:cs="Times New Roman"/>
+                <w:sz w:val="24"/>
+                <w:szCs w:val="24"/>
+              </w:rPr>
+              <w:t>}}</w:t>
+            </w:r>
+            <w:r>
+              <w:rPr>
+                <w:rFonts w:ascii="Times New Roman" w:hAnsi="Times New Roman" w:cs="Times New Roman"/>
+                <w:sz w:val="24"/>
+                <w:szCs w:val="24"/>
+              </w:rPr>
+              <w:tab/>
             </w:r>
           </w:p>
           <w:p>
@@ -4028,6 +4544,8 @@
               <w:spacing w:line="360" w:lineRule="auto"/>
               <w:rPr>
                 <w:rFonts w:ascii="Times New Roman" w:hAnsi="Times New Roman" w:cs="Times New Roman"/>
+                <w:b/>
+                <w:bCs/>
                 <w:sz w:val="24"/>
                 <w:szCs w:val="24"/>
               </w:rPr>
@@ -4035,6 +4553,8 @@
             <w:r>
               <w:rPr>
                 <w:rFonts w:ascii="Times New Roman" w:hAnsi="Times New Roman" w:cs="Times New Roman"/>
+                <w:b/>
+                <w:bCs/>
                 <w:sz w:val="24"/>
                 <w:szCs w:val="24"/>
               </w:rPr>
@@ -4080,31 +4600,57 @@
                 <w:sz w:val="24"/>
                 <w:szCs w:val="24"/>
               </w:rPr>
-              <w:t>YES/</w:t>
-            </w:r>
-            <w:r>
-              <w:rPr>
-                <w:rFonts w:ascii="Times New Roman" w:hAnsi="Times New Roman" w:cs="Times New Roman"/>
-                <w:sz w:val="24"/>
-                <w:szCs w:val="24"/>
-              </w:rPr>
-              <w:t xml:space="preserve">No </w:t>
-            </w:r>
-            <w:r>
-              <w:rPr>
-                <w:rFonts w:ascii="Times New Roman" w:hAnsi="Times New Roman" w:cs="Times New Roman"/>
-                <w:sz w:val="24"/>
-                <w:szCs w:val="24"/>
-              </w:rPr>
-              <w:tab/>
-            </w:r>
-            <w:r>
-              <w:rPr>
-                <w:rFonts w:ascii="Times New Roman" w:hAnsi="Times New Roman" w:cs="Times New Roman"/>
-                <w:sz w:val="24"/>
-                <w:szCs w:val="24"/>
-              </w:rPr>
-              <w:tab/>
+              <w:t xml:space="preserve">                     {{</w:t>
+            </w:r>
+            <w:proofErr w:type="spellStart"/>
+            <w:r>
+              <w:rPr>
+                <w:rFonts w:ascii="Times New Roman" w:hAnsi="Times New Roman" w:cs="Times New Roman"/>
+                <w:sz w:val="24"/>
+                <w:szCs w:val="24"/>
+              </w:rPr>
+              <w:t>past_med</w:t>
+            </w:r>
+            <w:proofErr w:type="spellEnd"/>
+            <w:r>
+              <w:rPr>
+                <w:rFonts w:ascii="Times New Roman" w:hAnsi="Times New Roman" w:cs="Times New Roman"/>
+                <w:sz w:val="24"/>
+                <w:szCs w:val="24"/>
+              </w:rPr>
+              <w:t>}}</w:t>
+            </w:r>
+            <w:r>
+              <w:rPr>
+                <w:rFonts w:ascii="Times New Roman" w:hAnsi="Times New Roman" w:cs="Times New Roman"/>
+                <w:sz w:val="24"/>
+                <w:szCs w:val="24"/>
+              </w:rPr>
+              <w:t xml:space="preserve"> </w:t>
+            </w:r>
+            <w:r>
+              <w:rPr>
+                <w:rFonts w:ascii="Times New Roman" w:hAnsi="Times New Roman" w:cs="Times New Roman"/>
+                <w:sz w:val="24"/>
+                <w:szCs w:val="24"/>
+              </w:rPr>
+              <w:tab/>
+            </w:r>
+            <w:r>
+              <w:rPr>
+                <w:rFonts w:ascii="Times New Roman" w:hAnsi="Times New Roman" w:cs="Times New Roman"/>
+                <w:sz w:val="24"/>
+                <w:szCs w:val="24"/>
+              </w:rPr>
+              <w:tab/>
+            </w:r>
+            <w:r>
+              <w:rPr>
+                <w:rFonts w:ascii="Times New Roman" w:hAnsi="Times New Roman" w:cs="Times New Roman"/>
+                <w:sz w:val="24"/>
+                <w:szCs w:val="24"/>
+              </w:rPr>
+              <w:t xml:space="preserve">            </w:t>
             </w:r>
             <w:r>
               <w:rPr>
@@ -4128,31 +4674,25 @@
                 <w:sz w:val="24"/>
                 <w:szCs w:val="24"/>
               </w:rPr>
-              <w:tab/>
-            </w:r>
-            <w:r>
-              <w:rPr>
-                <w:rFonts w:ascii="Times New Roman" w:hAnsi="Times New Roman" w:cs="Times New Roman"/>
-                <w:sz w:val="24"/>
-                <w:szCs w:val="24"/>
-              </w:rPr>
-              <w:t>YES/</w:t>
-            </w:r>
-            <w:r>
-              <w:rPr>
-                <w:rFonts w:ascii="Times New Roman" w:hAnsi="Times New Roman" w:cs="Times New Roman"/>
-                <w:sz w:val="24"/>
-                <w:szCs w:val="24"/>
-              </w:rPr>
-              <w:t>N</w:t>
-            </w:r>
-            <w:r>
-              <w:rPr>
-                <w:rFonts w:ascii="Times New Roman" w:hAnsi="Times New Roman" w:cs="Times New Roman"/>
-                <w:sz w:val="24"/>
-                <w:szCs w:val="24"/>
-              </w:rPr>
-              <w:t>o</w:t>
+              <w:t>{{</w:t>
+            </w:r>
+            <w:proofErr w:type="spellStart"/>
+            <w:r>
+              <w:rPr>
+                <w:rFonts w:ascii="Times New Roman" w:hAnsi="Times New Roman" w:cs="Times New Roman"/>
+                <w:sz w:val="24"/>
+                <w:szCs w:val="24"/>
+              </w:rPr>
+              <w:t>past_surg</w:t>
+            </w:r>
+            <w:proofErr w:type="spellEnd"/>
+            <w:r>
+              <w:rPr>
+                <w:rFonts w:ascii="Times New Roman" w:hAnsi="Times New Roman" w:cs="Times New Roman"/>
+                <w:sz w:val="24"/>
+                <w:szCs w:val="24"/>
+              </w:rPr>
+              <w:t>}}</w:t>
             </w:r>
           </w:p>
           <w:p>
@@ -4177,15 +4717,15 @@
                           <w:jc w:val="center"/>
                           <w:rPr>
                             <w:rFonts w:ascii="Times New Roman" w:hAnsi="Times New Roman" w:cs="Times New Roman"/>
-                            <w:sz w:val="32"/>
-                            <w:szCs w:val="32"/>
+                            <w:sz w:val="40"/>
+                            <w:szCs w:val="40"/>
                           </w:rPr>
                         </w:pPr>
                         <w:r>
                           <w:rPr>
                             <w:rFonts w:ascii="Times New Roman" w:hAnsi="Times New Roman" w:cs="Times New Roman"/>
-                            <w:sz w:val="32"/>
-                            <w:szCs w:val="32"/>
+                            <w:sz w:val="40"/>
+                            <w:szCs w:val="40"/>
                           </w:rPr>
                           <w:t>VITALS EXAMINATION REPORT</w:t>
                         </w:r>
@@ -4342,31 +4882,39 @@
                 <w:sz w:val="24"/>
                 <w:szCs w:val="24"/>
               </w:rPr>
-              <w:tab/>
-            </w:r>
-            <w:r>
-              <w:rPr>
-                <w:rFonts w:ascii="Times New Roman" w:hAnsi="Times New Roman" w:cs="Times New Roman"/>
-                <w:sz w:val="24"/>
-                <w:szCs w:val="24"/>
-              </w:rPr>
-              <w:tab/>
-            </w:r>
-            <w:r>
-              <w:rPr>
-                <w:rFonts w:ascii="Times New Roman" w:hAnsi="Times New Roman" w:cs="Times New Roman"/>
-                <w:sz w:val="24"/>
-                <w:szCs w:val="24"/>
-              </w:rPr>
-              <w:tab/>
-            </w:r>
-            <w:r>
-              <w:rPr>
-                <w:rFonts w:ascii="Times New Roman" w:hAnsi="Times New Roman" w:cs="Times New Roman"/>
-                <w:sz w:val="24"/>
-                <w:szCs w:val="24"/>
-              </w:rPr>
-              <w:tab/>
+              <w:t xml:space="preserve">         {{bp}}</w:t>
+            </w:r>
+            <w:r>
+              <w:rPr>
+                <w:rFonts w:ascii="Times New Roman" w:hAnsi="Times New Roman" w:cs="Times New Roman"/>
+                <w:sz w:val="24"/>
+                <w:szCs w:val="24"/>
+              </w:rPr>
+              <w:tab/>
+            </w:r>
+            <w:r>
+              <w:rPr>
+                <w:rFonts w:ascii="Times New Roman" w:hAnsi="Times New Roman" w:cs="Times New Roman"/>
+                <w:sz w:val="24"/>
+                <w:szCs w:val="24"/>
+              </w:rPr>
+              <w:tab/>
+            </w:r>
+            <w:r>
+              <w:rPr>
+                <w:rFonts w:ascii="Times New Roman" w:hAnsi="Times New Roman" w:cs="Times New Roman"/>
+                <w:sz w:val="24"/>
+                <w:szCs w:val="24"/>
+              </w:rPr>
+              <w:tab/>
+            </w:r>
+            <w:r>
+              <w:rPr>
+                <w:rFonts w:ascii="Times New Roman" w:hAnsi="Times New Roman" w:cs="Times New Roman"/>
+                <w:sz w:val="24"/>
+                <w:szCs w:val="24"/>
+              </w:rPr>
+              <w:t xml:space="preserve"> </w:t>
             </w:r>
             <w:r>
               <w:rPr>
@@ -4391,6 +4939,14 @@
                 <w:szCs w:val="24"/>
               </w:rPr>
               <w:tab/>
+            </w:r>
+            <w:r>
+              <w:rPr>
+                <w:rFonts w:ascii="Times New Roman" w:hAnsi="Times New Roman" w:cs="Times New Roman"/>
+                <w:sz w:val="24"/>
+                <w:szCs w:val="24"/>
+              </w:rPr>
+              <w:t>{{pulse}}</w:t>
             </w:r>
             <w:r>
               <w:rPr>
@@ -4414,6 +4970,8 @@
               <w:spacing w:line="360" w:lineRule="auto"/>
               <w:rPr>
                 <w:rFonts w:ascii="Times New Roman" w:hAnsi="Times New Roman" w:cs="Times New Roman"/>
+                <w:b/>
+                <w:bCs/>
                 <w:sz w:val="24"/>
                 <w:szCs w:val="24"/>
               </w:rPr>
@@ -4421,6 +4979,8 @@
             <w:r>
               <w:rPr>
                 <w:rFonts w:ascii="Times New Roman" w:hAnsi="Times New Roman" w:cs="Times New Roman"/>
+                <w:b/>
+                <w:bCs/>
                 <w:sz w:val="24"/>
                 <w:szCs w:val="24"/>
               </w:rPr>
@@ -4482,23 +5042,31 @@
                 <w:sz w:val="24"/>
                 <w:szCs w:val="24"/>
               </w:rPr>
-              <w:tab/>
-            </w:r>
-            <w:r>
-              <w:rPr>
-                <w:rFonts w:ascii="Times New Roman" w:hAnsi="Times New Roman" w:cs="Times New Roman"/>
-                <w:sz w:val="24"/>
-                <w:szCs w:val="24"/>
-              </w:rPr>
-              <w:tab/>
-            </w:r>
-            <w:r>
-              <w:rPr>
-                <w:rFonts w:ascii="Times New Roman" w:hAnsi="Times New Roman" w:cs="Times New Roman"/>
-                <w:sz w:val="24"/>
-                <w:szCs w:val="24"/>
-              </w:rPr>
-              <w:tab/>
+              <w:t xml:space="preserve">         {{hip}}</w:t>
+            </w:r>
+            <w:r>
+              <w:rPr>
+                <w:rFonts w:ascii="Times New Roman" w:hAnsi="Times New Roman" w:cs="Times New Roman"/>
+                <w:sz w:val="24"/>
+                <w:szCs w:val="24"/>
+              </w:rPr>
+              <w:tab/>
+            </w:r>
+            <w:r>
+              <w:rPr>
+                <w:rFonts w:ascii="Times New Roman" w:hAnsi="Times New Roman" w:cs="Times New Roman"/>
+                <w:sz w:val="24"/>
+                <w:szCs w:val="24"/>
+              </w:rPr>
+              <w:tab/>
+            </w:r>
+            <w:r>
+              <w:rPr>
+                <w:rFonts w:ascii="Times New Roman" w:hAnsi="Times New Roman" w:cs="Times New Roman"/>
+                <w:sz w:val="24"/>
+                <w:szCs w:val="24"/>
+              </w:rPr>
+              <w:t xml:space="preserve">             </w:t>
             </w:r>
             <w:r>
               <w:rPr>
@@ -4523,6 +5091,30 @@
                 <w:szCs w:val="24"/>
               </w:rPr>
               <w:tab/>
+            </w:r>
+            <w:r>
+              <w:rPr>
+                <w:rFonts w:ascii="Times New Roman" w:hAnsi="Times New Roman" w:cs="Times New Roman"/>
+                <w:sz w:val="24"/>
+                <w:szCs w:val="24"/>
+              </w:rPr>
+              <w:t>{{</w:t>
+            </w:r>
+            <w:r>
+              <w:rPr>
+                <w:rFonts w:ascii="Times New Roman" w:hAnsi="Times New Roman" w:cs="Times New Roman"/>
+                <w:sz w:val="24"/>
+                <w:szCs w:val="24"/>
+              </w:rPr>
+              <w:t>waist</w:t>
+            </w:r>
+            <w:r>
+              <w:rPr>
+                <w:rFonts w:ascii="Times New Roman" w:hAnsi="Times New Roman" w:cs="Times New Roman"/>
+                <w:sz w:val="24"/>
+                <w:szCs w:val="24"/>
+              </w:rPr>
+              <w:t>}}</w:t>
             </w:r>
             <w:r>
               <w:rPr>
@@ -4803,22 +5395,22 @@
               </w:rPr>
               <w:pict w14:anchorId="0090B2E9">
                 <v:shape id="Text Box 16" o:spid="_x0000_s2056" type="#_x0000_t202" style="position:absolute;margin-left:7.95pt;margin-top:11.2pt;width:481.6pt;height:41.6pt;z-index:251676672;visibility:visible" o:gfxdata="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" fillcolor="white [3201]" strokecolor="white [3212]" strokeweight=".5pt">
-                  <v:textbox>
+                  <v:textbox style="mso-next-textbox:#Text Box 16">
                     <w:txbxContent>
                       <w:p>
                         <w:pPr>
                           <w:jc w:val="center"/>
                           <w:rPr>
                             <w:rFonts w:ascii="Times New Roman" w:hAnsi="Times New Roman" w:cs="Times New Roman"/>
-                            <w:sz w:val="32"/>
-                            <w:szCs w:val="32"/>
+                            <w:sz w:val="40"/>
+                            <w:szCs w:val="40"/>
                           </w:rPr>
                         </w:pPr>
                         <w:r>
                           <w:rPr>
                             <w:rFonts w:ascii="Times New Roman" w:hAnsi="Times New Roman" w:cs="Times New Roman"/>
-                            <w:sz w:val="32"/>
-                            <w:szCs w:val="32"/>
+                            <w:sz w:val="40"/>
+                            <w:szCs w:val="40"/>
                           </w:rPr>
                           <w:t>DENTAL EXAMINATION REPORT</w:t>
                         </w:r>
@@ -4851,16 +5443,24 @@
               <w:spacing w:line="360" w:lineRule="auto"/>
               <w:rPr>
                 <w:rFonts w:ascii="Times New Roman" w:hAnsi="Times New Roman" w:cs="Times New Roman"/>
+                <w:b/>
+                <w:bCs/>
                 <w:sz w:val="24"/>
                 <w:szCs w:val="24"/>
               </w:rPr>
             </w:pPr>
             <w:r>
+              <w:rPr>
+                <w:b/>
+                <w:bCs/>
+              </w:rPr>
               <w:t>(</w:t>
             </w:r>
             <w:r>
               <w:rPr>
                 <w:rFonts w:ascii="Times New Roman" w:hAnsi="Times New Roman" w:cs="Times New Roman"/>
+                <w:b/>
+                <w:bCs/>
                 <w:sz w:val="24"/>
                 <w:szCs w:val="24"/>
               </w:rPr>
@@ -4898,31 +5498,25 @@
                 <w:sz w:val="24"/>
                 <w:szCs w:val="24"/>
               </w:rPr>
-              <w:tab/>
-            </w:r>
-            <w:r>
-              <w:rPr>
-                <w:rFonts w:ascii="Times New Roman" w:hAnsi="Times New Roman" w:cs="Times New Roman"/>
-                <w:sz w:val="24"/>
-                <w:szCs w:val="24"/>
-              </w:rPr>
-              <w:tab/>
-            </w:r>
-            <w:r>
-              <w:rPr>
-                <w:rFonts w:ascii="Times New Roman" w:hAnsi="Times New Roman" w:cs="Times New Roman"/>
-                <w:sz w:val="24"/>
-                <w:szCs w:val="24"/>
-              </w:rPr>
-              <w:t>No Abnormality</w:t>
-            </w:r>
-            <w:r>
-              <w:rPr>
-                <w:rFonts w:ascii="Times New Roman" w:hAnsi="Times New Roman" w:cs="Times New Roman"/>
-                <w:sz w:val="24"/>
-                <w:szCs w:val="24"/>
-              </w:rPr>
-              <w:t>/Abnormality</w:t>
+              <w:t xml:space="preserve">                    {{</w:t>
+            </w:r>
+            <w:proofErr w:type="spellStart"/>
+            <w:r>
+              <w:rPr>
+                <w:rFonts w:ascii="Times New Roman" w:hAnsi="Times New Roman" w:cs="Times New Roman"/>
+                <w:sz w:val="24"/>
+                <w:szCs w:val="24"/>
+              </w:rPr>
+              <w:t>dental_ext</w:t>
+            </w:r>
+            <w:proofErr w:type="spellEnd"/>
+            <w:r>
+              <w:rPr>
+                <w:rFonts w:ascii="Times New Roman" w:hAnsi="Times New Roman" w:cs="Times New Roman"/>
+                <w:sz w:val="24"/>
+                <w:szCs w:val="24"/>
+              </w:rPr>
+              <w:t>}}</w:t>
             </w:r>
           </w:p>
           <w:p>
@@ -4930,6 +5524,8 @@
               <w:spacing w:line="360" w:lineRule="auto"/>
               <w:rPr>
                 <w:rFonts w:ascii="Times New Roman" w:hAnsi="Times New Roman" w:cs="Times New Roman"/>
+                <w:b/>
+                <w:bCs/>
                 <w:sz w:val="24"/>
                 <w:szCs w:val="24"/>
               </w:rPr>
@@ -4937,6 +5533,8 @@
             <w:r>
               <w:rPr>
                 <w:rFonts w:ascii="Times New Roman" w:hAnsi="Times New Roman" w:cs="Times New Roman"/>
+                <w:b/>
+                <w:bCs/>
                 <w:sz w:val="24"/>
                 <w:szCs w:val="24"/>
               </w:rPr>
@@ -4976,47 +5574,111 @@
                 <w:sz w:val="24"/>
                 <w:szCs w:val="24"/>
               </w:rPr>
-              <w:t xml:space="preserve">18 17 16 14 13 12 11  </w:t>
-            </w:r>
-            <w:r>
-              <w:rPr>
-                <w:rFonts w:ascii="Times New Roman" w:hAnsi="Times New Roman" w:cs="Times New Roman"/>
-                <w:sz w:val="24"/>
-                <w:szCs w:val="24"/>
-              </w:rPr>
-              <w:tab/>
-            </w:r>
-            <w:r>
-              <w:rPr>
-                <w:rFonts w:ascii="Times New Roman" w:hAnsi="Times New Roman" w:cs="Times New Roman"/>
-                <w:sz w:val="24"/>
-                <w:szCs w:val="24"/>
-              </w:rPr>
-              <w:tab/>
-            </w:r>
-            <w:r>
-              <w:rPr>
-                <w:rFonts w:ascii="Times New Roman" w:hAnsi="Times New Roman" w:cs="Times New Roman"/>
-                <w:sz w:val="24"/>
-                <w:szCs w:val="24"/>
-              </w:rPr>
-              <w:tab/>
-            </w:r>
-            <w:r>
-              <w:rPr>
-                <w:rFonts w:ascii="Times New Roman" w:hAnsi="Times New Roman" w:cs="Times New Roman"/>
-                <w:sz w:val="24"/>
-                <w:szCs w:val="24"/>
-              </w:rPr>
-              <w:tab/>
-            </w:r>
-            <w:r>
-              <w:rPr>
-                <w:rFonts w:ascii="Times New Roman" w:hAnsi="Times New Roman" w:cs="Times New Roman"/>
-                <w:sz w:val="24"/>
-                <w:szCs w:val="24"/>
-              </w:rPr>
-              <w:t>21 22 23 24 25 26 27 28</w:t>
+              <w:t>{{</w:t>
+            </w:r>
+            <w:r>
+              <w:rPr>
+                <w:rFonts w:ascii="Times New Roman" w:hAnsi="Times New Roman" w:cs="Times New Roman"/>
+                <w:sz w:val="24"/>
+                <w:szCs w:val="24"/>
+              </w:rPr>
+              <w:t>remaining_perm</w:t>
+            </w:r>
+            <w:r>
+              <w:rPr>
+                <w:rFonts w:ascii="Times New Roman" w:hAnsi="Times New Roman" w:cs="Times New Roman"/>
+                <w:sz w:val="24"/>
+                <w:szCs w:val="24"/>
+              </w:rPr>
+              <w:t>_group1}}</w:t>
+            </w:r>
+            <w:r>
+              <w:rPr>
+                <w:rFonts w:ascii="Times New Roman" w:hAnsi="Times New Roman" w:cs="Times New Roman"/>
+                <w:sz w:val="24"/>
+                <w:szCs w:val="24"/>
+              </w:rPr>
+              <w:t xml:space="preserve">  </w:t>
+            </w:r>
+            <w:r>
+              <w:rPr>
+                <w:rFonts w:ascii="Times New Roman" w:hAnsi="Times New Roman" w:cs="Times New Roman"/>
+                <w:sz w:val="24"/>
+                <w:szCs w:val="24"/>
+              </w:rPr>
+              <w:tab/>
+            </w:r>
+            <w:r>
+              <w:rPr>
+                <w:rFonts w:ascii="Times New Roman" w:hAnsi="Times New Roman" w:cs="Times New Roman"/>
+                <w:sz w:val="24"/>
+                <w:szCs w:val="24"/>
+              </w:rPr>
+              <w:tab/>
+            </w:r>
+            <w:r>
+              <w:rPr>
+                <w:rFonts w:ascii="Times New Roman" w:hAnsi="Times New Roman" w:cs="Times New Roman"/>
+                <w:sz w:val="24"/>
+                <w:szCs w:val="24"/>
+              </w:rPr>
+              <w:tab/>
+            </w:r>
+            <w:r>
+              <w:rPr>
+                <w:rFonts w:ascii="Times New Roman" w:hAnsi="Times New Roman" w:cs="Times New Roman"/>
+                <w:sz w:val="24"/>
+                <w:szCs w:val="24"/>
+              </w:rPr>
+              <w:t>{{</w:t>
+            </w:r>
+            <w:r>
+              <w:rPr>
+                <w:rFonts w:ascii="Times New Roman" w:hAnsi="Times New Roman" w:cs="Times New Roman"/>
+                <w:sz w:val="24"/>
+                <w:szCs w:val="24"/>
+              </w:rPr>
+              <w:t>remaining_perm</w:t>
+            </w:r>
+            <w:r>
+              <w:rPr>
+                <w:rFonts w:ascii="Times New Roman" w:hAnsi="Times New Roman" w:cs="Times New Roman"/>
+                <w:sz w:val="24"/>
+                <w:szCs w:val="24"/>
+              </w:rPr>
+              <w:t>_group</w:t>
+            </w:r>
+            <w:r>
+              <w:rPr>
+                <w:rFonts w:ascii="Times New Roman" w:hAnsi="Times New Roman" w:cs="Times New Roman"/>
+                <w:sz w:val="24"/>
+                <w:szCs w:val="24"/>
+              </w:rPr>
+              <w:t>2</w:t>
+            </w:r>
+            <w:r>
+              <w:rPr>
+                <w:rFonts w:ascii="Times New Roman" w:hAnsi="Times New Roman" w:cs="Times New Roman"/>
+                <w:sz w:val="24"/>
+                <w:szCs w:val="24"/>
+              </w:rPr>
+              <w:t>}}</w:t>
+            </w:r>
+            <w:r>
+              <w:rPr>
+                <w:rFonts w:ascii="Times New Roman" w:hAnsi="Times New Roman" w:cs="Times New Roman"/>
+                <w:sz w:val="24"/>
+                <w:szCs w:val="24"/>
+              </w:rPr>
+              <w:t xml:space="preserve">  </w:t>
+            </w:r>
+            <w:r>
+              <w:rPr>
+                <w:rFonts w:ascii="Times New Roman" w:hAnsi="Times New Roman" w:cs="Times New Roman"/>
+                <w:sz w:val="24"/>
+                <w:szCs w:val="24"/>
+              </w:rPr>
+              <w:tab/>
             </w:r>
           </w:p>
           <w:p>
@@ -5034,47 +5696,119 @@
                 <w:sz w:val="24"/>
                 <w:szCs w:val="24"/>
               </w:rPr>
-              <w:t>48 47 46 45 44 43 42 41</w:t>
-            </w:r>
-            <w:r>
-              <w:rPr>
-                <w:rFonts w:ascii="Times New Roman" w:hAnsi="Times New Roman" w:cs="Times New Roman"/>
-                <w:sz w:val="24"/>
-                <w:szCs w:val="24"/>
-              </w:rPr>
-              <w:tab/>
-            </w:r>
-            <w:r>
-              <w:rPr>
-                <w:rFonts w:ascii="Times New Roman" w:hAnsi="Times New Roman" w:cs="Times New Roman"/>
-                <w:sz w:val="24"/>
-                <w:szCs w:val="24"/>
-              </w:rPr>
-              <w:tab/>
-            </w:r>
-            <w:r>
-              <w:rPr>
-                <w:rFonts w:ascii="Times New Roman" w:hAnsi="Times New Roman" w:cs="Times New Roman"/>
-                <w:sz w:val="24"/>
-                <w:szCs w:val="24"/>
-              </w:rPr>
-              <w:tab/>
-            </w:r>
-            <w:r>
-              <w:rPr>
-                <w:rFonts w:ascii="Times New Roman" w:hAnsi="Times New Roman" w:cs="Times New Roman"/>
-                <w:sz w:val="24"/>
-                <w:szCs w:val="24"/>
-              </w:rPr>
-              <w:tab/>
-            </w:r>
-            <w:r>
-              <w:rPr>
-                <w:rFonts w:ascii="Times New Roman" w:hAnsi="Times New Roman" w:cs="Times New Roman"/>
-                <w:sz w:val="24"/>
-                <w:szCs w:val="24"/>
-              </w:rPr>
-              <w:t>31 32 33 34 35 36 37 38</w:t>
+              <w:t>{{</w:t>
+            </w:r>
+            <w:r>
+              <w:rPr>
+                <w:rFonts w:ascii="Times New Roman" w:hAnsi="Times New Roman" w:cs="Times New Roman"/>
+                <w:sz w:val="24"/>
+                <w:szCs w:val="24"/>
+              </w:rPr>
+              <w:t>remaining_perm</w:t>
+            </w:r>
+            <w:r>
+              <w:rPr>
+                <w:rFonts w:ascii="Times New Roman" w:hAnsi="Times New Roman" w:cs="Times New Roman"/>
+                <w:sz w:val="24"/>
+                <w:szCs w:val="24"/>
+              </w:rPr>
+              <w:t>_group</w:t>
+            </w:r>
+            <w:r>
+              <w:rPr>
+                <w:rFonts w:ascii="Times New Roman" w:hAnsi="Times New Roman" w:cs="Times New Roman"/>
+                <w:sz w:val="24"/>
+                <w:szCs w:val="24"/>
+              </w:rPr>
+              <w:t>3</w:t>
+            </w:r>
+            <w:r>
+              <w:rPr>
+                <w:rFonts w:ascii="Times New Roman" w:hAnsi="Times New Roman" w:cs="Times New Roman"/>
+                <w:sz w:val="24"/>
+                <w:szCs w:val="24"/>
+              </w:rPr>
+              <w:t>}}</w:t>
+            </w:r>
+            <w:r>
+              <w:rPr>
+                <w:rFonts w:ascii="Times New Roman" w:hAnsi="Times New Roman" w:cs="Times New Roman"/>
+                <w:sz w:val="24"/>
+                <w:szCs w:val="24"/>
+              </w:rPr>
+              <w:t xml:space="preserve">  </w:t>
+            </w:r>
+            <w:r>
+              <w:rPr>
+                <w:rFonts w:ascii="Times New Roman" w:hAnsi="Times New Roman" w:cs="Times New Roman"/>
+                <w:sz w:val="24"/>
+                <w:szCs w:val="24"/>
+              </w:rPr>
+              <w:tab/>
+            </w:r>
+            <w:r>
+              <w:rPr>
+                <w:rFonts w:ascii="Times New Roman" w:hAnsi="Times New Roman" w:cs="Times New Roman"/>
+                <w:sz w:val="24"/>
+                <w:szCs w:val="24"/>
+              </w:rPr>
+              <w:tab/>
+            </w:r>
+            <w:r>
+              <w:rPr>
+                <w:rFonts w:ascii="Times New Roman" w:hAnsi="Times New Roman" w:cs="Times New Roman"/>
+                <w:sz w:val="24"/>
+                <w:szCs w:val="24"/>
+              </w:rPr>
+              <w:t xml:space="preserve">            </w:t>
+            </w:r>
+            <w:r>
+              <w:rPr>
+                <w:rFonts w:ascii="Times New Roman" w:hAnsi="Times New Roman" w:cs="Times New Roman"/>
+                <w:sz w:val="24"/>
+                <w:szCs w:val="24"/>
+              </w:rPr>
+              <w:t>{{</w:t>
+            </w:r>
+            <w:r>
+              <w:rPr>
+                <w:rFonts w:ascii="Times New Roman" w:hAnsi="Times New Roman" w:cs="Times New Roman"/>
+                <w:sz w:val="24"/>
+                <w:szCs w:val="24"/>
+              </w:rPr>
+              <w:t>remaining_perm</w:t>
+            </w:r>
+            <w:r>
+              <w:rPr>
+                <w:rFonts w:ascii="Times New Roman" w:hAnsi="Times New Roman" w:cs="Times New Roman"/>
+                <w:sz w:val="24"/>
+                <w:szCs w:val="24"/>
+              </w:rPr>
+              <w:t>_group</w:t>
+            </w:r>
+            <w:r>
+              <w:rPr>
+                <w:rFonts w:ascii="Times New Roman" w:hAnsi="Times New Roman" w:cs="Times New Roman"/>
+                <w:sz w:val="24"/>
+                <w:szCs w:val="24"/>
+              </w:rPr>
+              <w:t>4</w:t>
+            </w:r>
+            <w:r>
+              <w:rPr>
+                <w:rFonts w:ascii="Times New Roman" w:hAnsi="Times New Roman" w:cs="Times New Roman"/>
+                <w:sz w:val="24"/>
+                <w:szCs w:val="24"/>
+              </w:rPr>
+              <w:t>}}</w:t>
+            </w:r>
+            <w:r>
+              <w:rPr>
+                <w:rFonts w:ascii="Times New Roman" w:hAnsi="Times New Roman" w:cs="Times New Roman"/>
+                <w:sz w:val="24"/>
+                <w:szCs w:val="24"/>
+              </w:rPr>
+              <w:t xml:space="preserve">  </w:t>
             </w:r>
           </w:p>
           <w:p>
@@ -5082,6 +5816,8 @@
               <w:spacing w:line="360" w:lineRule="auto"/>
               <w:rPr>
                 <w:rFonts w:ascii="Times New Roman" w:hAnsi="Times New Roman" w:cs="Times New Roman"/>
+                <w:b/>
+                <w:bCs/>
                 <w:sz w:val="24"/>
                 <w:szCs w:val="24"/>
               </w:rPr>
@@ -5089,6 +5825,8 @@
             <w:r>
               <w:rPr>
                 <w:rFonts w:ascii="Times New Roman" w:hAnsi="Times New Roman" w:cs="Times New Roman"/>
+                <w:b/>
+                <w:bCs/>
                 <w:sz w:val="24"/>
                 <w:szCs w:val="24"/>
               </w:rPr>
@@ -5110,55 +5848,111 @@
                 <w:sz w:val="24"/>
                 <w:szCs w:val="24"/>
               </w:rPr>
-              <w:t xml:space="preserve">55 54 53 52 51    </w:t>
-            </w:r>
-            <w:r>
-              <w:rPr>
-                <w:rFonts w:ascii="Times New Roman" w:hAnsi="Times New Roman" w:cs="Times New Roman"/>
-                <w:sz w:val="24"/>
-                <w:szCs w:val="24"/>
-              </w:rPr>
-              <w:tab/>
-            </w:r>
-            <w:r>
-              <w:rPr>
-                <w:rFonts w:ascii="Times New Roman" w:hAnsi="Times New Roman" w:cs="Times New Roman"/>
-                <w:sz w:val="24"/>
-                <w:szCs w:val="24"/>
-              </w:rPr>
-              <w:tab/>
-            </w:r>
-            <w:r>
-              <w:rPr>
-                <w:rFonts w:ascii="Times New Roman" w:hAnsi="Times New Roman" w:cs="Times New Roman"/>
-                <w:sz w:val="24"/>
-                <w:szCs w:val="24"/>
-              </w:rPr>
-              <w:tab/>
-            </w:r>
-            <w:r>
-              <w:rPr>
-                <w:rFonts w:ascii="Times New Roman" w:hAnsi="Times New Roman" w:cs="Times New Roman"/>
-                <w:sz w:val="24"/>
-                <w:szCs w:val="24"/>
-              </w:rPr>
-              <w:tab/>
-            </w:r>
-            <w:r>
-              <w:rPr>
-                <w:rFonts w:ascii="Times New Roman" w:hAnsi="Times New Roman" w:cs="Times New Roman"/>
-                <w:sz w:val="24"/>
-                <w:szCs w:val="24"/>
-              </w:rPr>
-              <w:tab/>
-            </w:r>
-            <w:r>
-              <w:rPr>
-                <w:rFonts w:ascii="Times New Roman" w:hAnsi="Times New Roman" w:cs="Times New Roman"/>
-                <w:sz w:val="24"/>
-                <w:szCs w:val="24"/>
-              </w:rPr>
-              <w:t>61 62 63 64 65</w:t>
+              <w:t>{{</w:t>
+            </w:r>
+            <w:r>
+              <w:rPr>
+                <w:rFonts w:ascii="Times New Roman" w:hAnsi="Times New Roman" w:cs="Times New Roman"/>
+                <w:sz w:val="24"/>
+                <w:szCs w:val="24"/>
+              </w:rPr>
+              <w:t>remaining_</w:t>
+            </w:r>
+            <w:r>
+              <w:rPr>
+                <w:rFonts w:ascii="Times New Roman" w:hAnsi="Times New Roman" w:cs="Times New Roman"/>
+                <w:sz w:val="24"/>
+                <w:szCs w:val="24"/>
+              </w:rPr>
+              <w:t>prim</w:t>
+            </w:r>
+            <w:r>
+              <w:rPr>
+                <w:rFonts w:ascii="Times New Roman" w:hAnsi="Times New Roman" w:cs="Times New Roman"/>
+                <w:sz w:val="24"/>
+                <w:szCs w:val="24"/>
+              </w:rPr>
+              <w:t>_group1}}</w:t>
+            </w:r>
+            <w:r>
+              <w:rPr>
+                <w:rFonts w:ascii="Times New Roman" w:hAnsi="Times New Roman" w:cs="Times New Roman"/>
+                <w:sz w:val="24"/>
+                <w:szCs w:val="24"/>
+              </w:rPr>
+              <w:t xml:space="preserve">  </w:t>
+            </w:r>
+            <w:r>
+              <w:rPr>
+                <w:rFonts w:ascii="Times New Roman" w:hAnsi="Times New Roman" w:cs="Times New Roman"/>
+                <w:sz w:val="24"/>
+                <w:szCs w:val="24"/>
+              </w:rPr>
+              <w:tab/>
+            </w:r>
+            <w:r>
+              <w:rPr>
+                <w:rFonts w:ascii="Times New Roman" w:hAnsi="Times New Roman" w:cs="Times New Roman"/>
+                <w:sz w:val="24"/>
+                <w:szCs w:val="24"/>
+              </w:rPr>
+              <w:tab/>
+            </w:r>
+            <w:r>
+              <w:rPr>
+                <w:rFonts w:ascii="Times New Roman" w:hAnsi="Times New Roman" w:cs="Times New Roman"/>
+                <w:sz w:val="24"/>
+                <w:szCs w:val="24"/>
+              </w:rPr>
+              <w:t xml:space="preserve">            </w:t>
+            </w:r>
+            <w:r>
+              <w:rPr>
+                <w:rFonts w:ascii="Times New Roman" w:hAnsi="Times New Roman" w:cs="Times New Roman"/>
+                <w:sz w:val="24"/>
+                <w:szCs w:val="24"/>
+              </w:rPr>
+              <w:t xml:space="preserve">             </w:t>
+            </w:r>
+            <w:r>
+              <w:rPr>
+                <w:rFonts w:ascii="Times New Roman" w:hAnsi="Times New Roman" w:cs="Times New Roman"/>
+                <w:sz w:val="24"/>
+                <w:szCs w:val="24"/>
+              </w:rPr>
+              <w:t>{{</w:t>
+            </w:r>
+            <w:r>
+              <w:rPr>
+                <w:rFonts w:ascii="Times New Roman" w:hAnsi="Times New Roman" w:cs="Times New Roman"/>
+                <w:sz w:val="24"/>
+                <w:szCs w:val="24"/>
+              </w:rPr>
+              <w:t>remaining_p</w:t>
+            </w:r>
+            <w:r>
+              <w:rPr>
+                <w:rFonts w:ascii="Times New Roman" w:hAnsi="Times New Roman" w:cs="Times New Roman"/>
+                <w:sz w:val="24"/>
+                <w:szCs w:val="24"/>
+              </w:rPr>
+              <w:t>rim</w:t>
+            </w:r>
+            <w:r>
+              <w:rPr>
+                <w:rFonts w:ascii="Times New Roman" w:hAnsi="Times New Roman" w:cs="Times New Roman"/>
+                <w:sz w:val="24"/>
+                <w:szCs w:val="24"/>
+              </w:rPr>
+              <w:t>_group1}}</w:t>
+            </w:r>
+            <w:r>
+              <w:rPr>
+                <w:rFonts w:ascii="Times New Roman" w:hAnsi="Times New Roman" w:cs="Times New Roman"/>
+                <w:sz w:val="24"/>
+                <w:szCs w:val="24"/>
+              </w:rPr>
+              <w:t xml:space="preserve">  </w:t>
             </w:r>
           </w:p>
           <w:p>
@@ -5176,55 +5970,111 @@
                 <w:sz w:val="24"/>
                 <w:szCs w:val="24"/>
               </w:rPr>
-              <w:t xml:space="preserve">85 84 83 82 81 </w:t>
-            </w:r>
-            <w:r>
-              <w:rPr>
-                <w:rFonts w:ascii="Times New Roman" w:hAnsi="Times New Roman" w:cs="Times New Roman"/>
-                <w:sz w:val="24"/>
-                <w:szCs w:val="24"/>
-              </w:rPr>
-              <w:tab/>
-            </w:r>
-            <w:r>
-              <w:rPr>
-                <w:rFonts w:ascii="Times New Roman" w:hAnsi="Times New Roman" w:cs="Times New Roman"/>
-                <w:sz w:val="24"/>
-                <w:szCs w:val="24"/>
-              </w:rPr>
-              <w:tab/>
-            </w:r>
-            <w:r>
-              <w:rPr>
-                <w:rFonts w:ascii="Times New Roman" w:hAnsi="Times New Roman" w:cs="Times New Roman"/>
-                <w:sz w:val="24"/>
-                <w:szCs w:val="24"/>
-              </w:rPr>
-              <w:tab/>
-            </w:r>
-            <w:r>
-              <w:rPr>
-                <w:rFonts w:ascii="Times New Roman" w:hAnsi="Times New Roman" w:cs="Times New Roman"/>
-                <w:sz w:val="24"/>
-                <w:szCs w:val="24"/>
-              </w:rPr>
-              <w:tab/>
-            </w:r>
-            <w:r>
-              <w:rPr>
-                <w:rFonts w:ascii="Times New Roman" w:hAnsi="Times New Roman" w:cs="Times New Roman"/>
-                <w:sz w:val="24"/>
-                <w:szCs w:val="24"/>
-              </w:rPr>
-              <w:tab/>
-            </w:r>
-            <w:r>
-              <w:rPr>
-                <w:rFonts w:ascii="Times New Roman" w:hAnsi="Times New Roman" w:cs="Times New Roman"/>
-                <w:sz w:val="24"/>
-                <w:szCs w:val="24"/>
-              </w:rPr>
-              <w:t>71 72 73 74 75</w:t>
+              <w:t>{{</w:t>
+            </w:r>
+            <w:r>
+              <w:rPr>
+                <w:rFonts w:ascii="Times New Roman" w:hAnsi="Times New Roman" w:cs="Times New Roman"/>
+                <w:sz w:val="24"/>
+                <w:szCs w:val="24"/>
+              </w:rPr>
+              <w:t>remaining_</w:t>
+            </w:r>
+            <w:r>
+              <w:rPr>
+                <w:rFonts w:ascii="Times New Roman" w:hAnsi="Times New Roman" w:cs="Times New Roman"/>
+                <w:sz w:val="24"/>
+                <w:szCs w:val="24"/>
+              </w:rPr>
+              <w:t>prim_group</w:t>
+            </w:r>
+            <w:r>
+              <w:rPr>
+                <w:rFonts w:ascii="Times New Roman" w:hAnsi="Times New Roman" w:cs="Times New Roman"/>
+                <w:sz w:val="24"/>
+                <w:szCs w:val="24"/>
+              </w:rPr>
+              <w:t>3</w:t>
+            </w:r>
+            <w:r>
+              <w:rPr>
+                <w:rFonts w:ascii="Times New Roman" w:hAnsi="Times New Roman" w:cs="Times New Roman"/>
+                <w:sz w:val="24"/>
+                <w:szCs w:val="24"/>
+              </w:rPr>
+              <w:t>}}</w:t>
+            </w:r>
+            <w:r>
+              <w:rPr>
+                <w:rFonts w:ascii="Times New Roman" w:hAnsi="Times New Roman" w:cs="Times New Roman"/>
+                <w:sz w:val="24"/>
+                <w:szCs w:val="24"/>
+              </w:rPr>
+              <w:t xml:space="preserve">  </w:t>
+            </w:r>
+            <w:r>
+              <w:rPr>
+                <w:rFonts w:ascii="Times New Roman" w:hAnsi="Times New Roman" w:cs="Times New Roman"/>
+                <w:sz w:val="24"/>
+                <w:szCs w:val="24"/>
+              </w:rPr>
+              <w:tab/>
+            </w:r>
+            <w:r>
+              <w:rPr>
+                <w:rFonts w:ascii="Times New Roman" w:hAnsi="Times New Roman" w:cs="Times New Roman"/>
+                <w:sz w:val="24"/>
+                <w:szCs w:val="24"/>
+              </w:rPr>
+              <w:tab/>
+            </w:r>
+            <w:r>
+              <w:rPr>
+                <w:rFonts w:ascii="Times New Roman" w:hAnsi="Times New Roman" w:cs="Times New Roman"/>
+                <w:sz w:val="24"/>
+                <w:szCs w:val="24"/>
+              </w:rPr>
+              <w:t xml:space="preserve">            </w:t>
+            </w:r>
+            <w:r>
+              <w:rPr>
+                <w:rFonts w:ascii="Times New Roman" w:hAnsi="Times New Roman" w:cs="Times New Roman"/>
+                <w:sz w:val="24"/>
+                <w:szCs w:val="24"/>
+              </w:rPr>
+              <w:t xml:space="preserve">             </w:t>
+            </w:r>
+            <w:r>
+              <w:rPr>
+                <w:rFonts w:ascii="Times New Roman" w:hAnsi="Times New Roman" w:cs="Times New Roman"/>
+                <w:sz w:val="24"/>
+                <w:szCs w:val="24"/>
+              </w:rPr>
+              <w:t>{{</w:t>
+            </w:r>
+            <w:r>
+              <w:rPr>
+                <w:rFonts w:ascii="Times New Roman" w:hAnsi="Times New Roman" w:cs="Times New Roman"/>
+                <w:sz w:val="24"/>
+                <w:szCs w:val="24"/>
+              </w:rPr>
+              <w:t>remaining_</w:t>
+            </w:r>
+            <w:r>
+              <w:rPr>
+                <w:rFonts w:ascii="Times New Roman" w:hAnsi="Times New Roman" w:cs="Times New Roman"/>
+                <w:sz w:val="24"/>
+                <w:szCs w:val="24"/>
+              </w:rPr>
+              <w:t>prim_group</w:t>
+            </w:r>
+            <w:r>
+              <w:rPr>
+                <w:rFonts w:ascii="Times New Roman" w:hAnsi="Times New Roman" w:cs="Times New Roman"/>
+                <w:sz w:val="24"/>
+                <w:szCs w:val="24"/>
+              </w:rPr>
+              <w:t>4}}</w:t>
             </w:r>
           </w:p>
           <w:p>
@@ -5250,23 +6100,15 @@
                 <w:sz w:val="24"/>
                 <w:szCs w:val="24"/>
               </w:rPr>
-              <w:t xml:space="preserve">              Present/ Absent</w:t>
-            </w:r>
-            <w:r>
-              <w:rPr>
-                <w:rFonts w:ascii="Times New Roman" w:hAnsi="Times New Roman" w:cs="Times New Roman"/>
-                <w:sz w:val="24"/>
-                <w:szCs w:val="24"/>
-              </w:rPr>
-              <w:tab/>
-            </w:r>
-            <w:r>
-              <w:rPr>
-                <w:rFonts w:ascii="Times New Roman" w:hAnsi="Times New Roman" w:cs="Times New Roman"/>
-                <w:sz w:val="24"/>
-                <w:szCs w:val="24"/>
-              </w:rPr>
-              <w:tab/>
+              <w:t xml:space="preserve">              </w:t>
+            </w:r>
+            <w:r>
+              <w:rPr>
+                <w:rFonts w:ascii="Times New Roman" w:hAnsi="Times New Roman" w:cs="Times New Roman"/>
+                <w:sz w:val="24"/>
+                <w:szCs w:val="24"/>
+              </w:rPr>
+              <w:t xml:space="preserve">                {{plaque}}  </w:t>
             </w:r>
             <w:r>
               <w:rPr>
@@ -5306,15 +6148,33 @@
                 <w:sz w:val="24"/>
                 <w:szCs w:val="24"/>
               </w:rPr>
-              <w:t xml:space="preserve"> Present/ Absent</w:t>
-            </w:r>
-            <w:r>
-              <w:rPr>
-                <w:rFonts w:ascii="Times New Roman" w:hAnsi="Times New Roman" w:cs="Times New Roman"/>
-                <w:sz w:val="24"/>
-                <w:szCs w:val="24"/>
-              </w:rPr>
               <w:t xml:space="preserve"> </w:t>
+            </w:r>
+            <w:r>
+              <w:rPr>
+                <w:rFonts w:ascii="Times New Roman" w:hAnsi="Times New Roman" w:cs="Times New Roman"/>
+                <w:sz w:val="24"/>
+                <w:szCs w:val="24"/>
+              </w:rPr>
+              <w:t>{{</w:t>
+            </w:r>
+            <w:proofErr w:type="spellStart"/>
+            <w:r>
+              <w:rPr>
+                <w:rFonts w:ascii="Times New Roman" w:hAnsi="Times New Roman" w:cs="Times New Roman"/>
+                <w:sz w:val="24"/>
+                <w:szCs w:val="24"/>
+              </w:rPr>
+              <w:t>gum_inf</w:t>
+            </w:r>
+            <w:proofErr w:type="spellEnd"/>
+            <w:r>
+              <w:rPr>
+                <w:rFonts w:ascii="Times New Roman" w:hAnsi="Times New Roman" w:cs="Times New Roman"/>
+                <w:sz w:val="24"/>
+                <w:szCs w:val="24"/>
+              </w:rPr>
+              <w:t>}}</w:t>
             </w:r>
             <w:r>
               <w:rPr>
@@ -5364,23 +6224,7 @@
                 <w:sz w:val="24"/>
                 <w:szCs w:val="24"/>
               </w:rPr>
-              <w:t xml:space="preserve">      Present/ Absent</w:t>
-            </w:r>
-            <w:r>
-              <w:rPr>
-                <w:rFonts w:ascii="Times New Roman" w:hAnsi="Times New Roman" w:cs="Times New Roman"/>
-                <w:sz w:val="24"/>
-                <w:szCs w:val="24"/>
-              </w:rPr>
-              <w:tab/>
-            </w:r>
-            <w:r>
-              <w:rPr>
-                <w:rFonts w:ascii="Times New Roman" w:hAnsi="Times New Roman" w:cs="Times New Roman"/>
-                <w:sz w:val="24"/>
-                <w:szCs w:val="24"/>
-              </w:rPr>
-              <w:tab/>
+              <w:t xml:space="preserve">                      {{stains}}              </w:t>
             </w:r>
             <w:r>
               <w:rPr>
@@ -5428,7 +6272,25 @@
                 <w:sz w:val="24"/>
                 <w:szCs w:val="24"/>
               </w:rPr>
-              <w:t>Present/ Absent</w:t>
+              <w:t>{{</w:t>
+            </w:r>
+            <w:proofErr w:type="spellStart"/>
+            <w:r>
+              <w:rPr>
+                <w:rFonts w:ascii="Times New Roman" w:hAnsi="Times New Roman" w:cs="Times New Roman"/>
+                <w:sz w:val="24"/>
+                <w:szCs w:val="24"/>
+              </w:rPr>
+              <w:t>tooth_disc</w:t>
+            </w:r>
+            <w:proofErr w:type="spellEnd"/>
+            <w:r>
+              <w:rPr>
+                <w:rFonts w:ascii="Times New Roman" w:hAnsi="Times New Roman" w:cs="Times New Roman"/>
+                <w:sz w:val="24"/>
+                <w:szCs w:val="24"/>
+              </w:rPr>
+              <w:t>}}</w:t>
             </w:r>
             <w:r>
               <w:rPr>
@@ -5486,15 +6348,7 @@
                 <w:sz w:val="24"/>
                 <w:szCs w:val="24"/>
               </w:rPr>
-              <w:t>Present/ Absent</w:t>
-            </w:r>
-            <w:r>
-              <w:rPr>
-                <w:rFonts w:ascii="Times New Roman" w:hAnsi="Times New Roman" w:cs="Times New Roman"/>
-                <w:sz w:val="24"/>
-                <w:szCs w:val="24"/>
-              </w:rPr>
-              <w:tab/>
+              <w:t xml:space="preserve">                {{tarter}}</w:t>
             </w:r>
             <w:r>
               <w:rPr>
@@ -5550,7 +6404,25 @@
                 <w:sz w:val="24"/>
                 <w:szCs w:val="24"/>
               </w:rPr>
-              <w:t>Present/ Absent</w:t>
+              <w:t xml:space="preserve"> {{</w:t>
+            </w:r>
+            <w:proofErr w:type="spellStart"/>
+            <w:r>
+              <w:rPr>
+                <w:rFonts w:ascii="Times New Roman" w:hAnsi="Times New Roman" w:cs="Times New Roman"/>
+                <w:sz w:val="24"/>
+                <w:szCs w:val="24"/>
+              </w:rPr>
+              <w:t>bad_brth</w:t>
+            </w:r>
+            <w:proofErr w:type="spellEnd"/>
+            <w:r>
+              <w:rPr>
+                <w:rFonts w:ascii="Times New Roman" w:hAnsi="Times New Roman" w:cs="Times New Roman"/>
+                <w:sz w:val="24"/>
+                <w:szCs w:val="24"/>
+              </w:rPr>
+              <w:t>}}</w:t>
             </w:r>
             <w:r>
               <w:rPr>
@@ -5584,15 +6456,68 @@
                 <w:sz w:val="24"/>
                 <w:szCs w:val="24"/>
               </w:rPr>
-              <w:t xml:space="preserve">(i) Gum Bleeding </w:t>
-            </w:r>
-            <w:r>
-              <w:rPr>
-                <w:rFonts w:ascii="Times New Roman" w:hAnsi="Times New Roman" w:cs="Times New Roman"/>
-                <w:sz w:val="24"/>
-                <w:szCs w:val="24"/>
-              </w:rPr>
-              <w:t xml:space="preserve"> Present/ Absent</w:t>
+              <w:t>(</w:t>
+            </w:r>
+            <w:proofErr w:type="spellStart"/>
+            <w:r>
+              <w:rPr>
+                <w:rFonts w:ascii="Times New Roman" w:hAnsi="Times New Roman" w:cs="Times New Roman"/>
+                <w:sz w:val="24"/>
+                <w:szCs w:val="24"/>
+              </w:rPr>
+              <w:t>i</w:t>
+            </w:r>
+            <w:proofErr w:type="spellEnd"/>
+            <w:r>
+              <w:rPr>
+                <w:rFonts w:ascii="Times New Roman" w:hAnsi="Times New Roman" w:cs="Times New Roman"/>
+                <w:sz w:val="24"/>
+                <w:szCs w:val="24"/>
+              </w:rPr>
+              <w:t xml:space="preserve">) Gum Bleeding </w:t>
+            </w:r>
+            <w:r>
+              <w:rPr>
+                <w:rFonts w:ascii="Times New Roman" w:hAnsi="Times New Roman" w:cs="Times New Roman"/>
+                <w:sz w:val="24"/>
+                <w:szCs w:val="24"/>
+              </w:rPr>
+              <w:t xml:space="preserve"> </w:t>
+            </w:r>
+            <w:r>
+              <w:rPr>
+                <w:rFonts w:ascii="Times New Roman" w:hAnsi="Times New Roman" w:cs="Times New Roman"/>
+                <w:sz w:val="24"/>
+                <w:szCs w:val="24"/>
+              </w:rPr>
+              <w:t xml:space="preserve">                {{</w:t>
+            </w:r>
+            <w:proofErr w:type="spellStart"/>
+            <w:r>
+              <w:rPr>
+                <w:rFonts w:ascii="Times New Roman" w:hAnsi="Times New Roman" w:cs="Times New Roman"/>
+                <w:sz w:val="24"/>
+                <w:szCs w:val="24"/>
+              </w:rPr>
+              <w:t>gum_</w:t>
+            </w:r>
+            <w:proofErr w:type="gramStart"/>
+            <w:r>
+              <w:rPr>
+                <w:rFonts w:ascii="Times New Roman" w:hAnsi="Times New Roman" w:cs="Times New Roman"/>
+                <w:sz w:val="24"/>
+                <w:szCs w:val="24"/>
+              </w:rPr>
+              <w:t>bleed</w:t>
+            </w:r>
+            <w:proofErr w:type="spellEnd"/>
+            <w:r>
+              <w:rPr>
+                <w:rFonts w:ascii="Times New Roman" w:hAnsi="Times New Roman" w:cs="Times New Roman"/>
+                <w:sz w:val="24"/>
+                <w:szCs w:val="24"/>
+              </w:rPr>
+              <w:t>}}</w:t>
             </w:r>
             <w:r>
               <w:rPr>
@@ -5616,15 +6541,16 @@
                 <w:sz w:val="24"/>
                 <w:szCs w:val="24"/>
               </w:rPr>
-              <w:tab/>
-            </w:r>
-            <w:r>
-              <w:rPr>
-                <w:rFonts w:ascii="Times New Roman" w:hAnsi="Times New Roman" w:cs="Times New Roman"/>
-                <w:sz w:val="24"/>
-                <w:szCs w:val="24"/>
-              </w:rPr>
-              <w:t xml:space="preserve">(j) Soft Tissue </w:t>
+              <w:t>(</w:t>
+            </w:r>
+            <w:proofErr w:type="gramEnd"/>
+            <w:r>
+              <w:rPr>
+                <w:rFonts w:ascii="Times New Roman" w:hAnsi="Times New Roman" w:cs="Times New Roman"/>
+                <w:sz w:val="24"/>
+                <w:szCs w:val="24"/>
+              </w:rPr>
+              <w:t xml:space="preserve">j) Soft Tissue </w:t>
             </w:r>
             <w:r>
               <w:rPr>
@@ -5656,15 +6582,25 @@
                 <w:sz w:val="24"/>
                 <w:szCs w:val="24"/>
               </w:rPr>
-              <w:t>No Abnormality/Abnormalit</w:t>
-            </w:r>
-            <w:r>
-              <w:rPr>
-                <w:rFonts w:ascii="Times New Roman" w:hAnsi="Times New Roman" w:cs="Times New Roman"/>
-                <w:sz w:val="24"/>
-                <w:szCs w:val="24"/>
-              </w:rPr>
-              <w:t>y</w:t>
+              <w:t xml:space="preserve">  {{</w:t>
+            </w:r>
+            <w:proofErr w:type="spellStart"/>
+            <w:r>
+              <w:rPr>
+                <w:rFonts w:ascii="Times New Roman" w:hAnsi="Times New Roman" w:cs="Times New Roman"/>
+                <w:sz w:val="24"/>
+                <w:szCs w:val="24"/>
+              </w:rPr>
+              <w:t>soft_tiss</w:t>
+            </w:r>
+            <w:proofErr w:type="spellEnd"/>
+            <w:r>
+              <w:rPr>
+                <w:rFonts w:ascii="Times New Roman" w:hAnsi="Times New Roman" w:cs="Times New Roman"/>
+                <w:sz w:val="24"/>
+                <w:szCs w:val="24"/>
+              </w:rPr>
+              <w:t>}}</w:t>
             </w:r>
           </w:p>
           <w:p>
@@ -5706,15 +6642,7 @@
                 <w:sz w:val="24"/>
                 <w:szCs w:val="24"/>
               </w:rPr>
-              <w:t>Present/ Absent</w:t>
-            </w:r>
-            <w:r>
-              <w:rPr>
-                <w:rFonts w:ascii="Times New Roman" w:hAnsi="Times New Roman" w:cs="Times New Roman"/>
-                <w:sz w:val="24"/>
-                <w:szCs w:val="24"/>
-              </w:rPr>
-              <w:tab/>
+              <w:t xml:space="preserve">                 {{fluor}} </w:t>
             </w:r>
             <w:r>
               <w:rPr>
@@ -5754,15 +6682,33 @@
                 <w:sz w:val="24"/>
                 <w:szCs w:val="24"/>
               </w:rPr>
-              <w:t xml:space="preserve">           </w:t>
-            </w:r>
-            <w:r>
-              <w:rPr>
-                <w:rFonts w:ascii="Times New Roman" w:hAnsi="Times New Roman" w:cs="Times New Roman"/>
-                <w:sz w:val="24"/>
-                <w:szCs w:val="24"/>
-              </w:rPr>
-              <w:t>Present/ Absent</w:t>
+              <w:t xml:space="preserve">          </w:t>
+            </w:r>
+            <w:r>
+              <w:rPr>
+                <w:rFonts w:ascii="Times New Roman" w:hAnsi="Times New Roman" w:cs="Times New Roman"/>
+                <w:sz w:val="24"/>
+                <w:szCs w:val="24"/>
+              </w:rPr>
+              <w:t xml:space="preserve">    {{</w:t>
+            </w:r>
+            <w:proofErr w:type="spellStart"/>
+            <w:r>
+              <w:rPr>
+                <w:rFonts w:ascii="Times New Roman" w:hAnsi="Times New Roman" w:cs="Times New Roman"/>
+                <w:sz w:val="24"/>
+                <w:szCs w:val="24"/>
+              </w:rPr>
+              <w:t>maloccl</w:t>
+            </w:r>
+            <w:proofErr w:type="spellEnd"/>
+            <w:r>
+              <w:rPr>
+                <w:rFonts w:ascii="Times New Roman" w:hAnsi="Times New Roman" w:cs="Times New Roman"/>
+                <w:sz w:val="24"/>
+                <w:szCs w:val="24"/>
+              </w:rPr>
+              <w:t>}}</w:t>
             </w:r>
             <w:r>
               <w:rPr>
@@ -5820,23 +6766,25 @@
                 <w:sz w:val="24"/>
                 <w:szCs w:val="24"/>
               </w:rPr>
-              <w:t>Present/ Absent</w:t>
-            </w:r>
-            <w:r>
-              <w:rPr>
-                <w:rFonts w:ascii="Times New Roman" w:hAnsi="Times New Roman" w:cs="Times New Roman"/>
-                <w:sz w:val="24"/>
-                <w:szCs w:val="24"/>
-              </w:rPr>
-              <w:tab/>
-            </w:r>
-            <w:r>
-              <w:rPr>
-                <w:rFonts w:ascii="Times New Roman" w:hAnsi="Times New Roman" w:cs="Times New Roman"/>
-                <w:sz w:val="24"/>
-                <w:szCs w:val="24"/>
-              </w:rPr>
-              <w:tab/>
+              <w:t xml:space="preserve">                 {{</w:t>
+            </w:r>
+            <w:proofErr w:type="spellStart"/>
+            <w:r>
+              <w:rPr>
+                <w:rFonts w:ascii="Times New Roman" w:hAnsi="Times New Roman" w:cs="Times New Roman"/>
+                <w:sz w:val="24"/>
+                <w:szCs w:val="24"/>
+              </w:rPr>
+              <w:t>root_stmp</w:t>
+            </w:r>
+            <w:proofErr w:type="spellEnd"/>
+            <w:r>
+              <w:rPr>
+                <w:rFonts w:ascii="Times New Roman" w:hAnsi="Times New Roman" w:cs="Times New Roman"/>
+                <w:sz w:val="24"/>
+                <w:szCs w:val="24"/>
+              </w:rPr>
+              <w:t xml:space="preserve">}}  </w:t>
             </w:r>
             <w:r>
               <w:rPr>
@@ -5876,15 +6824,25 @@
                 <w:sz w:val="24"/>
                 <w:szCs w:val="24"/>
               </w:rPr>
-              <w:t>Present/ Absent</w:t>
-            </w:r>
-            <w:r>
-              <w:rPr>
-                <w:rFonts w:ascii="Times New Roman" w:hAnsi="Times New Roman" w:cs="Times New Roman"/>
-                <w:sz w:val="24"/>
-                <w:szCs w:val="24"/>
-              </w:rPr>
-              <w:t xml:space="preserve"> </w:t>
+              <w:t xml:space="preserve">   {{</w:t>
+            </w:r>
+            <w:proofErr w:type="spellStart"/>
+            <w:r>
+              <w:rPr>
+                <w:rFonts w:ascii="Times New Roman" w:hAnsi="Times New Roman" w:cs="Times New Roman"/>
+                <w:sz w:val="24"/>
+                <w:szCs w:val="24"/>
+              </w:rPr>
+              <w:t>miss_teeth</w:t>
+            </w:r>
+            <w:proofErr w:type="spellEnd"/>
+            <w:r>
+              <w:rPr>
+                <w:rFonts w:ascii="Times New Roman" w:hAnsi="Times New Roman" w:cs="Times New Roman"/>
+                <w:sz w:val="24"/>
+                <w:szCs w:val="24"/>
+              </w:rPr>
+              <w:t>}}</w:t>
             </w:r>
             <w:r>
               <w:rPr>
@@ -5918,7 +6876,7 @@
               </w:rPr>
               <w:pict w14:anchorId="4A2C4A38">
                 <v:shape id="Text Box 17" o:spid="_x0000_s2057" type="#_x0000_t202" style="position:absolute;margin-left:15.8pt;margin-top:7pt;width:481.6pt;height:47.55pt;z-index:251677696;visibility:visible;mso-height-relative:margin" o:gfxdata="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" fillcolor="white [3201]" strokecolor="white [3212]" strokeweight=".5pt">
-                  <v:textbox>
+                  <v:textbox style="mso-next-textbox:#Text Box 17">
                     <w:txbxContent>
                       <w:p>
                         <w:pPr>
@@ -6052,7 +7010,7 @@
               </w:rPr>
               <w:pict w14:anchorId="25006E19">
                 <v:shape id="Text Box 18" o:spid="_x0000_s2058" type="#_x0000_t202" style="position:absolute;margin-left:10.15pt;margin-top:11.5pt;width:481.6pt;height:41.6pt;z-index:251679744;visibility:visible" o:gfxdata="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" fillcolor="white [3201]" strokecolor="white [3212]" strokeweight=".5pt">
-                  <v:textbox>
+                  <v:textbox style="mso-next-textbox:#Text Box 18">
                     <w:txbxContent>
                       <w:p>
                         <w:pPr>
@@ -6220,7 +7178,7 @@
               </w:rPr>
               <w:pict w14:anchorId="7E1541F7">
                 <v:shape id="Text Box 19" o:spid="_x0000_s2059" type="#_x0000_t202" style="position:absolute;margin-left:14.45pt;margin-top:7.8pt;width:481.6pt;height:33.05pt;z-index:251681792;visibility:visible;mso-height-relative:margin" o:gfxdata="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" fillcolor="white [3201]" strokecolor="white [3212]" strokeweight=".5pt">
-                  <v:textbox>
+                  <v:textbox style="mso-next-textbox:#Text Box 19">
                     <w:txbxContent>
                       <w:p>
                         <w:pPr>
@@ -6325,7 +7283,7 @@
               </w:rPr>
               <w:pict w14:anchorId="562D06A7">
                 <v:shape id="Text Box 10" o:spid="_x0000_s2060" type="#_x0000_t202" style="position:absolute;margin-left:17pt;margin-top:6.3pt;width:481.6pt;height:33.05pt;z-index:251683840;visibility:visible;mso-height-relative:margin" o:gfxdata="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" fillcolor="white [3201]" strokecolor="white [3212]" strokeweight=".5pt">
-                  <v:textbox>
+                  <v:textbox style="mso-next-textbox:#Text Box 10">
                     <w:txbxContent>
                       <w:p>
                         <w:pPr>

</xml_diff>

<commit_message>
frontend enhancements and db schema updation
</commit_message>
<xml_diff>
--- a/backend/template.docx
+++ b/backend/template.docx
@@ -281,7 +281,6 @@
                           </w:rPr>
                           <w:t>{{</w:t>
                         </w:r>
-                        <w:proofErr w:type="spellStart"/>
                         <w:r>
                           <w:rPr>
                             <w:rFonts w:ascii="Times New Roman" w:hAnsi="Times New Roman" w:cs="Times New Roman"/>
@@ -290,7 +289,6 @@
                           </w:rPr>
                           <w:t>cap_dt</w:t>
                         </w:r>
-                        <w:proofErr w:type="spellEnd"/>
                         <w:r>
                           <w:rPr>
                             <w:rFonts w:ascii="Times New Roman" w:hAnsi="Times New Roman" w:cs="Times New Roman"/>
@@ -483,18 +481,8 @@
                 <w:sz w:val="28"/>
                 <w:szCs w:val="28"/>
               </w:rPr>
-              <w:t>:  {{</w:t>
-            </w:r>
-            <w:proofErr w:type="gramStart"/>
-            <w:r>
-              <w:rPr>
-                <w:rFonts w:ascii="Times New Roman" w:hAnsi="Times New Roman" w:cs="Times New Roman"/>
-                <w:sz w:val="28"/>
-                <w:szCs w:val="28"/>
-              </w:rPr>
-              <w:t>roll}}</w:t>
-            </w:r>
-            <w:proofErr w:type="gramEnd"/>
+              <w:t>:  {{roll}}</w:t>
+            </w:r>
           </w:p>
           <w:p>
             <w:pPr>
@@ -716,72 +704,6 @@
                 <w:szCs w:val="28"/>
               </w:rPr>
               <w:t>{{mother}}</w:t>
-            </w:r>
-          </w:p>
-          <w:p>
-            <w:pPr>
-              <w:tabs>
-                <w:tab w:val="left" w:pos="3942"/>
-              </w:tabs>
-              <w:spacing w:line="480" w:lineRule="auto"/>
-              <w:jc w:val="both"/>
-              <w:rPr>
-                <w:rFonts w:ascii="Times New Roman" w:hAnsi="Times New Roman" w:cs="Times New Roman"/>
-                <w:sz w:val="28"/>
-                <w:szCs w:val="28"/>
-              </w:rPr>
-            </w:pPr>
-            <w:r>
-              <w:rPr>
-                <w:rFonts w:ascii="Times New Roman" w:hAnsi="Times New Roman" w:cs="Times New Roman"/>
-                <w:b/>
-                <w:bCs/>
-                <w:sz w:val="28"/>
-                <w:szCs w:val="28"/>
-              </w:rPr>
-              <w:t>Address:</w:t>
-            </w:r>
-            <w:r>
-              <w:rPr>
-                <w:rFonts w:ascii="Times New Roman" w:hAnsi="Times New Roman" w:cs="Times New Roman"/>
-                <w:sz w:val="28"/>
-                <w:szCs w:val="28"/>
-              </w:rPr>
-              <w:t xml:space="preserve"> </w:t>
-            </w:r>
-            <w:r>
-              <w:rPr>
-                <w:rFonts w:ascii="Times New Roman" w:hAnsi="Times New Roman" w:cs="Times New Roman"/>
-                <w:sz w:val="28"/>
-                <w:szCs w:val="28"/>
-              </w:rPr>
-              <w:t xml:space="preserve"> </w:t>
-            </w:r>
-            <w:r>
-              <w:rPr>
-                <w:rFonts w:ascii="Times New Roman" w:hAnsi="Times New Roman" w:cs="Times New Roman"/>
-                <w:sz w:val="28"/>
-                <w:szCs w:val="28"/>
-              </w:rPr>
-              <w:t>{{</w:t>
-            </w:r>
-            <w:proofErr w:type="spellStart"/>
-            <w:r>
-              <w:rPr>
-                <w:rFonts w:ascii="Times New Roman" w:hAnsi="Times New Roman" w:cs="Times New Roman"/>
-                <w:sz w:val="28"/>
-                <w:szCs w:val="28"/>
-              </w:rPr>
-              <w:t>addr</w:t>
-            </w:r>
-            <w:proofErr w:type="spellEnd"/>
-            <w:r>
-              <w:rPr>
-                <w:rFonts w:ascii="Times New Roman" w:hAnsi="Times New Roman" w:cs="Times New Roman"/>
-                <w:sz w:val="28"/>
-                <w:szCs w:val="28"/>
-              </w:rPr>
-              <w:t>}}</w:t>
             </w:r>
           </w:p>
           <w:p>
@@ -1219,18 +1141,252 @@
                 <w:sz w:val="24"/>
                 <w:szCs w:val="24"/>
               </w:rPr>
-              <w:t>{{</w:t>
-            </w:r>
-            <w:proofErr w:type="spellStart"/>
-            <w:r>
-              <w:rPr>
-                <w:rFonts w:ascii="Times New Roman" w:hAnsi="Times New Roman" w:cs="Times New Roman"/>
-                <w:sz w:val="24"/>
-                <w:szCs w:val="24"/>
-              </w:rPr>
-              <w:t>le_def</w:t>
-            </w:r>
-            <w:proofErr w:type="spellEnd"/>
+              <w:t>{{le_def}}</w:t>
+            </w:r>
+            <w:r>
+              <w:rPr>
+                <w:rFonts w:ascii="Times New Roman" w:hAnsi="Times New Roman" w:cs="Times New Roman"/>
+                <w:sz w:val="24"/>
+                <w:szCs w:val="24"/>
+              </w:rPr>
+              <w:tab/>
+            </w:r>
+            <w:r>
+              <w:rPr>
+                <w:rFonts w:ascii="Times New Roman" w:hAnsi="Times New Roman" w:cs="Times New Roman"/>
+                <w:sz w:val="24"/>
+                <w:szCs w:val="24"/>
+              </w:rPr>
+              <w:tab/>
+            </w:r>
+            <w:r>
+              <w:rPr>
+                <w:rFonts w:ascii="Times New Roman" w:hAnsi="Times New Roman" w:cs="Times New Roman"/>
+                <w:sz w:val="24"/>
+                <w:szCs w:val="24"/>
+              </w:rPr>
+              <w:t xml:space="preserve">    </w:t>
+            </w:r>
+            <w:r>
+              <w:rPr>
+                <w:rFonts w:ascii="Times New Roman" w:hAnsi="Times New Roman" w:cs="Times New Roman"/>
+                <w:sz w:val="24"/>
+                <w:szCs w:val="24"/>
+              </w:rPr>
+              <w:t xml:space="preserve">Deformity </w:t>
+            </w:r>
+            <w:r>
+              <w:rPr>
+                <w:rFonts w:ascii="Times New Roman" w:hAnsi="Times New Roman" w:cs="Times New Roman"/>
+                <w:sz w:val="24"/>
+                <w:szCs w:val="24"/>
+              </w:rPr>
+              <w:tab/>
+            </w:r>
+            <w:r>
+              <w:rPr>
+                <w:rFonts w:ascii="Times New Roman" w:hAnsi="Times New Roman" w:cs="Times New Roman"/>
+                <w:sz w:val="24"/>
+                <w:szCs w:val="24"/>
+              </w:rPr>
+              <w:tab/>
+            </w:r>
+            <w:r>
+              <w:rPr>
+                <w:rFonts w:ascii="Times New Roman" w:hAnsi="Times New Roman" w:cs="Times New Roman"/>
+                <w:sz w:val="24"/>
+                <w:szCs w:val="24"/>
+              </w:rPr>
+              <w:t xml:space="preserve">            {{le_def}}</w:t>
+            </w:r>
+            <w:r>
+              <w:rPr>
+                <w:rFonts w:ascii="Times New Roman" w:hAnsi="Times New Roman" w:cs="Times New Roman"/>
+                <w:sz w:val="24"/>
+                <w:szCs w:val="24"/>
+              </w:rPr>
+              <w:tab/>
+            </w:r>
+          </w:p>
+          <w:p>
+            <w:pPr>
+              <w:spacing w:line="360" w:lineRule="auto"/>
+              <w:rPr>
+                <w:rFonts w:ascii="Times New Roman" w:hAnsi="Times New Roman" w:cs="Times New Roman"/>
+                <w:sz w:val="24"/>
+                <w:szCs w:val="24"/>
+              </w:rPr>
+            </w:pPr>
+            <w:r>
+              <w:rPr>
+                <w:rFonts w:ascii="Times New Roman" w:hAnsi="Times New Roman" w:cs="Times New Roman"/>
+                <w:sz w:val="24"/>
+                <w:szCs w:val="24"/>
+              </w:rPr>
+              <w:t xml:space="preserve">Wax </w:t>
+            </w:r>
+            <w:r>
+              <w:rPr>
+                <w:rFonts w:ascii="Times New Roman" w:hAnsi="Times New Roman" w:cs="Times New Roman"/>
+                <w:sz w:val="24"/>
+                <w:szCs w:val="24"/>
+              </w:rPr>
+              <w:tab/>
+            </w:r>
+            <w:r>
+              <w:rPr>
+                <w:rFonts w:ascii="Times New Roman" w:hAnsi="Times New Roman" w:cs="Times New Roman"/>
+                <w:sz w:val="24"/>
+                <w:szCs w:val="24"/>
+              </w:rPr>
+              <w:tab/>
+            </w:r>
+            <w:r>
+              <w:rPr>
+                <w:rFonts w:ascii="Times New Roman" w:hAnsi="Times New Roman" w:cs="Times New Roman"/>
+                <w:sz w:val="24"/>
+                <w:szCs w:val="24"/>
+              </w:rPr>
+              <w:tab/>
+            </w:r>
+            <w:r>
+              <w:rPr>
+                <w:rFonts w:ascii="Times New Roman" w:hAnsi="Times New Roman" w:cs="Times New Roman"/>
+                <w:sz w:val="24"/>
+                <w:szCs w:val="24"/>
+              </w:rPr>
+              <w:tab/>
+            </w:r>
+            <w:r>
+              <w:rPr>
+                <w:rFonts w:ascii="Times New Roman" w:hAnsi="Times New Roman" w:cs="Times New Roman"/>
+                <w:sz w:val="24"/>
+                <w:szCs w:val="24"/>
+              </w:rPr>
+              <w:tab/>
+            </w:r>
+            <w:r>
+              <w:rPr>
+                <w:rFonts w:ascii="Times New Roman" w:hAnsi="Times New Roman" w:cs="Times New Roman"/>
+                <w:sz w:val="24"/>
+                <w:szCs w:val="24"/>
+              </w:rPr>
+              <w:t>{{le_wax}}</w:t>
+            </w:r>
+            <w:r>
+              <w:rPr>
+                <w:rFonts w:ascii="Times New Roman" w:hAnsi="Times New Roman" w:cs="Times New Roman"/>
+                <w:sz w:val="24"/>
+                <w:szCs w:val="24"/>
+              </w:rPr>
+              <w:tab/>
+            </w:r>
+            <w:r>
+              <w:rPr>
+                <w:rFonts w:ascii="Times New Roman" w:hAnsi="Times New Roman" w:cs="Times New Roman"/>
+                <w:sz w:val="24"/>
+                <w:szCs w:val="24"/>
+              </w:rPr>
+              <w:t xml:space="preserve">                </w:t>
+            </w:r>
+            <w:r>
+              <w:rPr>
+                <w:rFonts w:ascii="Times New Roman" w:hAnsi="Times New Roman" w:cs="Times New Roman"/>
+                <w:sz w:val="24"/>
+                <w:szCs w:val="24"/>
+              </w:rPr>
+              <w:t xml:space="preserve">Wax </w:t>
+            </w:r>
+            <w:r>
+              <w:rPr>
+                <w:rFonts w:ascii="Times New Roman" w:hAnsi="Times New Roman" w:cs="Times New Roman"/>
+                <w:sz w:val="24"/>
+                <w:szCs w:val="24"/>
+              </w:rPr>
+              <w:tab/>
+            </w:r>
+            <w:r>
+              <w:rPr>
+                <w:rFonts w:ascii="Times New Roman" w:hAnsi="Times New Roman" w:cs="Times New Roman"/>
+                <w:sz w:val="24"/>
+                <w:szCs w:val="24"/>
+              </w:rPr>
+              <w:tab/>
+            </w:r>
+            <w:r>
+              <w:rPr>
+                <w:rFonts w:ascii="Times New Roman" w:hAnsi="Times New Roman" w:cs="Times New Roman"/>
+                <w:sz w:val="24"/>
+                <w:szCs w:val="24"/>
+              </w:rPr>
+              <w:tab/>
+            </w:r>
+            <w:r>
+              <w:rPr>
+                <w:rFonts w:ascii="Times New Roman" w:hAnsi="Times New Roman" w:cs="Times New Roman"/>
+                <w:sz w:val="24"/>
+                <w:szCs w:val="24"/>
+              </w:rPr>
+              <w:t>{{le_def}}</w:t>
+            </w:r>
+            <w:r>
+              <w:rPr>
+                <w:rFonts w:ascii="Times New Roman" w:hAnsi="Times New Roman" w:cs="Times New Roman"/>
+                <w:sz w:val="24"/>
+                <w:szCs w:val="24"/>
+              </w:rPr>
+              <w:tab/>
+            </w:r>
+          </w:p>
+          <w:p>
+            <w:pPr>
+              <w:spacing w:line="360" w:lineRule="auto"/>
+              <w:rPr>
+                <w:rFonts w:ascii="Times New Roman" w:hAnsi="Times New Roman" w:cs="Times New Roman"/>
+                <w:sz w:val="24"/>
+                <w:szCs w:val="24"/>
+              </w:rPr>
+            </w:pPr>
+            <w:r>
+              <w:rPr>
+                <w:rFonts w:ascii="Times New Roman" w:hAnsi="Times New Roman" w:cs="Times New Roman"/>
+                <w:sz w:val="24"/>
+                <w:szCs w:val="24"/>
+              </w:rPr>
+              <w:t xml:space="preserve">Tympanic Membrane   </w:t>
+            </w:r>
+            <w:r>
+              <w:rPr>
+                <w:rFonts w:ascii="Times New Roman" w:hAnsi="Times New Roman" w:cs="Times New Roman"/>
+                <w:sz w:val="24"/>
+                <w:szCs w:val="24"/>
+              </w:rPr>
+              <w:tab/>
+            </w:r>
+            <w:r>
+              <w:rPr>
+                <w:rFonts w:ascii="Times New Roman" w:hAnsi="Times New Roman" w:cs="Times New Roman"/>
+                <w:sz w:val="24"/>
+                <w:szCs w:val="24"/>
+              </w:rPr>
+              <w:tab/>
+            </w:r>
+            <w:r>
+              <w:rPr>
+                <w:rFonts w:ascii="Times New Roman" w:hAnsi="Times New Roman" w:cs="Times New Roman"/>
+                <w:sz w:val="24"/>
+                <w:szCs w:val="24"/>
+              </w:rPr>
+              <w:t>{{le_</w:t>
+            </w:r>
+            <w:r>
+              <w:rPr>
+                <w:rFonts w:ascii="Times New Roman" w:hAnsi="Times New Roman" w:cs="Times New Roman"/>
+                <w:sz w:val="24"/>
+                <w:szCs w:val="24"/>
+              </w:rPr>
+              <w:t>tm</w:t>
+            </w:r>
             <w:r>
               <w:rPr>
                 <w:rFonts w:ascii="Times New Roman" w:hAnsi="Times New Roman" w:cs="Times New Roman"/>
@@ -1253,58 +1409,106 @@
                 <w:sz w:val="24"/>
                 <w:szCs w:val="24"/>
               </w:rPr>
-              <w:tab/>
-            </w:r>
-            <w:r>
-              <w:rPr>
-                <w:rFonts w:ascii="Times New Roman" w:hAnsi="Times New Roman" w:cs="Times New Roman"/>
-                <w:sz w:val="24"/>
-                <w:szCs w:val="24"/>
-              </w:rPr>
-              <w:t xml:space="preserve">    </w:t>
-            </w:r>
-            <w:r>
-              <w:rPr>
-                <w:rFonts w:ascii="Times New Roman" w:hAnsi="Times New Roman" w:cs="Times New Roman"/>
-                <w:sz w:val="24"/>
-                <w:szCs w:val="24"/>
-              </w:rPr>
-              <w:t xml:space="preserve">Deformity </w:t>
-            </w:r>
-            <w:r>
-              <w:rPr>
-                <w:rFonts w:ascii="Times New Roman" w:hAnsi="Times New Roman" w:cs="Times New Roman"/>
-                <w:sz w:val="24"/>
-                <w:szCs w:val="24"/>
-              </w:rPr>
-              <w:tab/>
-            </w:r>
-            <w:r>
-              <w:rPr>
-                <w:rFonts w:ascii="Times New Roman" w:hAnsi="Times New Roman" w:cs="Times New Roman"/>
-                <w:sz w:val="24"/>
-                <w:szCs w:val="24"/>
-              </w:rPr>
-              <w:tab/>
-            </w:r>
-            <w:r>
-              <w:rPr>
-                <w:rFonts w:ascii="Times New Roman" w:hAnsi="Times New Roman" w:cs="Times New Roman"/>
-                <w:sz w:val="24"/>
-                <w:szCs w:val="24"/>
-              </w:rPr>
-              <w:t xml:space="preserve">            {{</w:t>
-            </w:r>
-            <w:proofErr w:type="spellStart"/>
-            <w:r>
-              <w:rPr>
-                <w:rFonts w:ascii="Times New Roman" w:hAnsi="Times New Roman" w:cs="Times New Roman"/>
-                <w:sz w:val="24"/>
-                <w:szCs w:val="24"/>
-              </w:rPr>
-              <w:t>le_def</w:t>
-            </w:r>
-            <w:proofErr w:type="spellEnd"/>
+              <w:t xml:space="preserve">                </w:t>
+            </w:r>
+            <w:r>
+              <w:rPr>
+                <w:rFonts w:ascii="Times New Roman" w:hAnsi="Times New Roman" w:cs="Times New Roman"/>
+                <w:sz w:val="24"/>
+                <w:szCs w:val="24"/>
+              </w:rPr>
+              <w:t xml:space="preserve">Tympanic Membrane </w:t>
+            </w:r>
+            <w:r>
+              <w:rPr>
+                <w:rFonts w:ascii="Times New Roman" w:hAnsi="Times New Roman" w:cs="Times New Roman"/>
+                <w:sz w:val="24"/>
+                <w:szCs w:val="24"/>
+              </w:rPr>
+              <w:tab/>
+            </w:r>
+            <w:r>
+              <w:rPr>
+                <w:rFonts w:ascii="Times New Roman" w:hAnsi="Times New Roman" w:cs="Times New Roman"/>
+                <w:sz w:val="24"/>
+                <w:szCs w:val="24"/>
+              </w:rPr>
+              <w:t>{{le_def}}</w:t>
+            </w:r>
+            <w:r>
+              <w:rPr>
+                <w:rFonts w:ascii="Times New Roman" w:hAnsi="Times New Roman" w:cs="Times New Roman"/>
+                <w:sz w:val="24"/>
+                <w:szCs w:val="24"/>
+              </w:rPr>
+              <w:tab/>
+            </w:r>
+          </w:p>
+          <w:p>
+            <w:pPr>
+              <w:spacing w:line="360" w:lineRule="auto"/>
+              <w:rPr>
+                <w:rFonts w:ascii="Times New Roman" w:hAnsi="Times New Roman" w:cs="Times New Roman"/>
+                <w:sz w:val="24"/>
+                <w:szCs w:val="24"/>
+              </w:rPr>
+            </w:pPr>
+            <w:r>
+              <w:rPr>
+                <w:rFonts w:ascii="Times New Roman" w:hAnsi="Times New Roman" w:cs="Times New Roman"/>
+                <w:sz w:val="24"/>
+                <w:szCs w:val="24"/>
+              </w:rPr>
+              <w:t xml:space="preserve">Discharge </w:t>
+            </w:r>
+            <w:r>
+              <w:rPr>
+                <w:rFonts w:ascii="Times New Roman" w:hAnsi="Times New Roman" w:cs="Times New Roman"/>
+                <w:sz w:val="24"/>
+                <w:szCs w:val="24"/>
+              </w:rPr>
+              <w:tab/>
+            </w:r>
+            <w:r>
+              <w:rPr>
+                <w:rFonts w:ascii="Times New Roman" w:hAnsi="Times New Roman" w:cs="Times New Roman"/>
+                <w:sz w:val="24"/>
+                <w:szCs w:val="24"/>
+              </w:rPr>
+              <w:tab/>
+            </w:r>
+            <w:r>
+              <w:rPr>
+                <w:rFonts w:ascii="Times New Roman" w:hAnsi="Times New Roman" w:cs="Times New Roman"/>
+                <w:sz w:val="24"/>
+                <w:szCs w:val="24"/>
+              </w:rPr>
+              <w:tab/>
+            </w:r>
+            <w:r>
+              <w:rPr>
+                <w:rFonts w:ascii="Times New Roman" w:hAnsi="Times New Roman" w:cs="Times New Roman"/>
+                <w:sz w:val="24"/>
+                <w:szCs w:val="24"/>
+              </w:rPr>
+              <w:tab/>
+            </w:r>
+            <w:r>
+              <w:rPr>
+                <w:rFonts w:ascii="Times New Roman" w:hAnsi="Times New Roman" w:cs="Times New Roman"/>
+                <w:sz w:val="24"/>
+                <w:szCs w:val="24"/>
+              </w:rPr>
+              <w:t>{{le_d</w:t>
+            </w:r>
+            <w:r>
+              <w:rPr>
+                <w:rFonts w:ascii="Times New Roman" w:hAnsi="Times New Roman" w:cs="Times New Roman"/>
+                <w:sz w:val="24"/>
+                <w:szCs w:val="24"/>
+              </w:rPr>
+              <w:t>is</w:t>
+            </w:r>
             <w:r>
               <w:rPr>
                 <w:rFonts w:ascii="Times New Roman" w:hAnsi="Times New Roman" w:cs="Times New Roman"/>
@@ -1321,6 +1525,54 @@
               </w:rPr>
               <w:tab/>
             </w:r>
+            <w:r>
+              <w:rPr>
+                <w:rFonts w:ascii="Times New Roman" w:hAnsi="Times New Roman" w:cs="Times New Roman"/>
+                <w:sz w:val="24"/>
+                <w:szCs w:val="24"/>
+              </w:rPr>
+              <w:t xml:space="preserve">                </w:t>
+            </w:r>
+            <w:r>
+              <w:rPr>
+                <w:rFonts w:ascii="Times New Roman" w:hAnsi="Times New Roman" w:cs="Times New Roman"/>
+                <w:sz w:val="24"/>
+                <w:szCs w:val="24"/>
+              </w:rPr>
+              <w:t xml:space="preserve">Discharge </w:t>
+            </w:r>
+            <w:r>
+              <w:rPr>
+                <w:rFonts w:ascii="Times New Roman" w:hAnsi="Times New Roman" w:cs="Times New Roman"/>
+                <w:sz w:val="24"/>
+                <w:szCs w:val="24"/>
+              </w:rPr>
+              <w:tab/>
+            </w:r>
+            <w:r>
+              <w:rPr>
+                <w:rFonts w:ascii="Times New Roman" w:hAnsi="Times New Roman" w:cs="Times New Roman"/>
+                <w:sz w:val="24"/>
+                <w:szCs w:val="24"/>
+              </w:rPr>
+              <w:tab/>
+            </w:r>
+            <w:r>
+              <w:rPr>
+                <w:rFonts w:ascii="Times New Roman" w:hAnsi="Times New Roman" w:cs="Times New Roman"/>
+                <w:sz w:val="24"/>
+                <w:szCs w:val="24"/>
+              </w:rPr>
+              <w:tab/>
+            </w:r>
+            <w:r>
+              <w:rPr>
+                <w:rFonts w:ascii="Times New Roman" w:hAnsi="Times New Roman" w:cs="Times New Roman"/>
+                <w:sz w:val="24"/>
+                <w:szCs w:val="24"/>
+              </w:rPr>
+              <w:t>{{le_def}}</w:t>
+            </w:r>
           </w:p>
           <w:p>
             <w:pPr>
@@ -1337,66 +1589,48 @@
                 <w:sz w:val="24"/>
                 <w:szCs w:val="24"/>
               </w:rPr>
-              <w:t xml:space="preserve">Wax </w:t>
-            </w:r>
-            <w:r>
-              <w:rPr>
-                <w:rFonts w:ascii="Times New Roman" w:hAnsi="Times New Roman" w:cs="Times New Roman"/>
-                <w:sz w:val="24"/>
-                <w:szCs w:val="24"/>
-              </w:rPr>
-              <w:tab/>
-            </w:r>
-            <w:r>
-              <w:rPr>
-                <w:rFonts w:ascii="Times New Roman" w:hAnsi="Times New Roman" w:cs="Times New Roman"/>
-                <w:sz w:val="24"/>
-                <w:szCs w:val="24"/>
-              </w:rPr>
-              <w:tab/>
-            </w:r>
-            <w:r>
-              <w:rPr>
-                <w:rFonts w:ascii="Times New Roman" w:hAnsi="Times New Roman" w:cs="Times New Roman"/>
-                <w:sz w:val="24"/>
-                <w:szCs w:val="24"/>
-              </w:rPr>
-              <w:tab/>
-            </w:r>
-            <w:r>
-              <w:rPr>
-                <w:rFonts w:ascii="Times New Roman" w:hAnsi="Times New Roman" w:cs="Times New Roman"/>
-                <w:sz w:val="24"/>
-                <w:szCs w:val="24"/>
-              </w:rPr>
-              <w:tab/>
-            </w:r>
-            <w:r>
-              <w:rPr>
-                <w:rFonts w:ascii="Times New Roman" w:hAnsi="Times New Roman" w:cs="Times New Roman"/>
-                <w:sz w:val="24"/>
-                <w:szCs w:val="24"/>
-              </w:rPr>
-              <w:tab/>
-            </w:r>
-            <w:r>
-              <w:rPr>
-                <w:rFonts w:ascii="Times New Roman" w:hAnsi="Times New Roman" w:cs="Times New Roman"/>
-                <w:sz w:val="24"/>
-                <w:szCs w:val="24"/>
-              </w:rPr>
-              <w:t>{{</w:t>
-            </w:r>
-            <w:proofErr w:type="spellStart"/>
-            <w:r>
-              <w:rPr>
-                <w:rFonts w:ascii="Times New Roman" w:hAnsi="Times New Roman" w:cs="Times New Roman"/>
-                <w:sz w:val="24"/>
-                <w:szCs w:val="24"/>
-              </w:rPr>
-              <w:t>le_wax</w:t>
-            </w:r>
-            <w:proofErr w:type="spellEnd"/>
+              <w:t xml:space="preserve">Normal Hearing </w:t>
+            </w:r>
+            <w:r>
+              <w:rPr>
+                <w:rFonts w:ascii="Times New Roman" w:hAnsi="Times New Roman" w:cs="Times New Roman"/>
+                <w:sz w:val="24"/>
+                <w:szCs w:val="24"/>
+              </w:rPr>
+              <w:tab/>
+            </w:r>
+            <w:r>
+              <w:rPr>
+                <w:rFonts w:ascii="Times New Roman" w:hAnsi="Times New Roman" w:cs="Times New Roman"/>
+                <w:sz w:val="24"/>
+                <w:szCs w:val="24"/>
+              </w:rPr>
+              <w:tab/>
+            </w:r>
+            <w:r>
+              <w:rPr>
+                <w:rFonts w:ascii="Times New Roman" w:hAnsi="Times New Roman" w:cs="Times New Roman"/>
+                <w:sz w:val="24"/>
+                <w:szCs w:val="24"/>
+              </w:rPr>
+              <w:tab/>
+            </w:r>
+            <w:r>
+              <w:rPr>
+                <w:rFonts w:ascii="Times New Roman" w:hAnsi="Times New Roman" w:cs="Times New Roman"/>
+                <w:sz w:val="24"/>
+                <w:szCs w:val="24"/>
+              </w:rPr>
+              <w:t>{{le_</w:t>
+            </w:r>
+            <w:r>
+              <w:rPr>
+                <w:rFonts w:ascii="Times New Roman" w:hAnsi="Times New Roman" w:cs="Times New Roman"/>
+                <w:sz w:val="24"/>
+                <w:szCs w:val="24"/>
+              </w:rPr>
+              <w:t>nh</w:t>
+            </w:r>
             <w:r>
               <w:rPr>
                 <w:rFonts w:ascii="Times New Roman" w:hAnsi="Times New Roman" w:cs="Times New Roman"/>
@@ -1427,374 +1661,6 @@
                 <w:sz w:val="24"/>
                 <w:szCs w:val="24"/>
               </w:rPr>
-              <w:t xml:space="preserve">Wax </w:t>
-            </w:r>
-            <w:r>
-              <w:rPr>
-                <w:rFonts w:ascii="Times New Roman" w:hAnsi="Times New Roman" w:cs="Times New Roman"/>
-                <w:sz w:val="24"/>
-                <w:szCs w:val="24"/>
-              </w:rPr>
-              <w:tab/>
-            </w:r>
-            <w:r>
-              <w:rPr>
-                <w:rFonts w:ascii="Times New Roman" w:hAnsi="Times New Roman" w:cs="Times New Roman"/>
-                <w:sz w:val="24"/>
-                <w:szCs w:val="24"/>
-              </w:rPr>
-              <w:tab/>
-            </w:r>
-            <w:r>
-              <w:rPr>
-                <w:rFonts w:ascii="Times New Roman" w:hAnsi="Times New Roman" w:cs="Times New Roman"/>
-                <w:sz w:val="24"/>
-                <w:szCs w:val="24"/>
-              </w:rPr>
-              <w:tab/>
-            </w:r>
-            <w:r>
-              <w:rPr>
-                <w:rFonts w:ascii="Times New Roman" w:hAnsi="Times New Roman" w:cs="Times New Roman"/>
-                <w:sz w:val="24"/>
-                <w:szCs w:val="24"/>
-              </w:rPr>
-              <w:t>{{</w:t>
-            </w:r>
-            <w:proofErr w:type="spellStart"/>
-            <w:r>
-              <w:rPr>
-                <w:rFonts w:ascii="Times New Roman" w:hAnsi="Times New Roman" w:cs="Times New Roman"/>
-                <w:sz w:val="24"/>
-                <w:szCs w:val="24"/>
-              </w:rPr>
-              <w:t>le_def</w:t>
-            </w:r>
-            <w:proofErr w:type="spellEnd"/>
-            <w:r>
-              <w:rPr>
-                <w:rFonts w:ascii="Times New Roman" w:hAnsi="Times New Roman" w:cs="Times New Roman"/>
-                <w:sz w:val="24"/>
-                <w:szCs w:val="24"/>
-              </w:rPr>
-              <w:t>}}</w:t>
-            </w:r>
-            <w:r>
-              <w:rPr>
-                <w:rFonts w:ascii="Times New Roman" w:hAnsi="Times New Roman" w:cs="Times New Roman"/>
-                <w:sz w:val="24"/>
-                <w:szCs w:val="24"/>
-              </w:rPr>
-              <w:tab/>
-            </w:r>
-          </w:p>
-          <w:p>
-            <w:pPr>
-              <w:spacing w:line="360" w:lineRule="auto"/>
-              <w:rPr>
-                <w:rFonts w:ascii="Times New Roman" w:hAnsi="Times New Roman" w:cs="Times New Roman"/>
-                <w:sz w:val="24"/>
-                <w:szCs w:val="24"/>
-              </w:rPr>
-            </w:pPr>
-            <w:r>
-              <w:rPr>
-                <w:rFonts w:ascii="Times New Roman" w:hAnsi="Times New Roman" w:cs="Times New Roman"/>
-                <w:sz w:val="24"/>
-                <w:szCs w:val="24"/>
-              </w:rPr>
-              <w:t xml:space="preserve">Tympanic Membrane   </w:t>
-            </w:r>
-            <w:r>
-              <w:rPr>
-                <w:rFonts w:ascii="Times New Roman" w:hAnsi="Times New Roman" w:cs="Times New Roman"/>
-                <w:sz w:val="24"/>
-                <w:szCs w:val="24"/>
-              </w:rPr>
-              <w:tab/>
-            </w:r>
-            <w:r>
-              <w:rPr>
-                <w:rFonts w:ascii="Times New Roman" w:hAnsi="Times New Roman" w:cs="Times New Roman"/>
-                <w:sz w:val="24"/>
-                <w:szCs w:val="24"/>
-              </w:rPr>
-              <w:tab/>
-            </w:r>
-            <w:r>
-              <w:rPr>
-                <w:rFonts w:ascii="Times New Roman" w:hAnsi="Times New Roman" w:cs="Times New Roman"/>
-                <w:sz w:val="24"/>
-                <w:szCs w:val="24"/>
-              </w:rPr>
-              <w:t>{{</w:t>
-            </w:r>
-            <w:proofErr w:type="spellStart"/>
-            <w:r>
-              <w:rPr>
-                <w:rFonts w:ascii="Times New Roman" w:hAnsi="Times New Roman" w:cs="Times New Roman"/>
-                <w:sz w:val="24"/>
-                <w:szCs w:val="24"/>
-              </w:rPr>
-              <w:t>le_</w:t>
-            </w:r>
-            <w:r>
-              <w:rPr>
-                <w:rFonts w:ascii="Times New Roman" w:hAnsi="Times New Roman" w:cs="Times New Roman"/>
-                <w:sz w:val="24"/>
-                <w:szCs w:val="24"/>
-              </w:rPr>
-              <w:t>tm</w:t>
-            </w:r>
-            <w:proofErr w:type="spellEnd"/>
-            <w:r>
-              <w:rPr>
-                <w:rFonts w:ascii="Times New Roman" w:hAnsi="Times New Roman" w:cs="Times New Roman"/>
-                <w:sz w:val="24"/>
-                <w:szCs w:val="24"/>
-              </w:rPr>
-              <w:t>}}</w:t>
-            </w:r>
-            <w:r>
-              <w:rPr>
-                <w:rFonts w:ascii="Times New Roman" w:hAnsi="Times New Roman" w:cs="Times New Roman"/>
-                <w:sz w:val="24"/>
-                <w:szCs w:val="24"/>
-              </w:rPr>
-              <w:tab/>
-            </w:r>
-            <w:r>
-              <w:rPr>
-                <w:rFonts w:ascii="Times New Roman" w:hAnsi="Times New Roman" w:cs="Times New Roman"/>
-                <w:sz w:val="24"/>
-                <w:szCs w:val="24"/>
-              </w:rPr>
-              <w:t xml:space="preserve">                </w:t>
-            </w:r>
-            <w:r>
-              <w:rPr>
-                <w:rFonts w:ascii="Times New Roman" w:hAnsi="Times New Roman" w:cs="Times New Roman"/>
-                <w:sz w:val="24"/>
-                <w:szCs w:val="24"/>
-              </w:rPr>
-              <w:t xml:space="preserve">Tympanic Membrane </w:t>
-            </w:r>
-            <w:r>
-              <w:rPr>
-                <w:rFonts w:ascii="Times New Roman" w:hAnsi="Times New Roman" w:cs="Times New Roman"/>
-                <w:sz w:val="24"/>
-                <w:szCs w:val="24"/>
-              </w:rPr>
-              <w:tab/>
-            </w:r>
-            <w:r>
-              <w:rPr>
-                <w:rFonts w:ascii="Times New Roman" w:hAnsi="Times New Roman" w:cs="Times New Roman"/>
-                <w:sz w:val="24"/>
-                <w:szCs w:val="24"/>
-              </w:rPr>
-              <w:t>{{</w:t>
-            </w:r>
-            <w:proofErr w:type="spellStart"/>
-            <w:r>
-              <w:rPr>
-                <w:rFonts w:ascii="Times New Roman" w:hAnsi="Times New Roman" w:cs="Times New Roman"/>
-                <w:sz w:val="24"/>
-                <w:szCs w:val="24"/>
-              </w:rPr>
-              <w:t>le_def</w:t>
-            </w:r>
-            <w:proofErr w:type="spellEnd"/>
-            <w:r>
-              <w:rPr>
-                <w:rFonts w:ascii="Times New Roman" w:hAnsi="Times New Roman" w:cs="Times New Roman"/>
-                <w:sz w:val="24"/>
-                <w:szCs w:val="24"/>
-              </w:rPr>
-              <w:t>}}</w:t>
-            </w:r>
-            <w:r>
-              <w:rPr>
-                <w:rFonts w:ascii="Times New Roman" w:hAnsi="Times New Roman" w:cs="Times New Roman"/>
-                <w:sz w:val="24"/>
-                <w:szCs w:val="24"/>
-              </w:rPr>
-              <w:tab/>
-            </w:r>
-          </w:p>
-          <w:p>
-            <w:pPr>
-              <w:spacing w:line="360" w:lineRule="auto"/>
-              <w:rPr>
-                <w:rFonts w:ascii="Times New Roman" w:hAnsi="Times New Roman" w:cs="Times New Roman"/>
-                <w:sz w:val="24"/>
-                <w:szCs w:val="24"/>
-              </w:rPr>
-            </w:pPr>
-            <w:r>
-              <w:rPr>
-                <w:rFonts w:ascii="Times New Roman" w:hAnsi="Times New Roman" w:cs="Times New Roman"/>
-                <w:sz w:val="24"/>
-                <w:szCs w:val="24"/>
-              </w:rPr>
-              <w:t xml:space="preserve">Discharge </w:t>
-            </w:r>
-            <w:r>
-              <w:rPr>
-                <w:rFonts w:ascii="Times New Roman" w:hAnsi="Times New Roman" w:cs="Times New Roman"/>
-                <w:sz w:val="24"/>
-                <w:szCs w:val="24"/>
-              </w:rPr>
-              <w:tab/>
-            </w:r>
-            <w:r>
-              <w:rPr>
-                <w:rFonts w:ascii="Times New Roman" w:hAnsi="Times New Roman" w:cs="Times New Roman"/>
-                <w:sz w:val="24"/>
-                <w:szCs w:val="24"/>
-              </w:rPr>
-              <w:tab/>
-            </w:r>
-            <w:r>
-              <w:rPr>
-                <w:rFonts w:ascii="Times New Roman" w:hAnsi="Times New Roman" w:cs="Times New Roman"/>
-                <w:sz w:val="24"/>
-                <w:szCs w:val="24"/>
-              </w:rPr>
-              <w:tab/>
-            </w:r>
-            <w:r>
-              <w:rPr>
-                <w:rFonts w:ascii="Times New Roman" w:hAnsi="Times New Roman" w:cs="Times New Roman"/>
-                <w:sz w:val="24"/>
-                <w:szCs w:val="24"/>
-              </w:rPr>
-              <w:tab/>
-            </w:r>
-            <w:r>
-              <w:rPr>
-                <w:rFonts w:ascii="Times New Roman" w:hAnsi="Times New Roman" w:cs="Times New Roman"/>
-                <w:sz w:val="24"/>
-                <w:szCs w:val="24"/>
-              </w:rPr>
-              <w:t>{{</w:t>
-            </w:r>
-            <w:proofErr w:type="spellStart"/>
-            <w:r>
-              <w:rPr>
-                <w:rFonts w:ascii="Times New Roman" w:hAnsi="Times New Roman" w:cs="Times New Roman"/>
-                <w:sz w:val="24"/>
-                <w:szCs w:val="24"/>
-              </w:rPr>
-              <w:t>le_d</w:t>
-            </w:r>
-            <w:r>
-              <w:rPr>
-                <w:rFonts w:ascii="Times New Roman" w:hAnsi="Times New Roman" w:cs="Times New Roman"/>
-                <w:sz w:val="24"/>
-                <w:szCs w:val="24"/>
-              </w:rPr>
-              <w:t>is</w:t>
-            </w:r>
-            <w:proofErr w:type="spellEnd"/>
-            <w:r>
-              <w:rPr>
-                <w:rFonts w:ascii="Times New Roman" w:hAnsi="Times New Roman" w:cs="Times New Roman"/>
-                <w:sz w:val="24"/>
-                <w:szCs w:val="24"/>
-              </w:rPr>
-              <w:t>}}</w:t>
-            </w:r>
-            <w:r>
-              <w:rPr>
-                <w:rFonts w:ascii="Times New Roman" w:hAnsi="Times New Roman" w:cs="Times New Roman"/>
-                <w:sz w:val="24"/>
-                <w:szCs w:val="24"/>
-              </w:rPr>
-              <w:tab/>
-            </w:r>
-            <w:r>
-              <w:rPr>
-                <w:rFonts w:ascii="Times New Roman" w:hAnsi="Times New Roman" w:cs="Times New Roman"/>
-                <w:sz w:val="24"/>
-                <w:szCs w:val="24"/>
-              </w:rPr>
-              <w:t xml:space="preserve">                </w:t>
-            </w:r>
-            <w:r>
-              <w:rPr>
-                <w:rFonts w:ascii="Times New Roman" w:hAnsi="Times New Roman" w:cs="Times New Roman"/>
-                <w:sz w:val="24"/>
-                <w:szCs w:val="24"/>
-              </w:rPr>
-              <w:t xml:space="preserve">Discharge </w:t>
-            </w:r>
-            <w:r>
-              <w:rPr>
-                <w:rFonts w:ascii="Times New Roman" w:hAnsi="Times New Roman" w:cs="Times New Roman"/>
-                <w:sz w:val="24"/>
-                <w:szCs w:val="24"/>
-              </w:rPr>
-              <w:tab/>
-            </w:r>
-            <w:r>
-              <w:rPr>
-                <w:rFonts w:ascii="Times New Roman" w:hAnsi="Times New Roman" w:cs="Times New Roman"/>
-                <w:sz w:val="24"/>
-                <w:szCs w:val="24"/>
-              </w:rPr>
-              <w:tab/>
-            </w:r>
-            <w:r>
-              <w:rPr>
-                <w:rFonts w:ascii="Times New Roman" w:hAnsi="Times New Roman" w:cs="Times New Roman"/>
-                <w:sz w:val="24"/>
-                <w:szCs w:val="24"/>
-              </w:rPr>
-              <w:tab/>
-            </w:r>
-            <w:r>
-              <w:rPr>
-                <w:rFonts w:ascii="Times New Roman" w:hAnsi="Times New Roman" w:cs="Times New Roman"/>
-                <w:sz w:val="24"/>
-                <w:szCs w:val="24"/>
-              </w:rPr>
-              <w:t>{{</w:t>
-            </w:r>
-            <w:proofErr w:type="spellStart"/>
-            <w:r>
-              <w:rPr>
-                <w:rFonts w:ascii="Times New Roman" w:hAnsi="Times New Roman" w:cs="Times New Roman"/>
-                <w:sz w:val="24"/>
-                <w:szCs w:val="24"/>
-              </w:rPr>
-              <w:t>le_def</w:t>
-            </w:r>
-            <w:proofErr w:type="spellEnd"/>
-            <w:r>
-              <w:rPr>
-                <w:rFonts w:ascii="Times New Roman" w:hAnsi="Times New Roman" w:cs="Times New Roman"/>
-                <w:sz w:val="24"/>
-                <w:szCs w:val="24"/>
-              </w:rPr>
-              <w:t>}}</w:t>
-            </w:r>
-          </w:p>
-          <w:p>
-            <w:pPr>
-              <w:spacing w:line="360" w:lineRule="auto"/>
-              <w:rPr>
-                <w:rFonts w:ascii="Times New Roman" w:hAnsi="Times New Roman" w:cs="Times New Roman"/>
-                <w:sz w:val="24"/>
-                <w:szCs w:val="24"/>
-              </w:rPr>
-            </w:pPr>
-            <w:r>
-              <w:rPr>
-                <w:rFonts w:ascii="Times New Roman" w:hAnsi="Times New Roman" w:cs="Times New Roman"/>
-                <w:sz w:val="24"/>
-                <w:szCs w:val="24"/>
-              </w:rPr>
               <w:t xml:space="preserve">Normal Hearing </w:t>
             </w:r>
             <w:r>
@@ -1819,107 +1685,7 @@
                 <w:sz w:val="24"/>
                 <w:szCs w:val="24"/>
               </w:rPr>
-              <w:tab/>
-            </w:r>
-            <w:r>
-              <w:rPr>
-                <w:rFonts w:ascii="Times New Roman" w:hAnsi="Times New Roman" w:cs="Times New Roman"/>
-                <w:sz w:val="24"/>
-                <w:szCs w:val="24"/>
-              </w:rPr>
-              <w:t>{{</w:t>
-            </w:r>
-            <w:proofErr w:type="spellStart"/>
-            <w:r>
-              <w:rPr>
-                <w:rFonts w:ascii="Times New Roman" w:hAnsi="Times New Roman" w:cs="Times New Roman"/>
-                <w:sz w:val="24"/>
-                <w:szCs w:val="24"/>
-              </w:rPr>
-              <w:t>le_</w:t>
-            </w:r>
-            <w:r>
-              <w:rPr>
-                <w:rFonts w:ascii="Times New Roman" w:hAnsi="Times New Roman" w:cs="Times New Roman"/>
-                <w:sz w:val="24"/>
-                <w:szCs w:val="24"/>
-              </w:rPr>
-              <w:t>nh</w:t>
-            </w:r>
-            <w:proofErr w:type="spellEnd"/>
-            <w:r>
-              <w:rPr>
-                <w:rFonts w:ascii="Times New Roman" w:hAnsi="Times New Roman" w:cs="Times New Roman"/>
-                <w:sz w:val="24"/>
-                <w:szCs w:val="24"/>
-              </w:rPr>
-              <w:t>}}</w:t>
-            </w:r>
-            <w:r>
-              <w:rPr>
-                <w:rFonts w:ascii="Times New Roman" w:hAnsi="Times New Roman" w:cs="Times New Roman"/>
-                <w:sz w:val="24"/>
-                <w:szCs w:val="24"/>
-              </w:rPr>
-              <w:tab/>
-            </w:r>
-            <w:r>
-              <w:rPr>
-                <w:rFonts w:ascii="Times New Roman" w:hAnsi="Times New Roman" w:cs="Times New Roman"/>
-                <w:sz w:val="24"/>
-                <w:szCs w:val="24"/>
-              </w:rPr>
-              <w:t xml:space="preserve">                </w:t>
-            </w:r>
-            <w:r>
-              <w:rPr>
-                <w:rFonts w:ascii="Times New Roman" w:hAnsi="Times New Roman" w:cs="Times New Roman"/>
-                <w:sz w:val="24"/>
-                <w:szCs w:val="24"/>
-              </w:rPr>
-              <w:t xml:space="preserve">Normal Hearing </w:t>
-            </w:r>
-            <w:r>
-              <w:rPr>
-                <w:rFonts w:ascii="Times New Roman" w:hAnsi="Times New Roman" w:cs="Times New Roman"/>
-                <w:sz w:val="24"/>
-                <w:szCs w:val="24"/>
-              </w:rPr>
-              <w:tab/>
-            </w:r>
-            <w:r>
-              <w:rPr>
-                <w:rFonts w:ascii="Times New Roman" w:hAnsi="Times New Roman" w:cs="Times New Roman"/>
-                <w:sz w:val="24"/>
-                <w:szCs w:val="24"/>
-              </w:rPr>
-              <w:tab/>
-            </w:r>
-            <w:r>
-              <w:rPr>
-                <w:rFonts w:ascii="Times New Roman" w:hAnsi="Times New Roman" w:cs="Times New Roman"/>
-                <w:sz w:val="24"/>
-                <w:szCs w:val="24"/>
-              </w:rPr>
-              <w:t>{{</w:t>
-            </w:r>
-            <w:proofErr w:type="spellStart"/>
-            <w:r>
-              <w:rPr>
-                <w:rFonts w:ascii="Times New Roman" w:hAnsi="Times New Roman" w:cs="Times New Roman"/>
-                <w:sz w:val="24"/>
-                <w:szCs w:val="24"/>
-              </w:rPr>
-              <w:t>le_def</w:t>
-            </w:r>
-            <w:proofErr w:type="spellEnd"/>
-            <w:r>
-              <w:rPr>
-                <w:rFonts w:ascii="Times New Roman" w:hAnsi="Times New Roman" w:cs="Times New Roman"/>
-                <w:sz w:val="24"/>
-                <w:szCs w:val="24"/>
-              </w:rPr>
-              <w:t>}}</w:t>
+              <w:t>{{le_def}}</w:t>
             </w:r>
           </w:p>
           <w:p>
@@ -2078,25 +1844,7 @@
                 <w:sz w:val="24"/>
                 <w:szCs w:val="24"/>
               </w:rPr>
-              <w:t xml:space="preserve"> {{</w:t>
-            </w:r>
-            <w:proofErr w:type="spellStart"/>
-            <w:r>
-              <w:rPr>
-                <w:rFonts w:ascii="Times New Roman" w:hAnsi="Times New Roman" w:cs="Times New Roman"/>
-                <w:sz w:val="24"/>
-                <w:szCs w:val="24"/>
-              </w:rPr>
-              <w:t>le_nh</w:t>
-            </w:r>
-            <w:proofErr w:type="spellEnd"/>
-            <w:r>
-              <w:rPr>
-                <w:rFonts w:ascii="Times New Roman" w:hAnsi="Times New Roman" w:cs="Times New Roman"/>
-                <w:sz w:val="24"/>
-                <w:szCs w:val="24"/>
-              </w:rPr>
-              <w:t>}}</w:t>
+              <w:t xml:space="preserve"> {{le_nh}}</w:t>
             </w:r>
             <w:r>
               <w:rPr>
@@ -2152,25 +1900,7 @@
                 <w:sz w:val="24"/>
                 <w:szCs w:val="24"/>
               </w:rPr>
-              <w:t>{{</w:t>
-            </w:r>
-            <w:proofErr w:type="spellStart"/>
-            <w:r>
-              <w:rPr>
-                <w:rFonts w:ascii="Times New Roman" w:hAnsi="Times New Roman" w:cs="Times New Roman"/>
-                <w:sz w:val="24"/>
-                <w:szCs w:val="24"/>
-              </w:rPr>
-              <w:t>le_nh</w:t>
-            </w:r>
-            <w:proofErr w:type="spellEnd"/>
-            <w:r>
-              <w:rPr>
-                <w:rFonts w:ascii="Times New Roman" w:hAnsi="Times New Roman" w:cs="Times New Roman"/>
-                <w:sz w:val="24"/>
-                <w:szCs w:val="24"/>
-              </w:rPr>
-              <w:t>}}</w:t>
+              <w:t>{{le_nh}}</w:t>
             </w:r>
           </w:p>
           <w:p>
@@ -2228,25 +1958,7 @@
                 <w:sz w:val="24"/>
                 <w:szCs w:val="24"/>
               </w:rPr>
-              <w:t xml:space="preserve"> {{</w:t>
-            </w:r>
-            <w:proofErr w:type="spellStart"/>
-            <w:r>
-              <w:rPr>
-                <w:rFonts w:ascii="Times New Roman" w:hAnsi="Times New Roman" w:cs="Times New Roman"/>
-                <w:sz w:val="24"/>
-                <w:szCs w:val="24"/>
-              </w:rPr>
-              <w:t>le_nh</w:t>
-            </w:r>
-            <w:proofErr w:type="spellEnd"/>
-            <w:r>
-              <w:rPr>
-                <w:rFonts w:ascii="Times New Roman" w:hAnsi="Times New Roman" w:cs="Times New Roman"/>
-                <w:sz w:val="24"/>
-                <w:szCs w:val="24"/>
-              </w:rPr>
-              <w:t>}}</w:t>
+              <w:t xml:space="preserve"> {{le_nh}}</w:t>
             </w:r>
             <w:r>
               <w:rPr>
@@ -2294,25 +2006,7 @@
                 <w:sz w:val="24"/>
                 <w:szCs w:val="24"/>
               </w:rPr>
-              <w:t xml:space="preserve">            {{</w:t>
-            </w:r>
-            <w:proofErr w:type="spellStart"/>
-            <w:r>
-              <w:rPr>
-                <w:rFonts w:ascii="Times New Roman" w:hAnsi="Times New Roman" w:cs="Times New Roman"/>
-                <w:sz w:val="24"/>
-                <w:szCs w:val="24"/>
-              </w:rPr>
-              <w:t>le_nh</w:t>
-            </w:r>
-            <w:proofErr w:type="spellEnd"/>
-            <w:r>
-              <w:rPr>
-                <w:rFonts w:ascii="Times New Roman" w:hAnsi="Times New Roman" w:cs="Times New Roman"/>
-                <w:sz w:val="24"/>
-                <w:szCs w:val="24"/>
-              </w:rPr>
-              <w:t>}}</w:t>
+              <w:t xml:space="preserve">            {{le_nh}}</w:t>
             </w:r>
           </w:p>
           <w:p>
@@ -2366,34 +2060,7 @@
                 <w:sz w:val="24"/>
                 <w:szCs w:val="24"/>
               </w:rPr>
-              <w:t xml:space="preserve"> {{</w:t>
-            </w:r>
-            <w:proofErr w:type="spellStart"/>
-            <w:r>
-              <w:rPr>
-                <w:rFonts w:ascii="Times New Roman" w:hAnsi="Times New Roman" w:cs="Times New Roman"/>
-                <w:sz w:val="24"/>
-                <w:szCs w:val="24"/>
-              </w:rPr>
-              <w:t>le_</w:t>
-            </w:r>
-            <w:proofErr w:type="gramStart"/>
-            <w:r>
-              <w:rPr>
-                <w:rFonts w:ascii="Times New Roman" w:hAnsi="Times New Roman" w:cs="Times New Roman"/>
-                <w:sz w:val="24"/>
-                <w:szCs w:val="24"/>
-              </w:rPr>
-              <w:t>nh</w:t>
-            </w:r>
-            <w:proofErr w:type="spellEnd"/>
-            <w:r>
-              <w:rPr>
-                <w:rFonts w:ascii="Times New Roman" w:hAnsi="Times New Roman" w:cs="Times New Roman"/>
-                <w:sz w:val="24"/>
-                <w:szCs w:val="24"/>
-              </w:rPr>
-              <w:t>}}</w:t>
+              <w:t xml:space="preserve"> {{le_nh}}</w:t>
             </w:r>
             <w:r>
               <w:rPr>
@@ -2427,18 +2094,7 @@
                 <w:sz w:val="24"/>
                 <w:szCs w:val="24"/>
               </w:rPr>
-              <w:t>(</w:t>
-            </w:r>
-            <w:proofErr w:type="gramEnd"/>
-            <w:r>
-              <w:rPr>
-                <w:rFonts w:ascii="Times New Roman" w:hAnsi="Times New Roman" w:cs="Times New Roman"/>
-                <w:b/>
-                <w:bCs/>
-                <w:sz w:val="24"/>
-                <w:szCs w:val="24"/>
-              </w:rPr>
-              <w:t>4) NECK</w:t>
+              <w:t>(4) NECK</w:t>
             </w:r>
           </w:p>
           <w:p>
@@ -2803,25 +2459,7 @@
                 <w:sz w:val="28"/>
                 <w:szCs w:val="28"/>
               </w:rPr>
-              <w:t xml:space="preserve">                    {{</w:t>
-            </w:r>
-            <w:proofErr w:type="spellStart"/>
-            <w:r>
-              <w:rPr>
-                <w:rFonts w:ascii="Times New Roman" w:hAnsi="Times New Roman" w:cs="Times New Roman"/>
-                <w:sz w:val="28"/>
-                <w:szCs w:val="28"/>
-              </w:rPr>
-              <w:t>rcb</w:t>
-            </w:r>
-            <w:proofErr w:type="spellEnd"/>
-            <w:r>
-              <w:rPr>
-                <w:rFonts w:ascii="Times New Roman" w:hAnsi="Times New Roman" w:cs="Times New Roman"/>
-                <w:sz w:val="28"/>
-                <w:szCs w:val="28"/>
-              </w:rPr>
-              <w:t xml:space="preserve">}}       </w:t>
+              <w:t xml:space="preserve">                    {{rcb}}       </w:t>
             </w:r>
             <w:r>
               <w:rPr>
@@ -2854,25 +2492,7 @@
                 <w:szCs w:val="28"/>
               </w:rPr>
               <w:tab/>
-              <w:t xml:space="preserve">                   {{</w:t>
-            </w:r>
-            <w:proofErr w:type="spellStart"/>
-            <w:r>
-              <w:rPr>
-                <w:rFonts w:ascii="Times New Roman" w:hAnsi="Times New Roman" w:cs="Times New Roman"/>
-                <w:sz w:val="28"/>
-                <w:szCs w:val="28"/>
-              </w:rPr>
-              <w:t>lcb</w:t>
-            </w:r>
-            <w:proofErr w:type="spellEnd"/>
-            <w:r>
-              <w:rPr>
-                <w:rFonts w:ascii="Times New Roman" w:hAnsi="Times New Roman" w:cs="Times New Roman"/>
-                <w:sz w:val="28"/>
-                <w:szCs w:val="28"/>
-              </w:rPr>
-              <w:t>}}</w:t>
+              <w:t xml:space="preserve">                   {{lcb}}</w:t>
             </w:r>
           </w:p>
           <w:p>
@@ -2922,25 +2542,7 @@
                 <w:sz w:val="28"/>
                 <w:szCs w:val="28"/>
               </w:rPr>
-              <w:t>{{</w:t>
-            </w:r>
-            <w:proofErr w:type="spellStart"/>
-            <w:r>
-              <w:rPr>
-                <w:rFonts w:ascii="Times New Roman" w:hAnsi="Times New Roman" w:cs="Times New Roman"/>
-                <w:sz w:val="28"/>
-                <w:szCs w:val="28"/>
-              </w:rPr>
-              <w:t>rcb</w:t>
-            </w:r>
-            <w:proofErr w:type="spellEnd"/>
-            <w:r>
-              <w:rPr>
-                <w:rFonts w:ascii="Times New Roman" w:hAnsi="Times New Roman" w:cs="Times New Roman"/>
-                <w:sz w:val="28"/>
-                <w:szCs w:val="28"/>
-              </w:rPr>
-              <w:t xml:space="preserve">}}      </w:t>
+              <w:t xml:space="preserve">{{rcb}}      </w:t>
             </w:r>
             <w:r>
               <w:rPr>
@@ -2980,25 +2582,7 @@
                 <w:sz w:val="28"/>
                 <w:szCs w:val="28"/>
               </w:rPr>
-              <w:t>{{</w:t>
-            </w:r>
-            <w:proofErr w:type="spellStart"/>
-            <w:r>
-              <w:rPr>
-                <w:rFonts w:ascii="Times New Roman" w:hAnsi="Times New Roman" w:cs="Times New Roman"/>
-                <w:sz w:val="28"/>
-                <w:szCs w:val="28"/>
-              </w:rPr>
-              <w:t>lcb</w:t>
-            </w:r>
-            <w:proofErr w:type="spellEnd"/>
-            <w:r>
-              <w:rPr>
-                <w:rFonts w:ascii="Times New Roman" w:hAnsi="Times New Roman" w:cs="Times New Roman"/>
-                <w:sz w:val="28"/>
-                <w:szCs w:val="28"/>
-              </w:rPr>
-              <w:t xml:space="preserve">}}      </w:t>
+              <w:t xml:space="preserve">{{lcb}}      </w:t>
             </w:r>
           </w:p>
           <w:p>
@@ -3071,25 +2655,7 @@
                 <w:sz w:val="28"/>
                 <w:szCs w:val="28"/>
               </w:rPr>
-              <w:t>{{</w:t>
-            </w:r>
-            <w:proofErr w:type="spellStart"/>
-            <w:r>
-              <w:rPr>
-                <w:rFonts w:ascii="Times New Roman" w:hAnsi="Times New Roman" w:cs="Times New Roman"/>
-                <w:sz w:val="28"/>
-                <w:szCs w:val="28"/>
-              </w:rPr>
-              <w:t>rsq</w:t>
-            </w:r>
-            <w:proofErr w:type="spellEnd"/>
-            <w:r>
-              <w:rPr>
-                <w:rFonts w:ascii="Times New Roman" w:hAnsi="Times New Roman" w:cs="Times New Roman"/>
-                <w:sz w:val="28"/>
-                <w:szCs w:val="28"/>
-              </w:rPr>
-              <w:t>}}</w:t>
+              <w:t>{{rsq}}</w:t>
             </w:r>
             <w:r>
               <w:rPr>
@@ -3129,25 +2695,7 @@
                 <w:sz w:val="28"/>
                 <w:szCs w:val="28"/>
               </w:rPr>
-              <w:t xml:space="preserve">                   {{</w:t>
-            </w:r>
-            <w:proofErr w:type="spellStart"/>
-            <w:r>
-              <w:rPr>
-                <w:rFonts w:ascii="Times New Roman" w:hAnsi="Times New Roman" w:cs="Times New Roman"/>
-                <w:sz w:val="28"/>
-                <w:szCs w:val="28"/>
-              </w:rPr>
-              <w:t>lsq</w:t>
-            </w:r>
-            <w:proofErr w:type="spellEnd"/>
-            <w:r>
-              <w:rPr>
-                <w:rFonts w:ascii="Times New Roman" w:hAnsi="Times New Roman" w:cs="Times New Roman"/>
-                <w:sz w:val="28"/>
-                <w:szCs w:val="28"/>
-              </w:rPr>
-              <w:t>}}</w:t>
+              <w:t xml:space="preserve">                   {{lsq}}</w:t>
             </w:r>
           </w:p>
           <w:p/>
@@ -3328,25 +2876,7 @@
                 <w:sz w:val="24"/>
                 <w:szCs w:val="24"/>
               </w:rPr>
-              <w:t>{{</w:t>
-            </w:r>
-            <w:proofErr w:type="spellStart"/>
-            <w:r>
-              <w:rPr>
-                <w:rFonts w:ascii="Times New Roman" w:hAnsi="Times New Roman" w:cs="Times New Roman"/>
-                <w:sz w:val="24"/>
-                <w:szCs w:val="24"/>
-              </w:rPr>
-              <w:t>ht</w:t>
-            </w:r>
-            <w:proofErr w:type="spellEnd"/>
-            <w:r>
-              <w:rPr>
-                <w:rFonts w:ascii="Times New Roman" w:hAnsi="Times New Roman" w:cs="Times New Roman"/>
-                <w:sz w:val="24"/>
-                <w:szCs w:val="24"/>
-              </w:rPr>
-              <w:t>}}</w:t>
+              <w:t>{{ht}}</w:t>
             </w:r>
             <w:r>
               <w:rPr>
@@ -3402,25 +2932,7 @@
                 <w:sz w:val="24"/>
                 <w:szCs w:val="24"/>
               </w:rPr>
-              <w:t xml:space="preserve">        {{</w:t>
-            </w:r>
-            <w:proofErr w:type="spellStart"/>
-            <w:r>
-              <w:rPr>
-                <w:rFonts w:ascii="Times New Roman" w:hAnsi="Times New Roman" w:cs="Times New Roman"/>
-                <w:sz w:val="24"/>
-                <w:szCs w:val="24"/>
-              </w:rPr>
-              <w:t>wt</w:t>
-            </w:r>
-            <w:proofErr w:type="spellEnd"/>
-            <w:r>
-              <w:rPr>
-                <w:rFonts w:ascii="Times New Roman" w:hAnsi="Times New Roman" w:cs="Times New Roman"/>
-                <w:sz w:val="24"/>
-                <w:szCs w:val="24"/>
-              </w:rPr>
-              <w:t>}}</w:t>
+              <w:t xml:space="preserve">        {{wt}}</w:t>
             </w:r>
             <w:r>
               <w:rPr>
@@ -3452,25 +2964,7 @@
                 <w:sz w:val="24"/>
                 <w:szCs w:val="24"/>
               </w:rPr>
-              <w:t xml:space="preserve">              {{</w:t>
-            </w:r>
-            <w:proofErr w:type="spellStart"/>
-            <w:r>
-              <w:rPr>
-                <w:rFonts w:ascii="Times New Roman" w:hAnsi="Times New Roman" w:cs="Times New Roman"/>
-                <w:sz w:val="24"/>
-                <w:szCs w:val="24"/>
-              </w:rPr>
-              <w:t>bmi</w:t>
-            </w:r>
-            <w:proofErr w:type="spellEnd"/>
-            <w:r>
-              <w:rPr>
-                <w:rFonts w:ascii="Times New Roman" w:hAnsi="Times New Roman" w:cs="Times New Roman"/>
-                <w:sz w:val="24"/>
-                <w:szCs w:val="24"/>
-              </w:rPr>
-              <w:t>}}</w:t>
+              <w:t xml:space="preserve">              {{bmi}}</w:t>
             </w:r>
           </w:p>
           <w:p>
@@ -3716,25 +3210,7 @@
                 <w:sz w:val="24"/>
                 <w:szCs w:val="24"/>
               </w:rPr>
-              <w:t xml:space="preserve">         {{</w:t>
-            </w:r>
-            <w:proofErr w:type="spellStart"/>
-            <w:r>
-              <w:rPr>
-                <w:rFonts w:ascii="Times New Roman" w:hAnsi="Times New Roman" w:cs="Times New Roman"/>
-                <w:sz w:val="24"/>
-                <w:szCs w:val="24"/>
-              </w:rPr>
-              <w:t>anem</w:t>
-            </w:r>
-            <w:proofErr w:type="spellEnd"/>
-            <w:r>
-              <w:rPr>
-                <w:rFonts w:ascii="Times New Roman" w:hAnsi="Times New Roman" w:cs="Times New Roman"/>
-                <w:sz w:val="24"/>
-                <w:szCs w:val="24"/>
-              </w:rPr>
-              <w:t>}}</w:t>
+              <w:t xml:space="preserve">         {{anem}}</w:t>
             </w:r>
           </w:p>
           <w:p>
@@ -3886,25 +3362,7 @@
                 <w:sz w:val="24"/>
                 <w:szCs w:val="24"/>
               </w:rPr>
-              <w:t xml:space="preserve">         {{</w:t>
-            </w:r>
-            <w:proofErr w:type="spellStart"/>
-            <w:r>
-              <w:rPr>
-                <w:rFonts w:ascii="Times New Roman" w:hAnsi="Times New Roman" w:cs="Times New Roman"/>
-                <w:sz w:val="24"/>
-                <w:szCs w:val="24"/>
-              </w:rPr>
-              <w:t>ab_soft</w:t>
-            </w:r>
-            <w:proofErr w:type="spellEnd"/>
-            <w:r>
-              <w:rPr>
-                <w:rFonts w:ascii="Times New Roman" w:hAnsi="Times New Roman" w:cs="Times New Roman"/>
-                <w:sz w:val="24"/>
-                <w:szCs w:val="24"/>
-              </w:rPr>
-              <w:t xml:space="preserve">}}                                </w:t>
+              <w:t xml:space="preserve">         {{ab_soft}}                                </w:t>
             </w:r>
             <w:r>
               <w:rPr>
@@ -3936,25 +3394,7 @@
                 <w:sz w:val="24"/>
                 <w:szCs w:val="24"/>
               </w:rPr>
-              <w:t xml:space="preserve">           {{</w:t>
-            </w:r>
-            <w:proofErr w:type="spellStart"/>
-            <w:r>
-              <w:rPr>
-                <w:rFonts w:ascii="Times New Roman" w:hAnsi="Times New Roman" w:cs="Times New Roman"/>
-                <w:sz w:val="24"/>
-                <w:szCs w:val="24"/>
-              </w:rPr>
-              <w:t>ab_hard</w:t>
-            </w:r>
-            <w:proofErr w:type="spellEnd"/>
-            <w:r>
-              <w:rPr>
-                <w:rFonts w:ascii="Times New Roman" w:hAnsi="Times New Roman" w:cs="Times New Roman"/>
-                <w:sz w:val="24"/>
-                <w:szCs w:val="24"/>
-              </w:rPr>
-              <w:t>}}</w:t>
+              <w:t xml:space="preserve">           {{ab_hard}}</w:t>
             </w:r>
             <w:r>
               <w:rPr>
@@ -4020,25 +3460,7 @@
                 <w:sz w:val="24"/>
                 <w:szCs w:val="24"/>
               </w:rPr>
-              <w:t xml:space="preserve">         {{</w:t>
-            </w:r>
-            <w:proofErr w:type="spellStart"/>
-            <w:r>
-              <w:rPr>
-                <w:rFonts w:ascii="Times New Roman" w:hAnsi="Times New Roman" w:cs="Times New Roman"/>
-                <w:sz w:val="24"/>
-                <w:szCs w:val="24"/>
-              </w:rPr>
-              <w:t>ab_dist</w:t>
-            </w:r>
-            <w:proofErr w:type="spellEnd"/>
-            <w:r>
-              <w:rPr>
-                <w:rFonts w:ascii="Times New Roman" w:hAnsi="Times New Roman" w:cs="Times New Roman"/>
-                <w:sz w:val="24"/>
-                <w:szCs w:val="24"/>
-              </w:rPr>
-              <w:t>}}</w:t>
+              <w:t xml:space="preserve">         {{ab_dist}}</w:t>
             </w:r>
             <w:r>
               <w:rPr>
@@ -4070,25 +3492,7 @@
                 <w:sz w:val="24"/>
                 <w:szCs w:val="24"/>
               </w:rPr>
-              <w:t xml:space="preserve"> {{</w:t>
-            </w:r>
-            <w:proofErr w:type="spellStart"/>
-            <w:r>
-              <w:rPr>
-                <w:rFonts w:ascii="Times New Roman" w:hAnsi="Times New Roman" w:cs="Times New Roman"/>
-                <w:sz w:val="24"/>
-                <w:szCs w:val="24"/>
-              </w:rPr>
-              <w:t>ab_bowel</w:t>
-            </w:r>
-            <w:proofErr w:type="spellEnd"/>
-            <w:r>
-              <w:rPr>
-                <w:rFonts w:ascii="Times New Roman" w:hAnsi="Times New Roman" w:cs="Times New Roman"/>
-                <w:sz w:val="24"/>
-                <w:szCs w:val="24"/>
-              </w:rPr>
-              <w:t>}}</w:t>
+              <w:t xml:space="preserve"> {{ab_bowel}}</w:t>
             </w:r>
             <w:r>
               <w:rPr>
@@ -4160,25 +3564,7 @@
                 <w:sz w:val="24"/>
                 <w:szCs w:val="24"/>
               </w:rPr>
-              <w:t xml:space="preserve">                     {{</w:t>
-            </w:r>
-            <w:proofErr w:type="spellStart"/>
-            <w:r>
-              <w:rPr>
-                <w:rFonts w:ascii="Times New Roman" w:hAnsi="Times New Roman" w:cs="Times New Roman"/>
-                <w:sz w:val="24"/>
-                <w:szCs w:val="24"/>
-              </w:rPr>
-              <w:t>cns_con</w:t>
-            </w:r>
-            <w:proofErr w:type="spellEnd"/>
-            <w:r>
-              <w:rPr>
-                <w:rFonts w:ascii="Times New Roman" w:hAnsi="Times New Roman" w:cs="Times New Roman"/>
-                <w:sz w:val="24"/>
-                <w:szCs w:val="24"/>
-              </w:rPr>
-              <w:t>}}</w:t>
+              <w:t xml:space="preserve">                     {{cns_con}}</w:t>
             </w:r>
             <w:r>
               <w:rPr>
@@ -4226,25 +3612,7 @@
                 <w:sz w:val="24"/>
                 <w:szCs w:val="24"/>
               </w:rPr>
-              <w:t>{{</w:t>
-            </w:r>
-            <w:proofErr w:type="spellStart"/>
-            <w:r>
-              <w:rPr>
-                <w:rFonts w:ascii="Times New Roman" w:hAnsi="Times New Roman" w:cs="Times New Roman"/>
-                <w:sz w:val="24"/>
-                <w:szCs w:val="24"/>
-              </w:rPr>
-              <w:t>cns_ori</w:t>
-            </w:r>
-            <w:proofErr w:type="spellEnd"/>
-            <w:r>
-              <w:rPr>
-                <w:rFonts w:ascii="Times New Roman" w:hAnsi="Times New Roman" w:cs="Times New Roman"/>
-                <w:sz w:val="24"/>
-                <w:szCs w:val="24"/>
-              </w:rPr>
-              <w:t>}}</w:t>
+              <w:t>{{cns_ori}}</w:t>
             </w:r>
           </w:p>
           <w:p>
@@ -4286,25 +3654,7 @@
                 <w:sz w:val="24"/>
                 <w:szCs w:val="24"/>
               </w:rPr>
-              <w:t xml:space="preserve">                     {{</w:t>
-            </w:r>
-            <w:proofErr w:type="spellStart"/>
-            <w:r>
-              <w:rPr>
-                <w:rFonts w:ascii="Times New Roman" w:hAnsi="Times New Roman" w:cs="Times New Roman"/>
-                <w:sz w:val="24"/>
-                <w:szCs w:val="24"/>
-              </w:rPr>
-              <w:t>cns_pl</w:t>
-            </w:r>
-            <w:proofErr w:type="spellEnd"/>
-            <w:r>
-              <w:rPr>
-                <w:rFonts w:ascii="Times New Roman" w:hAnsi="Times New Roman" w:cs="Times New Roman"/>
-                <w:sz w:val="24"/>
-                <w:szCs w:val="24"/>
-              </w:rPr>
-              <w:t>}}</w:t>
+              <w:t xml:space="preserve">                     {{cns_pl}}</w:t>
             </w:r>
             <w:r>
               <w:rPr>
@@ -4368,25 +3718,7 @@
                 <w:sz w:val="24"/>
                 <w:szCs w:val="24"/>
               </w:rPr>
-              <w:t>{{</w:t>
-            </w:r>
-            <w:proofErr w:type="spellStart"/>
-            <w:r>
-              <w:rPr>
-                <w:rFonts w:ascii="Times New Roman" w:hAnsi="Times New Roman" w:cs="Times New Roman"/>
-                <w:sz w:val="24"/>
-                <w:szCs w:val="24"/>
-              </w:rPr>
-              <w:t>cns_act</w:t>
-            </w:r>
-            <w:proofErr w:type="spellEnd"/>
-            <w:r>
-              <w:rPr>
-                <w:rFonts w:ascii="Times New Roman" w:hAnsi="Times New Roman" w:cs="Times New Roman"/>
-                <w:sz w:val="24"/>
-                <w:szCs w:val="24"/>
-              </w:rPr>
-              <w:t>}}</w:t>
+              <w:t>{{cns_act}}</w:t>
             </w:r>
           </w:p>
           <w:p>
@@ -4436,25 +3768,7 @@
                 <w:sz w:val="24"/>
                 <w:szCs w:val="24"/>
               </w:rPr>
-              <w:t xml:space="preserve">                     {{</w:t>
-            </w:r>
-            <w:proofErr w:type="spellStart"/>
-            <w:r>
-              <w:rPr>
-                <w:rFonts w:ascii="Times New Roman" w:hAnsi="Times New Roman" w:cs="Times New Roman"/>
-                <w:sz w:val="24"/>
-                <w:szCs w:val="24"/>
-              </w:rPr>
-              <w:t>cns_alrt</w:t>
-            </w:r>
-            <w:proofErr w:type="spellEnd"/>
-            <w:r>
-              <w:rPr>
-                <w:rFonts w:ascii="Times New Roman" w:hAnsi="Times New Roman" w:cs="Times New Roman"/>
-                <w:sz w:val="24"/>
-                <w:szCs w:val="24"/>
-              </w:rPr>
-              <w:t>}}</w:t>
+              <w:t xml:space="preserve">                     {{cns_alrt}}</w:t>
             </w:r>
             <w:r>
               <w:rPr>
@@ -4510,25 +3824,7 @@
                 <w:sz w:val="24"/>
                 <w:szCs w:val="24"/>
               </w:rPr>
-              <w:t>{{</w:t>
-            </w:r>
-            <w:proofErr w:type="spellStart"/>
-            <w:r>
-              <w:rPr>
-                <w:rFonts w:ascii="Times New Roman" w:hAnsi="Times New Roman" w:cs="Times New Roman"/>
-                <w:sz w:val="24"/>
-                <w:szCs w:val="24"/>
-              </w:rPr>
-              <w:t>cns_spch</w:t>
-            </w:r>
-            <w:proofErr w:type="spellEnd"/>
-            <w:r>
-              <w:rPr>
-                <w:rFonts w:ascii="Times New Roman" w:hAnsi="Times New Roman" w:cs="Times New Roman"/>
-                <w:sz w:val="24"/>
-                <w:szCs w:val="24"/>
-              </w:rPr>
-              <w:t>}}</w:t>
+              <w:t>{{cns_spch}}</w:t>
             </w:r>
             <w:r>
               <w:rPr>
@@ -4600,25 +3896,7 @@
                 <w:sz w:val="24"/>
                 <w:szCs w:val="24"/>
               </w:rPr>
-              <w:t xml:space="preserve">                     {{</w:t>
-            </w:r>
-            <w:proofErr w:type="spellStart"/>
-            <w:r>
-              <w:rPr>
-                <w:rFonts w:ascii="Times New Roman" w:hAnsi="Times New Roman" w:cs="Times New Roman"/>
-                <w:sz w:val="24"/>
-                <w:szCs w:val="24"/>
-              </w:rPr>
-              <w:t>past_med</w:t>
-            </w:r>
-            <w:proofErr w:type="spellEnd"/>
-            <w:r>
-              <w:rPr>
-                <w:rFonts w:ascii="Times New Roman" w:hAnsi="Times New Roman" w:cs="Times New Roman"/>
-                <w:sz w:val="24"/>
-                <w:szCs w:val="24"/>
-              </w:rPr>
-              <w:t>}}</w:t>
+              <w:t xml:space="preserve">                     {{past_med}}</w:t>
             </w:r>
             <w:r>
               <w:rPr>
@@ -4674,25 +3952,7 @@
                 <w:sz w:val="24"/>
                 <w:szCs w:val="24"/>
               </w:rPr>
-              <w:t>{{</w:t>
-            </w:r>
-            <w:proofErr w:type="spellStart"/>
-            <w:r>
-              <w:rPr>
-                <w:rFonts w:ascii="Times New Roman" w:hAnsi="Times New Roman" w:cs="Times New Roman"/>
-                <w:sz w:val="24"/>
-                <w:szCs w:val="24"/>
-              </w:rPr>
-              <w:t>past_surg</w:t>
-            </w:r>
-            <w:proofErr w:type="spellEnd"/>
-            <w:r>
-              <w:rPr>
-                <w:rFonts w:ascii="Times New Roman" w:hAnsi="Times New Roman" w:cs="Times New Roman"/>
-                <w:sz w:val="24"/>
-                <w:szCs w:val="24"/>
-              </w:rPr>
-              <w:t>}}</w:t>
+              <w:t>{{past_surg}}</w:t>
             </w:r>
           </w:p>
           <w:p>
@@ -5498,25 +4758,7 @@
                 <w:sz w:val="24"/>
                 <w:szCs w:val="24"/>
               </w:rPr>
-              <w:t xml:space="preserve">                    {{</w:t>
-            </w:r>
-            <w:proofErr w:type="spellStart"/>
-            <w:r>
-              <w:rPr>
-                <w:rFonts w:ascii="Times New Roman" w:hAnsi="Times New Roman" w:cs="Times New Roman"/>
-                <w:sz w:val="24"/>
-                <w:szCs w:val="24"/>
-              </w:rPr>
-              <w:t>dental_ext</w:t>
-            </w:r>
-            <w:proofErr w:type="spellEnd"/>
-            <w:r>
-              <w:rPr>
-                <w:rFonts w:ascii="Times New Roman" w:hAnsi="Times New Roman" w:cs="Times New Roman"/>
-                <w:sz w:val="24"/>
-                <w:szCs w:val="24"/>
-              </w:rPr>
-              <w:t>}}</w:t>
+              <w:t xml:space="preserve">                    {{dental_ext}}</w:t>
             </w:r>
           </w:p>
           <w:p>
@@ -5646,23 +4888,7 @@
                 <w:sz w:val="24"/>
                 <w:szCs w:val="24"/>
               </w:rPr>
-              <w:t>_group</w:t>
-            </w:r>
-            <w:r>
-              <w:rPr>
-                <w:rFonts w:ascii="Times New Roman" w:hAnsi="Times New Roman" w:cs="Times New Roman"/>
-                <w:sz w:val="24"/>
-                <w:szCs w:val="24"/>
-              </w:rPr>
-              <w:t>2</w:t>
-            </w:r>
-            <w:r>
-              <w:rPr>
-                <w:rFonts w:ascii="Times New Roman" w:hAnsi="Times New Roman" w:cs="Times New Roman"/>
-                <w:sz w:val="24"/>
-                <w:szCs w:val="24"/>
-              </w:rPr>
-              <w:t>}}</w:t>
+              <w:t>_group2}}</w:t>
             </w:r>
             <w:r>
               <w:rPr>
@@ -5712,23 +4938,7 @@
                 <w:sz w:val="24"/>
                 <w:szCs w:val="24"/>
               </w:rPr>
-              <w:t>_group</w:t>
-            </w:r>
-            <w:r>
-              <w:rPr>
-                <w:rFonts w:ascii="Times New Roman" w:hAnsi="Times New Roman" w:cs="Times New Roman"/>
-                <w:sz w:val="24"/>
-                <w:szCs w:val="24"/>
-              </w:rPr>
-              <w:t>3</w:t>
-            </w:r>
-            <w:r>
-              <w:rPr>
-                <w:rFonts w:ascii="Times New Roman" w:hAnsi="Times New Roman" w:cs="Times New Roman"/>
-                <w:sz w:val="24"/>
-                <w:szCs w:val="24"/>
-              </w:rPr>
-              <w:t>}}</w:t>
+              <w:t>_group3}}</w:t>
             </w:r>
             <w:r>
               <w:rPr>
@@ -5760,15 +4970,7 @@
                 <w:sz w:val="24"/>
                 <w:szCs w:val="24"/>
               </w:rPr>
-              <w:t xml:space="preserve">            </w:t>
-            </w:r>
-            <w:r>
-              <w:rPr>
-                <w:rFonts w:ascii="Times New Roman" w:hAnsi="Times New Roman" w:cs="Times New Roman"/>
-                <w:sz w:val="24"/>
-                <w:szCs w:val="24"/>
-              </w:rPr>
-              <w:t>{{</w:t>
+              <w:t xml:space="preserve">            {{</w:t>
             </w:r>
             <w:r>
               <w:rPr>
@@ -5784,23 +4986,7 @@
                 <w:sz w:val="24"/>
                 <w:szCs w:val="24"/>
               </w:rPr>
-              <w:t>_group</w:t>
-            </w:r>
-            <w:r>
-              <w:rPr>
-                <w:rFonts w:ascii="Times New Roman" w:hAnsi="Times New Roman" w:cs="Times New Roman"/>
-                <w:sz w:val="24"/>
-                <w:szCs w:val="24"/>
-              </w:rPr>
-              <w:t>4</w:t>
-            </w:r>
-            <w:r>
-              <w:rPr>
-                <w:rFonts w:ascii="Times New Roman" w:hAnsi="Times New Roman" w:cs="Times New Roman"/>
-                <w:sz w:val="24"/>
-                <w:szCs w:val="24"/>
-              </w:rPr>
-              <w:t>}}</w:t>
+              <w:t>_group4}}</w:t>
             </w:r>
             <w:r>
               <w:rPr>
@@ -5864,15 +5050,7 @@
                 <w:sz w:val="24"/>
                 <w:szCs w:val="24"/>
               </w:rPr>
-              <w:t>prim</w:t>
-            </w:r>
-            <w:r>
-              <w:rPr>
-                <w:rFonts w:ascii="Times New Roman" w:hAnsi="Times New Roman" w:cs="Times New Roman"/>
-                <w:sz w:val="24"/>
-                <w:szCs w:val="24"/>
-              </w:rPr>
-              <w:t>_group1}}</w:t>
+              <w:t>prim_group1}}</w:t>
             </w:r>
             <w:r>
               <w:rPr>
@@ -5936,15 +5114,7 @@
                 <w:sz w:val="24"/>
                 <w:szCs w:val="24"/>
               </w:rPr>
-              <w:t>rim</w:t>
-            </w:r>
-            <w:r>
-              <w:rPr>
-                <w:rFonts w:ascii="Times New Roman" w:hAnsi="Times New Roman" w:cs="Times New Roman"/>
-                <w:sz w:val="24"/>
-                <w:szCs w:val="24"/>
-              </w:rPr>
-              <w:t>_group1}}</w:t>
+              <w:t>rim_group1}}</w:t>
             </w:r>
             <w:r>
               <w:rPr>
@@ -5986,23 +5156,7 @@
                 <w:sz w:val="24"/>
                 <w:szCs w:val="24"/>
               </w:rPr>
-              <w:t>prim_group</w:t>
-            </w:r>
-            <w:r>
-              <w:rPr>
-                <w:rFonts w:ascii="Times New Roman" w:hAnsi="Times New Roman" w:cs="Times New Roman"/>
-                <w:sz w:val="24"/>
-                <w:szCs w:val="24"/>
-              </w:rPr>
-              <w:t>3</w:t>
-            </w:r>
-            <w:r>
-              <w:rPr>
-                <w:rFonts w:ascii="Times New Roman" w:hAnsi="Times New Roman" w:cs="Times New Roman"/>
-                <w:sz w:val="24"/>
-                <w:szCs w:val="24"/>
-              </w:rPr>
-              <w:t>}}</w:t>
+              <w:t>prim_group3}}</w:t>
             </w:r>
             <w:r>
               <w:rPr>
@@ -6066,15 +5220,7 @@
                 <w:sz w:val="24"/>
                 <w:szCs w:val="24"/>
               </w:rPr>
-              <w:t>prim_group</w:t>
-            </w:r>
-            <w:r>
-              <w:rPr>
-                <w:rFonts w:ascii="Times New Roman" w:hAnsi="Times New Roman" w:cs="Times New Roman"/>
-                <w:sz w:val="24"/>
-                <w:szCs w:val="24"/>
-              </w:rPr>
-              <w:t>4}}</w:t>
+              <w:t>prim_group4}}</w:t>
             </w:r>
           </w:p>
           <w:p>
@@ -6156,25 +5302,7 @@
                 <w:sz w:val="24"/>
                 <w:szCs w:val="24"/>
               </w:rPr>
-              <w:t>{{</w:t>
-            </w:r>
-            <w:proofErr w:type="spellStart"/>
-            <w:r>
-              <w:rPr>
-                <w:rFonts w:ascii="Times New Roman" w:hAnsi="Times New Roman" w:cs="Times New Roman"/>
-                <w:sz w:val="24"/>
-                <w:szCs w:val="24"/>
-              </w:rPr>
-              <w:t>gum_inf</w:t>
-            </w:r>
-            <w:proofErr w:type="spellEnd"/>
-            <w:r>
-              <w:rPr>
-                <w:rFonts w:ascii="Times New Roman" w:hAnsi="Times New Roman" w:cs="Times New Roman"/>
-                <w:sz w:val="24"/>
-                <w:szCs w:val="24"/>
-              </w:rPr>
-              <w:t>}}</w:t>
+              <w:t>{{gum_inf}}</w:t>
             </w:r>
             <w:r>
               <w:rPr>
@@ -6272,25 +5400,7 @@
                 <w:sz w:val="24"/>
                 <w:szCs w:val="24"/>
               </w:rPr>
-              <w:t>{{</w:t>
-            </w:r>
-            <w:proofErr w:type="spellStart"/>
-            <w:r>
-              <w:rPr>
-                <w:rFonts w:ascii="Times New Roman" w:hAnsi="Times New Roman" w:cs="Times New Roman"/>
-                <w:sz w:val="24"/>
-                <w:szCs w:val="24"/>
-              </w:rPr>
-              <w:t>tooth_disc</w:t>
-            </w:r>
-            <w:proofErr w:type="spellEnd"/>
-            <w:r>
-              <w:rPr>
-                <w:rFonts w:ascii="Times New Roman" w:hAnsi="Times New Roman" w:cs="Times New Roman"/>
-                <w:sz w:val="24"/>
-                <w:szCs w:val="24"/>
-              </w:rPr>
-              <w:t>}}</w:t>
+              <w:t>{{tooth_disc}}</w:t>
             </w:r>
             <w:r>
               <w:rPr>
@@ -6404,25 +5514,7 @@
                 <w:sz w:val="24"/>
                 <w:szCs w:val="24"/>
               </w:rPr>
-              <w:t xml:space="preserve"> {{</w:t>
-            </w:r>
-            <w:proofErr w:type="spellStart"/>
-            <w:r>
-              <w:rPr>
-                <w:rFonts w:ascii="Times New Roman" w:hAnsi="Times New Roman" w:cs="Times New Roman"/>
-                <w:sz w:val="24"/>
-                <w:szCs w:val="24"/>
-              </w:rPr>
-              <w:t>bad_brth</w:t>
-            </w:r>
-            <w:proofErr w:type="spellEnd"/>
-            <w:r>
-              <w:rPr>
-                <w:rFonts w:ascii="Times New Roman" w:hAnsi="Times New Roman" w:cs="Times New Roman"/>
-                <w:sz w:val="24"/>
-                <w:szCs w:val="24"/>
-              </w:rPr>
-              <w:t>}}</w:t>
+              <w:t xml:space="preserve"> {{bad_brth}}</w:t>
             </w:r>
             <w:r>
               <w:rPr>
@@ -6456,25 +5548,7 @@
                 <w:sz w:val="24"/>
                 <w:szCs w:val="24"/>
               </w:rPr>
-              <w:t>(</w:t>
-            </w:r>
-            <w:proofErr w:type="spellStart"/>
-            <w:r>
-              <w:rPr>
-                <w:rFonts w:ascii="Times New Roman" w:hAnsi="Times New Roman" w:cs="Times New Roman"/>
-                <w:sz w:val="24"/>
-                <w:szCs w:val="24"/>
-              </w:rPr>
-              <w:t>i</w:t>
-            </w:r>
-            <w:proofErr w:type="spellEnd"/>
-            <w:r>
-              <w:rPr>
-                <w:rFonts w:ascii="Times New Roman" w:hAnsi="Times New Roman" w:cs="Times New Roman"/>
-                <w:sz w:val="24"/>
-                <w:szCs w:val="24"/>
-              </w:rPr>
-              <w:t xml:space="preserve">) Gum Bleeding </w:t>
+              <w:t xml:space="preserve">(i) Gum Bleeding </w:t>
             </w:r>
             <w:r>
               <w:rPr>
@@ -6490,34 +5564,7 @@
                 <w:sz w:val="24"/>
                 <w:szCs w:val="24"/>
               </w:rPr>
-              <w:t xml:space="preserve">                {{</w:t>
-            </w:r>
-            <w:proofErr w:type="spellStart"/>
-            <w:r>
-              <w:rPr>
-                <w:rFonts w:ascii="Times New Roman" w:hAnsi="Times New Roman" w:cs="Times New Roman"/>
-                <w:sz w:val="24"/>
-                <w:szCs w:val="24"/>
-              </w:rPr>
-              <w:t>gum_</w:t>
-            </w:r>
-            <w:proofErr w:type="gramStart"/>
-            <w:r>
-              <w:rPr>
-                <w:rFonts w:ascii="Times New Roman" w:hAnsi="Times New Roman" w:cs="Times New Roman"/>
-                <w:sz w:val="24"/>
-                <w:szCs w:val="24"/>
-              </w:rPr>
-              <w:t>bleed</w:t>
-            </w:r>
-            <w:proofErr w:type="spellEnd"/>
-            <w:r>
-              <w:rPr>
-                <w:rFonts w:ascii="Times New Roman" w:hAnsi="Times New Roman" w:cs="Times New Roman"/>
-                <w:sz w:val="24"/>
-                <w:szCs w:val="24"/>
-              </w:rPr>
-              <w:t>}}</w:t>
+              <w:t xml:space="preserve">                {{gum_bleed}}</w:t>
             </w:r>
             <w:r>
               <w:rPr>
@@ -6541,16 +5588,7 @@
                 <w:sz w:val="24"/>
                 <w:szCs w:val="24"/>
               </w:rPr>
-              <w:t>(</w:t>
-            </w:r>
-            <w:proofErr w:type="gramEnd"/>
-            <w:r>
-              <w:rPr>
-                <w:rFonts w:ascii="Times New Roman" w:hAnsi="Times New Roman" w:cs="Times New Roman"/>
-                <w:sz w:val="24"/>
-                <w:szCs w:val="24"/>
-              </w:rPr>
-              <w:t xml:space="preserve">j) Soft Tissue </w:t>
+              <w:t xml:space="preserve">(j) Soft Tissue </w:t>
             </w:r>
             <w:r>
               <w:rPr>
@@ -6582,25 +5620,7 @@
                 <w:sz w:val="24"/>
                 <w:szCs w:val="24"/>
               </w:rPr>
-              <w:t xml:space="preserve">  {{</w:t>
-            </w:r>
-            <w:proofErr w:type="spellStart"/>
-            <w:r>
-              <w:rPr>
-                <w:rFonts w:ascii="Times New Roman" w:hAnsi="Times New Roman" w:cs="Times New Roman"/>
-                <w:sz w:val="24"/>
-                <w:szCs w:val="24"/>
-              </w:rPr>
-              <w:t>soft_tiss</w:t>
-            </w:r>
-            <w:proofErr w:type="spellEnd"/>
-            <w:r>
-              <w:rPr>
-                <w:rFonts w:ascii="Times New Roman" w:hAnsi="Times New Roman" w:cs="Times New Roman"/>
-                <w:sz w:val="24"/>
-                <w:szCs w:val="24"/>
-              </w:rPr>
-              <w:t>}}</w:t>
+              <w:t xml:space="preserve">  {{soft_tiss}}</w:t>
             </w:r>
           </w:p>
           <w:p>
@@ -6690,25 +5710,7 @@
                 <w:sz w:val="24"/>
                 <w:szCs w:val="24"/>
               </w:rPr>
-              <w:t xml:space="preserve">    {{</w:t>
-            </w:r>
-            <w:proofErr w:type="spellStart"/>
-            <w:r>
-              <w:rPr>
-                <w:rFonts w:ascii="Times New Roman" w:hAnsi="Times New Roman" w:cs="Times New Roman"/>
-                <w:sz w:val="24"/>
-                <w:szCs w:val="24"/>
-              </w:rPr>
-              <w:t>maloccl</w:t>
-            </w:r>
-            <w:proofErr w:type="spellEnd"/>
-            <w:r>
-              <w:rPr>
-                <w:rFonts w:ascii="Times New Roman" w:hAnsi="Times New Roman" w:cs="Times New Roman"/>
-                <w:sz w:val="24"/>
-                <w:szCs w:val="24"/>
-              </w:rPr>
-              <w:t>}}</w:t>
+              <w:t xml:space="preserve">    {{maloccl}}</w:t>
             </w:r>
             <w:r>
               <w:rPr>
@@ -6766,25 +5768,7 @@
                 <w:sz w:val="24"/>
                 <w:szCs w:val="24"/>
               </w:rPr>
-              <w:t xml:space="preserve">                 {{</w:t>
-            </w:r>
-            <w:proofErr w:type="spellStart"/>
-            <w:r>
-              <w:rPr>
-                <w:rFonts w:ascii="Times New Roman" w:hAnsi="Times New Roman" w:cs="Times New Roman"/>
-                <w:sz w:val="24"/>
-                <w:szCs w:val="24"/>
-              </w:rPr>
-              <w:t>root_stmp</w:t>
-            </w:r>
-            <w:proofErr w:type="spellEnd"/>
-            <w:r>
-              <w:rPr>
-                <w:rFonts w:ascii="Times New Roman" w:hAnsi="Times New Roman" w:cs="Times New Roman"/>
-                <w:sz w:val="24"/>
-                <w:szCs w:val="24"/>
-              </w:rPr>
-              <w:t xml:space="preserve">}}  </w:t>
+              <w:t xml:space="preserve">                 {{root_stmp}}  </w:t>
             </w:r>
             <w:r>
               <w:rPr>
@@ -6824,25 +5808,7 @@
                 <w:sz w:val="24"/>
                 <w:szCs w:val="24"/>
               </w:rPr>
-              <w:t xml:space="preserve">   {{</w:t>
-            </w:r>
-            <w:proofErr w:type="spellStart"/>
-            <w:r>
-              <w:rPr>
-                <w:rFonts w:ascii="Times New Roman" w:hAnsi="Times New Roman" w:cs="Times New Roman"/>
-                <w:sz w:val="24"/>
-                <w:szCs w:val="24"/>
-              </w:rPr>
-              <w:t>miss_teeth</w:t>
-            </w:r>
-            <w:proofErr w:type="spellEnd"/>
-            <w:r>
-              <w:rPr>
-                <w:rFonts w:ascii="Times New Roman" w:hAnsi="Times New Roman" w:cs="Times New Roman"/>
-                <w:sz w:val="24"/>
-                <w:szCs w:val="24"/>
-              </w:rPr>
-              <w:t>}}</w:t>
+              <w:t xml:space="preserve">   {{miss_teeth}}</w:t>
             </w:r>
             <w:r>
               <w:rPr>
@@ -7182,7 +6148,6 @@
                     <w:txbxContent>
                       <w:p>
                         <w:pPr>
-                          <w:jc w:val="center"/>
                           <w:rPr>
                             <w:rFonts w:ascii="Times New Roman" w:hAnsi="Times New Roman" w:cs="Times New Roman"/>
                           </w:rPr>
@@ -7194,6 +6159,14 @@
                             <w:szCs w:val="28"/>
                           </w:rPr>
                           <w:t>Medical Officer Name:</w:t>
+                        </w:r>
+                        <w:r>
+                          <w:rPr>
+                            <w:rFonts w:ascii="Times New Roman" w:hAnsi="Times New Roman" w:cs="Times New Roman"/>
+                            <w:sz w:val="28"/>
+                            <w:szCs w:val="28"/>
+                          </w:rPr>
+                          <w:t>{{medical_officer}}</w:t>
                         </w:r>
                       </w:p>
                     </w:txbxContent>

</xml_diff>

<commit_message>
added realtime updation for fields and image throughout app and upload photo enhancements
</commit_message>
<xml_diff>
--- a/backend/template.docx
+++ b/backend/template.docx
@@ -281,6 +281,7 @@
                           </w:rPr>
                           <w:t>{{</w:t>
                         </w:r>
+                        <w:proofErr w:type="spellStart"/>
                         <w:r>
                           <w:rPr>
                             <w:rFonts w:ascii="Times New Roman" w:hAnsi="Times New Roman" w:cs="Times New Roman"/>
@@ -289,6 +290,7 @@
                           </w:rPr>
                           <w:t>cap_dt</w:t>
                         </w:r>
+                        <w:proofErr w:type="spellEnd"/>
                         <w:r>
                           <w:rPr>
                             <w:rFonts w:ascii="Times New Roman" w:hAnsi="Times New Roman" w:cs="Times New Roman"/>
@@ -859,6 +861,11 @@
               </w:tabs>
               <w:spacing w:line="480" w:lineRule="auto"/>
               <w:jc w:val="both"/>
+              <w:rPr>
+                <w:rFonts w:ascii="Times New Roman" w:hAnsi="Times New Roman" w:cs="Times New Roman"/>
+                <w:sz w:val="28"/>
+                <w:szCs w:val="28"/>
+              </w:rPr>
             </w:pPr>
             <w:r>
               <w:rPr>
@@ -894,6 +901,2088 @@
               </w:rPr>
               <w:t>{{blood}}</w:t>
             </w:r>
+          </w:p>
+          <w:p>
+            <w:pPr>
+              <w:tabs>
+                <w:tab w:val="left" w:pos="3942"/>
+              </w:tabs>
+              <w:spacing w:line="480" w:lineRule="auto"/>
+              <w:jc w:val="both"/>
+              <w:rPr>
+                <w:rFonts w:ascii="Times New Roman" w:hAnsi="Times New Roman" w:cs="Times New Roman"/>
+                <w:sz w:val="28"/>
+                <w:szCs w:val="28"/>
+              </w:rPr>
+            </w:pPr>
+          </w:p>
+          <w:p>
+            <w:pPr>
+              <w:tabs>
+                <w:tab w:val="left" w:pos="3942"/>
+              </w:tabs>
+              <w:spacing w:line="480" w:lineRule="auto"/>
+              <w:jc w:val="both"/>
+              <w:rPr>
+                <w:rFonts w:ascii="Times New Roman" w:hAnsi="Times New Roman" w:cs="Times New Roman"/>
+                <w:sz w:val="28"/>
+                <w:szCs w:val="28"/>
+              </w:rPr>
+            </w:pPr>
+          </w:p>
+          <w:p>
+            <w:pPr>
+              <w:tabs>
+                <w:tab w:val="left" w:pos="3942"/>
+              </w:tabs>
+              <w:spacing w:line="480" w:lineRule="auto"/>
+              <w:jc w:val="both"/>
+              <w:rPr>
+                <w:rFonts w:ascii="Times New Roman" w:hAnsi="Times New Roman" w:cs="Times New Roman"/>
+                <w:sz w:val="28"/>
+                <w:szCs w:val="28"/>
+              </w:rPr>
+            </w:pPr>
+          </w:p>
+          <w:p>
+            <w:pPr>
+              <w:tabs>
+                <w:tab w:val="left" w:pos="3942"/>
+              </w:tabs>
+              <w:spacing w:line="480" w:lineRule="auto"/>
+              <w:jc w:val="both"/>
+              <w:rPr>
+                <w:rFonts w:ascii="Times New Roman" w:hAnsi="Times New Roman" w:cs="Times New Roman"/>
+                <w:sz w:val="28"/>
+                <w:szCs w:val="28"/>
+              </w:rPr>
+            </w:pPr>
+          </w:p>
+          <w:p>
+            <w:pPr>
+              <w:tabs>
+                <w:tab w:val="left" w:pos="3942"/>
+              </w:tabs>
+              <w:spacing w:line="480" w:lineRule="auto"/>
+              <w:jc w:val="both"/>
+              <w:rPr>
+                <w:rFonts w:ascii="Times New Roman" w:hAnsi="Times New Roman" w:cs="Times New Roman"/>
+                <w:sz w:val="28"/>
+                <w:szCs w:val="28"/>
+              </w:rPr>
+            </w:pPr>
+            <w:r>
+              <w:rPr>
+                <w:noProof/>
+              </w:rPr>
+              <w:lastRenderedPageBreak/>
+              <w:pict w14:anchorId="248D277D">
+                <v:shape id="Text Box 2" o:spid="_x0000_s2069" type="#_x0000_t202" style="position:absolute;left:0;text-align:left;margin-left:55.15pt;margin-top:11.7pt;width:405.65pt;height:37.75pt;z-index:251694080;visibility:visible;mso-wrap-distance-left:9pt;mso-wrap-distance-top:3.6pt;mso-wrap-distance-right:9pt;mso-wrap-distance-bottom:3.6pt;mso-position-horizontal-relative:text;mso-position-vertical-relative:text;mso-width-relative:margin;mso-height-relative:margin;v-text-anchor:top" strokecolor="white [3212]">
+                  <v:textbox>
+                    <w:txbxContent>
+                      <w:p>
+                        <w:pPr>
+                          <w:jc w:val="center"/>
+                          <w:rPr>
+                            <w:rFonts w:ascii="Times New Roman" w:hAnsi="Times New Roman" w:cs="Times New Roman"/>
+                            <w:sz w:val="40"/>
+                            <w:szCs w:val="40"/>
+                          </w:rPr>
+                        </w:pPr>
+                        <w:r>
+                          <w:rPr>
+                            <w:rFonts w:ascii="Times New Roman" w:hAnsi="Times New Roman" w:cs="Times New Roman"/>
+                            <w:sz w:val="40"/>
+                            <w:szCs w:val="40"/>
+                          </w:rPr>
+                          <w:t>GENERAL</w:t>
+                        </w:r>
+                        <w:r>
+                          <w:rPr>
+                            <w:rFonts w:ascii="Times New Roman" w:hAnsi="Times New Roman" w:cs="Times New Roman"/>
+                            <w:sz w:val="40"/>
+                            <w:szCs w:val="40"/>
+                          </w:rPr>
+                          <w:t xml:space="preserve"> EXAMINATION REPORT</w:t>
+                        </w:r>
+                      </w:p>
+                      <w:p/>
+                    </w:txbxContent>
+                  </v:textbox>
+                  <w10:wrap type="square"/>
+                </v:shape>
+              </w:pict>
+            </w:r>
+            <w:r>
+              <w:rPr>
+                <w:noProof/>
+              </w:rPr>
+              <w:drawing>
+                <wp:anchor distT="0" distB="0" distL="114300" distR="114300" simplePos="0" relativeHeight="251661824" behindDoc="0" locked="0" layoutInCell="1" allowOverlap="1" wp14:anchorId="559DEA28" wp14:editId="47191A4C">
+                  <wp:simplePos x="0" y="0"/>
+                  <wp:positionH relativeFrom="column">
+                    <wp:posOffset>-3175</wp:posOffset>
+                  </wp:positionH>
+                  <wp:positionV relativeFrom="paragraph">
+                    <wp:posOffset>96520</wp:posOffset>
+                  </wp:positionV>
+                  <wp:extent cx="6465570" cy="767080"/>
+                  <wp:effectExtent l="0" t="0" r="0" b="0"/>
+                  <wp:wrapNone/>
+                  <wp:docPr id="205577501" name="Picture 205577501"/>
+                  <wp:cNvGraphicFramePr>
+                    <a:graphicFrameLocks xmlns:a="http://schemas.openxmlformats.org/drawingml/2006/main" noChangeAspect="1"/>
+                  </wp:cNvGraphicFramePr>
+                  <a:graphic xmlns:a="http://schemas.openxmlformats.org/drawingml/2006/main">
+                    <a:graphicData uri="http://schemas.openxmlformats.org/drawingml/2006/picture">
+                      <pic:pic xmlns:pic="http://schemas.openxmlformats.org/drawingml/2006/picture">
+                        <pic:nvPicPr>
+                          <pic:cNvPr id="0" name="Picture 3"/>
+                          <pic:cNvPicPr>
+                            <a:picLocks noChangeAspect="1" noChangeArrowheads="1"/>
+                          </pic:cNvPicPr>
+                        </pic:nvPicPr>
+                        <pic:blipFill>
+                          <a:blip r:embed="rId9">
+                            <a:extLst>
+                              <a:ext uri="{28A0092B-C50C-407E-A947-70E740481C1C}">
+                                <a14:useLocalDpi xmlns:a14="http://schemas.microsoft.com/office/drawing/2010/main" val="0"/>
+                              </a:ext>
+                            </a:extLst>
+                          </a:blip>
+                          <a:srcRect/>
+                          <a:stretch>
+                            <a:fillRect/>
+                          </a:stretch>
+                        </pic:blipFill>
+                        <pic:spPr bwMode="auto">
+                          <a:xfrm>
+                            <a:off x="0" y="0"/>
+                            <a:ext cx="6465570" cy="767080"/>
+                          </a:xfrm>
+                          <a:prstGeom prst="rect">
+                            <a:avLst/>
+                          </a:prstGeom>
+                          <a:noFill/>
+                          <a:ln>
+                            <a:noFill/>
+                          </a:ln>
+                        </pic:spPr>
+                      </pic:pic>
+                    </a:graphicData>
+                  </a:graphic>
+                </wp:anchor>
+              </w:drawing>
+            </w:r>
+          </w:p>
+          <w:p/>
+          <w:p/>
+          <w:p/>
+          <w:p/>
+          <w:p>
+            <w:pPr>
+              <w:spacing w:line="360" w:lineRule="auto"/>
+              <w:rPr>
+                <w:rFonts w:ascii="Times New Roman" w:hAnsi="Times New Roman" w:cs="Times New Roman"/>
+                <w:sz w:val="24"/>
+                <w:szCs w:val="24"/>
+              </w:rPr>
+            </w:pPr>
+            <w:r>
+              <w:rPr>
+                <w:rFonts w:ascii="Times New Roman" w:hAnsi="Times New Roman" w:cs="Times New Roman"/>
+                <w:sz w:val="24"/>
+                <w:szCs w:val="24"/>
+              </w:rPr>
+              <w:t xml:space="preserve">Height </w:t>
+            </w:r>
+            <w:r>
+              <w:rPr>
+                <w:rFonts w:ascii="Times New Roman" w:hAnsi="Times New Roman" w:cs="Times New Roman"/>
+                <w:sz w:val="24"/>
+                <w:szCs w:val="24"/>
+              </w:rPr>
+              <w:tab/>
+            </w:r>
+            <w:r>
+              <w:rPr>
+                <w:rFonts w:ascii="Times New Roman" w:hAnsi="Times New Roman" w:cs="Times New Roman"/>
+                <w:sz w:val="24"/>
+                <w:szCs w:val="24"/>
+              </w:rPr>
+              <w:tab/>
+              <w:t>{{</w:t>
+            </w:r>
+            <w:proofErr w:type="spellStart"/>
+            <w:r>
+              <w:rPr>
+                <w:rFonts w:ascii="Times New Roman" w:hAnsi="Times New Roman" w:cs="Times New Roman"/>
+                <w:sz w:val="24"/>
+                <w:szCs w:val="24"/>
+              </w:rPr>
+              <w:t>ht</w:t>
+            </w:r>
+            <w:proofErr w:type="spellEnd"/>
+            <w:r>
+              <w:rPr>
+                <w:rFonts w:ascii="Times New Roman" w:hAnsi="Times New Roman" w:cs="Times New Roman"/>
+                <w:sz w:val="24"/>
+                <w:szCs w:val="24"/>
+              </w:rPr>
+              <w:t>}}</w:t>
+            </w:r>
+            <w:r>
+              <w:rPr>
+                <w:rFonts w:ascii="Times New Roman" w:hAnsi="Times New Roman" w:cs="Times New Roman"/>
+                <w:sz w:val="24"/>
+                <w:szCs w:val="24"/>
+              </w:rPr>
+              <w:tab/>
+            </w:r>
+            <w:r>
+              <w:rPr>
+                <w:rFonts w:ascii="Times New Roman" w:hAnsi="Times New Roman" w:cs="Times New Roman"/>
+                <w:sz w:val="24"/>
+                <w:szCs w:val="24"/>
+              </w:rPr>
+              <w:tab/>
+            </w:r>
+            <w:r>
+              <w:rPr>
+                <w:rFonts w:ascii="Times New Roman" w:hAnsi="Times New Roman" w:cs="Times New Roman"/>
+                <w:sz w:val="24"/>
+                <w:szCs w:val="24"/>
+              </w:rPr>
+              <w:tab/>
+              <w:t xml:space="preserve">          </w:t>
+            </w:r>
+            <w:r>
+              <w:rPr>
+                <w:rFonts w:ascii="Times New Roman" w:hAnsi="Times New Roman" w:cs="Times New Roman"/>
+                <w:sz w:val="24"/>
+                <w:szCs w:val="24"/>
+              </w:rPr>
+              <w:t xml:space="preserve">Weight </w:t>
+            </w:r>
+            <w:r>
+              <w:rPr>
+                <w:rFonts w:ascii="Times New Roman" w:hAnsi="Times New Roman" w:cs="Times New Roman"/>
+                <w:sz w:val="24"/>
+                <w:szCs w:val="24"/>
+              </w:rPr>
+              <w:tab/>
+              <w:t xml:space="preserve">        {{</w:t>
+            </w:r>
+            <w:proofErr w:type="spellStart"/>
+            <w:r>
+              <w:rPr>
+                <w:rFonts w:ascii="Times New Roman" w:hAnsi="Times New Roman" w:cs="Times New Roman"/>
+                <w:sz w:val="24"/>
+                <w:szCs w:val="24"/>
+              </w:rPr>
+              <w:t>wt</w:t>
+            </w:r>
+            <w:proofErr w:type="spellEnd"/>
+            <w:r>
+              <w:rPr>
+                <w:rFonts w:ascii="Times New Roman" w:hAnsi="Times New Roman" w:cs="Times New Roman"/>
+                <w:sz w:val="24"/>
+                <w:szCs w:val="24"/>
+              </w:rPr>
+              <w:t>}}</w:t>
+            </w:r>
+            <w:r>
+              <w:rPr>
+                <w:rFonts w:ascii="Times New Roman" w:hAnsi="Times New Roman" w:cs="Times New Roman"/>
+                <w:sz w:val="24"/>
+                <w:szCs w:val="24"/>
+              </w:rPr>
+              <w:tab/>
+              <w:t xml:space="preserve">                      </w:t>
+            </w:r>
+            <w:r>
+              <w:rPr>
+                <w:rFonts w:ascii="Times New Roman" w:hAnsi="Times New Roman" w:cs="Times New Roman"/>
+                <w:sz w:val="24"/>
+                <w:szCs w:val="24"/>
+              </w:rPr>
+              <w:t xml:space="preserve">BMI </w:t>
+            </w:r>
+            <w:r>
+              <w:rPr>
+                <w:rFonts w:ascii="Times New Roman" w:hAnsi="Times New Roman" w:cs="Times New Roman"/>
+                <w:sz w:val="24"/>
+                <w:szCs w:val="24"/>
+              </w:rPr>
+              <w:t xml:space="preserve">              {{</w:t>
+            </w:r>
+            <w:proofErr w:type="spellStart"/>
+            <w:r>
+              <w:rPr>
+                <w:rFonts w:ascii="Times New Roman" w:hAnsi="Times New Roman" w:cs="Times New Roman"/>
+                <w:sz w:val="24"/>
+                <w:szCs w:val="24"/>
+              </w:rPr>
+              <w:t>bmi</w:t>
+            </w:r>
+            <w:proofErr w:type="spellEnd"/>
+            <w:r>
+              <w:rPr>
+                <w:rFonts w:ascii="Times New Roman" w:hAnsi="Times New Roman" w:cs="Times New Roman"/>
+                <w:sz w:val="24"/>
+                <w:szCs w:val="24"/>
+              </w:rPr>
+              <w:t>}}</w:t>
+            </w:r>
+          </w:p>
+          <w:p>
+            <w:pPr>
+              <w:pStyle w:val="ListParagraph"/>
+              <w:numPr>
+                <w:ilvl w:val="0"/>
+                <w:numId w:val="2"/>
+              </w:numPr>
+              <w:spacing w:line="360" w:lineRule="auto"/>
+              <w:ind w:left="338"/>
+              <w:rPr>
+                <w:rFonts w:ascii="Times New Roman" w:hAnsi="Times New Roman" w:cs="Times New Roman"/>
+                <w:b/>
+                <w:bCs/>
+                <w:sz w:val="24"/>
+                <w:szCs w:val="24"/>
+              </w:rPr>
+            </w:pPr>
+            <w:r>
+              <w:rPr>
+                <w:rFonts w:ascii="Times New Roman" w:hAnsi="Times New Roman" w:cs="Times New Roman"/>
+                <w:b/>
+                <w:bCs/>
+                <w:sz w:val="24"/>
+                <w:szCs w:val="24"/>
+              </w:rPr>
+              <w:t>GENERAL CLEANLINESS</w:t>
+            </w:r>
+          </w:p>
+          <w:p>
+            <w:pPr>
+              <w:spacing w:line="360" w:lineRule="auto"/>
+              <w:rPr>
+                <w:rFonts w:ascii="Times New Roman" w:hAnsi="Times New Roman" w:cs="Times New Roman"/>
+                <w:sz w:val="24"/>
+                <w:szCs w:val="24"/>
+              </w:rPr>
+            </w:pPr>
+            <w:r>
+              <w:rPr>
+                <w:rFonts w:ascii="Times New Roman" w:hAnsi="Times New Roman" w:cs="Times New Roman"/>
+                <w:sz w:val="24"/>
+                <w:szCs w:val="24"/>
+              </w:rPr>
+              <w:t xml:space="preserve">Nails </w:t>
+            </w:r>
+            <w:r>
+              <w:rPr>
+                <w:rFonts w:ascii="Times New Roman" w:hAnsi="Times New Roman" w:cs="Times New Roman"/>
+                <w:sz w:val="24"/>
+                <w:szCs w:val="24"/>
+              </w:rPr>
+              <w:tab/>
+              <w:t xml:space="preserve">                        </w:t>
+            </w:r>
+            <w:r>
+              <w:rPr>
+                <w:rFonts w:ascii="Times New Roman" w:hAnsi="Times New Roman" w:cs="Times New Roman"/>
+                <w:sz w:val="24"/>
+                <w:szCs w:val="24"/>
+              </w:rPr>
+              <w:tab/>
+              <w:t xml:space="preserve">         {{nails}}</w:t>
+            </w:r>
+            <w:r>
+              <w:rPr>
+                <w:rFonts w:ascii="Times New Roman" w:hAnsi="Times New Roman" w:cs="Times New Roman"/>
+                <w:sz w:val="24"/>
+                <w:szCs w:val="24"/>
+              </w:rPr>
+              <w:tab/>
+              <w:t xml:space="preserve">          {{</w:t>
+            </w:r>
+            <w:proofErr w:type="spellStart"/>
+            <w:r>
+              <w:rPr>
+                <w:rFonts w:ascii="Times New Roman" w:hAnsi="Times New Roman" w:cs="Times New Roman"/>
+                <w:sz w:val="24"/>
+                <w:szCs w:val="24"/>
+              </w:rPr>
+              <w:t>nails_des</w:t>
+            </w:r>
+            <w:proofErr w:type="spellEnd"/>
+            <w:r>
+              <w:rPr>
+                <w:rFonts w:ascii="Times New Roman" w:hAnsi="Times New Roman" w:cs="Times New Roman"/>
+                <w:sz w:val="24"/>
+                <w:szCs w:val="24"/>
+              </w:rPr>
+              <w:t xml:space="preserve">}}   </w:t>
+            </w:r>
+          </w:p>
+          <w:p>
+            <w:pPr>
+              <w:spacing w:line="360" w:lineRule="auto"/>
+              <w:rPr>
+                <w:rFonts w:ascii="Times New Roman" w:hAnsi="Times New Roman" w:cs="Times New Roman"/>
+                <w:sz w:val="24"/>
+                <w:szCs w:val="24"/>
+              </w:rPr>
+            </w:pPr>
+            <w:r>
+              <w:rPr>
+                <w:rFonts w:ascii="Times New Roman" w:hAnsi="Times New Roman" w:cs="Times New Roman"/>
+                <w:sz w:val="24"/>
+                <w:szCs w:val="24"/>
+              </w:rPr>
+              <w:t xml:space="preserve">Skin </w:t>
+            </w:r>
+            <w:r>
+              <w:rPr>
+                <w:rFonts w:ascii="Times New Roman" w:hAnsi="Times New Roman" w:cs="Times New Roman"/>
+                <w:sz w:val="24"/>
+                <w:szCs w:val="24"/>
+              </w:rPr>
+              <w:tab/>
+            </w:r>
+            <w:r>
+              <w:rPr>
+                <w:rFonts w:ascii="Times New Roman" w:hAnsi="Times New Roman" w:cs="Times New Roman"/>
+                <w:sz w:val="24"/>
+                <w:szCs w:val="24"/>
+              </w:rPr>
+              <w:tab/>
+            </w:r>
+            <w:r>
+              <w:rPr>
+                <w:rFonts w:ascii="Times New Roman" w:hAnsi="Times New Roman" w:cs="Times New Roman"/>
+                <w:sz w:val="24"/>
+                <w:szCs w:val="24"/>
+              </w:rPr>
+              <w:tab/>
+              <w:t xml:space="preserve">                     {{skin}}                       {{</w:t>
+            </w:r>
+            <w:proofErr w:type="spellStart"/>
+            <w:r>
+              <w:rPr>
+                <w:rFonts w:ascii="Times New Roman" w:hAnsi="Times New Roman" w:cs="Times New Roman"/>
+                <w:sz w:val="24"/>
+                <w:szCs w:val="24"/>
+              </w:rPr>
+              <w:t>skin_desc</w:t>
+            </w:r>
+            <w:proofErr w:type="spellEnd"/>
+            <w:r>
+              <w:rPr>
+                <w:rFonts w:ascii="Times New Roman" w:hAnsi="Times New Roman" w:cs="Times New Roman"/>
+                <w:sz w:val="24"/>
+                <w:szCs w:val="24"/>
+              </w:rPr>
+              <w:t>}}</w:t>
+            </w:r>
+          </w:p>
+          <w:p>
+            <w:pPr>
+              <w:spacing w:line="360" w:lineRule="auto"/>
+              <w:rPr>
+                <w:rFonts w:ascii="Times New Roman" w:hAnsi="Times New Roman" w:cs="Times New Roman"/>
+                <w:sz w:val="24"/>
+                <w:szCs w:val="24"/>
+              </w:rPr>
+            </w:pPr>
+            <w:r>
+              <w:rPr>
+                <w:rFonts w:ascii="Times New Roman" w:hAnsi="Times New Roman" w:cs="Times New Roman"/>
+                <w:sz w:val="24"/>
+                <w:szCs w:val="24"/>
+              </w:rPr>
+              <w:t>Hair</w:t>
+            </w:r>
+            <w:r>
+              <w:rPr>
+                <w:rFonts w:ascii="Times New Roman" w:hAnsi="Times New Roman" w:cs="Times New Roman"/>
+                <w:sz w:val="24"/>
+                <w:szCs w:val="24"/>
+              </w:rPr>
+              <w:t xml:space="preserve">                                                  {{hair}}                       {{</w:t>
+            </w:r>
+            <w:proofErr w:type="spellStart"/>
+            <w:r>
+              <w:rPr>
+                <w:rFonts w:ascii="Times New Roman" w:hAnsi="Times New Roman" w:cs="Times New Roman"/>
+                <w:sz w:val="24"/>
+                <w:szCs w:val="24"/>
+              </w:rPr>
+              <w:t>hair_desc</w:t>
+            </w:r>
+            <w:proofErr w:type="spellEnd"/>
+            <w:r>
+              <w:rPr>
+                <w:rFonts w:ascii="Times New Roman" w:hAnsi="Times New Roman" w:cs="Times New Roman"/>
+                <w:sz w:val="24"/>
+                <w:szCs w:val="24"/>
+              </w:rPr>
+              <w:t>}}</w:t>
+            </w:r>
+            <w:r>
+              <w:rPr>
+                <w:rFonts w:ascii="Times New Roman" w:hAnsi="Times New Roman" w:cs="Times New Roman"/>
+                <w:sz w:val="24"/>
+                <w:szCs w:val="24"/>
+              </w:rPr>
+              <w:br/>
+            </w:r>
+            <w:r>
+              <w:rPr>
+                <w:rFonts w:ascii="Times New Roman" w:hAnsi="Times New Roman" w:cs="Times New Roman"/>
+                <w:b/>
+                <w:bCs/>
+                <w:sz w:val="24"/>
+                <w:szCs w:val="24"/>
+              </w:rPr>
+              <w:t>(2)</w:t>
+            </w:r>
+            <w:r>
+              <w:rPr>
+                <w:rFonts w:ascii="Times New Roman" w:hAnsi="Times New Roman" w:cs="Times New Roman"/>
+                <w:sz w:val="24"/>
+                <w:szCs w:val="24"/>
+              </w:rPr>
+              <w:t xml:space="preserve"> </w:t>
+            </w:r>
+            <w:r>
+              <w:rPr>
+                <w:rFonts w:ascii="Times New Roman" w:hAnsi="Times New Roman" w:cs="Times New Roman"/>
+                <w:b/>
+                <w:bCs/>
+                <w:sz w:val="24"/>
+                <w:szCs w:val="24"/>
+              </w:rPr>
+              <w:t>ANEMIA/ FIGURE</w:t>
+            </w:r>
+          </w:p>
+          <w:p>
+            <w:pPr>
+              <w:spacing w:line="360" w:lineRule="auto"/>
+              <w:rPr>
+                <w:rFonts w:ascii="Times New Roman" w:hAnsi="Times New Roman" w:cs="Times New Roman"/>
+                <w:sz w:val="24"/>
+                <w:szCs w:val="24"/>
+              </w:rPr>
+            </w:pPr>
+            <w:r>
+              <w:rPr>
+                <w:rFonts w:ascii="Times New Roman" w:hAnsi="Times New Roman" w:cs="Times New Roman"/>
+                <w:sz w:val="24"/>
+                <w:szCs w:val="24"/>
+              </w:rPr>
+              <w:t xml:space="preserve">Anemia/Figure </w:t>
+            </w:r>
+            <w:r>
+              <w:rPr>
+                <w:rFonts w:ascii="Times New Roman" w:hAnsi="Times New Roman" w:cs="Times New Roman"/>
+                <w:sz w:val="24"/>
+                <w:szCs w:val="24"/>
+              </w:rPr>
+              <w:tab/>
+            </w:r>
+            <w:r>
+              <w:rPr>
+                <w:rFonts w:ascii="Times New Roman" w:hAnsi="Times New Roman" w:cs="Times New Roman"/>
+                <w:sz w:val="24"/>
+                <w:szCs w:val="24"/>
+              </w:rPr>
+              <w:tab/>
+              <w:t xml:space="preserve">         {{</w:t>
+            </w:r>
+            <w:proofErr w:type="spellStart"/>
+            <w:r>
+              <w:rPr>
+                <w:rFonts w:ascii="Times New Roman" w:hAnsi="Times New Roman" w:cs="Times New Roman"/>
+                <w:sz w:val="24"/>
+                <w:szCs w:val="24"/>
+              </w:rPr>
+              <w:t>anem</w:t>
+            </w:r>
+            <w:proofErr w:type="spellEnd"/>
+            <w:r>
+              <w:rPr>
+                <w:rFonts w:ascii="Times New Roman" w:hAnsi="Times New Roman" w:cs="Times New Roman"/>
+                <w:sz w:val="24"/>
+                <w:szCs w:val="24"/>
+              </w:rPr>
+              <w:t>}}                     {{</w:t>
+            </w:r>
+            <w:proofErr w:type="spellStart"/>
+            <w:r>
+              <w:rPr>
+                <w:rFonts w:ascii="Times New Roman" w:hAnsi="Times New Roman" w:cs="Times New Roman"/>
+                <w:sz w:val="24"/>
+                <w:szCs w:val="24"/>
+              </w:rPr>
+              <w:t>anem_desc</w:t>
+            </w:r>
+            <w:proofErr w:type="spellEnd"/>
+            <w:r>
+              <w:rPr>
+                <w:rFonts w:ascii="Times New Roman" w:hAnsi="Times New Roman" w:cs="Times New Roman"/>
+                <w:sz w:val="24"/>
+                <w:szCs w:val="24"/>
+              </w:rPr>
+              <w:t>}}</w:t>
+            </w:r>
+          </w:p>
+          <w:p>
+            <w:pPr>
+              <w:spacing w:line="360" w:lineRule="auto"/>
+              <w:rPr>
+                <w:rFonts w:ascii="Times New Roman" w:hAnsi="Times New Roman" w:cs="Times New Roman"/>
+                <w:b/>
+                <w:bCs/>
+                <w:sz w:val="24"/>
+                <w:szCs w:val="24"/>
+              </w:rPr>
+            </w:pPr>
+            <w:r>
+              <w:rPr>
+                <w:rFonts w:ascii="Times New Roman" w:hAnsi="Times New Roman" w:cs="Times New Roman"/>
+                <w:b/>
+                <w:bCs/>
+                <w:sz w:val="24"/>
+                <w:szCs w:val="24"/>
+              </w:rPr>
+              <w:t>(3) ALLERGY</w:t>
+            </w:r>
+          </w:p>
+          <w:p>
+            <w:pPr>
+              <w:spacing w:line="360" w:lineRule="auto"/>
+              <w:rPr>
+                <w:rFonts w:ascii="Times New Roman" w:hAnsi="Times New Roman" w:cs="Times New Roman"/>
+                <w:sz w:val="24"/>
+                <w:szCs w:val="24"/>
+              </w:rPr>
+            </w:pPr>
+            <w:r>
+              <w:rPr>
+                <w:rFonts w:ascii="Times New Roman" w:hAnsi="Times New Roman" w:cs="Times New Roman"/>
+                <w:sz w:val="24"/>
+                <w:szCs w:val="24"/>
+              </w:rPr>
+              <w:t xml:space="preserve">Allergy </w:t>
+            </w:r>
+            <w:r>
+              <w:rPr>
+                <w:rFonts w:ascii="Times New Roman" w:hAnsi="Times New Roman" w:cs="Times New Roman"/>
+                <w:sz w:val="24"/>
+                <w:szCs w:val="24"/>
+              </w:rPr>
+              <w:tab/>
+            </w:r>
+            <w:r>
+              <w:rPr>
+                <w:rFonts w:ascii="Times New Roman" w:hAnsi="Times New Roman" w:cs="Times New Roman"/>
+                <w:sz w:val="24"/>
+                <w:szCs w:val="24"/>
+              </w:rPr>
+              <w:tab/>
+            </w:r>
+            <w:r>
+              <w:rPr>
+                <w:rFonts w:ascii="Times New Roman" w:hAnsi="Times New Roman" w:cs="Times New Roman"/>
+                <w:sz w:val="24"/>
+                <w:szCs w:val="24"/>
+              </w:rPr>
+              <w:tab/>
+              <w:t xml:space="preserve">         {{allergy}}                   {{</w:t>
+            </w:r>
+            <w:proofErr w:type="spellStart"/>
+            <w:r>
+              <w:rPr>
+                <w:rFonts w:ascii="Times New Roman" w:hAnsi="Times New Roman" w:cs="Times New Roman"/>
+                <w:sz w:val="24"/>
+                <w:szCs w:val="24"/>
+              </w:rPr>
+              <w:t>allergy_desc</w:t>
+            </w:r>
+            <w:proofErr w:type="spellEnd"/>
+            <w:r>
+              <w:rPr>
+                <w:rFonts w:ascii="Times New Roman" w:hAnsi="Times New Roman" w:cs="Times New Roman"/>
+                <w:sz w:val="24"/>
+                <w:szCs w:val="24"/>
+              </w:rPr>
+              <w:t>}}</w:t>
+            </w:r>
+          </w:p>
+          <w:p>
+            <w:pPr>
+              <w:spacing w:line="360" w:lineRule="auto"/>
+              <w:rPr>
+                <w:rFonts w:ascii="Times New Roman" w:hAnsi="Times New Roman" w:cs="Times New Roman"/>
+                <w:b/>
+                <w:bCs/>
+                <w:sz w:val="24"/>
+                <w:szCs w:val="24"/>
+              </w:rPr>
+            </w:pPr>
+            <w:r>
+              <w:rPr>
+                <w:rFonts w:ascii="Times New Roman" w:hAnsi="Times New Roman" w:cs="Times New Roman"/>
+                <w:b/>
+                <w:bCs/>
+                <w:sz w:val="24"/>
+                <w:szCs w:val="24"/>
+              </w:rPr>
+              <w:t>(4) ABDOMEN</w:t>
+            </w:r>
+          </w:p>
+          <w:p>
+            <w:pPr>
+              <w:spacing w:line="360" w:lineRule="auto"/>
+              <w:rPr>
+                <w:rFonts w:ascii="Times New Roman" w:hAnsi="Times New Roman" w:cs="Times New Roman"/>
+                <w:sz w:val="24"/>
+                <w:szCs w:val="24"/>
+              </w:rPr>
+            </w:pPr>
+            <w:r>
+              <w:rPr>
+                <w:rFonts w:ascii="Times New Roman" w:hAnsi="Times New Roman" w:cs="Times New Roman"/>
+                <w:sz w:val="24"/>
+                <w:szCs w:val="24"/>
+              </w:rPr>
+              <w:t xml:space="preserve">Soft </w:t>
+            </w:r>
+            <w:r>
+              <w:rPr>
+                <w:rFonts w:ascii="Times New Roman" w:hAnsi="Times New Roman" w:cs="Times New Roman"/>
+                <w:sz w:val="24"/>
+                <w:szCs w:val="24"/>
+              </w:rPr>
+              <w:tab/>
+            </w:r>
+            <w:r>
+              <w:rPr>
+                <w:rFonts w:ascii="Times New Roman" w:hAnsi="Times New Roman" w:cs="Times New Roman"/>
+                <w:sz w:val="24"/>
+                <w:szCs w:val="24"/>
+              </w:rPr>
+              <w:tab/>
+            </w:r>
+            <w:r>
+              <w:rPr>
+                <w:rFonts w:ascii="Times New Roman" w:hAnsi="Times New Roman" w:cs="Times New Roman"/>
+                <w:sz w:val="24"/>
+                <w:szCs w:val="24"/>
+              </w:rPr>
+              <w:tab/>
+            </w:r>
+            <w:r>
+              <w:rPr>
+                <w:rFonts w:ascii="Times New Roman" w:hAnsi="Times New Roman" w:cs="Times New Roman"/>
+                <w:sz w:val="24"/>
+                <w:szCs w:val="24"/>
+              </w:rPr>
+              <w:tab/>
+              <w:t xml:space="preserve">         {{</w:t>
+            </w:r>
+            <w:proofErr w:type="spellStart"/>
+            <w:r>
+              <w:rPr>
+                <w:rFonts w:ascii="Times New Roman" w:hAnsi="Times New Roman" w:cs="Times New Roman"/>
+                <w:sz w:val="24"/>
+                <w:szCs w:val="24"/>
+              </w:rPr>
+              <w:t>ab_soft</w:t>
+            </w:r>
+            <w:proofErr w:type="spellEnd"/>
+            <w:r>
+              <w:rPr>
+                <w:rFonts w:ascii="Times New Roman" w:hAnsi="Times New Roman" w:cs="Times New Roman"/>
+                <w:sz w:val="24"/>
+                <w:szCs w:val="24"/>
+              </w:rPr>
+              <w:t xml:space="preserve">}}                                 </w:t>
+            </w:r>
+            <w:r>
+              <w:rPr>
+                <w:rFonts w:ascii="Times New Roman" w:hAnsi="Times New Roman" w:cs="Times New Roman"/>
+                <w:sz w:val="24"/>
+                <w:szCs w:val="24"/>
+              </w:rPr>
+              <w:t>Hard</w:t>
+            </w:r>
+            <w:r>
+              <w:rPr>
+                <w:rFonts w:ascii="Times New Roman" w:hAnsi="Times New Roman" w:cs="Times New Roman"/>
+                <w:sz w:val="24"/>
+                <w:szCs w:val="24"/>
+              </w:rPr>
+              <w:t xml:space="preserve">               {{</w:t>
+            </w:r>
+            <w:proofErr w:type="spellStart"/>
+            <w:r>
+              <w:rPr>
+                <w:rFonts w:ascii="Times New Roman" w:hAnsi="Times New Roman" w:cs="Times New Roman"/>
+                <w:sz w:val="24"/>
+                <w:szCs w:val="24"/>
+              </w:rPr>
+              <w:t>ab_hard</w:t>
+            </w:r>
+            <w:proofErr w:type="spellEnd"/>
+            <w:r>
+              <w:rPr>
+                <w:rFonts w:ascii="Times New Roman" w:hAnsi="Times New Roman" w:cs="Times New Roman"/>
+                <w:sz w:val="24"/>
+                <w:szCs w:val="24"/>
+              </w:rPr>
+              <w:t>}}</w:t>
+            </w:r>
+            <w:r>
+              <w:rPr>
+                <w:rFonts w:ascii="Times New Roman" w:hAnsi="Times New Roman" w:cs="Times New Roman"/>
+                <w:sz w:val="24"/>
+                <w:szCs w:val="24"/>
+              </w:rPr>
+              <w:tab/>
+            </w:r>
+            <w:r>
+              <w:rPr>
+                <w:rFonts w:ascii="Times New Roman" w:hAnsi="Times New Roman" w:cs="Times New Roman"/>
+                <w:sz w:val="24"/>
+                <w:szCs w:val="24"/>
+              </w:rPr>
+              <w:tab/>
+            </w:r>
+          </w:p>
+          <w:p>
+            <w:pPr>
+              <w:spacing w:line="360" w:lineRule="auto"/>
+              <w:rPr>
+                <w:rFonts w:ascii="Times New Roman" w:hAnsi="Times New Roman" w:cs="Times New Roman"/>
+                <w:sz w:val="24"/>
+                <w:szCs w:val="24"/>
+              </w:rPr>
+            </w:pPr>
+            <w:r>
+              <w:rPr>
+                <w:rFonts w:ascii="Times New Roman" w:hAnsi="Times New Roman" w:cs="Times New Roman"/>
+                <w:sz w:val="24"/>
+                <w:szCs w:val="24"/>
+              </w:rPr>
+              <w:t>Distended</w:t>
+            </w:r>
+            <w:r>
+              <w:rPr>
+                <w:rFonts w:ascii="Times New Roman" w:hAnsi="Times New Roman" w:cs="Times New Roman"/>
+                <w:sz w:val="24"/>
+                <w:szCs w:val="24"/>
+              </w:rPr>
+              <w:t xml:space="preserve">            </w:t>
+            </w:r>
+            <w:r>
+              <w:rPr>
+                <w:rFonts w:ascii="Times New Roman" w:hAnsi="Times New Roman" w:cs="Times New Roman"/>
+                <w:sz w:val="24"/>
+                <w:szCs w:val="24"/>
+              </w:rPr>
+              <w:tab/>
+            </w:r>
+            <w:r>
+              <w:rPr>
+                <w:rFonts w:ascii="Times New Roman" w:hAnsi="Times New Roman" w:cs="Times New Roman"/>
+                <w:sz w:val="24"/>
+                <w:szCs w:val="24"/>
+              </w:rPr>
+              <w:tab/>
+              <w:t xml:space="preserve">         {{</w:t>
+            </w:r>
+            <w:proofErr w:type="spellStart"/>
+            <w:r>
+              <w:rPr>
+                <w:rFonts w:ascii="Times New Roman" w:hAnsi="Times New Roman" w:cs="Times New Roman"/>
+                <w:sz w:val="24"/>
+                <w:szCs w:val="24"/>
+              </w:rPr>
+              <w:t>ab_dist</w:t>
+            </w:r>
+            <w:proofErr w:type="spellEnd"/>
+            <w:r>
+              <w:rPr>
+                <w:rFonts w:ascii="Times New Roman" w:hAnsi="Times New Roman" w:cs="Times New Roman"/>
+                <w:sz w:val="24"/>
+                <w:szCs w:val="24"/>
+              </w:rPr>
+              <w:t>}}</w:t>
+            </w:r>
+            <w:r>
+              <w:rPr>
+                <w:rFonts w:ascii="Times New Roman" w:hAnsi="Times New Roman" w:cs="Times New Roman"/>
+                <w:sz w:val="24"/>
+                <w:szCs w:val="24"/>
+              </w:rPr>
+              <w:tab/>
+              <w:t xml:space="preserve">                        </w:t>
+            </w:r>
+            <w:r>
+              <w:rPr>
+                <w:rFonts w:ascii="Times New Roman" w:hAnsi="Times New Roman" w:cs="Times New Roman"/>
+                <w:sz w:val="24"/>
+                <w:szCs w:val="24"/>
+              </w:rPr>
+              <w:t xml:space="preserve">Bowel Sound </w:t>
+            </w:r>
+            <w:r>
+              <w:rPr>
+                <w:rFonts w:ascii="Times New Roman" w:hAnsi="Times New Roman" w:cs="Times New Roman"/>
+                <w:sz w:val="24"/>
+                <w:szCs w:val="24"/>
+              </w:rPr>
+              <w:t xml:space="preserve"> {{</w:t>
+            </w:r>
+            <w:proofErr w:type="spellStart"/>
+            <w:r>
+              <w:rPr>
+                <w:rFonts w:ascii="Times New Roman" w:hAnsi="Times New Roman" w:cs="Times New Roman"/>
+                <w:sz w:val="24"/>
+                <w:szCs w:val="24"/>
+              </w:rPr>
+              <w:t>ab_bowel</w:t>
+            </w:r>
+            <w:proofErr w:type="spellEnd"/>
+            <w:r>
+              <w:rPr>
+                <w:rFonts w:ascii="Times New Roman" w:hAnsi="Times New Roman" w:cs="Times New Roman"/>
+                <w:sz w:val="24"/>
+                <w:szCs w:val="24"/>
+              </w:rPr>
+              <w:t>}}</w:t>
+            </w:r>
+            <w:r>
+              <w:rPr>
+                <w:rFonts w:ascii="Times New Roman" w:hAnsi="Times New Roman" w:cs="Times New Roman"/>
+                <w:sz w:val="24"/>
+                <w:szCs w:val="24"/>
+              </w:rPr>
+              <w:tab/>
+            </w:r>
+          </w:p>
+          <w:p>
+            <w:pPr>
+              <w:spacing w:line="360" w:lineRule="auto"/>
+              <w:rPr>
+                <w:rFonts w:ascii="Times New Roman" w:hAnsi="Times New Roman" w:cs="Times New Roman"/>
+                <w:b/>
+                <w:bCs/>
+                <w:sz w:val="24"/>
+                <w:szCs w:val="24"/>
+              </w:rPr>
+            </w:pPr>
+            <w:r>
+              <w:rPr>
+                <w:rFonts w:ascii="Times New Roman" w:hAnsi="Times New Roman" w:cs="Times New Roman"/>
+                <w:b/>
+                <w:bCs/>
+                <w:sz w:val="24"/>
+                <w:szCs w:val="24"/>
+              </w:rPr>
+              <w:t>(5) CENTRAL NERVOUS SYSTEM</w:t>
+            </w:r>
+          </w:p>
+          <w:p>
+            <w:pPr>
+              <w:spacing w:line="360" w:lineRule="auto"/>
+              <w:rPr>
+                <w:rFonts w:ascii="Times New Roman" w:hAnsi="Times New Roman" w:cs="Times New Roman"/>
+                <w:sz w:val="24"/>
+                <w:szCs w:val="24"/>
+              </w:rPr>
+            </w:pPr>
+            <w:r>
+              <w:rPr>
+                <w:rFonts w:ascii="Times New Roman" w:hAnsi="Times New Roman" w:cs="Times New Roman"/>
+                <w:sz w:val="24"/>
+                <w:szCs w:val="24"/>
+              </w:rPr>
+              <w:t xml:space="preserve">Conscious </w:t>
+            </w:r>
+            <w:r>
+              <w:rPr>
+                <w:rFonts w:ascii="Times New Roman" w:hAnsi="Times New Roman" w:cs="Times New Roman"/>
+                <w:sz w:val="24"/>
+                <w:szCs w:val="24"/>
+              </w:rPr>
+              <w:tab/>
+            </w:r>
+            <w:r>
+              <w:rPr>
+                <w:rFonts w:ascii="Times New Roman" w:hAnsi="Times New Roman" w:cs="Times New Roman"/>
+                <w:sz w:val="24"/>
+                <w:szCs w:val="24"/>
+              </w:rPr>
+              <w:tab/>
+              <w:t xml:space="preserve">                     {{</w:t>
+            </w:r>
+            <w:proofErr w:type="spellStart"/>
+            <w:r>
+              <w:rPr>
+                <w:rFonts w:ascii="Times New Roman" w:hAnsi="Times New Roman" w:cs="Times New Roman"/>
+                <w:sz w:val="24"/>
+                <w:szCs w:val="24"/>
+              </w:rPr>
+              <w:t>cns_con</w:t>
+            </w:r>
+            <w:proofErr w:type="spellEnd"/>
+            <w:r>
+              <w:rPr>
+                <w:rFonts w:ascii="Times New Roman" w:hAnsi="Times New Roman" w:cs="Times New Roman"/>
+                <w:sz w:val="24"/>
+                <w:szCs w:val="24"/>
+              </w:rPr>
+              <w:t>}}</w:t>
+            </w:r>
+            <w:r>
+              <w:rPr>
+                <w:rFonts w:ascii="Times New Roman" w:hAnsi="Times New Roman" w:cs="Times New Roman"/>
+                <w:sz w:val="24"/>
+                <w:szCs w:val="24"/>
+              </w:rPr>
+              <w:tab/>
+            </w:r>
+            <w:r>
+              <w:rPr>
+                <w:rFonts w:ascii="Times New Roman" w:hAnsi="Times New Roman" w:cs="Times New Roman"/>
+                <w:sz w:val="24"/>
+                <w:szCs w:val="24"/>
+              </w:rPr>
+              <w:tab/>
+              <w:t xml:space="preserve">            </w:t>
+            </w:r>
+            <w:r>
+              <w:rPr>
+                <w:rFonts w:ascii="Times New Roman" w:hAnsi="Times New Roman" w:cs="Times New Roman"/>
+                <w:sz w:val="24"/>
+                <w:szCs w:val="24"/>
+              </w:rPr>
+              <w:t xml:space="preserve">Oriented </w:t>
+            </w:r>
+            <w:r>
+              <w:rPr>
+                <w:rFonts w:ascii="Times New Roman" w:hAnsi="Times New Roman" w:cs="Times New Roman"/>
+                <w:sz w:val="24"/>
+                <w:szCs w:val="24"/>
+              </w:rPr>
+              <w:tab/>
+              <w:t>{{</w:t>
+            </w:r>
+            <w:proofErr w:type="spellStart"/>
+            <w:r>
+              <w:rPr>
+                <w:rFonts w:ascii="Times New Roman" w:hAnsi="Times New Roman" w:cs="Times New Roman"/>
+                <w:sz w:val="24"/>
+                <w:szCs w:val="24"/>
+              </w:rPr>
+              <w:t>cns_ori</w:t>
+            </w:r>
+            <w:proofErr w:type="spellEnd"/>
+            <w:r>
+              <w:rPr>
+                <w:rFonts w:ascii="Times New Roman" w:hAnsi="Times New Roman" w:cs="Times New Roman"/>
+                <w:sz w:val="24"/>
+                <w:szCs w:val="24"/>
+              </w:rPr>
+              <w:t>}}</w:t>
+            </w:r>
+          </w:p>
+          <w:p>
+            <w:pPr>
+              <w:spacing w:line="360" w:lineRule="auto"/>
+              <w:rPr>
+                <w:rFonts w:ascii="Times New Roman" w:hAnsi="Times New Roman" w:cs="Times New Roman"/>
+                <w:sz w:val="24"/>
+                <w:szCs w:val="24"/>
+              </w:rPr>
+            </w:pPr>
+            <w:r>
+              <w:rPr>
+                <w:rFonts w:ascii="Times New Roman" w:hAnsi="Times New Roman" w:cs="Times New Roman"/>
+                <w:sz w:val="24"/>
+                <w:szCs w:val="24"/>
+              </w:rPr>
+              <w:t xml:space="preserve">Playful </w:t>
+            </w:r>
+            <w:r>
+              <w:rPr>
+                <w:rFonts w:ascii="Times New Roman" w:hAnsi="Times New Roman" w:cs="Times New Roman"/>
+                <w:sz w:val="24"/>
+                <w:szCs w:val="24"/>
+              </w:rPr>
+              <w:tab/>
+            </w:r>
+            <w:r>
+              <w:rPr>
+                <w:rFonts w:ascii="Times New Roman" w:hAnsi="Times New Roman" w:cs="Times New Roman"/>
+                <w:sz w:val="24"/>
+                <w:szCs w:val="24"/>
+              </w:rPr>
+              <w:tab/>
+              <w:t xml:space="preserve">                     {{</w:t>
+            </w:r>
+            <w:proofErr w:type="spellStart"/>
+            <w:r>
+              <w:rPr>
+                <w:rFonts w:ascii="Times New Roman" w:hAnsi="Times New Roman" w:cs="Times New Roman"/>
+                <w:sz w:val="24"/>
+                <w:szCs w:val="24"/>
+              </w:rPr>
+              <w:t>cns_pl</w:t>
+            </w:r>
+            <w:proofErr w:type="spellEnd"/>
+            <w:r>
+              <w:rPr>
+                <w:rFonts w:ascii="Times New Roman" w:hAnsi="Times New Roman" w:cs="Times New Roman"/>
+                <w:sz w:val="24"/>
+                <w:szCs w:val="24"/>
+              </w:rPr>
+              <w:t>}}</w:t>
+            </w:r>
+            <w:r>
+              <w:rPr>
+                <w:rFonts w:ascii="Times New Roman" w:hAnsi="Times New Roman" w:cs="Times New Roman"/>
+                <w:sz w:val="24"/>
+                <w:szCs w:val="24"/>
+              </w:rPr>
+              <w:t xml:space="preserve"> </w:t>
+            </w:r>
+            <w:r>
+              <w:rPr>
+                <w:rFonts w:ascii="Times New Roman" w:hAnsi="Times New Roman" w:cs="Times New Roman"/>
+                <w:sz w:val="24"/>
+                <w:szCs w:val="24"/>
+              </w:rPr>
+              <w:tab/>
+            </w:r>
+            <w:r>
+              <w:rPr>
+                <w:rFonts w:ascii="Times New Roman" w:hAnsi="Times New Roman" w:cs="Times New Roman"/>
+                <w:sz w:val="24"/>
+                <w:szCs w:val="24"/>
+              </w:rPr>
+              <w:tab/>
+              <w:t xml:space="preserve">            </w:t>
+            </w:r>
+            <w:r>
+              <w:rPr>
+                <w:rFonts w:ascii="Times New Roman" w:hAnsi="Times New Roman" w:cs="Times New Roman"/>
+                <w:sz w:val="24"/>
+                <w:szCs w:val="24"/>
+              </w:rPr>
+              <w:t xml:space="preserve">Active </w:t>
+            </w:r>
+            <w:r>
+              <w:rPr>
+                <w:rFonts w:ascii="Times New Roman" w:hAnsi="Times New Roman" w:cs="Times New Roman"/>
+                <w:sz w:val="24"/>
+                <w:szCs w:val="24"/>
+              </w:rPr>
+              <w:tab/>
+            </w:r>
+            <w:r>
+              <w:rPr>
+                <w:rFonts w:ascii="Times New Roman" w:hAnsi="Times New Roman" w:cs="Times New Roman"/>
+                <w:sz w:val="24"/>
+                <w:szCs w:val="24"/>
+              </w:rPr>
+              <w:tab/>
+              <w:t>{{</w:t>
+            </w:r>
+            <w:proofErr w:type="spellStart"/>
+            <w:r>
+              <w:rPr>
+                <w:rFonts w:ascii="Times New Roman" w:hAnsi="Times New Roman" w:cs="Times New Roman"/>
+                <w:sz w:val="24"/>
+                <w:szCs w:val="24"/>
+              </w:rPr>
+              <w:t>cns_act</w:t>
+            </w:r>
+            <w:proofErr w:type="spellEnd"/>
+            <w:r>
+              <w:rPr>
+                <w:rFonts w:ascii="Times New Roman" w:hAnsi="Times New Roman" w:cs="Times New Roman"/>
+                <w:sz w:val="24"/>
+                <w:szCs w:val="24"/>
+              </w:rPr>
+              <w:t>}}</w:t>
+            </w:r>
+          </w:p>
+          <w:p>
+            <w:pPr>
+              <w:spacing w:line="360" w:lineRule="auto"/>
+              <w:rPr>
+                <w:rFonts w:ascii="Times New Roman" w:hAnsi="Times New Roman" w:cs="Times New Roman"/>
+                <w:sz w:val="24"/>
+                <w:szCs w:val="24"/>
+              </w:rPr>
+            </w:pPr>
+            <w:r>
+              <w:rPr>
+                <w:rFonts w:ascii="Times New Roman" w:hAnsi="Times New Roman" w:cs="Times New Roman"/>
+                <w:sz w:val="24"/>
+                <w:szCs w:val="24"/>
+              </w:rPr>
+              <w:t xml:space="preserve">Alert </w:t>
+            </w:r>
+            <w:r>
+              <w:rPr>
+                <w:rFonts w:ascii="Times New Roman" w:hAnsi="Times New Roman" w:cs="Times New Roman"/>
+                <w:sz w:val="24"/>
+                <w:szCs w:val="24"/>
+              </w:rPr>
+              <w:tab/>
+            </w:r>
+            <w:r>
+              <w:rPr>
+                <w:rFonts w:ascii="Times New Roman" w:hAnsi="Times New Roman" w:cs="Times New Roman"/>
+                <w:sz w:val="24"/>
+                <w:szCs w:val="24"/>
+              </w:rPr>
+              <w:tab/>
+            </w:r>
+            <w:r>
+              <w:rPr>
+                <w:rFonts w:ascii="Times New Roman" w:hAnsi="Times New Roman" w:cs="Times New Roman"/>
+                <w:sz w:val="24"/>
+                <w:szCs w:val="24"/>
+              </w:rPr>
+              <w:tab/>
+              <w:t xml:space="preserve">                     {{</w:t>
+            </w:r>
+            <w:proofErr w:type="spellStart"/>
+            <w:r>
+              <w:rPr>
+                <w:rFonts w:ascii="Times New Roman" w:hAnsi="Times New Roman" w:cs="Times New Roman"/>
+                <w:sz w:val="24"/>
+                <w:szCs w:val="24"/>
+              </w:rPr>
+              <w:t>cns_alrt</w:t>
+            </w:r>
+            <w:proofErr w:type="spellEnd"/>
+            <w:r>
+              <w:rPr>
+                <w:rFonts w:ascii="Times New Roman" w:hAnsi="Times New Roman" w:cs="Times New Roman"/>
+                <w:sz w:val="24"/>
+                <w:szCs w:val="24"/>
+              </w:rPr>
+              <w:t>}}</w:t>
+            </w:r>
+            <w:r>
+              <w:rPr>
+                <w:rFonts w:ascii="Times New Roman" w:hAnsi="Times New Roman" w:cs="Times New Roman"/>
+                <w:sz w:val="24"/>
+                <w:szCs w:val="24"/>
+              </w:rPr>
+              <w:t xml:space="preserve"> </w:t>
+            </w:r>
+            <w:r>
+              <w:rPr>
+                <w:rFonts w:ascii="Times New Roman" w:hAnsi="Times New Roman" w:cs="Times New Roman"/>
+                <w:sz w:val="24"/>
+                <w:szCs w:val="24"/>
+              </w:rPr>
+              <w:tab/>
+            </w:r>
+            <w:r>
+              <w:rPr>
+                <w:rFonts w:ascii="Times New Roman" w:hAnsi="Times New Roman" w:cs="Times New Roman"/>
+                <w:sz w:val="24"/>
+                <w:szCs w:val="24"/>
+              </w:rPr>
+              <w:tab/>
+              <w:t xml:space="preserve">            </w:t>
+            </w:r>
+          </w:p>
+          <w:p>
+            <w:pPr>
+              <w:spacing w:line="360" w:lineRule="auto"/>
+              <w:rPr>
+                <w:rFonts w:ascii="Times New Roman" w:hAnsi="Times New Roman" w:cs="Times New Roman"/>
+                <w:sz w:val="24"/>
+                <w:szCs w:val="24"/>
+              </w:rPr>
+            </w:pPr>
+            <w:r>
+              <w:rPr>
+                <w:rFonts w:ascii="Times New Roman" w:hAnsi="Times New Roman" w:cs="Times New Roman"/>
+                <w:sz w:val="24"/>
+                <w:szCs w:val="24"/>
+              </w:rPr>
+              <w:t xml:space="preserve">Speech </w:t>
+            </w:r>
+            <w:r>
+              <w:rPr>
+                <w:rFonts w:ascii="Times New Roman" w:hAnsi="Times New Roman" w:cs="Times New Roman"/>
+                <w:sz w:val="24"/>
+                <w:szCs w:val="24"/>
+              </w:rPr>
+              <w:tab/>
+              <w:t xml:space="preserve">                                 {{</w:t>
+            </w:r>
+            <w:proofErr w:type="spellStart"/>
+            <w:r>
+              <w:rPr>
+                <w:rFonts w:ascii="Times New Roman" w:hAnsi="Times New Roman" w:cs="Times New Roman"/>
+                <w:sz w:val="24"/>
+                <w:szCs w:val="24"/>
+              </w:rPr>
+              <w:t>cns_spch</w:t>
+            </w:r>
+            <w:proofErr w:type="spellEnd"/>
+            <w:r>
+              <w:rPr>
+                <w:rFonts w:ascii="Times New Roman" w:hAnsi="Times New Roman" w:cs="Times New Roman"/>
+                <w:sz w:val="24"/>
+                <w:szCs w:val="24"/>
+              </w:rPr>
+              <w:t>}}</w:t>
+            </w:r>
+            <w:r>
+              <w:rPr>
+                <w:rFonts w:ascii="Times New Roman" w:hAnsi="Times New Roman" w:cs="Times New Roman"/>
+                <w:sz w:val="24"/>
+                <w:szCs w:val="24"/>
+              </w:rPr>
+              <w:tab/>
+              <w:t xml:space="preserve">             {{</w:t>
+            </w:r>
+            <w:proofErr w:type="spellStart"/>
+            <w:r>
+              <w:rPr>
+                <w:rFonts w:ascii="Times New Roman" w:hAnsi="Times New Roman" w:cs="Times New Roman"/>
+                <w:sz w:val="24"/>
+                <w:szCs w:val="24"/>
+              </w:rPr>
+              <w:t>cns_spch_desc</w:t>
+            </w:r>
+            <w:proofErr w:type="spellEnd"/>
+            <w:r>
+              <w:rPr>
+                <w:rFonts w:ascii="Times New Roman" w:hAnsi="Times New Roman" w:cs="Times New Roman"/>
+                <w:sz w:val="24"/>
+                <w:szCs w:val="24"/>
+              </w:rPr>
+              <w:t>}}</w:t>
+            </w:r>
+          </w:p>
+          <w:p>
+            <w:pPr>
+              <w:spacing w:line="360" w:lineRule="auto"/>
+              <w:rPr>
+                <w:rFonts w:ascii="Times New Roman" w:hAnsi="Times New Roman" w:cs="Times New Roman"/>
+                <w:b/>
+                <w:bCs/>
+                <w:sz w:val="24"/>
+                <w:szCs w:val="24"/>
+              </w:rPr>
+            </w:pPr>
+            <w:r>
+              <w:rPr>
+                <w:rFonts w:ascii="Times New Roman" w:hAnsi="Times New Roman" w:cs="Times New Roman"/>
+                <w:b/>
+                <w:bCs/>
+                <w:sz w:val="24"/>
+                <w:szCs w:val="24"/>
+              </w:rPr>
+              <w:t>(6) PAST HISTORY</w:t>
+            </w:r>
+          </w:p>
+          <w:p>
+            <w:pPr>
+              <w:spacing w:line="360" w:lineRule="auto"/>
+              <w:rPr>
+                <w:rFonts w:ascii="Times New Roman" w:hAnsi="Times New Roman" w:cs="Times New Roman"/>
+                <w:sz w:val="24"/>
+                <w:szCs w:val="24"/>
+              </w:rPr>
+            </w:pPr>
+            <w:r>
+              <w:rPr>
+                <w:rFonts w:ascii="Times New Roman" w:hAnsi="Times New Roman" w:cs="Times New Roman"/>
+                <w:sz w:val="24"/>
+                <w:szCs w:val="24"/>
+              </w:rPr>
+              <w:t xml:space="preserve">Medical </w:t>
+            </w:r>
+            <w:r>
+              <w:rPr>
+                <w:rFonts w:ascii="Times New Roman" w:hAnsi="Times New Roman" w:cs="Times New Roman"/>
+                <w:sz w:val="24"/>
+                <w:szCs w:val="24"/>
+              </w:rPr>
+              <w:tab/>
+            </w:r>
+            <w:r>
+              <w:rPr>
+                <w:rFonts w:ascii="Times New Roman" w:hAnsi="Times New Roman" w:cs="Times New Roman"/>
+                <w:sz w:val="24"/>
+                <w:szCs w:val="24"/>
+              </w:rPr>
+              <w:tab/>
+              <w:t xml:space="preserve">                     {{</w:t>
+            </w:r>
+            <w:proofErr w:type="spellStart"/>
+            <w:r>
+              <w:rPr>
+                <w:rFonts w:ascii="Times New Roman" w:hAnsi="Times New Roman" w:cs="Times New Roman"/>
+                <w:sz w:val="24"/>
+                <w:szCs w:val="24"/>
+              </w:rPr>
+              <w:t>past_med</w:t>
+            </w:r>
+            <w:proofErr w:type="spellEnd"/>
+            <w:r>
+              <w:rPr>
+                <w:rFonts w:ascii="Times New Roman" w:hAnsi="Times New Roman" w:cs="Times New Roman"/>
+                <w:sz w:val="24"/>
+                <w:szCs w:val="24"/>
+              </w:rPr>
+              <w:t>}}</w:t>
+            </w:r>
+            <w:r>
+              <w:rPr>
+                <w:rFonts w:ascii="Times New Roman" w:hAnsi="Times New Roman" w:cs="Times New Roman"/>
+                <w:sz w:val="24"/>
+                <w:szCs w:val="24"/>
+              </w:rPr>
+              <w:t xml:space="preserve"> </w:t>
+            </w:r>
+            <w:r>
+              <w:rPr>
+                <w:rFonts w:ascii="Times New Roman" w:hAnsi="Times New Roman" w:cs="Times New Roman"/>
+                <w:sz w:val="24"/>
+                <w:szCs w:val="24"/>
+              </w:rPr>
+              <w:tab/>
+            </w:r>
+            <w:r>
+              <w:rPr>
+                <w:rFonts w:ascii="Times New Roman" w:hAnsi="Times New Roman" w:cs="Times New Roman"/>
+                <w:sz w:val="24"/>
+                <w:szCs w:val="24"/>
+              </w:rPr>
+              <w:tab/>
+              <w:t xml:space="preserve">            </w:t>
+            </w:r>
+            <w:r>
+              <w:rPr>
+                <w:rFonts w:ascii="Times New Roman" w:hAnsi="Times New Roman" w:cs="Times New Roman"/>
+                <w:sz w:val="24"/>
+                <w:szCs w:val="24"/>
+              </w:rPr>
+              <w:t xml:space="preserve">Surgical </w:t>
+            </w:r>
+            <w:r>
+              <w:rPr>
+                <w:rFonts w:ascii="Times New Roman" w:hAnsi="Times New Roman" w:cs="Times New Roman"/>
+                <w:sz w:val="24"/>
+                <w:szCs w:val="24"/>
+              </w:rPr>
+              <w:tab/>
+              <w:t>{{</w:t>
+            </w:r>
+            <w:proofErr w:type="spellStart"/>
+            <w:r>
+              <w:rPr>
+                <w:rFonts w:ascii="Times New Roman" w:hAnsi="Times New Roman" w:cs="Times New Roman"/>
+                <w:sz w:val="24"/>
+                <w:szCs w:val="24"/>
+              </w:rPr>
+              <w:t>past_surg</w:t>
+            </w:r>
+            <w:proofErr w:type="spellEnd"/>
+            <w:r>
+              <w:rPr>
+                <w:rFonts w:ascii="Times New Roman" w:hAnsi="Times New Roman" w:cs="Times New Roman"/>
+                <w:sz w:val="24"/>
+                <w:szCs w:val="24"/>
+              </w:rPr>
+              <w:t>}}</w:t>
+            </w:r>
+          </w:p>
+          <w:p>
+            <w:pPr>
+              <w:spacing w:line="480" w:lineRule="auto"/>
+              <w:rPr>
+                <w:rFonts w:ascii="Times New Roman" w:hAnsi="Times New Roman" w:cs="Times New Roman"/>
+                <w:sz w:val="24"/>
+                <w:szCs w:val="24"/>
+              </w:rPr>
+            </w:pPr>
+            <w:r>
+              <w:rPr>
+                <w:noProof/>
+              </w:rPr>
+              <w:pict w14:anchorId="78DE2E1C">
+                <v:shape id="Text Box 5" o:spid="_x0000_s2063" type="#_x0000_t202" style="position:absolute;margin-left:15.5pt;margin-top:9.3pt;width:481.6pt;height:41.6pt;z-index:251687936;visibility:visible" o:gfxdata="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" fillcolor="white [3201]" strokecolor="white [3212]" strokeweight=".5pt">
+                  <v:textbox style="mso-next-textbox:#Text Box 5">
+                    <w:txbxContent>
+                      <w:p>
+                        <w:pPr>
+                          <w:jc w:val="center"/>
+                          <w:rPr>
+                            <w:rFonts w:ascii="Times New Roman" w:hAnsi="Times New Roman" w:cs="Times New Roman"/>
+                            <w:sz w:val="40"/>
+                            <w:szCs w:val="40"/>
+                          </w:rPr>
+                        </w:pPr>
+                        <w:r>
+                          <w:rPr>
+                            <w:rFonts w:ascii="Times New Roman" w:hAnsi="Times New Roman" w:cs="Times New Roman"/>
+                            <w:sz w:val="40"/>
+                            <w:szCs w:val="40"/>
+                          </w:rPr>
+                          <w:t>VITALS EXAMINATION REPORT</w:t>
+                        </w:r>
+                      </w:p>
+                      <w:p>
+                        <w:pPr>
+                          <w:jc w:val="center"/>
+                          <w:rPr>
+                            <w:rFonts w:ascii="Times New Roman" w:hAnsi="Times New Roman" w:cs="Times New Roman"/>
+                            <w:sz w:val="32"/>
+                            <w:szCs w:val="32"/>
+                          </w:rPr>
+                        </w:pPr>
+                      </w:p>
+                    </w:txbxContent>
+                  </v:textbox>
+                </v:shape>
+              </w:pict>
+            </w:r>
+            <w:r>
+              <w:rPr>
+                <w:noProof/>
+              </w:rPr>
+              <w:drawing>
+                <wp:anchor distT="0" distB="0" distL="114300" distR="114300" simplePos="0" relativeHeight="251685888" behindDoc="0" locked="0" layoutInCell="1" allowOverlap="1" wp14:anchorId="5C806EDE" wp14:editId="492324E8">
+                  <wp:simplePos x="0" y="0"/>
+                  <wp:positionH relativeFrom="column">
+                    <wp:posOffset>-9666</wp:posOffset>
+                  </wp:positionH>
+                  <wp:positionV relativeFrom="paragraph">
+                    <wp:posOffset>41770</wp:posOffset>
+                  </wp:positionV>
+                  <wp:extent cx="6465920" cy="767644"/>
+                  <wp:effectExtent l="0" t="0" r="0" b="0"/>
+                  <wp:wrapNone/>
+                  <wp:docPr id="15" name="Picture 15"/>
+                  <wp:cNvGraphicFramePr>
+                    <a:graphicFrameLocks xmlns:a="http://schemas.openxmlformats.org/drawingml/2006/main" noChangeAspect="1"/>
+                  </wp:cNvGraphicFramePr>
+                  <a:graphic xmlns:a="http://schemas.openxmlformats.org/drawingml/2006/main">
+                    <a:graphicData uri="http://schemas.openxmlformats.org/drawingml/2006/picture">
+                      <pic:pic xmlns:pic="http://schemas.openxmlformats.org/drawingml/2006/picture">
+                        <pic:nvPicPr>
+                          <pic:cNvPr id="0" name="Picture 3"/>
+                          <pic:cNvPicPr>
+                            <a:picLocks noChangeAspect="1" noChangeArrowheads="1"/>
+                          </pic:cNvPicPr>
+                        </pic:nvPicPr>
+                        <pic:blipFill>
+                          <a:blip r:embed="rId9">
+                            <a:extLst>
+                              <a:ext uri="{28A0092B-C50C-407E-A947-70E740481C1C}">
+                                <a14:useLocalDpi xmlns:a14="http://schemas.microsoft.com/office/drawing/2010/main" val="0"/>
+                              </a:ext>
+                            </a:extLst>
+                          </a:blip>
+                          <a:srcRect/>
+                          <a:stretch>
+                            <a:fillRect/>
+                          </a:stretch>
+                        </pic:blipFill>
+                        <pic:spPr bwMode="auto">
+                          <a:xfrm>
+                            <a:off x="0" y="0"/>
+                            <a:ext cx="6465920" cy="767644"/>
+                          </a:xfrm>
+                          <a:prstGeom prst="rect">
+                            <a:avLst/>
+                          </a:prstGeom>
+                          <a:noFill/>
+                          <a:ln>
+                            <a:noFill/>
+                          </a:ln>
+                        </pic:spPr>
+                      </pic:pic>
+                    </a:graphicData>
+                  </a:graphic>
+                </wp:anchor>
+              </w:drawing>
+            </w:r>
+          </w:p>
+          <w:p>
+            <w:pPr>
+              <w:spacing w:line="480" w:lineRule="auto"/>
+              <w:rPr>
+                <w:rFonts w:ascii="Times New Roman" w:hAnsi="Times New Roman" w:cs="Times New Roman"/>
+                <w:sz w:val="24"/>
+                <w:szCs w:val="24"/>
+              </w:rPr>
+            </w:pPr>
+          </w:p>
+          <w:p>
+            <w:pPr>
+              <w:spacing w:line="480" w:lineRule="auto"/>
+              <w:rPr>
+                <w:rFonts w:ascii="Times New Roman" w:hAnsi="Times New Roman" w:cs="Times New Roman"/>
+                <w:sz w:val="6"/>
+                <w:szCs w:val="6"/>
+              </w:rPr>
+            </w:pPr>
+          </w:p>
+          <w:p>
+            <w:pPr>
+              <w:spacing w:line="360" w:lineRule="auto"/>
+              <w:rPr>
+                <w:rFonts w:ascii="Times New Roman" w:hAnsi="Times New Roman" w:cs="Times New Roman"/>
+                <w:sz w:val="24"/>
+                <w:szCs w:val="24"/>
+              </w:rPr>
+            </w:pPr>
+            <w:r>
+              <w:rPr>
+                <w:rFonts w:ascii="Times New Roman" w:hAnsi="Times New Roman" w:cs="Times New Roman"/>
+                <w:sz w:val="24"/>
+                <w:szCs w:val="24"/>
+              </w:rPr>
+              <w:t xml:space="preserve">B.P </w:t>
+            </w:r>
+            <w:r>
+              <w:rPr>
+                <w:rFonts w:ascii="Times New Roman" w:hAnsi="Times New Roman" w:cs="Times New Roman"/>
+                <w:sz w:val="24"/>
+                <w:szCs w:val="24"/>
+              </w:rPr>
+              <w:tab/>
+            </w:r>
+            <w:r>
+              <w:rPr>
+                <w:rFonts w:ascii="Times New Roman" w:hAnsi="Times New Roman" w:cs="Times New Roman"/>
+                <w:sz w:val="24"/>
+                <w:szCs w:val="24"/>
+              </w:rPr>
+              <w:tab/>
+            </w:r>
+            <w:r>
+              <w:rPr>
+                <w:rFonts w:ascii="Times New Roman" w:hAnsi="Times New Roman" w:cs="Times New Roman"/>
+                <w:sz w:val="24"/>
+                <w:szCs w:val="24"/>
+              </w:rPr>
+              <w:tab/>
+            </w:r>
+            <w:r>
+              <w:rPr>
+                <w:rFonts w:ascii="Times New Roman" w:hAnsi="Times New Roman" w:cs="Times New Roman"/>
+                <w:sz w:val="24"/>
+                <w:szCs w:val="24"/>
+              </w:rPr>
+              <w:tab/>
+              <w:t xml:space="preserve">         {{bp}}</w:t>
+            </w:r>
+            <w:r>
+              <w:rPr>
+                <w:rFonts w:ascii="Times New Roman" w:hAnsi="Times New Roman" w:cs="Times New Roman"/>
+                <w:sz w:val="24"/>
+                <w:szCs w:val="24"/>
+              </w:rPr>
+              <w:tab/>
+            </w:r>
+            <w:r>
+              <w:rPr>
+                <w:rFonts w:ascii="Times New Roman" w:hAnsi="Times New Roman" w:cs="Times New Roman"/>
+                <w:sz w:val="24"/>
+                <w:szCs w:val="24"/>
+              </w:rPr>
+              <w:tab/>
+            </w:r>
+            <w:r>
+              <w:rPr>
+                <w:rFonts w:ascii="Times New Roman" w:hAnsi="Times New Roman" w:cs="Times New Roman"/>
+                <w:sz w:val="24"/>
+                <w:szCs w:val="24"/>
+              </w:rPr>
+              <w:tab/>
+              <w:t xml:space="preserve"> </w:t>
+            </w:r>
+            <w:r>
+              <w:rPr>
+                <w:rFonts w:ascii="Times New Roman" w:hAnsi="Times New Roman" w:cs="Times New Roman"/>
+                <w:sz w:val="24"/>
+                <w:szCs w:val="24"/>
+              </w:rPr>
+              <w:t xml:space="preserve">Pulse </w:t>
+            </w:r>
+            <w:r>
+              <w:rPr>
+                <w:rFonts w:ascii="Times New Roman" w:hAnsi="Times New Roman" w:cs="Times New Roman"/>
+                <w:sz w:val="24"/>
+                <w:szCs w:val="24"/>
+              </w:rPr>
+              <w:tab/>
+            </w:r>
+            <w:r>
+              <w:rPr>
+                <w:rFonts w:ascii="Times New Roman" w:hAnsi="Times New Roman" w:cs="Times New Roman"/>
+                <w:sz w:val="24"/>
+                <w:szCs w:val="24"/>
+              </w:rPr>
+              <w:tab/>
+              <w:t>{{pulse}}</w:t>
+            </w:r>
+            <w:r>
+              <w:rPr>
+                <w:rFonts w:ascii="Times New Roman" w:hAnsi="Times New Roman" w:cs="Times New Roman"/>
+                <w:sz w:val="24"/>
+                <w:szCs w:val="24"/>
+              </w:rPr>
+              <w:tab/>
+            </w:r>
+            <w:r>
+              <w:rPr>
+                <w:rFonts w:ascii="Times New Roman" w:hAnsi="Times New Roman" w:cs="Times New Roman"/>
+                <w:sz w:val="24"/>
+                <w:szCs w:val="24"/>
+              </w:rPr>
+              <w:tab/>
+            </w:r>
+          </w:p>
+          <w:p>
+            <w:pPr>
+              <w:spacing w:line="360" w:lineRule="auto"/>
+              <w:rPr>
+                <w:rFonts w:ascii="Times New Roman" w:hAnsi="Times New Roman" w:cs="Times New Roman"/>
+                <w:b/>
+                <w:bCs/>
+                <w:sz w:val="24"/>
+                <w:szCs w:val="24"/>
+              </w:rPr>
+            </w:pPr>
+            <w:r>
+              <w:rPr>
+                <w:rFonts w:ascii="Times New Roman" w:hAnsi="Times New Roman" w:cs="Times New Roman"/>
+                <w:b/>
+                <w:bCs/>
+                <w:sz w:val="24"/>
+                <w:szCs w:val="24"/>
+              </w:rPr>
+              <w:t xml:space="preserve">CIRCUMFERENCES </w:t>
+            </w:r>
+          </w:p>
+          <w:p>
+            <w:pPr>
+              <w:spacing w:line="360" w:lineRule="auto"/>
+              <w:rPr>
+                <w:rFonts w:ascii="Times New Roman" w:hAnsi="Times New Roman" w:cs="Times New Roman"/>
+                <w:sz w:val="24"/>
+                <w:szCs w:val="24"/>
+              </w:rPr>
+            </w:pPr>
+            <w:r>
+              <w:rPr>
+                <w:rFonts w:ascii="Times New Roman" w:hAnsi="Times New Roman" w:cs="Times New Roman"/>
+                <w:sz w:val="24"/>
+                <w:szCs w:val="24"/>
+              </w:rPr>
+              <w:t xml:space="preserve">Hip </w:t>
+            </w:r>
+            <w:r>
+              <w:rPr>
+                <w:rFonts w:ascii="Times New Roman" w:hAnsi="Times New Roman" w:cs="Times New Roman"/>
+                <w:sz w:val="24"/>
+                <w:szCs w:val="24"/>
+              </w:rPr>
+              <w:tab/>
+            </w:r>
+            <w:r>
+              <w:rPr>
+                <w:rFonts w:ascii="Times New Roman" w:hAnsi="Times New Roman" w:cs="Times New Roman"/>
+                <w:sz w:val="24"/>
+                <w:szCs w:val="24"/>
+              </w:rPr>
+              <w:tab/>
+            </w:r>
+            <w:r>
+              <w:rPr>
+                <w:rFonts w:ascii="Times New Roman" w:hAnsi="Times New Roman" w:cs="Times New Roman"/>
+                <w:sz w:val="24"/>
+                <w:szCs w:val="24"/>
+              </w:rPr>
+              <w:tab/>
+            </w:r>
+            <w:r>
+              <w:rPr>
+                <w:rFonts w:ascii="Times New Roman" w:hAnsi="Times New Roman" w:cs="Times New Roman"/>
+                <w:sz w:val="24"/>
+                <w:szCs w:val="24"/>
+              </w:rPr>
+              <w:tab/>
+              <w:t xml:space="preserve">         {{hip}}</w:t>
+            </w:r>
+            <w:r>
+              <w:rPr>
+                <w:rFonts w:ascii="Times New Roman" w:hAnsi="Times New Roman" w:cs="Times New Roman"/>
+                <w:sz w:val="24"/>
+                <w:szCs w:val="24"/>
+              </w:rPr>
+              <w:tab/>
+            </w:r>
+            <w:r>
+              <w:rPr>
+                <w:rFonts w:ascii="Times New Roman" w:hAnsi="Times New Roman" w:cs="Times New Roman"/>
+                <w:sz w:val="24"/>
+                <w:szCs w:val="24"/>
+              </w:rPr>
+              <w:tab/>
+              <w:t xml:space="preserve">             </w:t>
+            </w:r>
+            <w:r>
+              <w:rPr>
+                <w:rFonts w:ascii="Times New Roman" w:hAnsi="Times New Roman" w:cs="Times New Roman"/>
+                <w:sz w:val="24"/>
+                <w:szCs w:val="24"/>
+              </w:rPr>
+              <w:t xml:space="preserve">Waist </w:t>
+            </w:r>
+            <w:r>
+              <w:rPr>
+                <w:rFonts w:ascii="Times New Roman" w:hAnsi="Times New Roman" w:cs="Times New Roman"/>
+                <w:sz w:val="24"/>
+                <w:szCs w:val="24"/>
+              </w:rPr>
+              <w:tab/>
+            </w:r>
+            <w:r>
+              <w:rPr>
+                <w:rFonts w:ascii="Times New Roman" w:hAnsi="Times New Roman" w:cs="Times New Roman"/>
+                <w:sz w:val="24"/>
+                <w:szCs w:val="24"/>
+              </w:rPr>
+              <w:tab/>
+              <w:t>{{waist}}</w:t>
+            </w:r>
+            <w:r>
+              <w:rPr>
+                <w:rFonts w:ascii="Times New Roman" w:hAnsi="Times New Roman" w:cs="Times New Roman"/>
+                <w:sz w:val="24"/>
+                <w:szCs w:val="24"/>
+              </w:rPr>
+              <w:tab/>
+            </w:r>
+            <w:r>
+              <w:rPr>
+                <w:rFonts w:ascii="Times New Roman" w:hAnsi="Times New Roman" w:cs="Times New Roman"/>
+                <w:sz w:val="24"/>
+                <w:szCs w:val="24"/>
+              </w:rPr>
+              <w:tab/>
+            </w:r>
+          </w:p>
+          <w:p>
+            <w:r>
+              <w:rPr>
+                <w:noProof/>
+              </w:rPr>
+              <w:pict w14:anchorId="7E9BE41A">
+                <v:shape id="Text Box 14" o:spid="_x0000_s2064" type="#_x0000_t202" style="position:absolute;margin-left:10.15pt;margin-top:11.5pt;width:481.6pt;height:41.6pt;z-index:251689984;visibility:visible" o:gfxdata="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" fillcolor="white [3201]" strokecolor="white [3212]" strokeweight=".5pt">
+                  <v:textbox style="mso-next-textbox:#Text Box 14">
+                    <w:txbxContent>
+                      <w:p>
+                        <w:pPr>
+                          <w:jc w:val="center"/>
+                          <w:rPr>
+                            <w:rFonts w:ascii="Times New Roman" w:hAnsi="Times New Roman" w:cs="Times New Roman"/>
+                            <w:sz w:val="32"/>
+                            <w:szCs w:val="32"/>
+                          </w:rPr>
+                        </w:pPr>
+                        <w:r>
+                          <w:rPr>
+                            <w:rFonts w:ascii="Times New Roman" w:hAnsi="Times New Roman" w:cs="Times New Roman"/>
+                            <w:sz w:val="32"/>
+                            <w:szCs w:val="32"/>
+                          </w:rPr>
+                          <w:t>BMI CHART</w:t>
+                        </w:r>
+                      </w:p>
+                    </w:txbxContent>
+                  </v:textbox>
+                </v:shape>
+              </w:pict>
+            </w:r>
+            <w:r>
+              <w:rPr>
+                <w:noProof/>
+              </w:rPr>
+              <w:drawing>
+                <wp:anchor distT="0" distB="0" distL="114300" distR="114300" simplePos="0" relativeHeight="251688960" behindDoc="0" locked="0" layoutInCell="1" allowOverlap="1" wp14:anchorId="5AADEB0F" wp14:editId="5D1F87DF">
+                  <wp:simplePos x="0" y="0"/>
+                  <wp:positionH relativeFrom="column">
+                    <wp:posOffset>-37465</wp:posOffset>
+                  </wp:positionH>
+                  <wp:positionV relativeFrom="paragraph">
+                    <wp:posOffset>76835</wp:posOffset>
+                  </wp:positionV>
+                  <wp:extent cx="6465570" cy="767080"/>
+                  <wp:effectExtent l="0" t="0" r="0" b="0"/>
+                  <wp:wrapNone/>
+                  <wp:docPr id="13" name="Picture 13"/>
+                  <wp:cNvGraphicFramePr>
+                    <a:graphicFrameLocks xmlns:a="http://schemas.openxmlformats.org/drawingml/2006/main" noChangeAspect="1"/>
+                  </wp:cNvGraphicFramePr>
+                  <a:graphic xmlns:a="http://schemas.openxmlformats.org/drawingml/2006/main">
+                    <a:graphicData uri="http://schemas.openxmlformats.org/drawingml/2006/picture">
+                      <pic:pic xmlns:pic="http://schemas.openxmlformats.org/drawingml/2006/picture">
+                        <pic:nvPicPr>
+                          <pic:cNvPr id="0" name="Picture 3"/>
+                          <pic:cNvPicPr>
+                            <a:picLocks noChangeAspect="1" noChangeArrowheads="1"/>
+                          </pic:cNvPicPr>
+                        </pic:nvPicPr>
+                        <pic:blipFill>
+                          <a:blip r:embed="rId9">
+                            <a:extLst>
+                              <a:ext uri="{28A0092B-C50C-407E-A947-70E740481C1C}">
+                                <a14:useLocalDpi xmlns:a14="http://schemas.microsoft.com/office/drawing/2010/main" val="0"/>
+                              </a:ext>
+                            </a:extLst>
+                          </a:blip>
+                          <a:srcRect/>
+                          <a:stretch>
+                            <a:fillRect/>
+                          </a:stretch>
+                        </pic:blipFill>
+                        <pic:spPr bwMode="auto">
+                          <a:xfrm>
+                            <a:off x="0" y="0"/>
+                            <a:ext cx="6465570" cy="767080"/>
+                          </a:xfrm>
+                          <a:prstGeom prst="rect">
+                            <a:avLst/>
+                          </a:prstGeom>
+                          <a:noFill/>
+                          <a:ln>
+                            <a:noFill/>
+                          </a:ln>
+                        </pic:spPr>
+                      </pic:pic>
+                    </a:graphicData>
+                  </a:graphic>
+                </wp:anchor>
+              </w:drawing>
+            </w:r>
+          </w:p>
+          <w:p/>
+          <w:p/>
+          <w:p/>
+          <w:p/>
+          <w:p/>
+          <w:p>
+            <w:pPr>
+              <w:rPr>
+                <w:rFonts w:ascii="Times New Roman" w:hAnsi="Times New Roman" w:cs="Times New Roman"/>
+                <w:sz w:val="24"/>
+                <w:szCs w:val="24"/>
+              </w:rPr>
+            </w:pPr>
+            <w:r>
+              <w:rPr>
+                <w:rFonts w:ascii="Times New Roman" w:hAnsi="Times New Roman" w:cs="Times New Roman"/>
+                <w:sz w:val="24"/>
+                <w:szCs w:val="24"/>
+              </w:rPr>
+              <w:t>Normal</w:t>
+            </w:r>
+            <w:r>
+              <w:rPr>
+                <w:rFonts w:ascii="Times New Roman" w:hAnsi="Times New Roman" w:cs="Times New Roman"/>
+                <w:sz w:val="24"/>
+                <w:szCs w:val="24"/>
+              </w:rPr>
+              <w:t xml:space="preserve"> 18.5-24.9 </w:t>
+            </w:r>
+            <w:r>
+              <w:rPr>
+                <w:rFonts w:ascii="Times New Roman" w:hAnsi="Times New Roman" w:cs="Times New Roman"/>
+                <w:sz w:val="24"/>
+                <w:szCs w:val="24"/>
+              </w:rPr>
+              <w:t xml:space="preserve"> Underweight</w:t>
+            </w:r>
+            <w:r>
+              <w:rPr>
+                <w:rFonts w:ascii="Times New Roman" w:hAnsi="Times New Roman" w:cs="Times New Roman"/>
+                <w:sz w:val="24"/>
+                <w:szCs w:val="24"/>
+              </w:rPr>
+              <w:t xml:space="preserve"> less than 18.5</w:t>
+            </w:r>
+            <w:r>
+              <w:rPr>
+                <w:rFonts w:ascii="Times New Roman" w:hAnsi="Times New Roman" w:cs="Times New Roman"/>
+                <w:sz w:val="24"/>
+                <w:szCs w:val="24"/>
+              </w:rPr>
+              <w:t xml:space="preserve">  Overweigh</w:t>
+            </w:r>
+            <w:r>
+              <w:rPr>
+                <w:rFonts w:ascii="Times New Roman" w:hAnsi="Times New Roman" w:cs="Times New Roman"/>
+                <w:sz w:val="24"/>
+                <w:szCs w:val="24"/>
+              </w:rPr>
+              <w:t xml:space="preserve"> 25-29.9 </w:t>
+            </w:r>
+            <w:r>
+              <w:rPr>
+                <w:rFonts w:ascii="Times New Roman" w:hAnsi="Times New Roman" w:cs="Times New Roman"/>
+                <w:sz w:val="24"/>
+                <w:szCs w:val="24"/>
+              </w:rPr>
+              <w:t>Obese</w:t>
+            </w:r>
+            <w:r>
+              <w:rPr>
+                <w:rFonts w:ascii="Times New Roman" w:hAnsi="Times New Roman" w:cs="Times New Roman"/>
+                <w:sz w:val="24"/>
+                <w:szCs w:val="24"/>
+              </w:rPr>
+              <w:t xml:space="preserve"> 30&amp; Above</w:t>
+            </w:r>
+            <w:r>
+              <w:rPr>
+                <w:rFonts w:ascii="Times New Roman" w:hAnsi="Times New Roman" w:cs="Times New Roman"/>
+                <w:sz w:val="24"/>
+                <w:szCs w:val="24"/>
+              </w:rPr>
+              <w:t xml:space="preserve"> </w:t>
+            </w:r>
+          </w:p>
+          <w:p>
+            <w:pPr>
+              <w:tabs>
+                <w:tab w:val="left" w:pos="3942"/>
+              </w:tabs>
+              <w:spacing w:line="480" w:lineRule="auto"/>
+              <w:jc w:val="both"/>
+            </w:pPr>
           </w:p>
         </w:tc>
       </w:tr>
@@ -1020,6 +3109,7 @@
                           <w:t>E.N.T EXAMINATION REPORT</w:t>
                         </w:r>
                       </w:p>
+                      <w:p/>
                     </w:txbxContent>
                   </v:textbox>
                 </v:shape>
@@ -1141,7 +3231,25 @@
                 <w:sz w:val="24"/>
                 <w:szCs w:val="24"/>
               </w:rPr>
-              <w:t>{{le_def}}</w:t>
+              <w:t>{{</w:t>
+            </w:r>
+            <w:proofErr w:type="spellStart"/>
+            <w:r>
+              <w:rPr>
+                <w:rFonts w:ascii="Times New Roman" w:hAnsi="Times New Roman" w:cs="Times New Roman"/>
+                <w:sz w:val="24"/>
+                <w:szCs w:val="24"/>
+              </w:rPr>
+              <w:t>le_def</w:t>
+            </w:r>
+            <w:proofErr w:type="spellEnd"/>
+            <w:r>
+              <w:rPr>
+                <w:rFonts w:ascii="Times New Roman" w:hAnsi="Times New Roman" w:cs="Times New Roman"/>
+                <w:sz w:val="24"/>
+                <w:szCs w:val="24"/>
+              </w:rPr>
+              <w:t>}}</w:t>
             </w:r>
             <w:r>
               <w:rPr>
@@ -1197,7 +3305,25 @@
                 <w:sz w:val="24"/>
                 <w:szCs w:val="24"/>
               </w:rPr>
-              <w:t xml:space="preserve">            {{le_def}}</w:t>
+              <w:t xml:space="preserve">            {{</w:t>
+            </w:r>
+            <w:proofErr w:type="spellStart"/>
+            <w:r>
+              <w:rPr>
+                <w:rFonts w:ascii="Times New Roman" w:hAnsi="Times New Roman" w:cs="Times New Roman"/>
+                <w:sz w:val="24"/>
+                <w:szCs w:val="24"/>
+              </w:rPr>
+              <w:t>le_def</w:t>
+            </w:r>
+            <w:proofErr w:type="spellEnd"/>
+            <w:r>
+              <w:rPr>
+                <w:rFonts w:ascii="Times New Roman" w:hAnsi="Times New Roman" w:cs="Times New Roman"/>
+                <w:sz w:val="24"/>
+                <w:szCs w:val="24"/>
+              </w:rPr>
+              <w:t>}}</w:t>
             </w:r>
             <w:r>
               <w:rPr>
@@ -1271,7 +3397,25 @@
                 <w:sz w:val="24"/>
                 <w:szCs w:val="24"/>
               </w:rPr>
-              <w:t>{{le_wax}}</w:t>
+              <w:t>{{</w:t>
+            </w:r>
+            <w:proofErr w:type="spellStart"/>
+            <w:r>
+              <w:rPr>
+                <w:rFonts w:ascii="Times New Roman" w:hAnsi="Times New Roman" w:cs="Times New Roman"/>
+                <w:sz w:val="24"/>
+                <w:szCs w:val="24"/>
+              </w:rPr>
+              <w:t>le_wax</w:t>
+            </w:r>
+            <w:proofErr w:type="spellEnd"/>
+            <w:r>
+              <w:rPr>
+                <w:rFonts w:ascii="Times New Roman" w:hAnsi="Times New Roman" w:cs="Times New Roman"/>
+                <w:sz w:val="24"/>
+                <w:szCs w:val="24"/>
+              </w:rPr>
+              <w:t>}}</w:t>
             </w:r>
             <w:r>
               <w:rPr>
@@ -1327,7 +3471,25 @@
                 <w:sz w:val="24"/>
                 <w:szCs w:val="24"/>
               </w:rPr>
-              <w:t>{{le_def}}</w:t>
+              <w:t>{{</w:t>
+            </w:r>
+            <w:proofErr w:type="spellStart"/>
+            <w:r>
+              <w:rPr>
+                <w:rFonts w:ascii="Times New Roman" w:hAnsi="Times New Roman" w:cs="Times New Roman"/>
+                <w:sz w:val="24"/>
+                <w:szCs w:val="24"/>
+              </w:rPr>
+              <w:t>le_def</w:t>
+            </w:r>
+            <w:proofErr w:type="spellEnd"/>
+            <w:r>
+              <w:rPr>
+                <w:rFonts w:ascii="Times New Roman" w:hAnsi="Times New Roman" w:cs="Times New Roman"/>
+                <w:sz w:val="24"/>
+                <w:szCs w:val="24"/>
+              </w:rPr>
+              <w:t>}}</w:t>
             </w:r>
             <w:r>
               <w:rPr>
@@ -1377,7 +3539,16 @@
                 <w:sz w:val="24"/>
                 <w:szCs w:val="24"/>
               </w:rPr>
-              <w:t>{{le_</w:t>
+              <w:t>{{</w:t>
+            </w:r>
+            <w:proofErr w:type="spellStart"/>
+            <w:r>
+              <w:rPr>
+                <w:rFonts w:ascii="Times New Roman" w:hAnsi="Times New Roman" w:cs="Times New Roman"/>
+                <w:sz w:val="24"/>
+                <w:szCs w:val="24"/>
+              </w:rPr>
+              <w:t>le_</w:t>
             </w:r>
             <w:r>
               <w:rPr>
@@ -1387,6 +3558,7 @@
               </w:rPr>
               <w:t>tm</w:t>
             </w:r>
+            <w:proofErr w:type="spellEnd"/>
             <w:r>
               <w:rPr>
                 <w:rFonts w:ascii="Times New Roman" w:hAnsi="Times New Roman" w:cs="Times New Roman"/>
@@ -1433,7 +3605,25 @@
                 <w:sz w:val="24"/>
                 <w:szCs w:val="24"/>
               </w:rPr>
-              <w:t>{{le_def}}</w:t>
+              <w:t>{{</w:t>
+            </w:r>
+            <w:proofErr w:type="spellStart"/>
+            <w:r>
+              <w:rPr>
+                <w:rFonts w:ascii="Times New Roman" w:hAnsi="Times New Roman" w:cs="Times New Roman"/>
+                <w:sz w:val="24"/>
+                <w:szCs w:val="24"/>
+              </w:rPr>
+              <w:t>le_def</w:t>
+            </w:r>
+            <w:proofErr w:type="spellEnd"/>
+            <w:r>
+              <w:rPr>
+                <w:rFonts w:ascii="Times New Roman" w:hAnsi="Times New Roman" w:cs="Times New Roman"/>
+                <w:sz w:val="24"/>
+                <w:szCs w:val="24"/>
+              </w:rPr>
+              <w:t>}}</w:t>
             </w:r>
             <w:r>
               <w:rPr>
@@ -1499,7 +3689,16 @@
                 <w:sz w:val="24"/>
                 <w:szCs w:val="24"/>
               </w:rPr>
-              <w:t>{{le_d</w:t>
+              <w:t>{{</w:t>
+            </w:r>
+            <w:proofErr w:type="spellStart"/>
+            <w:r>
+              <w:rPr>
+                <w:rFonts w:ascii="Times New Roman" w:hAnsi="Times New Roman" w:cs="Times New Roman"/>
+                <w:sz w:val="24"/>
+                <w:szCs w:val="24"/>
+              </w:rPr>
+              <w:t>le_d</w:t>
             </w:r>
             <w:r>
               <w:rPr>
@@ -1509,6 +3708,7 @@
               </w:rPr>
               <w:t>is</w:t>
             </w:r>
+            <w:proofErr w:type="spellEnd"/>
             <w:r>
               <w:rPr>
                 <w:rFonts w:ascii="Times New Roman" w:hAnsi="Times New Roman" w:cs="Times New Roman"/>
@@ -1571,7 +3771,25 @@
                 <w:sz w:val="24"/>
                 <w:szCs w:val="24"/>
               </w:rPr>
-              <w:t>{{le_def}}</w:t>
+              <w:t>{{</w:t>
+            </w:r>
+            <w:proofErr w:type="spellStart"/>
+            <w:r>
+              <w:rPr>
+                <w:rFonts w:ascii="Times New Roman" w:hAnsi="Times New Roman" w:cs="Times New Roman"/>
+                <w:sz w:val="24"/>
+                <w:szCs w:val="24"/>
+              </w:rPr>
+              <w:t>le_def</w:t>
+            </w:r>
+            <w:proofErr w:type="spellEnd"/>
+            <w:r>
+              <w:rPr>
+                <w:rFonts w:ascii="Times New Roman" w:hAnsi="Times New Roman" w:cs="Times New Roman"/>
+                <w:sz w:val="24"/>
+                <w:szCs w:val="24"/>
+              </w:rPr>
+              <w:t>}}</w:t>
             </w:r>
           </w:p>
           <w:p>
@@ -1621,7 +3839,16 @@
                 <w:sz w:val="24"/>
                 <w:szCs w:val="24"/>
               </w:rPr>
-              <w:t>{{le_</w:t>
+              <w:t>{{</w:t>
+            </w:r>
+            <w:proofErr w:type="spellStart"/>
+            <w:r>
+              <w:rPr>
+                <w:rFonts w:ascii="Times New Roman" w:hAnsi="Times New Roman" w:cs="Times New Roman"/>
+                <w:sz w:val="24"/>
+                <w:szCs w:val="24"/>
+              </w:rPr>
+              <w:t>le_</w:t>
             </w:r>
             <w:r>
               <w:rPr>
@@ -1631,6 +3858,7 @@
               </w:rPr>
               <w:t>nh</w:t>
             </w:r>
+            <w:proofErr w:type="spellEnd"/>
             <w:r>
               <w:rPr>
                 <w:rFonts w:ascii="Times New Roman" w:hAnsi="Times New Roman" w:cs="Times New Roman"/>
@@ -1685,7 +3913,25 @@
                 <w:sz w:val="24"/>
                 <w:szCs w:val="24"/>
               </w:rPr>
-              <w:t>{{le_def}}</w:t>
+              <w:t>{{</w:t>
+            </w:r>
+            <w:proofErr w:type="spellStart"/>
+            <w:r>
+              <w:rPr>
+                <w:rFonts w:ascii="Times New Roman" w:hAnsi="Times New Roman" w:cs="Times New Roman"/>
+                <w:sz w:val="24"/>
+                <w:szCs w:val="24"/>
+              </w:rPr>
+              <w:t>le_def</w:t>
+            </w:r>
+            <w:proofErr w:type="spellEnd"/>
+            <w:r>
+              <w:rPr>
+                <w:rFonts w:ascii="Times New Roman" w:hAnsi="Times New Roman" w:cs="Times New Roman"/>
+                <w:sz w:val="24"/>
+                <w:szCs w:val="24"/>
+              </w:rPr>
+              <w:t>}}</w:t>
             </w:r>
           </w:p>
           <w:p>
@@ -1844,7 +4090,25 @@
                 <w:sz w:val="24"/>
                 <w:szCs w:val="24"/>
               </w:rPr>
-              <w:t xml:space="preserve"> {{le_nh}}</w:t>
+              <w:t xml:space="preserve"> {{</w:t>
+            </w:r>
+            <w:proofErr w:type="spellStart"/>
+            <w:r>
+              <w:rPr>
+                <w:rFonts w:ascii="Times New Roman" w:hAnsi="Times New Roman" w:cs="Times New Roman"/>
+                <w:sz w:val="24"/>
+                <w:szCs w:val="24"/>
+              </w:rPr>
+              <w:t>le_nh</w:t>
+            </w:r>
+            <w:proofErr w:type="spellEnd"/>
+            <w:r>
+              <w:rPr>
+                <w:rFonts w:ascii="Times New Roman" w:hAnsi="Times New Roman" w:cs="Times New Roman"/>
+                <w:sz w:val="24"/>
+                <w:szCs w:val="24"/>
+              </w:rPr>
+              <w:t>}}</w:t>
             </w:r>
             <w:r>
               <w:rPr>
@@ -1900,7 +4164,25 @@
                 <w:sz w:val="24"/>
                 <w:szCs w:val="24"/>
               </w:rPr>
-              <w:t>{{le_nh}}</w:t>
+              <w:t>{{</w:t>
+            </w:r>
+            <w:proofErr w:type="spellStart"/>
+            <w:r>
+              <w:rPr>
+                <w:rFonts w:ascii="Times New Roman" w:hAnsi="Times New Roman" w:cs="Times New Roman"/>
+                <w:sz w:val="24"/>
+                <w:szCs w:val="24"/>
+              </w:rPr>
+              <w:t>le_nh</w:t>
+            </w:r>
+            <w:proofErr w:type="spellEnd"/>
+            <w:r>
+              <w:rPr>
+                <w:rFonts w:ascii="Times New Roman" w:hAnsi="Times New Roman" w:cs="Times New Roman"/>
+                <w:sz w:val="24"/>
+                <w:szCs w:val="24"/>
+              </w:rPr>
+              <w:t>}}</w:t>
             </w:r>
           </w:p>
           <w:p>
@@ -1958,7 +4240,25 @@
                 <w:sz w:val="24"/>
                 <w:szCs w:val="24"/>
               </w:rPr>
-              <w:t xml:space="preserve"> {{le_nh}}</w:t>
+              <w:t xml:space="preserve"> {{</w:t>
+            </w:r>
+            <w:proofErr w:type="spellStart"/>
+            <w:r>
+              <w:rPr>
+                <w:rFonts w:ascii="Times New Roman" w:hAnsi="Times New Roman" w:cs="Times New Roman"/>
+                <w:sz w:val="24"/>
+                <w:szCs w:val="24"/>
+              </w:rPr>
+              <w:t>le_nh</w:t>
+            </w:r>
+            <w:proofErr w:type="spellEnd"/>
+            <w:r>
+              <w:rPr>
+                <w:rFonts w:ascii="Times New Roman" w:hAnsi="Times New Roman" w:cs="Times New Roman"/>
+                <w:sz w:val="24"/>
+                <w:szCs w:val="24"/>
+              </w:rPr>
+              <w:t>}}</w:t>
             </w:r>
             <w:r>
               <w:rPr>
@@ -2006,7 +4306,25 @@
                 <w:sz w:val="24"/>
                 <w:szCs w:val="24"/>
               </w:rPr>
-              <w:t xml:space="preserve">            {{le_nh}}</w:t>
+              <w:t xml:space="preserve">            {{</w:t>
+            </w:r>
+            <w:proofErr w:type="spellStart"/>
+            <w:r>
+              <w:rPr>
+                <w:rFonts w:ascii="Times New Roman" w:hAnsi="Times New Roman" w:cs="Times New Roman"/>
+                <w:sz w:val="24"/>
+                <w:szCs w:val="24"/>
+              </w:rPr>
+              <w:t>le_nh</w:t>
+            </w:r>
+            <w:proofErr w:type="spellEnd"/>
+            <w:r>
+              <w:rPr>
+                <w:rFonts w:ascii="Times New Roman" w:hAnsi="Times New Roman" w:cs="Times New Roman"/>
+                <w:sz w:val="24"/>
+                <w:szCs w:val="24"/>
+              </w:rPr>
+              <w:t>}}</w:t>
             </w:r>
           </w:p>
           <w:p>
@@ -2060,7 +4378,25 @@
                 <w:sz w:val="24"/>
                 <w:szCs w:val="24"/>
               </w:rPr>
-              <w:t xml:space="preserve"> {{le_nh}}</w:t>
+              <w:t xml:space="preserve"> {{</w:t>
+            </w:r>
+            <w:proofErr w:type="spellStart"/>
+            <w:r>
+              <w:rPr>
+                <w:rFonts w:ascii="Times New Roman" w:hAnsi="Times New Roman" w:cs="Times New Roman"/>
+                <w:sz w:val="24"/>
+                <w:szCs w:val="24"/>
+              </w:rPr>
+              <w:t>le_nh</w:t>
+            </w:r>
+            <w:proofErr w:type="spellEnd"/>
+            <w:r>
+              <w:rPr>
+                <w:rFonts w:ascii="Times New Roman" w:hAnsi="Times New Roman" w:cs="Times New Roman"/>
+                <w:sz w:val="24"/>
+                <w:szCs w:val="24"/>
+              </w:rPr>
+              <w:t>}}</w:t>
             </w:r>
             <w:r>
               <w:rPr>
@@ -2120,6 +4456,30 @@
                 <w:sz w:val="24"/>
                 <w:szCs w:val="24"/>
               </w:rPr>
+              <w:t>Pain</w:t>
+            </w:r>
+            <w:r>
+              <w:rPr>
+                <w:rFonts w:ascii="Times New Roman" w:hAnsi="Times New Roman" w:cs="Times New Roman"/>
+                <w:sz w:val="24"/>
+                <w:szCs w:val="24"/>
+              </w:rPr>
+              <w:t xml:space="preserve">    </w:t>
+            </w:r>
+            <w:r>
+              <w:rPr>
+                <w:rFonts w:ascii="Times New Roman" w:hAnsi="Times New Roman" w:cs="Times New Roman"/>
+                <w:sz w:val="24"/>
+                <w:szCs w:val="24"/>
+              </w:rPr>
+              <w:t xml:space="preserve">                                    </w:t>
+            </w:r>
+            <w:r>
+              <w:rPr>
+                <w:rFonts w:ascii="Times New Roman" w:hAnsi="Times New Roman" w:cs="Times New Roman"/>
+                <w:sz w:val="24"/>
+                <w:szCs w:val="24"/>
+              </w:rPr>
               <w:t xml:space="preserve">  </w:t>
             </w:r>
             <w:r>
@@ -2128,23 +4488,25 @@
                 <w:sz w:val="24"/>
                 <w:szCs w:val="24"/>
               </w:rPr>
-              <w:t>Pain</w:t>
-            </w:r>
-            <w:r>
-              <w:rPr>
-                <w:rFonts w:ascii="Times New Roman" w:hAnsi="Times New Roman" w:cs="Times New Roman"/>
-                <w:sz w:val="24"/>
-                <w:szCs w:val="24"/>
-              </w:rPr>
-              <w:t xml:space="preserve">    </w:t>
-            </w:r>
-            <w:r>
-              <w:rPr>
-                <w:rFonts w:ascii="Times New Roman" w:hAnsi="Times New Roman" w:cs="Times New Roman"/>
-                <w:sz w:val="24"/>
-                <w:szCs w:val="24"/>
-              </w:rPr>
-              <w:t xml:space="preserve">                                    {{throat}}</w:t>
+              <w:t>{{</w:t>
+            </w:r>
+            <w:proofErr w:type="spellStart"/>
+            <w:r>
+              <w:rPr>
+                <w:rFonts w:ascii="Times New Roman" w:hAnsi="Times New Roman" w:cs="Times New Roman"/>
+                <w:sz w:val="24"/>
+                <w:szCs w:val="24"/>
+              </w:rPr>
+              <w:t>th_pain</w:t>
+            </w:r>
+            <w:proofErr w:type="spellEnd"/>
+            <w:r>
+              <w:rPr>
+                <w:rFonts w:ascii="Times New Roman" w:hAnsi="Times New Roman" w:cs="Times New Roman"/>
+                <w:sz w:val="24"/>
+                <w:szCs w:val="24"/>
+              </w:rPr>
+              <w:t>}}</w:t>
             </w:r>
             <w:r>
               <w:rPr>
@@ -2459,7 +4821,25 @@
                 <w:sz w:val="28"/>
                 <w:szCs w:val="28"/>
               </w:rPr>
-              <w:t xml:space="preserve">                    {{rcb}}       </w:t>
+              <w:t xml:space="preserve">                    {{</w:t>
+            </w:r>
+            <w:proofErr w:type="spellStart"/>
+            <w:r>
+              <w:rPr>
+                <w:rFonts w:ascii="Times New Roman" w:hAnsi="Times New Roman" w:cs="Times New Roman"/>
+                <w:sz w:val="28"/>
+                <w:szCs w:val="28"/>
+              </w:rPr>
+              <w:t>rcb</w:t>
+            </w:r>
+            <w:proofErr w:type="spellEnd"/>
+            <w:r>
+              <w:rPr>
+                <w:rFonts w:ascii="Times New Roman" w:hAnsi="Times New Roman" w:cs="Times New Roman"/>
+                <w:sz w:val="28"/>
+                <w:szCs w:val="28"/>
+              </w:rPr>
+              <w:t xml:space="preserve">}}       </w:t>
             </w:r>
             <w:r>
               <w:rPr>
@@ -2492,7 +4872,25 @@
                 <w:szCs w:val="28"/>
               </w:rPr>
               <w:tab/>
-              <w:t xml:space="preserve">                   {{lcb}}</w:t>
+              <w:t xml:space="preserve">                   {{</w:t>
+            </w:r>
+            <w:proofErr w:type="spellStart"/>
+            <w:r>
+              <w:rPr>
+                <w:rFonts w:ascii="Times New Roman" w:hAnsi="Times New Roman" w:cs="Times New Roman"/>
+                <w:sz w:val="28"/>
+                <w:szCs w:val="28"/>
+              </w:rPr>
+              <w:t>lcb</w:t>
+            </w:r>
+            <w:proofErr w:type="spellEnd"/>
+            <w:r>
+              <w:rPr>
+                <w:rFonts w:ascii="Times New Roman" w:hAnsi="Times New Roman" w:cs="Times New Roman"/>
+                <w:sz w:val="28"/>
+                <w:szCs w:val="28"/>
+              </w:rPr>
+              <w:t>}}</w:t>
             </w:r>
           </w:p>
           <w:p>
@@ -2542,7 +4940,25 @@
                 <w:sz w:val="28"/>
                 <w:szCs w:val="28"/>
               </w:rPr>
-              <w:t xml:space="preserve">{{rcb}}      </w:t>
+              <w:t>{{</w:t>
+            </w:r>
+            <w:proofErr w:type="spellStart"/>
+            <w:r>
+              <w:rPr>
+                <w:rFonts w:ascii="Times New Roman" w:hAnsi="Times New Roman" w:cs="Times New Roman"/>
+                <w:sz w:val="28"/>
+                <w:szCs w:val="28"/>
+              </w:rPr>
+              <w:t>rcb</w:t>
+            </w:r>
+            <w:proofErr w:type="spellEnd"/>
+            <w:r>
+              <w:rPr>
+                <w:rFonts w:ascii="Times New Roman" w:hAnsi="Times New Roman" w:cs="Times New Roman"/>
+                <w:sz w:val="28"/>
+                <w:szCs w:val="28"/>
+              </w:rPr>
+              <w:t xml:space="preserve">}}      </w:t>
             </w:r>
             <w:r>
               <w:rPr>
@@ -2582,7 +4998,25 @@
                 <w:sz w:val="28"/>
                 <w:szCs w:val="28"/>
               </w:rPr>
-              <w:t xml:space="preserve">{{lcb}}      </w:t>
+              <w:t>{{</w:t>
+            </w:r>
+            <w:proofErr w:type="spellStart"/>
+            <w:r>
+              <w:rPr>
+                <w:rFonts w:ascii="Times New Roman" w:hAnsi="Times New Roman" w:cs="Times New Roman"/>
+                <w:sz w:val="28"/>
+                <w:szCs w:val="28"/>
+              </w:rPr>
+              <w:t>lcb</w:t>
+            </w:r>
+            <w:proofErr w:type="spellEnd"/>
+            <w:r>
+              <w:rPr>
+                <w:rFonts w:ascii="Times New Roman" w:hAnsi="Times New Roman" w:cs="Times New Roman"/>
+                <w:sz w:val="28"/>
+                <w:szCs w:val="28"/>
+              </w:rPr>
+              <w:t xml:space="preserve">}}      </w:t>
             </w:r>
           </w:p>
           <w:p>
@@ -2655,7 +5089,25 @@
                 <w:sz w:val="28"/>
                 <w:szCs w:val="28"/>
               </w:rPr>
-              <w:t>{{rsq}}</w:t>
+              <w:t>{{</w:t>
+            </w:r>
+            <w:proofErr w:type="spellStart"/>
+            <w:r>
+              <w:rPr>
+                <w:rFonts w:ascii="Times New Roman" w:hAnsi="Times New Roman" w:cs="Times New Roman"/>
+                <w:sz w:val="28"/>
+                <w:szCs w:val="28"/>
+              </w:rPr>
+              <w:t>rsq</w:t>
+            </w:r>
+            <w:proofErr w:type="spellEnd"/>
+            <w:r>
+              <w:rPr>
+                <w:rFonts w:ascii="Times New Roman" w:hAnsi="Times New Roman" w:cs="Times New Roman"/>
+                <w:sz w:val="28"/>
+                <w:szCs w:val="28"/>
+              </w:rPr>
+              <w:t>}}</w:t>
             </w:r>
             <w:r>
               <w:rPr>
@@ -2695,1884 +5147,35 @@
                 <w:sz w:val="28"/>
                 <w:szCs w:val="28"/>
               </w:rPr>
-              <w:t xml:space="preserve">                   {{lsq}}</w:t>
+              <w:t xml:space="preserve">                   {{</w:t>
+            </w:r>
+            <w:proofErr w:type="spellStart"/>
+            <w:r>
+              <w:rPr>
+                <w:rFonts w:ascii="Times New Roman" w:hAnsi="Times New Roman" w:cs="Times New Roman"/>
+                <w:sz w:val="28"/>
+                <w:szCs w:val="28"/>
+              </w:rPr>
+              <w:t>lsq</w:t>
+            </w:r>
+            <w:proofErr w:type="spellEnd"/>
+            <w:r>
+              <w:rPr>
+                <w:rFonts w:ascii="Times New Roman" w:hAnsi="Times New Roman" w:cs="Times New Roman"/>
+                <w:sz w:val="28"/>
+                <w:szCs w:val="28"/>
+              </w:rPr>
+              <w:t>}}</w:t>
             </w:r>
           </w:p>
           <w:p/>
           <w:p/>
+          <w:p>
+            <w:r>
+              <w:t xml:space="preserve"> </w:t>
+            </w:r>
+          </w:p>
           <w:p/>
-          <w:p/>
-          <w:p/>
-          <w:p/>
-          <w:p/>
-          <w:p/>
-        </w:tc>
-      </w:tr>
-    </w:tbl>
-    <w:p/>
-    <w:tbl>
-      <w:tblPr>
-        <w:tblStyle w:val="TableGrid"/>
-        <w:tblW w:w="5000" w:type="pct"/>
-        <w:tblLook w:val="04A0" w:firstRow="1" w:lastRow="0" w:firstColumn="1" w:lastColumn="0" w:noHBand="0" w:noVBand="1"/>
-      </w:tblPr>
-      <w:tblGrid>
-        <w:gridCol w:w="10682"/>
-      </w:tblGrid>
-      <w:tr>
-        <w:tc>
-          <w:tcPr>
-            <w:tcW w:w="5000" w:type="pct"/>
-          </w:tcPr>
-          <w:p>
-            <w:r>
-              <w:rPr>
-                <w:noProof/>
-              </w:rPr>
-              <w:drawing>
-                <wp:anchor distT="0" distB="0" distL="114300" distR="114300" simplePos="0" relativeHeight="251667456" behindDoc="0" locked="0" layoutInCell="1" allowOverlap="1" wp14:anchorId="650F33A6" wp14:editId="133D40FF">
-                  <wp:simplePos x="0" y="0"/>
-                  <wp:positionH relativeFrom="column">
-                    <wp:posOffset>-66111</wp:posOffset>
-                  </wp:positionH>
-                  <wp:positionV relativeFrom="paragraph">
-                    <wp:posOffset>185349</wp:posOffset>
-                  </wp:positionV>
-                  <wp:extent cx="6468110" cy="959556"/>
-                  <wp:effectExtent l="0" t="0" r="8890" b="0"/>
-                  <wp:wrapNone/>
-                  <wp:docPr id="12" name="Picture 12"/>
-                  <wp:cNvGraphicFramePr>
-                    <a:graphicFrameLocks xmlns:a="http://schemas.openxmlformats.org/drawingml/2006/main" noChangeAspect="1"/>
-                  </wp:cNvGraphicFramePr>
-                  <a:graphic xmlns:a="http://schemas.openxmlformats.org/drawingml/2006/main">
-                    <a:graphicData uri="http://schemas.openxmlformats.org/drawingml/2006/picture">
-                      <pic:pic xmlns:pic="http://schemas.openxmlformats.org/drawingml/2006/picture">
-                        <pic:nvPicPr>
-                          <pic:cNvPr id="0" name="Picture 3"/>
-                          <pic:cNvPicPr>
-                            <a:picLocks noChangeAspect="1" noChangeArrowheads="1"/>
-                          </pic:cNvPicPr>
-                        </pic:nvPicPr>
-                        <pic:blipFill>
-                          <a:blip r:embed="rId9">
-                            <a:extLst>
-                              <a:ext uri="{28A0092B-C50C-407E-A947-70E740481C1C}">
-                                <a14:useLocalDpi xmlns:a14="http://schemas.microsoft.com/office/drawing/2010/main" val="0"/>
-                              </a:ext>
-                            </a:extLst>
-                          </a:blip>
-                          <a:srcRect/>
-                          <a:stretch>
-                            <a:fillRect/>
-                          </a:stretch>
-                        </pic:blipFill>
-                        <pic:spPr bwMode="auto">
-                          <a:xfrm>
-                            <a:off x="0" y="0"/>
-                            <a:ext cx="6484990" cy="962060"/>
-                          </a:xfrm>
-                          <a:prstGeom prst="rect">
-                            <a:avLst/>
-                          </a:prstGeom>
-                          <a:noFill/>
-                          <a:ln>
-                            <a:noFill/>
-                          </a:ln>
-                        </pic:spPr>
-                      </pic:pic>
-                    </a:graphicData>
-                  </a:graphic>
-                </wp:anchor>
-              </w:drawing>
-            </w:r>
-          </w:p>
-          <w:p>
-            <w:r>
-              <w:rPr>
-                <w:noProof/>
-              </w:rPr>
-              <w:pict w14:anchorId="2FF33A60">
-                <v:shape id="Text Box 9" o:spid="_x0000_s2053" type="#_x0000_t202" style="position:absolute;margin-left:7.95pt;margin-top:11.2pt;width:481.6pt;height:41.6pt;z-index:251669504;visibility:visible" o:gfxdata="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" fillcolor="white [3201]" strokecolor="white [3212]" strokeweight=".5pt">
-                  <v:textbox>
-                    <w:txbxContent>
-                      <w:p>
-                        <w:pPr>
-                          <w:jc w:val="center"/>
-                          <w:rPr>
-                            <w:rFonts w:ascii="Times New Roman" w:hAnsi="Times New Roman" w:cs="Times New Roman"/>
-                            <w:sz w:val="40"/>
-                            <w:szCs w:val="40"/>
-                          </w:rPr>
-                        </w:pPr>
-                        <w:r>
-                          <w:rPr>
-                            <w:rFonts w:ascii="Times New Roman" w:hAnsi="Times New Roman" w:cs="Times New Roman"/>
-                            <w:sz w:val="40"/>
-                            <w:szCs w:val="40"/>
-                          </w:rPr>
-                          <w:t>GENERAL EXANIMATION REPORT</w:t>
-                        </w:r>
-                      </w:p>
-                    </w:txbxContent>
-                  </v:textbox>
-                </v:shape>
-              </w:pict>
-            </w:r>
-          </w:p>
-          <w:p/>
-          <w:p/>
-          <w:p>
-            <w:pPr>
-              <w:rPr>
-                <w:noProof/>
-              </w:rPr>
-            </w:pPr>
-          </w:p>
-          <w:p>
-            <w:pPr>
-              <w:rPr>
-                <w:noProof/>
-              </w:rPr>
-            </w:pPr>
-          </w:p>
-          <w:p/>
-          <w:p>
-            <w:pPr>
-              <w:spacing w:line="360" w:lineRule="auto"/>
-              <w:rPr>
-                <w:rFonts w:ascii="Times New Roman" w:hAnsi="Times New Roman" w:cs="Times New Roman"/>
-                <w:sz w:val="24"/>
-                <w:szCs w:val="24"/>
-              </w:rPr>
-            </w:pPr>
-            <w:r>
-              <w:rPr>
-                <w:rFonts w:ascii="Times New Roman" w:hAnsi="Times New Roman" w:cs="Times New Roman"/>
-                <w:sz w:val="24"/>
-                <w:szCs w:val="24"/>
-              </w:rPr>
-              <w:t xml:space="preserve">Height </w:t>
-            </w:r>
-            <w:r>
-              <w:rPr>
-                <w:rFonts w:ascii="Times New Roman" w:hAnsi="Times New Roman" w:cs="Times New Roman"/>
-                <w:sz w:val="24"/>
-                <w:szCs w:val="24"/>
-              </w:rPr>
-              <w:tab/>
-            </w:r>
-            <w:r>
-              <w:rPr>
-                <w:rFonts w:ascii="Times New Roman" w:hAnsi="Times New Roman" w:cs="Times New Roman"/>
-                <w:sz w:val="24"/>
-                <w:szCs w:val="24"/>
-              </w:rPr>
-              <w:tab/>
-            </w:r>
-            <w:r>
-              <w:rPr>
-                <w:rFonts w:ascii="Times New Roman" w:hAnsi="Times New Roman" w:cs="Times New Roman"/>
-                <w:sz w:val="24"/>
-                <w:szCs w:val="24"/>
-              </w:rPr>
-              <w:t>{{ht}}</w:t>
-            </w:r>
-            <w:r>
-              <w:rPr>
-                <w:rFonts w:ascii="Times New Roman" w:hAnsi="Times New Roman" w:cs="Times New Roman"/>
-                <w:sz w:val="24"/>
-                <w:szCs w:val="24"/>
-              </w:rPr>
-              <w:tab/>
-            </w:r>
-            <w:r>
-              <w:rPr>
-                <w:rFonts w:ascii="Times New Roman" w:hAnsi="Times New Roman" w:cs="Times New Roman"/>
-                <w:sz w:val="24"/>
-                <w:szCs w:val="24"/>
-              </w:rPr>
-              <w:tab/>
-            </w:r>
-            <w:r>
-              <w:rPr>
-                <w:rFonts w:ascii="Times New Roman" w:hAnsi="Times New Roman" w:cs="Times New Roman"/>
-                <w:sz w:val="24"/>
-                <w:szCs w:val="24"/>
-              </w:rPr>
-              <w:tab/>
-            </w:r>
-            <w:r>
-              <w:rPr>
-                <w:rFonts w:ascii="Times New Roman" w:hAnsi="Times New Roman" w:cs="Times New Roman"/>
-                <w:sz w:val="24"/>
-                <w:szCs w:val="24"/>
-              </w:rPr>
-              <w:t xml:space="preserve">          </w:t>
-            </w:r>
-            <w:r>
-              <w:rPr>
-                <w:rFonts w:ascii="Times New Roman" w:hAnsi="Times New Roman" w:cs="Times New Roman"/>
-                <w:sz w:val="24"/>
-                <w:szCs w:val="24"/>
-              </w:rPr>
-              <w:t xml:space="preserve">Weight </w:t>
-            </w:r>
-            <w:r>
-              <w:rPr>
-                <w:rFonts w:ascii="Times New Roman" w:hAnsi="Times New Roman" w:cs="Times New Roman"/>
-                <w:sz w:val="24"/>
-                <w:szCs w:val="24"/>
-              </w:rPr>
-              <w:tab/>
-            </w:r>
-            <w:r>
-              <w:rPr>
-                <w:rFonts w:ascii="Times New Roman" w:hAnsi="Times New Roman" w:cs="Times New Roman"/>
-                <w:sz w:val="24"/>
-                <w:szCs w:val="24"/>
-              </w:rPr>
-              <w:t xml:space="preserve">        {{wt}}</w:t>
-            </w:r>
-            <w:r>
-              <w:rPr>
-                <w:rFonts w:ascii="Times New Roman" w:hAnsi="Times New Roman" w:cs="Times New Roman"/>
-                <w:sz w:val="24"/>
-                <w:szCs w:val="24"/>
-              </w:rPr>
-              <w:tab/>
-            </w:r>
-            <w:r>
-              <w:rPr>
-                <w:rFonts w:ascii="Times New Roman" w:hAnsi="Times New Roman" w:cs="Times New Roman"/>
-                <w:sz w:val="24"/>
-                <w:szCs w:val="24"/>
-              </w:rPr>
-              <w:t xml:space="preserve">                      </w:t>
-            </w:r>
-            <w:r>
-              <w:rPr>
-                <w:rFonts w:ascii="Times New Roman" w:hAnsi="Times New Roman" w:cs="Times New Roman"/>
-                <w:sz w:val="24"/>
-                <w:szCs w:val="24"/>
-              </w:rPr>
-              <w:t xml:space="preserve">BMI </w:t>
-            </w:r>
-            <w:r>
-              <w:rPr>
-                <w:rFonts w:ascii="Times New Roman" w:hAnsi="Times New Roman" w:cs="Times New Roman"/>
-                <w:sz w:val="24"/>
-                <w:szCs w:val="24"/>
-              </w:rPr>
-              <w:t xml:space="preserve">              {{bmi}}</w:t>
-            </w:r>
-          </w:p>
-          <w:p>
-            <w:pPr>
-              <w:pStyle w:val="ListParagraph"/>
-              <w:numPr>
-                <w:ilvl w:val="0"/>
-                <w:numId w:val="2"/>
-              </w:numPr>
-              <w:spacing w:line="360" w:lineRule="auto"/>
-              <w:ind w:left="338"/>
-              <w:rPr>
-                <w:rFonts w:ascii="Times New Roman" w:hAnsi="Times New Roman" w:cs="Times New Roman"/>
-                <w:b/>
-                <w:bCs/>
-                <w:sz w:val="24"/>
-                <w:szCs w:val="24"/>
-              </w:rPr>
-            </w:pPr>
-            <w:r>
-              <w:rPr>
-                <w:rFonts w:ascii="Times New Roman" w:hAnsi="Times New Roman" w:cs="Times New Roman"/>
-                <w:b/>
-                <w:bCs/>
-                <w:sz w:val="24"/>
-                <w:szCs w:val="24"/>
-              </w:rPr>
-              <w:t>GENERAL CLEANLINESS</w:t>
-            </w:r>
-          </w:p>
-          <w:p>
-            <w:pPr>
-              <w:spacing w:line="360" w:lineRule="auto"/>
-              <w:rPr>
-                <w:rFonts w:ascii="Times New Roman" w:hAnsi="Times New Roman" w:cs="Times New Roman"/>
-                <w:sz w:val="24"/>
-                <w:szCs w:val="24"/>
-              </w:rPr>
-            </w:pPr>
-            <w:r>
-              <w:rPr>
-                <w:rFonts w:ascii="Times New Roman" w:hAnsi="Times New Roman" w:cs="Times New Roman"/>
-                <w:sz w:val="24"/>
-                <w:szCs w:val="24"/>
-              </w:rPr>
-              <w:t xml:space="preserve">Nails </w:t>
-            </w:r>
-            <w:r>
-              <w:rPr>
-                <w:rFonts w:ascii="Times New Roman" w:hAnsi="Times New Roman" w:cs="Times New Roman"/>
-                <w:sz w:val="24"/>
-                <w:szCs w:val="24"/>
-              </w:rPr>
-              <w:tab/>
-            </w:r>
-            <w:r>
-              <w:rPr>
-                <w:rFonts w:ascii="Times New Roman" w:hAnsi="Times New Roman" w:cs="Times New Roman"/>
-                <w:sz w:val="24"/>
-                <w:szCs w:val="24"/>
-              </w:rPr>
-              <w:t xml:space="preserve">                        </w:t>
-            </w:r>
-            <w:r>
-              <w:rPr>
-                <w:rFonts w:ascii="Times New Roman" w:hAnsi="Times New Roman" w:cs="Times New Roman"/>
-                <w:sz w:val="24"/>
-                <w:szCs w:val="24"/>
-              </w:rPr>
-              <w:tab/>
-            </w:r>
-            <w:r>
-              <w:rPr>
-                <w:rFonts w:ascii="Times New Roman" w:hAnsi="Times New Roman" w:cs="Times New Roman"/>
-                <w:sz w:val="24"/>
-                <w:szCs w:val="24"/>
-              </w:rPr>
-              <w:t xml:space="preserve">         {{nails}}</w:t>
-            </w:r>
-            <w:r>
-              <w:rPr>
-                <w:rFonts w:ascii="Times New Roman" w:hAnsi="Times New Roman" w:cs="Times New Roman"/>
-                <w:sz w:val="24"/>
-                <w:szCs w:val="24"/>
-              </w:rPr>
-              <w:tab/>
-            </w:r>
-            <w:r>
-              <w:rPr>
-                <w:rFonts w:ascii="Times New Roman" w:hAnsi="Times New Roman" w:cs="Times New Roman"/>
-                <w:sz w:val="24"/>
-                <w:szCs w:val="24"/>
-              </w:rPr>
-              <w:t xml:space="preserve">             </w:t>
-            </w:r>
-            <w:r>
-              <w:rPr>
-                <w:rFonts w:ascii="Times New Roman" w:hAnsi="Times New Roman" w:cs="Times New Roman"/>
-                <w:sz w:val="24"/>
-                <w:szCs w:val="24"/>
-              </w:rPr>
-              <w:t>Hair</w:t>
-            </w:r>
-            <w:r>
-              <w:rPr>
-                <w:rFonts w:ascii="Times New Roman" w:hAnsi="Times New Roman" w:cs="Times New Roman"/>
-                <w:sz w:val="24"/>
-                <w:szCs w:val="24"/>
-              </w:rPr>
-              <w:t xml:space="preserve">  </w:t>
-            </w:r>
-            <w:r>
-              <w:rPr>
-                <w:rFonts w:ascii="Times New Roman" w:hAnsi="Times New Roman" w:cs="Times New Roman"/>
-                <w:sz w:val="24"/>
-                <w:szCs w:val="24"/>
-              </w:rPr>
-              <w:t xml:space="preserve">              {{hair}}</w:t>
-            </w:r>
-          </w:p>
-          <w:p>
-            <w:pPr>
-              <w:spacing w:line="360" w:lineRule="auto"/>
-              <w:rPr>
-                <w:rFonts w:ascii="Times New Roman" w:hAnsi="Times New Roman" w:cs="Times New Roman"/>
-                <w:sz w:val="24"/>
-                <w:szCs w:val="24"/>
-              </w:rPr>
-            </w:pPr>
-            <w:r>
-              <w:rPr>
-                <w:rFonts w:ascii="Times New Roman" w:hAnsi="Times New Roman" w:cs="Times New Roman"/>
-                <w:sz w:val="24"/>
-                <w:szCs w:val="24"/>
-              </w:rPr>
-              <w:t xml:space="preserve">Skin </w:t>
-            </w:r>
-            <w:r>
-              <w:rPr>
-                <w:rFonts w:ascii="Times New Roman" w:hAnsi="Times New Roman" w:cs="Times New Roman"/>
-                <w:sz w:val="24"/>
-                <w:szCs w:val="24"/>
-              </w:rPr>
-              <w:tab/>
-            </w:r>
-            <w:r>
-              <w:rPr>
-                <w:rFonts w:ascii="Times New Roman" w:hAnsi="Times New Roman" w:cs="Times New Roman"/>
-                <w:sz w:val="24"/>
-                <w:szCs w:val="24"/>
-              </w:rPr>
-              <w:tab/>
-            </w:r>
-            <w:r>
-              <w:rPr>
-                <w:rFonts w:ascii="Times New Roman" w:hAnsi="Times New Roman" w:cs="Times New Roman"/>
-                <w:sz w:val="24"/>
-                <w:szCs w:val="24"/>
-              </w:rPr>
-              <w:tab/>
-            </w:r>
-            <w:r>
-              <w:rPr>
-                <w:rFonts w:ascii="Times New Roman" w:hAnsi="Times New Roman" w:cs="Times New Roman"/>
-                <w:sz w:val="24"/>
-                <w:szCs w:val="24"/>
-              </w:rPr>
-              <w:t xml:space="preserve">                     {{skin}}</w:t>
-            </w:r>
-            <w:r>
-              <w:rPr>
-                <w:rFonts w:ascii="Times New Roman" w:hAnsi="Times New Roman" w:cs="Times New Roman"/>
-                <w:sz w:val="24"/>
-                <w:szCs w:val="24"/>
-              </w:rPr>
-              <w:br/>
-            </w:r>
-            <w:r>
-              <w:rPr>
-                <w:rFonts w:ascii="Times New Roman" w:hAnsi="Times New Roman" w:cs="Times New Roman"/>
-                <w:b/>
-                <w:bCs/>
-                <w:sz w:val="24"/>
-                <w:szCs w:val="24"/>
-              </w:rPr>
-              <w:t>(2)</w:t>
-            </w:r>
-            <w:r>
-              <w:rPr>
-                <w:rFonts w:ascii="Times New Roman" w:hAnsi="Times New Roman" w:cs="Times New Roman"/>
-                <w:sz w:val="24"/>
-                <w:szCs w:val="24"/>
-              </w:rPr>
-              <w:t xml:space="preserve"> </w:t>
-            </w:r>
-            <w:r>
-              <w:rPr>
-                <w:rFonts w:ascii="Times New Roman" w:hAnsi="Times New Roman" w:cs="Times New Roman"/>
-                <w:b/>
-                <w:bCs/>
-                <w:sz w:val="24"/>
-                <w:szCs w:val="24"/>
-              </w:rPr>
-              <w:t>ANEMIA/ FIGURE</w:t>
-            </w:r>
-          </w:p>
-          <w:p>
-            <w:pPr>
-              <w:spacing w:line="360" w:lineRule="auto"/>
-              <w:rPr>
-                <w:rFonts w:ascii="Times New Roman" w:hAnsi="Times New Roman" w:cs="Times New Roman"/>
-                <w:sz w:val="24"/>
-                <w:szCs w:val="24"/>
-              </w:rPr>
-            </w:pPr>
-            <w:r>
-              <w:rPr>
-                <w:rFonts w:ascii="Times New Roman" w:hAnsi="Times New Roman" w:cs="Times New Roman"/>
-                <w:sz w:val="24"/>
-                <w:szCs w:val="24"/>
-              </w:rPr>
-              <w:t xml:space="preserve">Anemia/Figure </w:t>
-            </w:r>
-            <w:r>
-              <w:rPr>
-                <w:rFonts w:ascii="Times New Roman" w:hAnsi="Times New Roman" w:cs="Times New Roman"/>
-                <w:sz w:val="24"/>
-                <w:szCs w:val="24"/>
-              </w:rPr>
-              <w:tab/>
-            </w:r>
-            <w:r>
-              <w:rPr>
-                <w:rFonts w:ascii="Times New Roman" w:hAnsi="Times New Roman" w:cs="Times New Roman"/>
-                <w:sz w:val="24"/>
-                <w:szCs w:val="24"/>
-              </w:rPr>
-              <w:tab/>
-            </w:r>
-            <w:r>
-              <w:rPr>
-                <w:rFonts w:ascii="Times New Roman" w:hAnsi="Times New Roman" w:cs="Times New Roman"/>
-                <w:sz w:val="24"/>
-                <w:szCs w:val="24"/>
-              </w:rPr>
-              <w:t xml:space="preserve">         {{anem}}</w:t>
-            </w:r>
-          </w:p>
-          <w:p>
-            <w:pPr>
-              <w:spacing w:line="360" w:lineRule="auto"/>
-              <w:rPr>
-                <w:rFonts w:ascii="Times New Roman" w:hAnsi="Times New Roman" w:cs="Times New Roman"/>
-                <w:b/>
-                <w:bCs/>
-                <w:sz w:val="24"/>
-                <w:szCs w:val="24"/>
-              </w:rPr>
-            </w:pPr>
-            <w:r>
-              <w:rPr>
-                <w:rFonts w:ascii="Times New Roman" w:hAnsi="Times New Roman" w:cs="Times New Roman"/>
-                <w:b/>
-                <w:bCs/>
-                <w:sz w:val="24"/>
-                <w:szCs w:val="24"/>
-              </w:rPr>
-              <w:t>(3) ALLERGY</w:t>
-            </w:r>
-          </w:p>
-          <w:p>
-            <w:pPr>
-              <w:spacing w:line="360" w:lineRule="auto"/>
-              <w:rPr>
-                <w:rFonts w:ascii="Times New Roman" w:hAnsi="Times New Roman" w:cs="Times New Roman"/>
-                <w:sz w:val="24"/>
-                <w:szCs w:val="24"/>
-              </w:rPr>
-            </w:pPr>
-            <w:r>
-              <w:rPr>
-                <w:rFonts w:ascii="Times New Roman" w:hAnsi="Times New Roman" w:cs="Times New Roman"/>
-                <w:sz w:val="24"/>
-                <w:szCs w:val="24"/>
-              </w:rPr>
-              <w:t xml:space="preserve">Allergy </w:t>
-            </w:r>
-            <w:r>
-              <w:rPr>
-                <w:rFonts w:ascii="Times New Roman" w:hAnsi="Times New Roman" w:cs="Times New Roman"/>
-                <w:sz w:val="24"/>
-                <w:szCs w:val="24"/>
-              </w:rPr>
-              <w:tab/>
-            </w:r>
-            <w:r>
-              <w:rPr>
-                <w:rFonts w:ascii="Times New Roman" w:hAnsi="Times New Roman" w:cs="Times New Roman"/>
-                <w:sz w:val="24"/>
-                <w:szCs w:val="24"/>
-              </w:rPr>
-              <w:tab/>
-            </w:r>
-            <w:r>
-              <w:rPr>
-                <w:rFonts w:ascii="Times New Roman" w:hAnsi="Times New Roman" w:cs="Times New Roman"/>
-                <w:sz w:val="24"/>
-                <w:szCs w:val="24"/>
-              </w:rPr>
-              <w:tab/>
-            </w:r>
-            <w:r>
-              <w:rPr>
-                <w:rFonts w:ascii="Times New Roman" w:hAnsi="Times New Roman" w:cs="Times New Roman"/>
-                <w:sz w:val="24"/>
-                <w:szCs w:val="24"/>
-              </w:rPr>
-              <w:t xml:space="preserve">         {{allergy}}</w:t>
-            </w:r>
-          </w:p>
-          <w:p>
-            <w:pPr>
-              <w:spacing w:line="360" w:lineRule="auto"/>
-              <w:rPr>
-                <w:rFonts w:ascii="Times New Roman" w:hAnsi="Times New Roman" w:cs="Times New Roman"/>
-                <w:b/>
-                <w:bCs/>
-                <w:sz w:val="24"/>
-                <w:szCs w:val="24"/>
-              </w:rPr>
-            </w:pPr>
-            <w:r>
-              <w:rPr>
-                <w:rFonts w:ascii="Times New Roman" w:hAnsi="Times New Roman" w:cs="Times New Roman"/>
-                <w:b/>
-                <w:bCs/>
-                <w:sz w:val="24"/>
-                <w:szCs w:val="24"/>
-              </w:rPr>
-              <w:t>(4) ABDOMEN</w:t>
-            </w:r>
-          </w:p>
-          <w:p>
-            <w:pPr>
-              <w:spacing w:line="360" w:lineRule="auto"/>
-              <w:rPr>
-                <w:rFonts w:ascii="Times New Roman" w:hAnsi="Times New Roman" w:cs="Times New Roman"/>
-                <w:sz w:val="24"/>
-                <w:szCs w:val="24"/>
-              </w:rPr>
-            </w:pPr>
-            <w:r>
-              <w:rPr>
-                <w:rFonts w:ascii="Times New Roman" w:hAnsi="Times New Roman" w:cs="Times New Roman"/>
-                <w:sz w:val="24"/>
-                <w:szCs w:val="24"/>
-              </w:rPr>
-              <w:t xml:space="preserve">Soft </w:t>
-            </w:r>
-            <w:r>
-              <w:rPr>
-                <w:rFonts w:ascii="Times New Roman" w:hAnsi="Times New Roman" w:cs="Times New Roman"/>
-                <w:sz w:val="24"/>
-                <w:szCs w:val="24"/>
-              </w:rPr>
-              <w:tab/>
-            </w:r>
-            <w:r>
-              <w:rPr>
-                <w:rFonts w:ascii="Times New Roman" w:hAnsi="Times New Roman" w:cs="Times New Roman"/>
-                <w:sz w:val="24"/>
-                <w:szCs w:val="24"/>
-              </w:rPr>
-              <w:tab/>
-            </w:r>
-            <w:r>
-              <w:rPr>
-                <w:rFonts w:ascii="Times New Roman" w:hAnsi="Times New Roman" w:cs="Times New Roman"/>
-                <w:sz w:val="24"/>
-                <w:szCs w:val="24"/>
-              </w:rPr>
-              <w:tab/>
-            </w:r>
-            <w:r>
-              <w:rPr>
-                <w:rFonts w:ascii="Times New Roman" w:hAnsi="Times New Roman" w:cs="Times New Roman"/>
-                <w:sz w:val="24"/>
-                <w:szCs w:val="24"/>
-              </w:rPr>
-              <w:tab/>
-            </w:r>
-            <w:r>
-              <w:rPr>
-                <w:rFonts w:ascii="Times New Roman" w:hAnsi="Times New Roman" w:cs="Times New Roman"/>
-                <w:sz w:val="24"/>
-                <w:szCs w:val="24"/>
-              </w:rPr>
-              <w:t xml:space="preserve">         {{ab_soft}}                                </w:t>
-            </w:r>
-            <w:r>
-              <w:rPr>
-                <w:rFonts w:ascii="Times New Roman" w:hAnsi="Times New Roman" w:cs="Times New Roman"/>
-                <w:sz w:val="24"/>
-                <w:szCs w:val="24"/>
-              </w:rPr>
-              <w:t xml:space="preserve"> </w:t>
-            </w:r>
-            <w:r>
-              <w:rPr>
-                <w:rFonts w:ascii="Times New Roman" w:hAnsi="Times New Roman" w:cs="Times New Roman"/>
-                <w:sz w:val="24"/>
-                <w:szCs w:val="24"/>
-              </w:rPr>
-              <w:t>Hard</w:t>
-            </w:r>
-            <w:r>
-              <w:rPr>
-                <w:rFonts w:ascii="Times New Roman" w:hAnsi="Times New Roman" w:cs="Times New Roman"/>
-                <w:sz w:val="24"/>
-                <w:szCs w:val="24"/>
-              </w:rPr>
-              <w:t xml:space="preserve">    </w:t>
-            </w:r>
-            <w:r>
-              <w:rPr>
-                <w:rFonts w:ascii="Times New Roman" w:hAnsi="Times New Roman" w:cs="Times New Roman"/>
-                <w:sz w:val="24"/>
-                <w:szCs w:val="24"/>
-              </w:rPr>
-              <w:t xml:space="preserve">           {{ab_hard}}</w:t>
-            </w:r>
-            <w:r>
-              <w:rPr>
-                <w:rFonts w:ascii="Times New Roman" w:hAnsi="Times New Roman" w:cs="Times New Roman"/>
-                <w:sz w:val="24"/>
-                <w:szCs w:val="24"/>
-              </w:rPr>
-              <w:tab/>
-            </w:r>
-            <w:r>
-              <w:rPr>
-                <w:rFonts w:ascii="Times New Roman" w:hAnsi="Times New Roman" w:cs="Times New Roman"/>
-                <w:sz w:val="24"/>
-                <w:szCs w:val="24"/>
-              </w:rPr>
-              <w:tab/>
-            </w:r>
-          </w:p>
-          <w:p>
-            <w:pPr>
-              <w:spacing w:line="360" w:lineRule="auto"/>
-              <w:rPr>
-                <w:rFonts w:ascii="Times New Roman" w:hAnsi="Times New Roman" w:cs="Times New Roman"/>
-                <w:sz w:val="24"/>
-                <w:szCs w:val="24"/>
-              </w:rPr>
-            </w:pPr>
-            <w:r>
-              <w:rPr>
-                <w:rFonts w:ascii="Times New Roman" w:hAnsi="Times New Roman" w:cs="Times New Roman"/>
-                <w:sz w:val="24"/>
-                <w:szCs w:val="24"/>
-              </w:rPr>
-              <w:t>Distended</w:t>
-            </w:r>
-            <w:r>
-              <w:rPr>
-                <w:rFonts w:ascii="Times New Roman" w:hAnsi="Times New Roman" w:cs="Times New Roman"/>
-                <w:sz w:val="24"/>
-                <w:szCs w:val="24"/>
-              </w:rPr>
-              <w:t xml:space="preserve">            </w:t>
-            </w:r>
-            <w:r>
-              <w:rPr>
-                <w:rFonts w:ascii="Times New Roman" w:hAnsi="Times New Roman" w:cs="Times New Roman"/>
-                <w:sz w:val="24"/>
-                <w:szCs w:val="24"/>
-              </w:rPr>
-              <w:tab/>
-            </w:r>
-            <w:r>
-              <w:rPr>
-                <w:rFonts w:ascii="Times New Roman" w:hAnsi="Times New Roman" w:cs="Times New Roman"/>
-                <w:sz w:val="24"/>
-                <w:szCs w:val="24"/>
-              </w:rPr>
-              <w:tab/>
-            </w:r>
-            <w:r>
-              <w:rPr>
-                <w:rFonts w:ascii="Times New Roman" w:hAnsi="Times New Roman" w:cs="Times New Roman"/>
-                <w:sz w:val="24"/>
-                <w:szCs w:val="24"/>
-              </w:rPr>
-              <w:t xml:space="preserve">         {{ab_dist}}</w:t>
-            </w:r>
-            <w:r>
-              <w:rPr>
-                <w:rFonts w:ascii="Times New Roman" w:hAnsi="Times New Roman" w:cs="Times New Roman"/>
-                <w:sz w:val="24"/>
-                <w:szCs w:val="24"/>
-              </w:rPr>
-              <w:tab/>
-            </w:r>
-            <w:r>
-              <w:rPr>
-                <w:rFonts w:ascii="Times New Roman" w:hAnsi="Times New Roman" w:cs="Times New Roman"/>
-                <w:sz w:val="24"/>
-                <w:szCs w:val="24"/>
-              </w:rPr>
-              <w:t xml:space="preserve">                        </w:t>
-            </w:r>
-            <w:r>
-              <w:rPr>
-                <w:rFonts w:ascii="Times New Roman" w:hAnsi="Times New Roman" w:cs="Times New Roman"/>
-                <w:sz w:val="24"/>
-                <w:szCs w:val="24"/>
-              </w:rPr>
-              <w:t xml:space="preserve">Bowel Sound </w:t>
-            </w:r>
-            <w:r>
-              <w:rPr>
-                <w:rFonts w:ascii="Times New Roman" w:hAnsi="Times New Roman" w:cs="Times New Roman"/>
-                <w:sz w:val="24"/>
-                <w:szCs w:val="24"/>
-              </w:rPr>
-              <w:t xml:space="preserve"> {{ab_bowel}}</w:t>
-            </w:r>
-            <w:r>
-              <w:rPr>
-                <w:rFonts w:ascii="Times New Roman" w:hAnsi="Times New Roman" w:cs="Times New Roman"/>
-                <w:sz w:val="24"/>
-                <w:szCs w:val="24"/>
-              </w:rPr>
-              <w:tab/>
-            </w:r>
-          </w:p>
-          <w:p>
-            <w:pPr>
-              <w:spacing w:line="360" w:lineRule="auto"/>
-              <w:rPr>
-                <w:rFonts w:ascii="Times New Roman" w:hAnsi="Times New Roman" w:cs="Times New Roman"/>
-                <w:b/>
-                <w:bCs/>
-                <w:sz w:val="24"/>
-                <w:szCs w:val="24"/>
-              </w:rPr>
-            </w:pPr>
-            <w:r>
-              <w:rPr>
-                <w:rFonts w:ascii="Times New Roman" w:hAnsi="Times New Roman" w:cs="Times New Roman"/>
-                <w:b/>
-                <w:bCs/>
-                <w:sz w:val="24"/>
-                <w:szCs w:val="24"/>
-              </w:rPr>
-              <w:t>(5) CENTRAL NERVOUS SYSTEM</w:t>
-            </w:r>
-          </w:p>
-          <w:p>
-            <w:pPr>
-              <w:spacing w:line="360" w:lineRule="auto"/>
-              <w:rPr>
-                <w:rFonts w:ascii="Times New Roman" w:hAnsi="Times New Roman" w:cs="Times New Roman"/>
-                <w:sz w:val="24"/>
-                <w:szCs w:val="24"/>
-              </w:rPr>
-            </w:pPr>
-            <w:r>
-              <w:rPr>
-                <w:rFonts w:ascii="Times New Roman" w:hAnsi="Times New Roman" w:cs="Times New Roman"/>
-                <w:sz w:val="24"/>
-                <w:szCs w:val="24"/>
-              </w:rPr>
-              <w:t xml:space="preserve">Conscious </w:t>
-            </w:r>
-            <w:r>
-              <w:rPr>
-                <w:rFonts w:ascii="Times New Roman" w:hAnsi="Times New Roman" w:cs="Times New Roman"/>
-                <w:sz w:val="24"/>
-                <w:szCs w:val="24"/>
-              </w:rPr>
-              <w:tab/>
-            </w:r>
-            <w:r>
-              <w:rPr>
-                <w:rFonts w:ascii="Times New Roman" w:hAnsi="Times New Roman" w:cs="Times New Roman"/>
-                <w:sz w:val="24"/>
-                <w:szCs w:val="24"/>
-              </w:rPr>
-              <w:tab/>
-            </w:r>
-            <w:r>
-              <w:rPr>
-                <w:rFonts w:ascii="Times New Roman" w:hAnsi="Times New Roman" w:cs="Times New Roman"/>
-                <w:sz w:val="24"/>
-                <w:szCs w:val="24"/>
-              </w:rPr>
-              <w:t xml:space="preserve">                     {{cns_con}}</w:t>
-            </w:r>
-            <w:r>
-              <w:rPr>
-                <w:rFonts w:ascii="Times New Roman" w:hAnsi="Times New Roman" w:cs="Times New Roman"/>
-                <w:sz w:val="24"/>
-                <w:szCs w:val="24"/>
-              </w:rPr>
-              <w:tab/>
-            </w:r>
-            <w:r>
-              <w:rPr>
-                <w:rFonts w:ascii="Times New Roman" w:hAnsi="Times New Roman" w:cs="Times New Roman"/>
-                <w:sz w:val="24"/>
-                <w:szCs w:val="24"/>
-              </w:rPr>
-              <w:tab/>
-            </w:r>
-            <w:r>
-              <w:rPr>
-                <w:rFonts w:ascii="Times New Roman" w:hAnsi="Times New Roman" w:cs="Times New Roman"/>
-                <w:sz w:val="24"/>
-                <w:szCs w:val="24"/>
-              </w:rPr>
-              <w:t xml:space="preserve">            </w:t>
-            </w:r>
-            <w:r>
-              <w:rPr>
-                <w:rFonts w:ascii="Times New Roman" w:hAnsi="Times New Roman" w:cs="Times New Roman"/>
-                <w:sz w:val="24"/>
-                <w:szCs w:val="24"/>
-              </w:rPr>
-              <w:t xml:space="preserve">Oriented </w:t>
-            </w:r>
-            <w:r>
-              <w:rPr>
-                <w:rFonts w:ascii="Times New Roman" w:hAnsi="Times New Roman" w:cs="Times New Roman"/>
-                <w:sz w:val="24"/>
-                <w:szCs w:val="24"/>
-              </w:rPr>
-              <w:tab/>
-            </w:r>
-            <w:r>
-              <w:rPr>
-                <w:rFonts w:ascii="Times New Roman" w:hAnsi="Times New Roman" w:cs="Times New Roman"/>
-                <w:sz w:val="24"/>
-                <w:szCs w:val="24"/>
-              </w:rPr>
-              <w:t>{{cns_ori}}</w:t>
-            </w:r>
-          </w:p>
-          <w:p>
-            <w:pPr>
-              <w:spacing w:line="360" w:lineRule="auto"/>
-              <w:rPr>
-                <w:rFonts w:ascii="Times New Roman" w:hAnsi="Times New Roman" w:cs="Times New Roman"/>
-                <w:sz w:val="24"/>
-                <w:szCs w:val="24"/>
-              </w:rPr>
-            </w:pPr>
-            <w:r>
-              <w:rPr>
-                <w:rFonts w:ascii="Times New Roman" w:hAnsi="Times New Roman" w:cs="Times New Roman"/>
-                <w:sz w:val="24"/>
-                <w:szCs w:val="24"/>
-              </w:rPr>
-              <w:t xml:space="preserve">Playful </w:t>
-            </w:r>
-            <w:r>
-              <w:rPr>
-                <w:rFonts w:ascii="Times New Roman" w:hAnsi="Times New Roman" w:cs="Times New Roman"/>
-                <w:sz w:val="24"/>
-                <w:szCs w:val="24"/>
-              </w:rPr>
-              <w:tab/>
-            </w:r>
-            <w:r>
-              <w:rPr>
-                <w:rFonts w:ascii="Times New Roman" w:hAnsi="Times New Roman" w:cs="Times New Roman"/>
-                <w:sz w:val="24"/>
-                <w:szCs w:val="24"/>
-              </w:rPr>
-              <w:tab/>
-            </w:r>
-            <w:r>
-              <w:rPr>
-                <w:rFonts w:ascii="Times New Roman" w:hAnsi="Times New Roman" w:cs="Times New Roman"/>
-                <w:sz w:val="24"/>
-                <w:szCs w:val="24"/>
-              </w:rPr>
-              <w:t xml:space="preserve">                     {{cns_pl}}</w:t>
-            </w:r>
-            <w:r>
-              <w:rPr>
-                <w:rFonts w:ascii="Times New Roman" w:hAnsi="Times New Roman" w:cs="Times New Roman"/>
-                <w:sz w:val="24"/>
-                <w:szCs w:val="24"/>
-              </w:rPr>
-              <w:t xml:space="preserve"> </w:t>
-            </w:r>
-            <w:r>
-              <w:rPr>
-                <w:rFonts w:ascii="Times New Roman" w:hAnsi="Times New Roman" w:cs="Times New Roman"/>
-                <w:sz w:val="24"/>
-                <w:szCs w:val="24"/>
-              </w:rPr>
-              <w:tab/>
-            </w:r>
-            <w:r>
-              <w:rPr>
-                <w:rFonts w:ascii="Times New Roman" w:hAnsi="Times New Roman" w:cs="Times New Roman"/>
-                <w:sz w:val="24"/>
-                <w:szCs w:val="24"/>
-              </w:rPr>
-              <w:tab/>
-            </w:r>
-            <w:r>
-              <w:rPr>
-                <w:rFonts w:ascii="Times New Roman" w:hAnsi="Times New Roman" w:cs="Times New Roman"/>
-                <w:sz w:val="24"/>
-                <w:szCs w:val="24"/>
-              </w:rPr>
-              <w:t xml:space="preserve">            </w:t>
-            </w:r>
-            <w:r>
-              <w:rPr>
-                <w:rFonts w:ascii="Times New Roman" w:hAnsi="Times New Roman" w:cs="Times New Roman"/>
-                <w:sz w:val="24"/>
-                <w:szCs w:val="24"/>
-              </w:rPr>
-              <w:t xml:space="preserve">Active </w:t>
-            </w:r>
-            <w:r>
-              <w:rPr>
-                <w:rFonts w:ascii="Times New Roman" w:hAnsi="Times New Roman" w:cs="Times New Roman"/>
-                <w:sz w:val="24"/>
-                <w:szCs w:val="24"/>
-              </w:rPr>
-              <w:tab/>
-            </w:r>
-            <w:r>
-              <w:rPr>
-                <w:rFonts w:ascii="Times New Roman" w:hAnsi="Times New Roman" w:cs="Times New Roman"/>
-                <w:sz w:val="24"/>
-                <w:szCs w:val="24"/>
-              </w:rPr>
-              <w:tab/>
-            </w:r>
-            <w:r>
-              <w:rPr>
-                <w:rFonts w:ascii="Times New Roman" w:hAnsi="Times New Roman" w:cs="Times New Roman"/>
-                <w:sz w:val="24"/>
-                <w:szCs w:val="24"/>
-              </w:rPr>
-              <w:t>{{cns_act}}</w:t>
-            </w:r>
-          </w:p>
-          <w:p>
-            <w:pPr>
-              <w:spacing w:line="360" w:lineRule="auto"/>
-              <w:rPr>
-                <w:rFonts w:ascii="Times New Roman" w:hAnsi="Times New Roman" w:cs="Times New Roman"/>
-                <w:sz w:val="24"/>
-                <w:szCs w:val="24"/>
-              </w:rPr>
-            </w:pPr>
-            <w:r>
-              <w:rPr>
-                <w:rFonts w:ascii="Times New Roman" w:hAnsi="Times New Roman" w:cs="Times New Roman"/>
-                <w:sz w:val="24"/>
-                <w:szCs w:val="24"/>
-              </w:rPr>
-              <w:t xml:space="preserve">Alert </w:t>
-            </w:r>
-            <w:r>
-              <w:rPr>
-                <w:rFonts w:ascii="Times New Roman" w:hAnsi="Times New Roman" w:cs="Times New Roman"/>
-                <w:sz w:val="24"/>
-                <w:szCs w:val="24"/>
-              </w:rPr>
-              <w:tab/>
-            </w:r>
-            <w:r>
-              <w:rPr>
-                <w:rFonts w:ascii="Times New Roman" w:hAnsi="Times New Roman" w:cs="Times New Roman"/>
-                <w:sz w:val="24"/>
-                <w:szCs w:val="24"/>
-              </w:rPr>
-              <w:tab/>
-            </w:r>
-            <w:r>
-              <w:rPr>
-                <w:rFonts w:ascii="Times New Roman" w:hAnsi="Times New Roman" w:cs="Times New Roman"/>
-                <w:sz w:val="24"/>
-                <w:szCs w:val="24"/>
-              </w:rPr>
-              <w:tab/>
-            </w:r>
-            <w:r>
-              <w:rPr>
-                <w:rFonts w:ascii="Times New Roman" w:hAnsi="Times New Roman" w:cs="Times New Roman"/>
-                <w:sz w:val="24"/>
-                <w:szCs w:val="24"/>
-              </w:rPr>
-              <w:t xml:space="preserve">                     {{cns_alrt}}</w:t>
-            </w:r>
-            <w:r>
-              <w:rPr>
-                <w:rFonts w:ascii="Times New Roman" w:hAnsi="Times New Roman" w:cs="Times New Roman"/>
-                <w:sz w:val="24"/>
-                <w:szCs w:val="24"/>
-              </w:rPr>
-              <w:t xml:space="preserve"> </w:t>
-            </w:r>
-            <w:r>
-              <w:rPr>
-                <w:rFonts w:ascii="Times New Roman" w:hAnsi="Times New Roman" w:cs="Times New Roman"/>
-                <w:sz w:val="24"/>
-                <w:szCs w:val="24"/>
-              </w:rPr>
-              <w:tab/>
-            </w:r>
-            <w:r>
-              <w:rPr>
-                <w:rFonts w:ascii="Times New Roman" w:hAnsi="Times New Roman" w:cs="Times New Roman"/>
-                <w:sz w:val="24"/>
-                <w:szCs w:val="24"/>
-              </w:rPr>
-              <w:tab/>
-            </w:r>
-            <w:r>
-              <w:rPr>
-                <w:rFonts w:ascii="Times New Roman" w:hAnsi="Times New Roman" w:cs="Times New Roman"/>
-                <w:sz w:val="24"/>
-                <w:szCs w:val="24"/>
-              </w:rPr>
-              <w:t xml:space="preserve">            </w:t>
-            </w:r>
-            <w:r>
-              <w:rPr>
-                <w:rFonts w:ascii="Times New Roman" w:hAnsi="Times New Roman" w:cs="Times New Roman"/>
-                <w:sz w:val="24"/>
-                <w:szCs w:val="24"/>
-              </w:rPr>
-              <w:t xml:space="preserve">Speech </w:t>
-            </w:r>
-            <w:r>
-              <w:rPr>
-                <w:rFonts w:ascii="Times New Roman" w:hAnsi="Times New Roman" w:cs="Times New Roman"/>
-                <w:sz w:val="24"/>
-                <w:szCs w:val="24"/>
-              </w:rPr>
-              <w:tab/>
-            </w:r>
-            <w:r>
-              <w:rPr>
-                <w:rFonts w:ascii="Times New Roman" w:hAnsi="Times New Roman" w:cs="Times New Roman"/>
-                <w:sz w:val="24"/>
-                <w:szCs w:val="24"/>
-              </w:rPr>
-              <w:t>{{cns_spch}}</w:t>
-            </w:r>
-            <w:r>
-              <w:rPr>
-                <w:rFonts w:ascii="Times New Roman" w:hAnsi="Times New Roman" w:cs="Times New Roman"/>
-                <w:sz w:val="24"/>
-                <w:szCs w:val="24"/>
-              </w:rPr>
-              <w:tab/>
-            </w:r>
-          </w:p>
-          <w:p>
-            <w:pPr>
-              <w:spacing w:line="360" w:lineRule="auto"/>
-              <w:rPr>
-                <w:rFonts w:ascii="Times New Roman" w:hAnsi="Times New Roman" w:cs="Times New Roman"/>
-                <w:b/>
-                <w:bCs/>
-                <w:sz w:val="24"/>
-                <w:szCs w:val="24"/>
-              </w:rPr>
-            </w:pPr>
-            <w:r>
-              <w:rPr>
-                <w:rFonts w:ascii="Times New Roman" w:hAnsi="Times New Roman" w:cs="Times New Roman"/>
-                <w:b/>
-                <w:bCs/>
-                <w:sz w:val="24"/>
-                <w:szCs w:val="24"/>
-              </w:rPr>
-              <w:t>(6) PAST HISTORY</w:t>
-            </w:r>
-          </w:p>
-          <w:p>
-            <w:pPr>
-              <w:spacing w:line="360" w:lineRule="auto"/>
-              <w:rPr>
-                <w:rFonts w:ascii="Times New Roman" w:hAnsi="Times New Roman" w:cs="Times New Roman"/>
-                <w:sz w:val="24"/>
-                <w:szCs w:val="24"/>
-              </w:rPr>
-            </w:pPr>
-            <w:r>
-              <w:rPr>
-                <w:rFonts w:ascii="Times New Roman" w:hAnsi="Times New Roman" w:cs="Times New Roman"/>
-                <w:sz w:val="24"/>
-                <w:szCs w:val="24"/>
-              </w:rPr>
-              <w:t xml:space="preserve">Medical </w:t>
-            </w:r>
-            <w:r>
-              <w:rPr>
-                <w:rFonts w:ascii="Times New Roman" w:hAnsi="Times New Roman" w:cs="Times New Roman"/>
-                <w:sz w:val="24"/>
-                <w:szCs w:val="24"/>
-              </w:rPr>
-              <w:tab/>
-            </w:r>
-            <w:r>
-              <w:rPr>
-                <w:rFonts w:ascii="Times New Roman" w:hAnsi="Times New Roman" w:cs="Times New Roman"/>
-                <w:sz w:val="24"/>
-                <w:szCs w:val="24"/>
-              </w:rPr>
-              <w:tab/>
-            </w:r>
-            <w:r>
-              <w:rPr>
-                <w:rFonts w:ascii="Times New Roman" w:hAnsi="Times New Roman" w:cs="Times New Roman"/>
-                <w:sz w:val="24"/>
-                <w:szCs w:val="24"/>
-              </w:rPr>
-              <w:t xml:space="preserve">                     {{past_med}}</w:t>
-            </w:r>
-            <w:r>
-              <w:rPr>
-                <w:rFonts w:ascii="Times New Roman" w:hAnsi="Times New Roman" w:cs="Times New Roman"/>
-                <w:sz w:val="24"/>
-                <w:szCs w:val="24"/>
-              </w:rPr>
-              <w:t xml:space="preserve"> </w:t>
-            </w:r>
-            <w:r>
-              <w:rPr>
-                <w:rFonts w:ascii="Times New Roman" w:hAnsi="Times New Roman" w:cs="Times New Roman"/>
-                <w:sz w:val="24"/>
-                <w:szCs w:val="24"/>
-              </w:rPr>
-              <w:tab/>
-            </w:r>
-            <w:r>
-              <w:rPr>
-                <w:rFonts w:ascii="Times New Roman" w:hAnsi="Times New Roman" w:cs="Times New Roman"/>
-                <w:sz w:val="24"/>
-                <w:szCs w:val="24"/>
-              </w:rPr>
-              <w:tab/>
-            </w:r>
-            <w:r>
-              <w:rPr>
-                <w:rFonts w:ascii="Times New Roman" w:hAnsi="Times New Roman" w:cs="Times New Roman"/>
-                <w:sz w:val="24"/>
-                <w:szCs w:val="24"/>
-              </w:rPr>
-              <w:t xml:space="preserve">            </w:t>
-            </w:r>
-            <w:r>
-              <w:rPr>
-                <w:rFonts w:ascii="Times New Roman" w:hAnsi="Times New Roman" w:cs="Times New Roman"/>
-                <w:sz w:val="24"/>
-                <w:szCs w:val="24"/>
-              </w:rPr>
-              <w:t xml:space="preserve">Surgical </w:t>
-            </w:r>
-            <w:r>
-              <w:rPr>
-                <w:rFonts w:ascii="Times New Roman" w:hAnsi="Times New Roman" w:cs="Times New Roman"/>
-                <w:sz w:val="24"/>
-                <w:szCs w:val="24"/>
-              </w:rPr>
-              <w:tab/>
-            </w:r>
-            <w:r>
-              <w:rPr>
-                <w:rFonts w:ascii="Times New Roman" w:hAnsi="Times New Roman" w:cs="Times New Roman"/>
-                <w:sz w:val="24"/>
-                <w:szCs w:val="24"/>
-              </w:rPr>
-              <w:t>{{past_surg}}</w:t>
-            </w:r>
-          </w:p>
-          <w:p>
-            <w:pPr>
-              <w:spacing w:line="480" w:lineRule="auto"/>
-              <w:rPr>
-                <w:rFonts w:ascii="Times New Roman" w:hAnsi="Times New Roman" w:cs="Times New Roman"/>
-                <w:sz w:val="24"/>
-                <w:szCs w:val="24"/>
-              </w:rPr>
-            </w:pPr>
-            <w:r>
-              <w:rPr>
-                <w:noProof/>
-              </w:rPr>
-              <w:pict w14:anchorId="21133025">
-                <v:shape id="Text Box 5" o:spid="_x0000_s2054" type="#_x0000_t202" style="position:absolute;margin-left:15.5pt;margin-top:9.3pt;width:481.6pt;height:41.6pt;z-index:251670528;visibility:visible" o:gfxdata="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" fillcolor="white [3201]" strokecolor="white [3212]" strokeweight=".5pt">
-                  <v:textbox>
-                    <w:txbxContent>
-                      <w:p>
-                        <w:pPr>
-                          <w:jc w:val="center"/>
-                          <w:rPr>
-                            <w:rFonts w:ascii="Times New Roman" w:hAnsi="Times New Roman" w:cs="Times New Roman"/>
-                            <w:sz w:val="40"/>
-                            <w:szCs w:val="40"/>
-                          </w:rPr>
-                        </w:pPr>
-                        <w:r>
-                          <w:rPr>
-                            <w:rFonts w:ascii="Times New Roman" w:hAnsi="Times New Roman" w:cs="Times New Roman"/>
-                            <w:sz w:val="40"/>
-                            <w:szCs w:val="40"/>
-                          </w:rPr>
-                          <w:t>VITALS EXAMINATION REPORT</w:t>
-                        </w:r>
-                      </w:p>
-                      <w:p>
-                        <w:pPr>
-                          <w:jc w:val="center"/>
-                          <w:rPr>
-                            <w:rFonts w:ascii="Times New Roman" w:hAnsi="Times New Roman" w:cs="Times New Roman"/>
-                            <w:sz w:val="32"/>
-                            <w:szCs w:val="32"/>
-                          </w:rPr>
-                        </w:pPr>
-                      </w:p>
-                    </w:txbxContent>
-                  </v:textbox>
-                </v:shape>
-              </w:pict>
-            </w:r>
-            <w:r>
-              <w:rPr>
-                <w:noProof/>
-              </w:rPr>
-              <w:drawing>
-                <wp:anchor distT="0" distB="0" distL="114300" distR="114300" simplePos="0" relativeHeight="251668480" behindDoc="0" locked="0" layoutInCell="1" allowOverlap="1" wp14:anchorId="782AC8EA" wp14:editId="1C6AB22B">
-                  <wp:simplePos x="0" y="0"/>
-                  <wp:positionH relativeFrom="column">
-                    <wp:posOffset>-9666</wp:posOffset>
-                  </wp:positionH>
-                  <wp:positionV relativeFrom="paragraph">
-                    <wp:posOffset>41770</wp:posOffset>
-                  </wp:positionV>
-                  <wp:extent cx="6465920" cy="767644"/>
-                  <wp:effectExtent l="0" t="0" r="0" b="0"/>
-                  <wp:wrapNone/>
-                  <wp:docPr id="15" name="Picture 15"/>
-                  <wp:cNvGraphicFramePr>
-                    <a:graphicFrameLocks xmlns:a="http://schemas.openxmlformats.org/drawingml/2006/main" noChangeAspect="1"/>
-                  </wp:cNvGraphicFramePr>
-                  <a:graphic xmlns:a="http://schemas.openxmlformats.org/drawingml/2006/main">
-                    <a:graphicData uri="http://schemas.openxmlformats.org/drawingml/2006/picture">
-                      <pic:pic xmlns:pic="http://schemas.openxmlformats.org/drawingml/2006/picture">
-                        <pic:nvPicPr>
-                          <pic:cNvPr id="0" name="Picture 3"/>
-                          <pic:cNvPicPr>
-                            <a:picLocks noChangeAspect="1" noChangeArrowheads="1"/>
-                          </pic:cNvPicPr>
-                        </pic:nvPicPr>
-                        <pic:blipFill>
-                          <a:blip r:embed="rId9">
-                            <a:extLst>
-                              <a:ext uri="{28A0092B-C50C-407E-A947-70E740481C1C}">
-                                <a14:useLocalDpi xmlns:a14="http://schemas.microsoft.com/office/drawing/2010/main" val="0"/>
-                              </a:ext>
-                            </a:extLst>
-                          </a:blip>
-                          <a:srcRect/>
-                          <a:stretch>
-                            <a:fillRect/>
-                          </a:stretch>
-                        </pic:blipFill>
-                        <pic:spPr bwMode="auto">
-                          <a:xfrm>
-                            <a:off x="0" y="0"/>
-                            <a:ext cx="6475799" cy="768817"/>
-                          </a:xfrm>
-                          <a:prstGeom prst="rect">
-                            <a:avLst/>
-                          </a:prstGeom>
-                          <a:noFill/>
-                          <a:ln>
-                            <a:noFill/>
-                          </a:ln>
-                        </pic:spPr>
-                      </pic:pic>
-                    </a:graphicData>
-                  </a:graphic>
-                </wp:anchor>
-              </w:drawing>
-            </w:r>
-          </w:p>
-          <w:p>
-            <w:pPr>
-              <w:spacing w:line="480" w:lineRule="auto"/>
-              <w:rPr>
-                <w:rFonts w:ascii="Times New Roman" w:hAnsi="Times New Roman" w:cs="Times New Roman"/>
-                <w:sz w:val="24"/>
-                <w:szCs w:val="24"/>
-              </w:rPr>
-            </w:pPr>
-          </w:p>
-          <w:p>
-            <w:pPr>
-              <w:spacing w:line="480" w:lineRule="auto"/>
-              <w:rPr>
-                <w:rFonts w:ascii="Times New Roman" w:hAnsi="Times New Roman" w:cs="Times New Roman"/>
-                <w:sz w:val="6"/>
-                <w:szCs w:val="6"/>
-              </w:rPr>
-            </w:pPr>
-          </w:p>
-          <w:p>
-            <w:pPr>
-              <w:spacing w:line="360" w:lineRule="auto"/>
-              <w:rPr>
-                <w:rFonts w:ascii="Times New Roman" w:hAnsi="Times New Roman" w:cs="Times New Roman"/>
-                <w:sz w:val="24"/>
-                <w:szCs w:val="24"/>
-              </w:rPr>
-            </w:pPr>
-            <w:r>
-              <w:rPr>
-                <w:rFonts w:ascii="Times New Roman" w:hAnsi="Times New Roman" w:cs="Times New Roman"/>
-                <w:sz w:val="24"/>
-                <w:szCs w:val="24"/>
-              </w:rPr>
-              <w:t xml:space="preserve">B.P </w:t>
-            </w:r>
-            <w:r>
-              <w:rPr>
-                <w:rFonts w:ascii="Times New Roman" w:hAnsi="Times New Roman" w:cs="Times New Roman"/>
-                <w:sz w:val="24"/>
-                <w:szCs w:val="24"/>
-              </w:rPr>
-              <w:tab/>
-            </w:r>
-            <w:r>
-              <w:rPr>
-                <w:rFonts w:ascii="Times New Roman" w:hAnsi="Times New Roman" w:cs="Times New Roman"/>
-                <w:sz w:val="24"/>
-                <w:szCs w:val="24"/>
-              </w:rPr>
-              <w:tab/>
-            </w:r>
-            <w:r>
-              <w:rPr>
-                <w:rFonts w:ascii="Times New Roman" w:hAnsi="Times New Roman" w:cs="Times New Roman"/>
-                <w:sz w:val="24"/>
-                <w:szCs w:val="24"/>
-              </w:rPr>
-              <w:tab/>
-            </w:r>
-            <w:r>
-              <w:rPr>
-                <w:rFonts w:ascii="Times New Roman" w:hAnsi="Times New Roman" w:cs="Times New Roman"/>
-                <w:sz w:val="24"/>
-                <w:szCs w:val="24"/>
-              </w:rPr>
-              <w:tab/>
-            </w:r>
-            <w:r>
-              <w:rPr>
-                <w:rFonts w:ascii="Times New Roman" w:hAnsi="Times New Roman" w:cs="Times New Roman"/>
-                <w:sz w:val="24"/>
-                <w:szCs w:val="24"/>
-              </w:rPr>
-              <w:t xml:space="preserve">         {{bp}}</w:t>
-            </w:r>
-            <w:r>
-              <w:rPr>
-                <w:rFonts w:ascii="Times New Roman" w:hAnsi="Times New Roman" w:cs="Times New Roman"/>
-                <w:sz w:val="24"/>
-                <w:szCs w:val="24"/>
-              </w:rPr>
-              <w:tab/>
-            </w:r>
-            <w:r>
-              <w:rPr>
-                <w:rFonts w:ascii="Times New Roman" w:hAnsi="Times New Roman" w:cs="Times New Roman"/>
-                <w:sz w:val="24"/>
-                <w:szCs w:val="24"/>
-              </w:rPr>
-              <w:tab/>
-            </w:r>
-            <w:r>
-              <w:rPr>
-                <w:rFonts w:ascii="Times New Roman" w:hAnsi="Times New Roman" w:cs="Times New Roman"/>
-                <w:sz w:val="24"/>
-                <w:szCs w:val="24"/>
-              </w:rPr>
-              <w:tab/>
-            </w:r>
-            <w:r>
-              <w:rPr>
-                <w:rFonts w:ascii="Times New Roman" w:hAnsi="Times New Roman" w:cs="Times New Roman"/>
-                <w:sz w:val="24"/>
-                <w:szCs w:val="24"/>
-              </w:rPr>
-              <w:t xml:space="preserve"> </w:t>
-            </w:r>
-            <w:r>
-              <w:rPr>
-                <w:rFonts w:ascii="Times New Roman" w:hAnsi="Times New Roman" w:cs="Times New Roman"/>
-                <w:sz w:val="24"/>
-                <w:szCs w:val="24"/>
-              </w:rPr>
-              <w:t xml:space="preserve">Pulse </w:t>
-            </w:r>
-            <w:r>
-              <w:rPr>
-                <w:rFonts w:ascii="Times New Roman" w:hAnsi="Times New Roman" w:cs="Times New Roman"/>
-                <w:sz w:val="24"/>
-                <w:szCs w:val="24"/>
-              </w:rPr>
-              <w:tab/>
-            </w:r>
-            <w:r>
-              <w:rPr>
-                <w:rFonts w:ascii="Times New Roman" w:hAnsi="Times New Roman" w:cs="Times New Roman"/>
-                <w:sz w:val="24"/>
-                <w:szCs w:val="24"/>
-              </w:rPr>
-              <w:tab/>
-            </w:r>
-            <w:r>
-              <w:rPr>
-                <w:rFonts w:ascii="Times New Roman" w:hAnsi="Times New Roman" w:cs="Times New Roman"/>
-                <w:sz w:val="24"/>
-                <w:szCs w:val="24"/>
-              </w:rPr>
-              <w:t>{{pulse}}</w:t>
-            </w:r>
-            <w:r>
-              <w:rPr>
-                <w:rFonts w:ascii="Times New Roman" w:hAnsi="Times New Roman" w:cs="Times New Roman"/>
-                <w:sz w:val="24"/>
-                <w:szCs w:val="24"/>
-              </w:rPr>
-              <w:tab/>
-            </w:r>
-            <w:r>
-              <w:rPr>
-                <w:rFonts w:ascii="Times New Roman" w:hAnsi="Times New Roman" w:cs="Times New Roman"/>
-                <w:sz w:val="24"/>
-                <w:szCs w:val="24"/>
-              </w:rPr>
-              <w:tab/>
-            </w:r>
-          </w:p>
-          <w:p>
-            <w:pPr>
-              <w:spacing w:line="360" w:lineRule="auto"/>
-              <w:rPr>
-                <w:rFonts w:ascii="Times New Roman" w:hAnsi="Times New Roman" w:cs="Times New Roman"/>
-                <w:b/>
-                <w:bCs/>
-                <w:sz w:val="24"/>
-                <w:szCs w:val="24"/>
-              </w:rPr>
-            </w:pPr>
-            <w:r>
-              <w:rPr>
-                <w:rFonts w:ascii="Times New Roman" w:hAnsi="Times New Roman" w:cs="Times New Roman"/>
-                <w:b/>
-                <w:bCs/>
-                <w:sz w:val="24"/>
-                <w:szCs w:val="24"/>
-              </w:rPr>
-              <w:t xml:space="preserve">CIRCUMFERENCES </w:t>
-            </w:r>
-          </w:p>
-          <w:p>
-            <w:pPr>
-              <w:spacing w:line="360" w:lineRule="auto"/>
-              <w:rPr>
-                <w:rFonts w:ascii="Times New Roman" w:hAnsi="Times New Roman" w:cs="Times New Roman"/>
-                <w:sz w:val="24"/>
-                <w:szCs w:val="24"/>
-              </w:rPr>
-            </w:pPr>
-            <w:r>
-              <w:rPr>
-                <w:rFonts w:ascii="Times New Roman" w:hAnsi="Times New Roman" w:cs="Times New Roman"/>
-                <w:sz w:val="24"/>
-                <w:szCs w:val="24"/>
-              </w:rPr>
-              <w:t xml:space="preserve">Hip </w:t>
-            </w:r>
-            <w:r>
-              <w:rPr>
-                <w:rFonts w:ascii="Times New Roman" w:hAnsi="Times New Roman" w:cs="Times New Roman"/>
-                <w:sz w:val="24"/>
-                <w:szCs w:val="24"/>
-              </w:rPr>
-              <w:tab/>
-            </w:r>
-            <w:r>
-              <w:rPr>
-                <w:rFonts w:ascii="Times New Roman" w:hAnsi="Times New Roman" w:cs="Times New Roman"/>
-                <w:sz w:val="24"/>
-                <w:szCs w:val="24"/>
-              </w:rPr>
-              <w:tab/>
-            </w:r>
-            <w:r>
-              <w:rPr>
-                <w:rFonts w:ascii="Times New Roman" w:hAnsi="Times New Roman" w:cs="Times New Roman"/>
-                <w:sz w:val="24"/>
-                <w:szCs w:val="24"/>
-              </w:rPr>
-              <w:tab/>
-            </w:r>
-            <w:r>
-              <w:rPr>
-                <w:rFonts w:ascii="Times New Roman" w:hAnsi="Times New Roman" w:cs="Times New Roman"/>
-                <w:sz w:val="24"/>
-                <w:szCs w:val="24"/>
-              </w:rPr>
-              <w:tab/>
-            </w:r>
-            <w:r>
-              <w:rPr>
-                <w:rFonts w:ascii="Times New Roman" w:hAnsi="Times New Roman" w:cs="Times New Roman"/>
-                <w:sz w:val="24"/>
-                <w:szCs w:val="24"/>
-              </w:rPr>
-              <w:t xml:space="preserve">         {{hip}}</w:t>
-            </w:r>
-            <w:r>
-              <w:rPr>
-                <w:rFonts w:ascii="Times New Roman" w:hAnsi="Times New Roman" w:cs="Times New Roman"/>
-                <w:sz w:val="24"/>
-                <w:szCs w:val="24"/>
-              </w:rPr>
-              <w:tab/>
-            </w:r>
-            <w:r>
-              <w:rPr>
-                <w:rFonts w:ascii="Times New Roman" w:hAnsi="Times New Roman" w:cs="Times New Roman"/>
-                <w:sz w:val="24"/>
-                <w:szCs w:val="24"/>
-              </w:rPr>
-              <w:tab/>
-            </w:r>
-            <w:r>
-              <w:rPr>
-                <w:rFonts w:ascii="Times New Roman" w:hAnsi="Times New Roman" w:cs="Times New Roman"/>
-                <w:sz w:val="24"/>
-                <w:szCs w:val="24"/>
-              </w:rPr>
-              <w:t xml:space="preserve">             </w:t>
-            </w:r>
-            <w:r>
-              <w:rPr>
-                <w:rFonts w:ascii="Times New Roman" w:hAnsi="Times New Roman" w:cs="Times New Roman"/>
-                <w:sz w:val="24"/>
-                <w:szCs w:val="24"/>
-              </w:rPr>
-              <w:t xml:space="preserve">Waist </w:t>
-            </w:r>
-            <w:r>
-              <w:rPr>
-                <w:rFonts w:ascii="Times New Roman" w:hAnsi="Times New Roman" w:cs="Times New Roman"/>
-                <w:sz w:val="24"/>
-                <w:szCs w:val="24"/>
-              </w:rPr>
-              <w:tab/>
-            </w:r>
-            <w:r>
-              <w:rPr>
-                <w:rFonts w:ascii="Times New Roman" w:hAnsi="Times New Roman" w:cs="Times New Roman"/>
-                <w:sz w:val="24"/>
-                <w:szCs w:val="24"/>
-              </w:rPr>
-              <w:tab/>
-            </w:r>
-            <w:r>
-              <w:rPr>
-                <w:rFonts w:ascii="Times New Roman" w:hAnsi="Times New Roman" w:cs="Times New Roman"/>
-                <w:sz w:val="24"/>
-                <w:szCs w:val="24"/>
-              </w:rPr>
-              <w:t>{{</w:t>
-            </w:r>
-            <w:r>
-              <w:rPr>
-                <w:rFonts w:ascii="Times New Roman" w:hAnsi="Times New Roman" w:cs="Times New Roman"/>
-                <w:sz w:val="24"/>
-                <w:szCs w:val="24"/>
-              </w:rPr>
-              <w:t>waist</w:t>
-            </w:r>
-            <w:r>
-              <w:rPr>
-                <w:rFonts w:ascii="Times New Roman" w:hAnsi="Times New Roman" w:cs="Times New Roman"/>
-                <w:sz w:val="24"/>
-                <w:szCs w:val="24"/>
-              </w:rPr>
-              <w:t>}}</w:t>
-            </w:r>
-            <w:r>
-              <w:rPr>
-                <w:rFonts w:ascii="Times New Roman" w:hAnsi="Times New Roman" w:cs="Times New Roman"/>
-                <w:sz w:val="24"/>
-                <w:szCs w:val="24"/>
-              </w:rPr>
-              <w:tab/>
-            </w:r>
-            <w:r>
-              <w:rPr>
-                <w:rFonts w:ascii="Times New Roman" w:hAnsi="Times New Roman" w:cs="Times New Roman"/>
-                <w:sz w:val="24"/>
-                <w:szCs w:val="24"/>
-              </w:rPr>
-              <w:tab/>
-            </w:r>
-          </w:p>
-          <w:p>
-            <w:r>
-              <w:rPr>
-                <w:noProof/>
-              </w:rPr>
-              <w:pict w14:anchorId="4441EA85">
-                <v:shape id="Text Box 14" o:spid="_x0000_s2055" type="#_x0000_t202" style="position:absolute;margin-left:10.15pt;margin-top:11.5pt;width:481.6pt;height:41.6pt;z-index:251672576;visibility:visible" o:gfxdata="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" fillcolor="white [3201]" strokecolor="white [3212]" strokeweight=".5pt">
-                  <v:textbox>
-                    <w:txbxContent>
-                      <w:p>
-                        <w:pPr>
-                          <w:jc w:val="center"/>
-                          <w:rPr>
-                            <w:rFonts w:ascii="Times New Roman" w:hAnsi="Times New Roman" w:cs="Times New Roman"/>
-                            <w:sz w:val="32"/>
-                            <w:szCs w:val="32"/>
-                          </w:rPr>
-                        </w:pPr>
-                        <w:r>
-                          <w:rPr>
-                            <w:rFonts w:ascii="Times New Roman" w:hAnsi="Times New Roman" w:cs="Times New Roman"/>
-                            <w:sz w:val="32"/>
-                            <w:szCs w:val="32"/>
-                          </w:rPr>
-                          <w:t>BMI CHART</w:t>
-                        </w:r>
-                      </w:p>
-                    </w:txbxContent>
-                  </v:textbox>
-                </v:shape>
-              </w:pict>
-            </w:r>
-            <w:r>
-              <w:rPr>
-                <w:noProof/>
-              </w:rPr>
-              <w:drawing>
-                <wp:anchor distT="0" distB="0" distL="114300" distR="114300" simplePos="0" relativeHeight="251671552" behindDoc="0" locked="0" layoutInCell="1" allowOverlap="1" wp14:anchorId="2FCED46C" wp14:editId="2CB8007D">
-                  <wp:simplePos x="0" y="0"/>
-                  <wp:positionH relativeFrom="column">
-                    <wp:posOffset>-37465</wp:posOffset>
-                  </wp:positionH>
-                  <wp:positionV relativeFrom="paragraph">
-                    <wp:posOffset>76835</wp:posOffset>
-                  </wp:positionV>
-                  <wp:extent cx="6465570" cy="767080"/>
-                  <wp:effectExtent l="0" t="0" r="0" b="0"/>
-                  <wp:wrapNone/>
-                  <wp:docPr id="13" name="Picture 13"/>
-                  <wp:cNvGraphicFramePr>
-                    <a:graphicFrameLocks xmlns:a="http://schemas.openxmlformats.org/drawingml/2006/main" noChangeAspect="1"/>
-                  </wp:cNvGraphicFramePr>
-                  <a:graphic xmlns:a="http://schemas.openxmlformats.org/drawingml/2006/main">
-                    <a:graphicData uri="http://schemas.openxmlformats.org/drawingml/2006/picture">
-                      <pic:pic xmlns:pic="http://schemas.openxmlformats.org/drawingml/2006/picture">
-                        <pic:nvPicPr>
-                          <pic:cNvPr id="0" name="Picture 3"/>
-                          <pic:cNvPicPr>
-                            <a:picLocks noChangeAspect="1" noChangeArrowheads="1"/>
-                          </pic:cNvPicPr>
-                        </pic:nvPicPr>
-                        <pic:blipFill>
-                          <a:blip r:embed="rId9">
-                            <a:extLst>
-                              <a:ext uri="{28A0092B-C50C-407E-A947-70E740481C1C}">
-                                <a14:useLocalDpi xmlns:a14="http://schemas.microsoft.com/office/drawing/2010/main" val="0"/>
-                              </a:ext>
-                            </a:extLst>
-                          </a:blip>
-                          <a:srcRect/>
-                          <a:stretch>
-                            <a:fillRect/>
-                          </a:stretch>
-                        </pic:blipFill>
-                        <pic:spPr bwMode="auto">
-                          <a:xfrm>
-                            <a:off x="0" y="0"/>
-                            <a:ext cx="6465570" cy="767080"/>
-                          </a:xfrm>
-                          <a:prstGeom prst="rect">
-                            <a:avLst/>
-                          </a:prstGeom>
-                          <a:noFill/>
-                          <a:ln>
-                            <a:noFill/>
-                          </a:ln>
-                        </pic:spPr>
-                      </pic:pic>
-                    </a:graphicData>
-                  </a:graphic>
-                </wp:anchor>
-              </w:drawing>
-            </w:r>
-          </w:p>
-          <w:p/>
-          <w:p/>
-          <w:p/>
-          <w:p/>
-          <w:p/>
-          <w:p>
-            <w:pPr>
-              <w:rPr>
-                <w:rFonts w:ascii="Times New Roman" w:hAnsi="Times New Roman" w:cs="Times New Roman"/>
-                <w:sz w:val="24"/>
-                <w:szCs w:val="24"/>
-              </w:rPr>
-            </w:pPr>
-            <w:r>
-              <w:rPr>
-                <w:rFonts w:ascii="Times New Roman" w:hAnsi="Times New Roman" w:cs="Times New Roman"/>
-                <w:sz w:val="24"/>
-                <w:szCs w:val="24"/>
-              </w:rPr>
-              <w:t>Normal</w:t>
-            </w:r>
-            <w:r>
-              <w:rPr>
-                <w:rFonts w:ascii="Times New Roman" w:hAnsi="Times New Roman" w:cs="Times New Roman"/>
-                <w:sz w:val="24"/>
-                <w:szCs w:val="24"/>
-              </w:rPr>
-              <w:t xml:space="preserve"> 18.5-24.9 </w:t>
-            </w:r>
-            <w:r>
-              <w:rPr>
-                <w:rFonts w:ascii="Times New Roman" w:hAnsi="Times New Roman" w:cs="Times New Roman"/>
-                <w:sz w:val="24"/>
-                <w:szCs w:val="24"/>
-              </w:rPr>
-              <w:t xml:space="preserve"> Underweight</w:t>
-            </w:r>
-            <w:r>
-              <w:rPr>
-                <w:rFonts w:ascii="Times New Roman" w:hAnsi="Times New Roman" w:cs="Times New Roman"/>
-                <w:sz w:val="24"/>
-                <w:szCs w:val="24"/>
-              </w:rPr>
-              <w:t xml:space="preserve"> less than 18.5</w:t>
-            </w:r>
-            <w:r>
-              <w:rPr>
-                <w:rFonts w:ascii="Times New Roman" w:hAnsi="Times New Roman" w:cs="Times New Roman"/>
-                <w:sz w:val="24"/>
-                <w:szCs w:val="24"/>
-              </w:rPr>
-              <w:t xml:space="preserve">  Overweigh</w:t>
-            </w:r>
-            <w:r>
-              <w:rPr>
-                <w:rFonts w:ascii="Times New Roman" w:hAnsi="Times New Roman" w:cs="Times New Roman"/>
-                <w:sz w:val="24"/>
-                <w:szCs w:val="24"/>
-              </w:rPr>
-              <w:t xml:space="preserve"> 25-29.9 </w:t>
-            </w:r>
-            <w:r>
-              <w:rPr>
-                <w:rFonts w:ascii="Times New Roman" w:hAnsi="Times New Roman" w:cs="Times New Roman"/>
-                <w:sz w:val="24"/>
-                <w:szCs w:val="24"/>
-              </w:rPr>
-              <w:t>Obese</w:t>
-            </w:r>
-            <w:r>
-              <w:rPr>
-                <w:rFonts w:ascii="Times New Roman" w:hAnsi="Times New Roman" w:cs="Times New Roman"/>
-                <w:sz w:val="24"/>
-                <w:szCs w:val="24"/>
-              </w:rPr>
-              <w:t xml:space="preserve"> 30&amp; Above</w:t>
-            </w:r>
-            <w:r>
-              <w:rPr>
-                <w:rFonts w:ascii="Times New Roman" w:hAnsi="Times New Roman" w:cs="Times New Roman"/>
-                <w:sz w:val="24"/>
-                <w:szCs w:val="24"/>
-              </w:rPr>
-              <w:t xml:space="preserve"> </w:t>
-            </w:r>
-          </w:p>
           <w:p/>
           <w:p/>
           <w:p/>
@@ -4758,7 +5361,25 @@
                 <w:sz w:val="24"/>
                 <w:szCs w:val="24"/>
               </w:rPr>
-              <w:t xml:space="preserve">                    {{dental_ext}}</w:t>
+              <w:t xml:space="preserve">                    {{</w:t>
+            </w:r>
+            <w:proofErr w:type="spellStart"/>
+            <w:r>
+              <w:rPr>
+                <w:rFonts w:ascii="Times New Roman" w:hAnsi="Times New Roman" w:cs="Times New Roman"/>
+                <w:sz w:val="24"/>
+                <w:szCs w:val="24"/>
+              </w:rPr>
+              <w:t>dental_ext</w:t>
+            </w:r>
+            <w:proofErr w:type="spellEnd"/>
+            <w:r>
+              <w:rPr>
+                <w:rFonts w:ascii="Times New Roman" w:hAnsi="Times New Roman" w:cs="Times New Roman"/>
+                <w:sz w:val="24"/>
+                <w:szCs w:val="24"/>
+              </w:rPr>
+              <w:t>}}</w:t>
             </w:r>
           </w:p>
           <w:p>
@@ -5302,7 +5923,25 @@
                 <w:sz w:val="24"/>
                 <w:szCs w:val="24"/>
               </w:rPr>
-              <w:t>{{gum_inf}}</w:t>
+              <w:t>{{</w:t>
+            </w:r>
+            <w:proofErr w:type="spellStart"/>
+            <w:r>
+              <w:rPr>
+                <w:rFonts w:ascii="Times New Roman" w:hAnsi="Times New Roman" w:cs="Times New Roman"/>
+                <w:sz w:val="24"/>
+                <w:szCs w:val="24"/>
+              </w:rPr>
+              <w:t>gum_inf</w:t>
+            </w:r>
+            <w:proofErr w:type="spellEnd"/>
+            <w:r>
+              <w:rPr>
+                <w:rFonts w:ascii="Times New Roman" w:hAnsi="Times New Roman" w:cs="Times New Roman"/>
+                <w:sz w:val="24"/>
+                <w:szCs w:val="24"/>
+              </w:rPr>
+              <w:t>}}</w:t>
             </w:r>
             <w:r>
               <w:rPr>
@@ -5400,7 +6039,25 @@
                 <w:sz w:val="24"/>
                 <w:szCs w:val="24"/>
               </w:rPr>
-              <w:t>{{tooth_disc}}</w:t>
+              <w:t>{{</w:t>
+            </w:r>
+            <w:proofErr w:type="spellStart"/>
+            <w:r>
+              <w:rPr>
+                <w:rFonts w:ascii="Times New Roman" w:hAnsi="Times New Roman" w:cs="Times New Roman"/>
+                <w:sz w:val="24"/>
+                <w:szCs w:val="24"/>
+              </w:rPr>
+              <w:t>tooth_disc</w:t>
+            </w:r>
+            <w:proofErr w:type="spellEnd"/>
+            <w:r>
+              <w:rPr>
+                <w:rFonts w:ascii="Times New Roman" w:hAnsi="Times New Roman" w:cs="Times New Roman"/>
+                <w:sz w:val="24"/>
+                <w:szCs w:val="24"/>
+              </w:rPr>
+              <w:t>}}</w:t>
             </w:r>
             <w:r>
               <w:rPr>
@@ -5514,7 +6171,25 @@
                 <w:sz w:val="24"/>
                 <w:szCs w:val="24"/>
               </w:rPr>
-              <w:t xml:space="preserve"> {{bad_brth}}</w:t>
+              <w:t xml:space="preserve"> {{</w:t>
+            </w:r>
+            <w:proofErr w:type="spellStart"/>
+            <w:r>
+              <w:rPr>
+                <w:rFonts w:ascii="Times New Roman" w:hAnsi="Times New Roman" w:cs="Times New Roman"/>
+                <w:sz w:val="24"/>
+                <w:szCs w:val="24"/>
+              </w:rPr>
+              <w:t>bad_brth</w:t>
+            </w:r>
+            <w:proofErr w:type="spellEnd"/>
+            <w:r>
+              <w:rPr>
+                <w:rFonts w:ascii="Times New Roman" w:hAnsi="Times New Roman" w:cs="Times New Roman"/>
+                <w:sz w:val="24"/>
+                <w:szCs w:val="24"/>
+              </w:rPr>
+              <w:t>}}</w:t>
             </w:r>
             <w:r>
               <w:rPr>
@@ -5548,7 +6223,25 @@
                 <w:sz w:val="24"/>
                 <w:szCs w:val="24"/>
               </w:rPr>
-              <w:t xml:space="preserve">(i) Gum Bleeding </w:t>
+              <w:t>(</w:t>
+            </w:r>
+            <w:proofErr w:type="spellStart"/>
+            <w:r>
+              <w:rPr>
+                <w:rFonts w:ascii="Times New Roman" w:hAnsi="Times New Roman" w:cs="Times New Roman"/>
+                <w:sz w:val="24"/>
+                <w:szCs w:val="24"/>
+              </w:rPr>
+              <w:t>i</w:t>
+            </w:r>
+            <w:proofErr w:type="spellEnd"/>
+            <w:r>
+              <w:rPr>
+                <w:rFonts w:ascii="Times New Roman" w:hAnsi="Times New Roman" w:cs="Times New Roman"/>
+                <w:sz w:val="24"/>
+                <w:szCs w:val="24"/>
+              </w:rPr>
+              <w:t xml:space="preserve">) Gum Bleeding </w:t>
             </w:r>
             <w:r>
               <w:rPr>
@@ -5564,7 +6257,25 @@
                 <w:sz w:val="24"/>
                 <w:szCs w:val="24"/>
               </w:rPr>
-              <w:t xml:space="preserve">                {{gum_bleed}}</w:t>
+              <w:t xml:space="preserve">                {{</w:t>
+            </w:r>
+            <w:proofErr w:type="spellStart"/>
+            <w:r>
+              <w:rPr>
+                <w:rFonts w:ascii="Times New Roman" w:hAnsi="Times New Roman" w:cs="Times New Roman"/>
+                <w:sz w:val="24"/>
+                <w:szCs w:val="24"/>
+              </w:rPr>
+              <w:t>gum_bleed</w:t>
+            </w:r>
+            <w:proofErr w:type="spellEnd"/>
+            <w:r>
+              <w:rPr>
+                <w:rFonts w:ascii="Times New Roman" w:hAnsi="Times New Roman" w:cs="Times New Roman"/>
+                <w:sz w:val="24"/>
+                <w:szCs w:val="24"/>
+              </w:rPr>
+              <w:t>}}</w:t>
             </w:r>
             <w:r>
               <w:rPr>
@@ -5620,7 +6331,25 @@
                 <w:sz w:val="24"/>
                 <w:szCs w:val="24"/>
               </w:rPr>
-              <w:t xml:space="preserve">  {{soft_tiss}}</w:t>
+              <w:t xml:space="preserve">  {{</w:t>
+            </w:r>
+            <w:proofErr w:type="spellStart"/>
+            <w:r>
+              <w:rPr>
+                <w:rFonts w:ascii="Times New Roman" w:hAnsi="Times New Roman" w:cs="Times New Roman"/>
+                <w:sz w:val="24"/>
+                <w:szCs w:val="24"/>
+              </w:rPr>
+              <w:t>soft_tiss</w:t>
+            </w:r>
+            <w:proofErr w:type="spellEnd"/>
+            <w:r>
+              <w:rPr>
+                <w:rFonts w:ascii="Times New Roman" w:hAnsi="Times New Roman" w:cs="Times New Roman"/>
+                <w:sz w:val="24"/>
+                <w:szCs w:val="24"/>
+              </w:rPr>
+              <w:t>}}</w:t>
             </w:r>
           </w:p>
           <w:p>
@@ -5710,7 +6439,25 @@
                 <w:sz w:val="24"/>
                 <w:szCs w:val="24"/>
               </w:rPr>
-              <w:t xml:space="preserve">    {{maloccl}}</w:t>
+              <w:t xml:space="preserve">    {{</w:t>
+            </w:r>
+            <w:proofErr w:type="spellStart"/>
+            <w:r>
+              <w:rPr>
+                <w:rFonts w:ascii="Times New Roman" w:hAnsi="Times New Roman" w:cs="Times New Roman"/>
+                <w:sz w:val="24"/>
+                <w:szCs w:val="24"/>
+              </w:rPr>
+              <w:t>maloccl</w:t>
+            </w:r>
+            <w:proofErr w:type="spellEnd"/>
+            <w:r>
+              <w:rPr>
+                <w:rFonts w:ascii="Times New Roman" w:hAnsi="Times New Roman" w:cs="Times New Roman"/>
+                <w:sz w:val="24"/>
+                <w:szCs w:val="24"/>
+              </w:rPr>
+              <w:t>}}</w:t>
             </w:r>
             <w:r>
               <w:rPr>
@@ -5768,7 +6515,25 @@
                 <w:sz w:val="24"/>
                 <w:szCs w:val="24"/>
               </w:rPr>
-              <w:t xml:space="preserve">                 {{root_stmp}}  </w:t>
+              <w:t xml:space="preserve">                 {{</w:t>
+            </w:r>
+            <w:proofErr w:type="spellStart"/>
+            <w:r>
+              <w:rPr>
+                <w:rFonts w:ascii="Times New Roman" w:hAnsi="Times New Roman" w:cs="Times New Roman"/>
+                <w:sz w:val="24"/>
+                <w:szCs w:val="24"/>
+              </w:rPr>
+              <w:t>root_stmp</w:t>
+            </w:r>
+            <w:proofErr w:type="spellEnd"/>
+            <w:r>
+              <w:rPr>
+                <w:rFonts w:ascii="Times New Roman" w:hAnsi="Times New Roman" w:cs="Times New Roman"/>
+                <w:sz w:val="24"/>
+                <w:szCs w:val="24"/>
+              </w:rPr>
+              <w:t xml:space="preserve">}}  </w:t>
             </w:r>
             <w:r>
               <w:rPr>
@@ -5808,7 +6573,25 @@
                 <w:sz w:val="24"/>
                 <w:szCs w:val="24"/>
               </w:rPr>
-              <w:t xml:space="preserve">   {{miss_teeth}}</w:t>
+              <w:t xml:space="preserve">   {{</w:t>
+            </w:r>
+            <w:proofErr w:type="spellStart"/>
+            <w:r>
+              <w:rPr>
+                <w:rFonts w:ascii="Times New Roman" w:hAnsi="Times New Roman" w:cs="Times New Roman"/>
+                <w:sz w:val="24"/>
+                <w:szCs w:val="24"/>
+              </w:rPr>
+              <w:t>miss_teeth</w:t>
+            </w:r>
+            <w:proofErr w:type="spellEnd"/>
+            <w:r>
+              <w:rPr>
+                <w:rFonts w:ascii="Times New Roman" w:hAnsi="Times New Roman" w:cs="Times New Roman"/>
+                <w:sz w:val="24"/>
+                <w:szCs w:val="24"/>
+              </w:rPr>
+              <w:t>}}</w:t>
             </w:r>
             <w:r>
               <w:rPr>
@@ -5851,6 +6634,7 @@
                             <w:rFonts w:ascii="Times New Roman" w:hAnsi="Times New Roman" w:cs="Times New Roman"/>
                             <w:sz w:val="32"/>
                             <w:szCs w:val="32"/>
+                            <w:lang w:val="en-IN"/>
                           </w:rPr>
                         </w:pPr>
                         <w:r>
@@ -5860,6 +6644,41 @@
                             <w:szCs w:val="32"/>
                           </w:rPr>
                           <w:t>Dental Examination Remarks</w:t>
+                        </w:r>
+                        <w:r>
+                          <w:rPr>
+                            <w:rFonts w:ascii="Times New Roman" w:hAnsi="Times New Roman" w:cs="Times New Roman"/>
+                            <w:sz w:val="32"/>
+                            <w:szCs w:val="32"/>
+                          </w:rPr>
+                          <w:t xml:space="preserve"> : </w:t>
+                        </w:r>
+                        <w:r>
+                          <w:rPr>
+                            <w:rFonts w:ascii="Times New Roman" w:hAnsi="Times New Roman" w:cs="Times New Roman"/>
+                            <w:sz w:val="32"/>
+                            <w:szCs w:val="32"/>
+                          </w:rPr>
+                          <w:t>{{</w:t>
+                        </w:r>
+                        <w:proofErr w:type="spellStart"/>
+                        <w:r>
+                          <w:rPr>
+                            <w:rFonts w:ascii="Times New Roman" w:hAnsi="Times New Roman" w:cs="Times New Roman"/>
+                            <w:sz w:val="32"/>
+                            <w:szCs w:val="32"/>
+                            <w:lang w:val="en-IN"/>
+                          </w:rPr>
+                          <w:t>dental_rmk</w:t>
+                        </w:r>
+                        <w:proofErr w:type="spellEnd"/>
+                        <w:r>
+                          <w:rPr>
+                            <w:rFonts w:ascii="Times New Roman" w:hAnsi="Times New Roman" w:cs="Times New Roman"/>
+                            <w:sz w:val="32"/>
+                            <w:szCs w:val="32"/>
+                          </w:rPr>
+                          <w:t>}}</w:t>
                         </w:r>
                       </w:p>
                       <w:p>
@@ -6166,7 +6985,25 @@
                             <w:sz w:val="28"/>
                             <w:szCs w:val="28"/>
                           </w:rPr>
-                          <w:t>{{medical_officer}}</w:t>
+                          <w:t>{{</w:t>
+                        </w:r>
+                        <w:proofErr w:type="spellStart"/>
+                        <w:r>
+                          <w:rPr>
+                            <w:rFonts w:ascii="Times New Roman" w:hAnsi="Times New Roman" w:cs="Times New Roman"/>
+                            <w:sz w:val="28"/>
+                            <w:szCs w:val="28"/>
+                          </w:rPr>
+                          <w:t>medical_officer</w:t>
+                        </w:r>
+                        <w:proofErr w:type="spellEnd"/>
+                        <w:r>
+                          <w:rPr>
+                            <w:rFonts w:ascii="Times New Roman" w:hAnsi="Times New Roman" w:cs="Times New Roman"/>
+                            <w:sz w:val="28"/>
+                            <w:szCs w:val="28"/>
+                          </w:rPr>
+                          <w:t>}}</w:t>
                         </w:r>
                       </w:p>
                     </w:txbxContent>

</xml_diff>

<commit_message>
modified word template and backend logic to add selected teeth from frontend
</commit_message>
<xml_diff>
--- a/backend/template.docx
+++ b/backend/template.docx
@@ -41,7 +41,7 @@
                           </pic:cNvPicPr>
                         </pic:nvPicPr>
                         <pic:blipFill>
-                          <a:blip r:embed="rId7">
+                          <a:blip r:embed="rId8">
                             <a:extLst>
                               <a:ext uri="{28A0092B-C50C-407E-A947-70E740481C1C}">
                                 <a14:useLocalDpi xmlns:a14="http://schemas.microsoft.com/office/drawing/2010/main" val="0"/>
@@ -96,7 +96,7 @@
                           </pic:cNvPicPr>
                         </pic:nvPicPr>
                         <pic:blipFill>
-                          <a:blip r:embed="rId8">
+                          <a:blip r:embed="rId9">
                             <a:extLst>
                               <a:ext uri="{28A0092B-C50C-407E-A947-70E740481C1C}">
                                 <a14:useLocalDpi xmlns:a14="http://schemas.microsoft.com/office/drawing/2010/main" val="0"/>
@@ -166,7 +166,7 @@
                           </pic:cNvPicPr>
                         </pic:nvPicPr>
                         <pic:blipFill>
-                          <a:blip r:embed="rId9">
+                          <a:blip r:embed="rId10">
                             <a:extLst>
                               <a:ext uri="{28A0092B-C50C-407E-A947-70E740481C1C}">
                                 <a14:useLocalDpi xmlns:a14="http://schemas.microsoft.com/office/drawing/2010/main" val="0"/>
@@ -483,8 +483,18 @@
                 <w:sz w:val="28"/>
                 <w:szCs w:val="28"/>
               </w:rPr>
-              <w:t>:  {{roll}}</w:t>
-            </w:r>
+              <w:t>:  {{</w:t>
+            </w:r>
+            <w:proofErr w:type="gramStart"/>
+            <w:r>
+              <w:rPr>
+                <w:rFonts w:ascii="Times New Roman" w:hAnsi="Times New Roman" w:cs="Times New Roman"/>
+                <w:sz w:val="28"/>
+                <w:szCs w:val="28"/>
+              </w:rPr>
+              <w:t>roll}}</w:t>
+            </w:r>
+            <w:proofErr w:type="gramEnd"/>
           </w:p>
           <w:p>
             <w:pPr>
@@ -1043,7 +1053,7 @@
                           </pic:cNvPicPr>
                         </pic:nvPicPr>
                         <pic:blipFill>
-                          <a:blip r:embed="rId9">
+                          <a:blip r:embed="rId10">
                             <a:extLst>
                               <a:ext uri="{28A0092B-C50C-407E-A947-70E740481C1C}">
                                 <a14:useLocalDpi xmlns:a14="http://schemas.microsoft.com/office/drawing/2010/main" val="0"/>
@@ -2495,7 +2505,7 @@
                           </pic:cNvPicPr>
                         </pic:nvPicPr>
                         <pic:blipFill>
-                          <a:blip r:embed="rId9">
+                          <a:blip r:embed="rId10">
                             <a:extLst>
                               <a:ext uri="{28A0092B-C50C-407E-A947-70E740481C1C}">
                                 <a14:useLocalDpi xmlns:a14="http://schemas.microsoft.com/office/drawing/2010/main" val="0"/>
@@ -2857,7 +2867,7 @@
                           </pic:cNvPicPr>
                         </pic:nvPicPr>
                         <pic:blipFill>
-                          <a:blip r:embed="rId9">
+                          <a:blip r:embed="rId10">
                             <a:extLst>
                               <a:ext uri="{28A0092B-C50C-407E-A947-70E740481C1C}">
                                 <a14:useLocalDpi xmlns:a14="http://schemas.microsoft.com/office/drawing/2010/main" val="0"/>
@@ -2990,12 +3000,12 @@
     <w:p>
       <w:pPr>
         <w:sectPr>
-          <w:headerReference w:type="even" r:id="rId10"/>
-          <w:headerReference w:type="default" r:id="rId11"/>
-          <w:footerReference w:type="even" r:id="rId12"/>
-          <w:footerReference w:type="default" r:id="rId13"/>
-          <w:headerReference w:type="first" r:id="rId14"/>
-          <w:footerReference w:type="first" r:id="rId15"/>
+          <w:headerReference w:type="even" r:id="rId11"/>
+          <w:headerReference w:type="default" r:id="rId12"/>
+          <w:footerReference w:type="even" r:id="rId13"/>
+          <w:footerReference w:type="default" r:id="rId14"/>
+          <w:headerReference w:type="first" r:id="rId15"/>
+          <w:footerReference w:type="first" r:id="rId16"/>
           <w:pgSz w:w="11906" w:h="16838" w:code="9"/>
           <w:pgMar w:top="720" w:right="720" w:bottom="720" w:left="720" w:header="720" w:footer="720" w:gutter="0"/>
           <w:cols w:space="720"/>
@@ -3049,7 +3059,7 @@
                           </pic:cNvPicPr>
                         </pic:nvPicPr>
                         <pic:blipFill>
-                          <a:blip r:embed="rId9">
+                          <a:blip r:embed="rId10">
                             <a:extLst>
                               <a:ext uri="{28A0092B-C50C-407E-A947-70E740481C1C}">
                                 <a14:useLocalDpi xmlns:a14="http://schemas.microsoft.com/office/drawing/2010/main" val="0"/>
@@ -4693,7 +4703,7 @@
                           </pic:cNvPicPr>
                         </pic:nvPicPr>
                         <pic:blipFill>
-                          <a:blip r:embed="rId9">
+                          <a:blip r:embed="rId10">
                             <a:extLst>
                               <a:ext uri="{28A0092B-C50C-407E-A947-70E740481C1C}">
                                 <a14:useLocalDpi xmlns:a14="http://schemas.microsoft.com/office/drawing/2010/main" val="0"/>
@@ -5194,13 +5204,13 @@
               </w:rPr>
               <w:lastRenderedPageBreak/>
               <w:drawing>
-                <wp:anchor distT="0" distB="0" distL="114300" distR="114300" simplePos="0" relativeHeight="251674624" behindDoc="0" locked="0" layoutInCell="1" allowOverlap="1" wp14:anchorId="29F7794D" wp14:editId="15F55A2A">
+                <wp:anchor distT="0" distB="0" distL="114300" distR="114300" simplePos="0" relativeHeight="251674624" behindDoc="0" locked="0" layoutInCell="1" allowOverlap="1" wp14:anchorId="29F7794D" wp14:editId="22E1A500">
                   <wp:simplePos x="0" y="0"/>
                   <wp:positionH relativeFrom="column">
-                    <wp:posOffset>-66111</wp:posOffset>
+                    <wp:posOffset>-37623</wp:posOffset>
                   </wp:positionH>
                   <wp:positionV relativeFrom="paragraph">
-                    <wp:posOffset>185349</wp:posOffset>
+                    <wp:posOffset>100965</wp:posOffset>
                   </wp:positionV>
                   <wp:extent cx="6468110" cy="959556"/>
                   <wp:effectExtent l="0" t="0" r="8890" b="0"/>
@@ -5219,7 +5229,7 @@
                           </pic:cNvPicPr>
                         </pic:nvPicPr>
                         <pic:blipFill>
-                          <a:blip r:embed="rId9">
+                          <a:blip r:embed="rId10">
                             <a:extLst>
                               <a:ext uri="{28A0092B-C50C-407E-A947-70E740481C1C}">
                                 <a14:useLocalDpi xmlns:a14="http://schemas.microsoft.com/office/drawing/2010/main" val="0"/>
@@ -5234,7 +5244,7 @@
                         <pic:spPr bwMode="auto">
                           <a:xfrm>
                             <a:off x="0" y="0"/>
-                            <a:ext cx="6484990" cy="962060"/>
+                            <a:ext cx="6468110" cy="959556"/>
                           </a:xfrm>
                           <a:prstGeom prst="rect">
                             <a:avLst/>
@@ -5300,7 +5310,6 @@
               </w:rPr>
             </w:pPr>
           </w:p>
-          <w:p/>
           <w:p>
             <w:pPr>
               <w:spacing w:line="360" w:lineRule="auto"/>
@@ -5427,195 +5436,233 @@
               <w:spacing w:line="360" w:lineRule="auto"/>
               <w:rPr>
                 <w:rFonts w:ascii="Times New Roman" w:hAnsi="Times New Roman" w:cs="Times New Roman"/>
-                <w:sz w:val="24"/>
-                <w:szCs w:val="24"/>
-              </w:rPr>
-            </w:pPr>
-            <w:r>
-              <w:rPr>
-                <w:rFonts w:ascii="Times New Roman" w:hAnsi="Times New Roman" w:cs="Times New Roman"/>
-                <w:sz w:val="24"/>
-                <w:szCs w:val="24"/>
-              </w:rPr>
-              <w:t>{{</w:t>
-            </w:r>
-            <w:r>
-              <w:rPr>
-                <w:rFonts w:ascii="Times New Roman" w:hAnsi="Times New Roman" w:cs="Times New Roman"/>
-                <w:sz w:val="24"/>
-                <w:szCs w:val="24"/>
-              </w:rPr>
-              <w:t>remaining_perm</w:t>
-            </w:r>
-            <w:r>
-              <w:rPr>
-                <w:rFonts w:ascii="Times New Roman" w:hAnsi="Times New Roman" w:cs="Times New Roman"/>
-                <w:sz w:val="24"/>
-                <w:szCs w:val="24"/>
-              </w:rPr>
-              <w:t>_group1}}</w:t>
-            </w:r>
-            <w:r>
-              <w:rPr>
-                <w:rFonts w:ascii="Times New Roman" w:hAnsi="Times New Roman" w:cs="Times New Roman"/>
-                <w:sz w:val="24"/>
-                <w:szCs w:val="24"/>
+                <w:color w:val="FF0000"/>
+                <w:sz w:val="20"/>
+                <w:szCs w:val="20"/>
+              </w:rPr>
+            </w:pPr>
+            <w:r>
+              <w:rPr>
+                <w:rFonts w:ascii="Times New Roman" w:hAnsi="Times New Roman" w:cs="Times New Roman"/>
+                <w:sz w:val="20"/>
+                <w:szCs w:val="20"/>
+              </w:rPr>
+              <w:t>{{remaining_perm_group1}}</w:t>
+            </w:r>
+            <w:r>
+              <w:rPr>
+                <w:rFonts w:ascii="Times New Roman" w:hAnsi="Times New Roman" w:cs="Times New Roman"/>
+                <w:sz w:val="20"/>
+                <w:szCs w:val="20"/>
+              </w:rPr>
+              <w:t xml:space="preserve"> </w:t>
+            </w:r>
+            <w:r>
+              <w:rPr>
+                <w:rFonts w:ascii="Times New Roman" w:hAnsi="Times New Roman" w:cs="Times New Roman"/>
+                <w:color w:val="FF0000"/>
+                <w:sz w:val="20"/>
+                <w:szCs w:val="20"/>
+              </w:rPr>
+              <w:t>{{selected_perm_group1}}</w:t>
+            </w:r>
+            <w:r>
+              <w:rPr>
+                <w:rFonts w:ascii="Times New Roman" w:hAnsi="Times New Roman" w:cs="Times New Roman"/>
+                <w:sz w:val="20"/>
+                <w:szCs w:val="20"/>
               </w:rPr>
               <w:t xml:space="preserve">  </w:t>
             </w:r>
             <w:r>
               <w:rPr>
                 <w:rFonts w:ascii="Times New Roman" w:hAnsi="Times New Roman" w:cs="Times New Roman"/>
-                <w:sz w:val="24"/>
-                <w:szCs w:val="24"/>
-              </w:rPr>
-              <w:tab/>
-            </w:r>
-            <w:r>
-              <w:rPr>
-                <w:rFonts w:ascii="Times New Roman" w:hAnsi="Times New Roman" w:cs="Times New Roman"/>
-                <w:sz w:val="24"/>
-                <w:szCs w:val="24"/>
-              </w:rPr>
-              <w:tab/>
-            </w:r>
-            <w:r>
-              <w:rPr>
-                <w:rFonts w:ascii="Times New Roman" w:hAnsi="Times New Roman" w:cs="Times New Roman"/>
-                <w:sz w:val="24"/>
-                <w:szCs w:val="24"/>
-              </w:rPr>
-              <w:tab/>
-            </w:r>
-            <w:r>
-              <w:rPr>
-                <w:rFonts w:ascii="Times New Roman" w:hAnsi="Times New Roman" w:cs="Times New Roman"/>
-                <w:sz w:val="24"/>
-                <w:szCs w:val="24"/>
-              </w:rPr>
-              <w:t>{{</w:t>
-            </w:r>
-            <w:r>
-              <w:rPr>
-                <w:rFonts w:ascii="Times New Roman" w:hAnsi="Times New Roman" w:cs="Times New Roman"/>
-                <w:sz w:val="24"/>
-                <w:szCs w:val="24"/>
-              </w:rPr>
-              <w:t>remaining_perm</w:t>
-            </w:r>
-            <w:r>
-              <w:rPr>
-                <w:rFonts w:ascii="Times New Roman" w:hAnsi="Times New Roman" w:cs="Times New Roman"/>
-                <w:sz w:val="24"/>
-                <w:szCs w:val="24"/>
-              </w:rPr>
-              <w:t>_group2}}</w:t>
-            </w:r>
-            <w:r>
-              <w:rPr>
-                <w:rFonts w:ascii="Times New Roman" w:hAnsi="Times New Roman" w:cs="Times New Roman"/>
-                <w:sz w:val="24"/>
-                <w:szCs w:val="24"/>
+                <w:sz w:val="20"/>
+                <w:szCs w:val="20"/>
+              </w:rPr>
+              <w:tab/>
+            </w:r>
+            <w:r>
+              <w:rPr>
+                <w:rFonts w:ascii="Times New Roman" w:hAnsi="Times New Roman" w:cs="Times New Roman"/>
+                <w:sz w:val="20"/>
+                <w:szCs w:val="20"/>
+              </w:rPr>
+              <w:t xml:space="preserve">         </w:t>
+            </w:r>
+            <w:r>
+              <w:rPr>
+                <w:rFonts w:ascii="Times New Roman" w:hAnsi="Times New Roman" w:cs="Times New Roman"/>
+                <w:sz w:val="20"/>
+                <w:szCs w:val="20"/>
+              </w:rPr>
+              <w:t xml:space="preserve">       </w:t>
+            </w:r>
+            <w:r>
+              <w:rPr>
+                <w:rFonts w:ascii="Times New Roman" w:hAnsi="Times New Roman" w:cs="Times New Roman"/>
+                <w:sz w:val="20"/>
+                <w:szCs w:val="20"/>
+              </w:rPr>
+              <w:t xml:space="preserve">   </w:t>
+            </w:r>
+            <w:r>
+              <w:rPr>
+                <w:rFonts w:ascii="Times New Roman" w:hAnsi="Times New Roman" w:cs="Times New Roman"/>
+                <w:sz w:val="20"/>
+                <w:szCs w:val="20"/>
+              </w:rPr>
+              <w:t xml:space="preserve">                 </w:t>
+            </w:r>
+            <w:r>
+              <w:rPr>
+                <w:rFonts w:ascii="Times New Roman" w:hAnsi="Times New Roman" w:cs="Times New Roman"/>
+                <w:sz w:val="20"/>
+                <w:szCs w:val="20"/>
+              </w:rPr>
+              <w:t xml:space="preserve"> </w:t>
+            </w:r>
+            <w:r>
+              <w:rPr>
+                <w:rFonts w:ascii="Times New Roman" w:hAnsi="Times New Roman" w:cs="Times New Roman"/>
+                <w:sz w:val="20"/>
+                <w:szCs w:val="20"/>
+              </w:rPr>
+              <w:t>{{remaining_perm_group2}}</w:t>
+            </w:r>
+            <w:r>
+              <w:rPr>
+                <w:rFonts w:ascii="Times New Roman" w:hAnsi="Times New Roman" w:cs="Times New Roman"/>
+                <w:sz w:val="20"/>
+                <w:szCs w:val="20"/>
+              </w:rPr>
+              <w:t xml:space="preserve"> </w:t>
+            </w:r>
+            <w:r>
+              <w:rPr>
+                <w:rFonts w:ascii="Times New Roman" w:hAnsi="Times New Roman" w:cs="Times New Roman"/>
+                <w:color w:val="FF0000"/>
+                <w:sz w:val="20"/>
+                <w:szCs w:val="20"/>
+              </w:rPr>
+              <w:t>{{selected_perm_group2}}</w:t>
+            </w:r>
+            <w:r>
+              <w:rPr>
+                <w:rFonts w:ascii="Times New Roman" w:hAnsi="Times New Roman" w:cs="Times New Roman"/>
+                <w:color w:val="FF0000"/>
+                <w:sz w:val="20"/>
+                <w:szCs w:val="20"/>
               </w:rPr>
               <w:t xml:space="preserve">  </w:t>
             </w:r>
-            <w:r>
-              <w:rPr>
-                <w:rFonts w:ascii="Times New Roman" w:hAnsi="Times New Roman" w:cs="Times New Roman"/>
-                <w:sz w:val="24"/>
-                <w:szCs w:val="24"/>
-              </w:rPr>
-              <w:tab/>
-            </w:r>
           </w:p>
           <w:p>
             <w:pPr>
               <w:spacing w:line="360" w:lineRule="auto"/>
               <w:rPr>
                 <w:rFonts w:ascii="Times New Roman" w:hAnsi="Times New Roman" w:cs="Times New Roman"/>
-                <w:sz w:val="24"/>
-                <w:szCs w:val="24"/>
-              </w:rPr>
-            </w:pPr>
-            <w:r>
-              <w:rPr>
-                <w:rFonts w:ascii="Times New Roman" w:hAnsi="Times New Roman" w:cs="Times New Roman"/>
-                <w:sz w:val="24"/>
-                <w:szCs w:val="24"/>
-              </w:rPr>
-              <w:t>{{</w:t>
-            </w:r>
-            <w:r>
-              <w:rPr>
-                <w:rFonts w:ascii="Times New Roman" w:hAnsi="Times New Roman" w:cs="Times New Roman"/>
-                <w:sz w:val="24"/>
-                <w:szCs w:val="24"/>
-              </w:rPr>
-              <w:t>remaining_perm</w:t>
-            </w:r>
-            <w:r>
-              <w:rPr>
-                <w:rFonts w:ascii="Times New Roman" w:hAnsi="Times New Roman" w:cs="Times New Roman"/>
-                <w:sz w:val="24"/>
-                <w:szCs w:val="24"/>
-              </w:rPr>
-              <w:t>_group3}}</w:t>
-            </w:r>
-            <w:r>
-              <w:rPr>
-                <w:rFonts w:ascii="Times New Roman" w:hAnsi="Times New Roman" w:cs="Times New Roman"/>
-                <w:sz w:val="24"/>
-                <w:szCs w:val="24"/>
-              </w:rPr>
-              <w:t xml:space="preserve">  </w:t>
-            </w:r>
-            <w:r>
-              <w:rPr>
-                <w:rFonts w:ascii="Times New Roman" w:hAnsi="Times New Roman" w:cs="Times New Roman"/>
-                <w:sz w:val="24"/>
-                <w:szCs w:val="24"/>
-              </w:rPr>
-              <w:tab/>
-            </w:r>
-            <w:r>
-              <w:rPr>
-                <w:rFonts w:ascii="Times New Roman" w:hAnsi="Times New Roman" w:cs="Times New Roman"/>
-                <w:sz w:val="24"/>
-                <w:szCs w:val="24"/>
-              </w:rPr>
-              <w:tab/>
-            </w:r>
-            <w:r>
-              <w:rPr>
-                <w:rFonts w:ascii="Times New Roman" w:hAnsi="Times New Roman" w:cs="Times New Roman"/>
-                <w:sz w:val="24"/>
-                <w:szCs w:val="24"/>
-              </w:rPr>
-              <w:t xml:space="preserve">            {{</w:t>
-            </w:r>
-            <w:r>
-              <w:rPr>
-                <w:rFonts w:ascii="Times New Roman" w:hAnsi="Times New Roman" w:cs="Times New Roman"/>
-                <w:sz w:val="24"/>
-                <w:szCs w:val="24"/>
-              </w:rPr>
-              <w:t>remaining_perm</w:t>
-            </w:r>
-            <w:r>
-              <w:rPr>
-                <w:rFonts w:ascii="Times New Roman" w:hAnsi="Times New Roman" w:cs="Times New Roman"/>
-                <w:sz w:val="24"/>
-                <w:szCs w:val="24"/>
-              </w:rPr>
-              <w:t>_group4}}</w:t>
-            </w:r>
-            <w:r>
-              <w:rPr>
-                <w:rFonts w:ascii="Times New Roman" w:hAnsi="Times New Roman" w:cs="Times New Roman"/>
-                <w:sz w:val="24"/>
-                <w:szCs w:val="24"/>
-              </w:rPr>
-              <w:t xml:space="preserve">  </w:t>
+                <w:sz w:val="20"/>
+                <w:szCs w:val="20"/>
+              </w:rPr>
+            </w:pPr>
+            <w:r>
+              <w:rPr>
+                <w:rFonts w:ascii="Times New Roman" w:hAnsi="Times New Roman" w:cs="Times New Roman"/>
+                <w:sz w:val="20"/>
+                <w:szCs w:val="20"/>
+              </w:rPr>
+              <w:t>{{remaining_perm_group3}}</w:t>
+            </w:r>
+            <w:r>
+              <w:rPr>
+                <w:rFonts w:ascii="Times New Roman" w:hAnsi="Times New Roman" w:cs="Times New Roman"/>
+                <w:sz w:val="20"/>
+                <w:szCs w:val="20"/>
+              </w:rPr>
+              <w:t xml:space="preserve"> </w:t>
+            </w:r>
+            <w:r>
+              <w:rPr>
+                <w:rFonts w:ascii="Times New Roman" w:hAnsi="Times New Roman" w:cs="Times New Roman"/>
+                <w:color w:val="FF0000"/>
+                <w:sz w:val="20"/>
+                <w:szCs w:val="20"/>
+              </w:rPr>
+              <w:t>{{selected_perm_group3}}</w:t>
+            </w:r>
+            <w:r>
+              <w:rPr>
+                <w:rFonts w:ascii="Times New Roman" w:hAnsi="Times New Roman" w:cs="Times New Roman"/>
+                <w:sz w:val="20"/>
+                <w:szCs w:val="20"/>
+              </w:rPr>
+              <w:tab/>
+            </w:r>
+            <w:r>
+              <w:rPr>
+                <w:rFonts w:ascii="Times New Roman" w:hAnsi="Times New Roman" w:cs="Times New Roman"/>
+                <w:sz w:val="20"/>
+                <w:szCs w:val="20"/>
+              </w:rPr>
+              <w:t xml:space="preserve">         </w:t>
+            </w:r>
+            <w:r>
+              <w:rPr>
+                <w:rFonts w:ascii="Times New Roman" w:hAnsi="Times New Roman" w:cs="Times New Roman"/>
+                <w:sz w:val="20"/>
+                <w:szCs w:val="20"/>
+              </w:rPr>
+              <w:t xml:space="preserve">       </w:t>
+            </w:r>
+            <w:r>
+              <w:rPr>
+                <w:rFonts w:ascii="Times New Roman" w:hAnsi="Times New Roman" w:cs="Times New Roman"/>
+                <w:sz w:val="20"/>
+                <w:szCs w:val="20"/>
+              </w:rPr>
+              <w:t xml:space="preserve">                    </w:t>
+            </w:r>
+            <w:r>
+              <w:rPr>
+                <w:rFonts w:ascii="Times New Roman" w:hAnsi="Times New Roman" w:cs="Times New Roman"/>
+                <w:sz w:val="20"/>
+                <w:szCs w:val="20"/>
+              </w:rPr>
+              <w:t xml:space="preserve"> </w:t>
+            </w:r>
+            <w:r>
+              <w:rPr>
+                <w:rFonts w:ascii="Times New Roman" w:hAnsi="Times New Roman" w:cs="Times New Roman"/>
+                <w:sz w:val="20"/>
+                <w:szCs w:val="20"/>
+              </w:rPr>
+              <w:t>{{remaining_perm_group4}}</w:t>
+            </w:r>
+            <w:r>
+              <w:rPr>
+                <w:rFonts w:ascii="Times New Roman" w:hAnsi="Times New Roman" w:cs="Times New Roman"/>
+                <w:sz w:val="20"/>
+                <w:szCs w:val="20"/>
+              </w:rPr>
+              <w:t xml:space="preserve"> </w:t>
+            </w:r>
+            <w:r>
+              <w:rPr>
+                <w:rFonts w:ascii="Times New Roman" w:hAnsi="Times New Roman" w:cs="Times New Roman"/>
+                <w:color w:val="FF0000"/>
+                <w:sz w:val="20"/>
+                <w:szCs w:val="20"/>
+              </w:rPr>
+              <w:t>{{selected_perm_group4}}</w:t>
+            </w:r>
+            <w:r>
+              <w:rPr>
+                <w:rFonts w:ascii="Times New Roman" w:hAnsi="Times New Roman" w:cs="Times New Roman"/>
+                <w:sz w:val="20"/>
+                <w:szCs w:val="20"/>
+              </w:rPr>
+              <w:t xml:space="preserve"> </w:t>
             </w:r>
           </w:p>
           <w:p>
@@ -5645,203 +5692,287 @@
               <w:spacing w:line="360" w:lineRule="auto"/>
               <w:rPr>
                 <w:rFonts w:ascii="Times New Roman" w:hAnsi="Times New Roman" w:cs="Times New Roman"/>
-                <w:sz w:val="24"/>
-                <w:szCs w:val="24"/>
-              </w:rPr>
-            </w:pPr>
-            <w:r>
-              <w:rPr>
-                <w:rFonts w:ascii="Times New Roman" w:hAnsi="Times New Roman" w:cs="Times New Roman"/>
-                <w:sz w:val="24"/>
-                <w:szCs w:val="24"/>
-              </w:rPr>
-              <w:t>{{</w:t>
-            </w:r>
-            <w:r>
-              <w:rPr>
-                <w:rFonts w:ascii="Times New Roman" w:hAnsi="Times New Roman" w:cs="Times New Roman"/>
-                <w:sz w:val="24"/>
-                <w:szCs w:val="24"/>
-              </w:rPr>
-              <w:t>remaining_</w:t>
-            </w:r>
-            <w:r>
-              <w:rPr>
-                <w:rFonts w:ascii="Times New Roman" w:hAnsi="Times New Roman" w:cs="Times New Roman"/>
-                <w:sz w:val="24"/>
-                <w:szCs w:val="24"/>
-              </w:rPr>
-              <w:t>prim_group1}}</w:t>
-            </w:r>
-            <w:r>
-              <w:rPr>
-                <w:rFonts w:ascii="Times New Roman" w:hAnsi="Times New Roman" w:cs="Times New Roman"/>
-                <w:sz w:val="24"/>
-                <w:szCs w:val="24"/>
+                <w:sz w:val="20"/>
+                <w:szCs w:val="20"/>
+              </w:rPr>
+            </w:pPr>
+            <w:r>
+              <w:rPr>
+                <w:rFonts w:ascii="Times New Roman" w:hAnsi="Times New Roman" w:cs="Times New Roman"/>
+                <w:sz w:val="20"/>
+                <w:szCs w:val="20"/>
+              </w:rPr>
+              <w:t>{{remaining_p</w:t>
+            </w:r>
+            <w:r>
+              <w:rPr>
+                <w:rFonts w:ascii="Times New Roman" w:hAnsi="Times New Roman" w:cs="Times New Roman"/>
+                <w:sz w:val="20"/>
+                <w:szCs w:val="20"/>
+              </w:rPr>
+              <w:t>rim</w:t>
+            </w:r>
+            <w:r>
+              <w:rPr>
+                <w:rFonts w:ascii="Times New Roman" w:hAnsi="Times New Roman" w:cs="Times New Roman"/>
+                <w:sz w:val="20"/>
+                <w:szCs w:val="20"/>
+              </w:rPr>
+              <w:t>_group1}}</w:t>
+            </w:r>
+            <w:r>
+              <w:rPr>
+                <w:rFonts w:ascii="Times New Roman" w:hAnsi="Times New Roman" w:cs="Times New Roman"/>
+                <w:sz w:val="20"/>
+                <w:szCs w:val="20"/>
+              </w:rPr>
+              <w:t xml:space="preserve"> </w:t>
+            </w:r>
+            <w:r>
+              <w:rPr>
+                <w:rFonts w:ascii="Times New Roman" w:hAnsi="Times New Roman" w:cs="Times New Roman"/>
+                <w:color w:val="FF0000"/>
+                <w:sz w:val="20"/>
+                <w:szCs w:val="20"/>
+              </w:rPr>
+              <w:t>{{selecte</w:t>
+            </w:r>
+            <w:r>
+              <w:rPr>
+                <w:rFonts w:ascii="Times New Roman" w:hAnsi="Times New Roman" w:cs="Times New Roman"/>
+                <w:color w:val="FF0000"/>
+                <w:sz w:val="20"/>
+                <w:szCs w:val="20"/>
+              </w:rPr>
+              <w:t>d</w:t>
+            </w:r>
+            <w:r>
+              <w:rPr>
+                <w:rFonts w:ascii="Times New Roman" w:hAnsi="Times New Roman" w:cs="Times New Roman"/>
+                <w:color w:val="FF0000"/>
+                <w:sz w:val="20"/>
+                <w:szCs w:val="20"/>
+              </w:rPr>
+              <w:t>_prim_group1}}</w:t>
+            </w:r>
+            <w:r>
+              <w:rPr>
+                <w:rFonts w:ascii="Times New Roman" w:hAnsi="Times New Roman" w:cs="Times New Roman"/>
+                <w:sz w:val="20"/>
+                <w:szCs w:val="20"/>
+              </w:rPr>
+              <w:t xml:space="preserve">                                                                    </w:t>
+            </w:r>
+            <w:r>
+              <w:rPr>
+                <w:rFonts w:ascii="Times New Roman" w:hAnsi="Times New Roman" w:cs="Times New Roman"/>
+                <w:sz w:val="20"/>
+                <w:szCs w:val="20"/>
+              </w:rPr>
+              <w:t>{{remaining_</w:t>
+            </w:r>
+            <w:r>
+              <w:rPr>
+                <w:rFonts w:ascii="Times New Roman" w:hAnsi="Times New Roman" w:cs="Times New Roman"/>
+                <w:sz w:val="20"/>
+                <w:szCs w:val="20"/>
+              </w:rPr>
+              <w:t>prim</w:t>
+            </w:r>
+            <w:r>
+              <w:rPr>
+                <w:rFonts w:ascii="Times New Roman" w:hAnsi="Times New Roman" w:cs="Times New Roman"/>
+                <w:sz w:val="20"/>
+                <w:szCs w:val="20"/>
+              </w:rPr>
+              <w:t>_group2}}</w:t>
+            </w:r>
+            <w:r>
+              <w:rPr>
+                <w:rFonts w:ascii="Times New Roman" w:hAnsi="Times New Roman" w:cs="Times New Roman"/>
+                <w:sz w:val="20"/>
+                <w:szCs w:val="20"/>
+              </w:rPr>
+              <w:t xml:space="preserve"> </w:t>
+            </w:r>
+            <w:r>
+              <w:rPr>
+                <w:rFonts w:ascii="Times New Roman" w:hAnsi="Times New Roman" w:cs="Times New Roman"/>
+                <w:color w:val="FF0000"/>
+                <w:sz w:val="20"/>
+                <w:szCs w:val="20"/>
+              </w:rPr>
+              <w:t>{{selected_prim_group2}}</w:t>
+            </w:r>
+            <w:r>
+              <w:rPr>
+                <w:rFonts w:ascii="Times New Roman" w:hAnsi="Times New Roman" w:cs="Times New Roman"/>
+                <w:sz w:val="20"/>
+                <w:szCs w:val="20"/>
               </w:rPr>
               <w:t xml:space="preserve">  </w:t>
             </w:r>
             <w:r>
               <w:rPr>
                 <w:rFonts w:ascii="Times New Roman" w:hAnsi="Times New Roman" w:cs="Times New Roman"/>
-                <w:sz w:val="24"/>
-                <w:szCs w:val="24"/>
-              </w:rPr>
-              <w:tab/>
-            </w:r>
-            <w:r>
-              <w:rPr>
-                <w:rFonts w:ascii="Times New Roman" w:hAnsi="Times New Roman" w:cs="Times New Roman"/>
-                <w:sz w:val="24"/>
-                <w:szCs w:val="24"/>
-              </w:rPr>
-              <w:tab/>
-            </w:r>
-            <w:r>
-              <w:rPr>
-                <w:rFonts w:ascii="Times New Roman" w:hAnsi="Times New Roman" w:cs="Times New Roman"/>
-                <w:sz w:val="24"/>
-                <w:szCs w:val="24"/>
-              </w:rPr>
-              <w:t xml:space="preserve">            </w:t>
-            </w:r>
-            <w:r>
-              <w:rPr>
-                <w:rFonts w:ascii="Times New Roman" w:hAnsi="Times New Roman" w:cs="Times New Roman"/>
-                <w:sz w:val="24"/>
-                <w:szCs w:val="24"/>
-              </w:rPr>
-              <w:t xml:space="preserve">             </w:t>
-            </w:r>
-            <w:r>
-              <w:rPr>
-                <w:rFonts w:ascii="Times New Roman" w:hAnsi="Times New Roman" w:cs="Times New Roman"/>
-                <w:sz w:val="24"/>
-                <w:szCs w:val="24"/>
-              </w:rPr>
-              <w:t>{{</w:t>
-            </w:r>
-            <w:r>
-              <w:rPr>
-                <w:rFonts w:ascii="Times New Roman" w:hAnsi="Times New Roman" w:cs="Times New Roman"/>
-                <w:sz w:val="24"/>
-                <w:szCs w:val="24"/>
-              </w:rPr>
-              <w:t>remaining_p</w:t>
-            </w:r>
-            <w:r>
-              <w:rPr>
-                <w:rFonts w:ascii="Times New Roman" w:hAnsi="Times New Roman" w:cs="Times New Roman"/>
-                <w:sz w:val="24"/>
-                <w:szCs w:val="24"/>
-              </w:rPr>
-              <w:t>rim_group1}}</w:t>
-            </w:r>
-            <w:r>
-              <w:rPr>
-                <w:rFonts w:ascii="Times New Roman" w:hAnsi="Times New Roman" w:cs="Times New Roman"/>
-                <w:sz w:val="24"/>
-                <w:szCs w:val="24"/>
+                <w:sz w:val="20"/>
+                <w:szCs w:val="20"/>
+              </w:rPr>
+              <w:t xml:space="preserve">                                                                                    </w:t>
+            </w:r>
+            <w:r>
+              <w:rPr>
+                <w:rFonts w:ascii="Times New Roman" w:hAnsi="Times New Roman" w:cs="Times New Roman"/>
+                <w:sz w:val="20"/>
+                <w:szCs w:val="20"/>
+              </w:rPr>
+              <w:t xml:space="preserve">                                         </w:t>
+            </w:r>
+            <w:r>
+              <w:rPr>
+                <w:rFonts w:ascii="Times New Roman" w:hAnsi="Times New Roman" w:cs="Times New Roman"/>
+                <w:sz w:val="20"/>
+                <w:szCs w:val="20"/>
+              </w:rPr>
+              <w:t>{{remaining</w:t>
+            </w:r>
+            <w:r>
+              <w:rPr>
+                <w:rFonts w:ascii="Times New Roman" w:hAnsi="Times New Roman" w:cs="Times New Roman"/>
+                <w:sz w:val="20"/>
+                <w:szCs w:val="20"/>
+              </w:rPr>
+              <w:t>_</w:t>
+            </w:r>
+            <w:r>
+              <w:rPr>
+                <w:rFonts w:ascii="Times New Roman" w:hAnsi="Times New Roman" w:cs="Times New Roman"/>
+                <w:sz w:val="20"/>
+                <w:szCs w:val="20"/>
+              </w:rPr>
+              <w:t>prim</w:t>
+            </w:r>
+            <w:r>
+              <w:rPr>
+                <w:rFonts w:ascii="Times New Roman" w:hAnsi="Times New Roman" w:cs="Times New Roman"/>
+                <w:sz w:val="20"/>
+                <w:szCs w:val="20"/>
+              </w:rPr>
+              <w:t>_group3}}</w:t>
+            </w:r>
+            <w:r>
+              <w:rPr>
+                <w:rFonts w:ascii="Times New Roman" w:hAnsi="Times New Roman" w:cs="Times New Roman"/>
+                <w:sz w:val="20"/>
+                <w:szCs w:val="20"/>
+              </w:rPr>
+              <w:t xml:space="preserve"> </w:t>
+            </w:r>
+            <w:r>
+              <w:rPr>
+                <w:rFonts w:ascii="Times New Roman" w:hAnsi="Times New Roman" w:cs="Times New Roman"/>
+                <w:color w:val="FF0000"/>
+                <w:sz w:val="20"/>
+                <w:szCs w:val="20"/>
+              </w:rPr>
+              <w:t>{{selected_prim_group3}}</w:t>
+            </w:r>
+            <w:r>
+              <w:rPr>
+                <w:rFonts w:ascii="Times New Roman" w:hAnsi="Times New Roman" w:cs="Times New Roman"/>
+                <w:sz w:val="20"/>
+                <w:szCs w:val="20"/>
+              </w:rPr>
+              <w:t xml:space="preserve">                           </w:t>
+            </w:r>
+            <w:r>
+              <w:rPr>
+                <w:rFonts w:ascii="Times New Roman" w:hAnsi="Times New Roman" w:cs="Times New Roman"/>
+                <w:sz w:val="20"/>
+                <w:szCs w:val="20"/>
+              </w:rPr>
+              <w:t xml:space="preserve">         </w:t>
+            </w:r>
+            <w:r>
+              <w:rPr>
+                <w:rFonts w:ascii="Times New Roman" w:hAnsi="Times New Roman" w:cs="Times New Roman"/>
+                <w:sz w:val="20"/>
+                <w:szCs w:val="20"/>
+              </w:rPr>
+              <w:t xml:space="preserve">         </w:t>
+            </w:r>
+            <w:r>
+              <w:rPr>
+                <w:rFonts w:ascii="Times New Roman" w:hAnsi="Times New Roman" w:cs="Times New Roman"/>
+                <w:sz w:val="20"/>
+                <w:szCs w:val="20"/>
+              </w:rPr>
+              <w:t xml:space="preserve">                    </w:t>
+            </w:r>
+            <w:r>
+              <w:rPr>
+                <w:rFonts w:ascii="Times New Roman" w:hAnsi="Times New Roman" w:cs="Times New Roman"/>
+                <w:sz w:val="20"/>
+                <w:szCs w:val="20"/>
+              </w:rPr>
+              <w:t xml:space="preserve"> </w:t>
+            </w:r>
+            <w:r>
+              <w:rPr>
+                <w:rFonts w:ascii="Times New Roman" w:hAnsi="Times New Roman" w:cs="Times New Roman"/>
+                <w:sz w:val="20"/>
+                <w:szCs w:val="20"/>
+              </w:rPr>
+              <w:t>{{remaining_</w:t>
+            </w:r>
+            <w:r>
+              <w:rPr>
+                <w:rFonts w:ascii="Times New Roman" w:hAnsi="Times New Roman" w:cs="Times New Roman"/>
+                <w:sz w:val="20"/>
+                <w:szCs w:val="20"/>
+              </w:rPr>
+              <w:t>prim</w:t>
+            </w:r>
+            <w:r>
+              <w:rPr>
+                <w:rFonts w:ascii="Times New Roman" w:hAnsi="Times New Roman" w:cs="Times New Roman"/>
+                <w:sz w:val="20"/>
+                <w:szCs w:val="20"/>
+              </w:rPr>
+              <w:t>_group4}}</w:t>
+            </w:r>
+            <w:r>
+              <w:rPr>
+                <w:rFonts w:ascii="Times New Roman" w:hAnsi="Times New Roman" w:cs="Times New Roman"/>
+                <w:sz w:val="20"/>
+                <w:szCs w:val="20"/>
+              </w:rPr>
+              <w:t xml:space="preserve"> </w:t>
+            </w:r>
+            <w:r>
+              <w:rPr>
+                <w:rFonts w:ascii="Times New Roman" w:hAnsi="Times New Roman" w:cs="Times New Roman"/>
+                <w:sz w:val="20"/>
+                <w:szCs w:val="20"/>
               </w:rPr>
               <w:t xml:space="preserve">  </w:t>
             </w:r>
-          </w:p>
-          <w:p>
-            <w:pPr>
-              <w:spacing w:line="360" w:lineRule="auto"/>
-              <w:rPr>
-                <w:rFonts w:ascii="Times New Roman" w:hAnsi="Times New Roman" w:cs="Times New Roman"/>
-                <w:sz w:val="24"/>
-                <w:szCs w:val="24"/>
-              </w:rPr>
-            </w:pPr>
-            <w:r>
-              <w:rPr>
-                <w:rFonts w:ascii="Times New Roman" w:hAnsi="Times New Roman" w:cs="Times New Roman"/>
-                <w:sz w:val="24"/>
-                <w:szCs w:val="24"/>
-              </w:rPr>
-              <w:t>{{</w:t>
-            </w:r>
-            <w:r>
-              <w:rPr>
-                <w:rFonts w:ascii="Times New Roman" w:hAnsi="Times New Roman" w:cs="Times New Roman"/>
-                <w:sz w:val="24"/>
-                <w:szCs w:val="24"/>
-              </w:rPr>
-              <w:t>remaining_</w:t>
-            </w:r>
-            <w:r>
-              <w:rPr>
-                <w:rFonts w:ascii="Times New Roman" w:hAnsi="Times New Roman" w:cs="Times New Roman"/>
-                <w:sz w:val="24"/>
-                <w:szCs w:val="24"/>
-              </w:rPr>
-              <w:t>prim_group3}}</w:t>
-            </w:r>
-            <w:r>
-              <w:rPr>
-                <w:rFonts w:ascii="Times New Roman" w:hAnsi="Times New Roman" w:cs="Times New Roman"/>
-                <w:sz w:val="24"/>
-                <w:szCs w:val="24"/>
-              </w:rPr>
-              <w:t xml:space="preserve">  </w:t>
-            </w:r>
-            <w:r>
-              <w:rPr>
-                <w:rFonts w:ascii="Times New Roman" w:hAnsi="Times New Roman" w:cs="Times New Roman"/>
-                <w:sz w:val="24"/>
-                <w:szCs w:val="24"/>
-              </w:rPr>
-              <w:tab/>
-            </w:r>
-            <w:r>
-              <w:rPr>
-                <w:rFonts w:ascii="Times New Roman" w:hAnsi="Times New Roman" w:cs="Times New Roman"/>
-                <w:sz w:val="24"/>
-                <w:szCs w:val="24"/>
-              </w:rPr>
-              <w:tab/>
-            </w:r>
-            <w:r>
-              <w:rPr>
-                <w:rFonts w:ascii="Times New Roman" w:hAnsi="Times New Roman" w:cs="Times New Roman"/>
-                <w:sz w:val="24"/>
-                <w:szCs w:val="24"/>
-              </w:rPr>
-              <w:t xml:space="preserve">            </w:t>
-            </w:r>
-            <w:r>
-              <w:rPr>
-                <w:rFonts w:ascii="Times New Roman" w:hAnsi="Times New Roman" w:cs="Times New Roman"/>
-                <w:sz w:val="24"/>
-                <w:szCs w:val="24"/>
-              </w:rPr>
-              <w:t xml:space="preserve">             </w:t>
-            </w:r>
-            <w:r>
-              <w:rPr>
-                <w:rFonts w:ascii="Times New Roman" w:hAnsi="Times New Roman" w:cs="Times New Roman"/>
-                <w:sz w:val="24"/>
-                <w:szCs w:val="24"/>
-              </w:rPr>
-              <w:t>{{</w:t>
-            </w:r>
-            <w:r>
-              <w:rPr>
-                <w:rFonts w:ascii="Times New Roman" w:hAnsi="Times New Roman" w:cs="Times New Roman"/>
-                <w:sz w:val="24"/>
-                <w:szCs w:val="24"/>
-              </w:rPr>
-              <w:t>remaining_</w:t>
-            </w:r>
-            <w:r>
-              <w:rPr>
-                <w:rFonts w:ascii="Times New Roman" w:hAnsi="Times New Roman" w:cs="Times New Roman"/>
-                <w:sz w:val="24"/>
-                <w:szCs w:val="24"/>
-              </w:rPr>
-              <w:t>prim_group4}}</w:t>
+            <w:r>
+              <w:rPr>
+                <w:rFonts w:ascii="Times New Roman" w:hAnsi="Times New Roman" w:cs="Times New Roman"/>
+                <w:color w:val="FF0000"/>
+                <w:sz w:val="20"/>
+                <w:szCs w:val="20"/>
+              </w:rPr>
+              <w:t>{{selected_prim_group4}}</w:t>
+            </w:r>
+            <w:r>
+              <w:rPr>
+                <w:rFonts w:ascii="Times New Roman" w:hAnsi="Times New Roman" w:cs="Times New Roman"/>
+                <w:sz w:val="20"/>
+                <w:szCs w:val="20"/>
+              </w:rPr>
+              <w:t xml:space="preserve"> </w:t>
             </w:r>
           </w:p>
           <w:p>
@@ -6736,7 +6867,7 @@
                           </pic:cNvPicPr>
                         </pic:nvPicPr>
                         <pic:blipFill>
-                          <a:blip r:embed="rId9">
+                          <a:blip r:embed="rId10">
                             <a:extLst>
                               <a:ext uri="{28A0092B-C50C-407E-A947-70E740481C1C}">
                                 <a14:useLocalDpi xmlns:a14="http://schemas.microsoft.com/office/drawing/2010/main" val="0"/>
@@ -6858,7 +6989,7 @@
                           </pic:cNvPicPr>
                         </pic:nvPicPr>
                         <pic:blipFill>
-                          <a:blip r:embed="rId9">
+                          <a:blip r:embed="rId10">
                             <a:extLst>
                               <a:ext uri="{28A0092B-C50C-407E-A947-70E740481C1C}">
                                 <a14:useLocalDpi xmlns:a14="http://schemas.microsoft.com/office/drawing/2010/main" val="0"/>
@@ -6924,7 +7055,7 @@
                           </pic:cNvPicPr>
                         </pic:nvPicPr>
                         <pic:blipFill>
-                          <a:blip r:embed="rId9">
+                          <a:blip r:embed="rId10">
                             <a:extLst>
                               <a:ext uri="{28A0092B-C50C-407E-A947-70E740481C1C}">
                                 <a14:useLocalDpi xmlns:a14="http://schemas.microsoft.com/office/drawing/2010/main" val="0"/>
@@ -7029,13 +7160,13 @@
                 <w:noProof/>
               </w:rPr>
               <w:drawing>
-                <wp:anchor distT="0" distB="0" distL="114300" distR="114300" simplePos="0" relativeHeight="251682816" behindDoc="0" locked="0" layoutInCell="1" allowOverlap="1" wp14:anchorId="10908A3C" wp14:editId="1413C9AF">
+                <wp:anchor distT="0" distB="0" distL="114300" distR="114300" simplePos="0" relativeHeight="251682816" behindDoc="0" locked="0" layoutInCell="1" allowOverlap="1" wp14:anchorId="10908A3C" wp14:editId="2647947B">
                   <wp:simplePos x="0" y="0"/>
                   <wp:positionH relativeFrom="column">
                     <wp:posOffset>8255</wp:posOffset>
                   </wp:positionH>
                   <wp:positionV relativeFrom="paragraph">
-                    <wp:posOffset>119246</wp:posOffset>
+                    <wp:posOffset>57785</wp:posOffset>
                   </wp:positionV>
                   <wp:extent cx="6465570" cy="767080"/>
                   <wp:effectExtent l="0" t="0" r="0" b="0"/>
@@ -7054,7 +7185,7 @@
                           </pic:cNvPicPr>
                         </pic:nvPicPr>
                         <pic:blipFill>
-                          <a:blip r:embed="rId9">
+                          <a:blip r:embed="rId10">
                             <a:extLst>
                               <a:ext uri="{28A0092B-C50C-407E-A947-70E740481C1C}">
                                 <a14:useLocalDpi xmlns:a14="http://schemas.microsoft.com/office/drawing/2010/main" val="0"/>
@@ -7120,19 +7251,15 @@
           <w:p/>
           <w:p/>
           <w:p/>
-          <w:p/>
-          <w:p/>
-          <w:p/>
-          <w:p/>
         </w:tc>
       </w:tr>
     </w:tbl>
     <w:p/>
     <w:sectPr>
-      <w:headerReference w:type="even" r:id="rId16"/>
-      <w:headerReference w:type="default" r:id="rId17"/>
-      <w:footerReference w:type="default" r:id="rId18"/>
-      <w:headerReference w:type="first" r:id="rId19"/>
+      <w:headerReference w:type="even" r:id="rId17"/>
+      <w:headerReference w:type="default" r:id="rId18"/>
+      <w:footerReference w:type="default" r:id="rId19"/>
+      <w:headerReference w:type="first" r:id="rId20"/>
       <w:pgSz w:w="11906" w:h="16838" w:code="9"/>
       <w:pgMar w:top="720" w:right="720" w:bottom="720" w:left="720" w:header="720" w:footer="720" w:gutter="0"/>
       <w:cols w:space="720"/>
@@ -8069,7 +8196,7 @@
   <w:style w:type="paragraph" w:default="1" w:styleId="Normal">
     <w:name w:val="Normal"/>
     <w:qFormat/>
-    <w:rsid w:val="00454813"/>
+    <w:rsid w:val="00D002E2"/>
   </w:style>
   <w:style w:type="character" w:default="1" w:styleId="DefaultParagraphFont">
     <w:name w:val="Default Paragraph Font"/>
@@ -8513,4 +8640,16 @@
     </a:ext>
   </a:extLst>
 </a:theme>
+</file>
+
+<file path=customXml/item1.xml><?xml version="1.0" encoding="utf-8"?>
+<b:Sources xmlns:b="http://schemas.openxmlformats.org/officeDocument/2006/bibliography" xmlns="http://schemas.openxmlformats.org/officeDocument/2006/bibliography" SelectedStyle="\APASixthEditionOfficeOnline.xsl" StyleName="APA" Version="6"/>
+</file>
+
+<file path=customXml/itemProps1.xml><?xml version="1.0" encoding="utf-8"?>
+<ds:datastoreItem xmlns:ds="http://schemas.openxmlformats.org/officeDocument/2006/customXml" ds:itemID="{FC2FD84C-DBFB-47B6-8A4C-C7641E51373F}">
+  <ds:schemaRefs>
+    <ds:schemaRef ds:uri="http://schemas.openxmlformats.org/officeDocument/2006/bibliography"/>
+  </ds:schemaRefs>
+</ds:datastoreItem>
 </file>
</xml_diff>

<commit_message>
modified template and tested user flow
</commit_message>
<xml_diff>
--- a/backend/template.docx
+++ b/backend/template.docx
@@ -483,18 +483,8 @@
                 <w:sz w:val="28"/>
                 <w:szCs w:val="28"/>
               </w:rPr>
-              <w:t>:  {{</w:t>
-            </w:r>
-            <w:proofErr w:type="gramStart"/>
-            <w:r>
-              <w:rPr>
-                <w:rFonts w:ascii="Times New Roman" w:hAnsi="Times New Roman" w:cs="Times New Roman"/>
-                <w:sz w:val="28"/>
-                <w:szCs w:val="28"/>
-              </w:rPr>
-              <w:t>roll}}</w:t>
-            </w:r>
-            <w:proofErr w:type="gramEnd"/>
+              <w:t>:  {{roll}}</w:t>
+            </w:r>
           </w:p>
           <w:p>
             <w:pPr>
@@ -939,53 +929,10 @@
                 <w:szCs w:val="28"/>
               </w:rPr>
             </w:pPr>
-          </w:p>
-          <w:p>
-            <w:pPr>
-              <w:tabs>
-                <w:tab w:val="left" w:pos="3942"/>
-              </w:tabs>
-              <w:spacing w:line="480" w:lineRule="auto"/>
-              <w:jc w:val="both"/>
-              <w:rPr>
-                <w:rFonts w:ascii="Times New Roman" w:hAnsi="Times New Roman" w:cs="Times New Roman"/>
-                <w:sz w:val="28"/>
-                <w:szCs w:val="28"/>
-              </w:rPr>
-            </w:pPr>
-          </w:p>
-          <w:p>
-            <w:pPr>
-              <w:tabs>
-                <w:tab w:val="left" w:pos="3942"/>
-              </w:tabs>
-              <w:spacing w:line="480" w:lineRule="auto"/>
-              <w:jc w:val="both"/>
-              <w:rPr>
-                <w:rFonts w:ascii="Times New Roman" w:hAnsi="Times New Roman" w:cs="Times New Roman"/>
-                <w:sz w:val="28"/>
-                <w:szCs w:val="28"/>
-              </w:rPr>
-            </w:pPr>
-          </w:p>
-          <w:p>
-            <w:pPr>
-              <w:tabs>
-                <w:tab w:val="left" w:pos="3942"/>
-              </w:tabs>
-              <w:spacing w:line="480" w:lineRule="auto"/>
-              <w:jc w:val="both"/>
-              <w:rPr>
-                <w:rFonts w:ascii="Times New Roman" w:hAnsi="Times New Roman" w:cs="Times New Roman"/>
-                <w:sz w:val="28"/>
-                <w:szCs w:val="28"/>
-              </w:rPr>
-            </w:pPr>
             <w:r>
               <w:rPr>
                 <w:noProof/>
               </w:rPr>
-              <w:lastRenderedPageBreak/>
               <w:pict w14:anchorId="248D277D">
                 <v:shape id="Text Box 2" o:spid="_x0000_s2069" type="#_x0000_t202" style="position:absolute;left:0;text-align:left;margin-left:55.15pt;margin-top:11.7pt;width:405.65pt;height:37.75pt;z-index:251694080;visibility:visible;mso-wrap-distance-left:9pt;mso-wrap-distance-top:3.6pt;mso-wrap-distance-right:9pt;mso-wrap-distance-bottom:3.6pt;mso-position-horizontal-relative:text;mso-position-vertical-relative:text;mso-width-relative:margin;mso-height-relative:margin;v-text-anchor:top" strokecolor="white [3212]">
                   <v:textbox>
@@ -1104,6 +1051,7 @@
                 <w:sz w:val="24"/>
                 <w:szCs w:val="24"/>
               </w:rPr>
+              <w:lastRenderedPageBreak/>
               <w:t xml:space="preserve">Height </w:t>
             </w:r>
             <w:r>
@@ -1315,7 +1263,7 @@
                 <w:szCs w:val="24"/>
               </w:rPr>
               <w:tab/>
-              <w:t xml:space="preserve">          {{</w:t>
+              <w:t xml:space="preserve"> {{</w:t>
             </w:r>
             <w:proofErr w:type="spellStart"/>
             <w:r>
@@ -1326,6 +1274,14 @@
               </w:rPr>
               <w:t>nails_des</w:t>
             </w:r>
+            <w:r>
+              <w:rPr>
+                <w:rFonts w:ascii="Times New Roman" w:hAnsi="Times New Roman" w:cs="Times New Roman"/>
+                <w:sz w:val="24"/>
+                <w:szCs w:val="24"/>
+              </w:rPr>
+              <w:t>c</w:t>
+            </w:r>
             <w:proofErr w:type="spellEnd"/>
             <w:r>
               <w:rPr>
@@ -1376,7 +1332,7 @@
                 <w:szCs w:val="24"/>
               </w:rPr>
               <w:tab/>
-              <w:t xml:space="preserve">                     {{skin}}                       {{</w:t>
+              <w:t xml:space="preserve">                     {{skin}}              {{</w:t>
             </w:r>
             <w:proofErr w:type="spellStart"/>
             <w:r>
@@ -1420,7 +1376,7 @@
                 <w:sz w:val="24"/>
                 <w:szCs w:val="24"/>
               </w:rPr>
-              <w:t xml:space="preserve">                                                  {{hair}}                       {{</w:t>
+              <w:t xml:space="preserve">                                                  {{hair}}              {{</w:t>
             </w:r>
             <w:proofErr w:type="spellStart"/>
             <w:r>
@@ -1527,25 +1483,7 @@
                 <w:sz w:val="24"/>
                 <w:szCs w:val="24"/>
               </w:rPr>
-              <w:t>}}                     {{</w:t>
-            </w:r>
-            <w:proofErr w:type="spellStart"/>
-            <w:r>
-              <w:rPr>
-                <w:rFonts w:ascii="Times New Roman" w:hAnsi="Times New Roman" w:cs="Times New Roman"/>
-                <w:sz w:val="24"/>
-                <w:szCs w:val="24"/>
-              </w:rPr>
-              <w:t>anem_desc</w:t>
-            </w:r>
-            <w:proofErr w:type="spellEnd"/>
-            <w:r>
-              <w:rPr>
-                <w:rFonts w:ascii="Times New Roman" w:hAnsi="Times New Roman" w:cs="Times New Roman"/>
-                <w:sz w:val="24"/>
-                <w:szCs w:val="24"/>
-              </w:rPr>
-              <w:t>}}</w:t>
+              <w:t xml:space="preserve">}}                     </w:t>
             </w:r>
           </w:p>
           <w:p>
@@ -1610,7 +1548,39 @@
                 <w:szCs w:val="24"/>
               </w:rPr>
               <w:tab/>
-              <w:t xml:space="preserve">         {{allergy}}                   {{</w:t>
+              <w:t xml:space="preserve">         {{allergy}}                   </w:t>
+            </w:r>
+            <w:r>
+              <w:rPr>
+                <w:rFonts w:ascii="Times New Roman" w:hAnsi="Times New Roman" w:cs="Times New Roman"/>
+                <w:sz w:val="24"/>
+                <w:szCs w:val="24"/>
+              </w:rPr>
+              <w:t xml:space="preserve">        </w:t>
+            </w:r>
+            <w:r>
+              <w:rPr>
+                <w:rFonts w:ascii="Times New Roman" w:hAnsi="Times New Roman" w:cs="Times New Roman"/>
+                <w:sz w:val="24"/>
+                <w:szCs w:val="24"/>
+              </w:rPr>
+              <w:t xml:space="preserve"> </w:t>
+            </w:r>
+            <w:r>
+              <w:rPr>
+                <w:rFonts w:ascii="Times New Roman" w:hAnsi="Times New Roman" w:cs="Times New Roman"/>
+                <w:sz w:val="24"/>
+                <w:szCs w:val="24"/>
+              </w:rPr>
+              <w:t xml:space="preserve"> </w:t>
+            </w:r>
+            <w:r>
+              <w:rPr>
+                <w:rFonts w:ascii="Times New Roman" w:hAnsi="Times New Roman" w:cs="Times New Roman"/>
+                <w:sz w:val="24"/>
+                <w:szCs w:val="24"/>
+              </w:rPr>
+              <w:t>{{</w:t>
             </w:r>
             <w:proofErr w:type="spellStart"/>
             <w:r>
@@ -1719,7 +1689,7 @@
                 <w:sz w:val="24"/>
                 <w:szCs w:val="24"/>
               </w:rPr>
-              <w:t xml:space="preserve">}}                                 </w:t>
+              <w:t xml:space="preserve">}}                                </w:t>
             </w:r>
             <w:r>
               <w:rPr>
@@ -1839,7 +1809,7 @@
                 <w:szCs w:val="24"/>
               </w:rPr>
               <w:tab/>
-              <w:t xml:space="preserve">                        </w:t>
+              <w:t xml:space="preserve">                      </w:t>
             </w:r>
             <w:r>
               <w:rPr>
@@ -1973,24 +1943,276 @@
                 <w:szCs w:val="24"/>
               </w:rPr>
               <w:tab/>
+              <w:t xml:space="preserve">          </w:t>
+            </w:r>
+            <w:r>
+              <w:rPr>
+                <w:rFonts w:ascii="Times New Roman" w:hAnsi="Times New Roman" w:cs="Times New Roman"/>
+                <w:sz w:val="24"/>
+                <w:szCs w:val="24"/>
+              </w:rPr>
+              <w:t xml:space="preserve">Oriented </w:t>
+            </w:r>
+            <w:r>
+              <w:rPr>
+                <w:rFonts w:ascii="Times New Roman" w:hAnsi="Times New Roman" w:cs="Times New Roman"/>
+                <w:sz w:val="24"/>
+                <w:szCs w:val="24"/>
+              </w:rPr>
+              <w:tab/>
+              <w:t>{{</w:t>
+            </w:r>
+            <w:proofErr w:type="spellStart"/>
+            <w:r>
+              <w:rPr>
+                <w:rFonts w:ascii="Times New Roman" w:hAnsi="Times New Roman" w:cs="Times New Roman"/>
+                <w:sz w:val="24"/>
+                <w:szCs w:val="24"/>
+              </w:rPr>
+              <w:t>cns_ori</w:t>
+            </w:r>
+            <w:proofErr w:type="spellEnd"/>
+            <w:r>
+              <w:rPr>
+                <w:rFonts w:ascii="Times New Roman" w:hAnsi="Times New Roman" w:cs="Times New Roman"/>
+                <w:sz w:val="24"/>
+                <w:szCs w:val="24"/>
+              </w:rPr>
+              <w:t>}}</w:t>
+            </w:r>
+          </w:p>
+          <w:p>
+            <w:pPr>
+              <w:spacing w:line="360" w:lineRule="auto"/>
+              <w:rPr>
+                <w:rFonts w:ascii="Times New Roman" w:hAnsi="Times New Roman" w:cs="Times New Roman"/>
+                <w:sz w:val="24"/>
+                <w:szCs w:val="24"/>
+              </w:rPr>
+            </w:pPr>
+            <w:r>
+              <w:rPr>
+                <w:rFonts w:ascii="Times New Roman" w:hAnsi="Times New Roman" w:cs="Times New Roman"/>
+                <w:sz w:val="24"/>
+                <w:szCs w:val="24"/>
+              </w:rPr>
+              <w:t xml:space="preserve">Playful </w:t>
+            </w:r>
+            <w:r>
+              <w:rPr>
+                <w:rFonts w:ascii="Times New Roman" w:hAnsi="Times New Roman" w:cs="Times New Roman"/>
+                <w:sz w:val="24"/>
+                <w:szCs w:val="24"/>
+              </w:rPr>
+              <w:tab/>
+            </w:r>
+            <w:r>
+              <w:rPr>
+                <w:rFonts w:ascii="Times New Roman" w:hAnsi="Times New Roman" w:cs="Times New Roman"/>
+                <w:sz w:val="24"/>
+                <w:szCs w:val="24"/>
+              </w:rPr>
+              <w:tab/>
+              <w:t xml:space="preserve">                     {{</w:t>
+            </w:r>
+            <w:proofErr w:type="spellStart"/>
+            <w:r>
+              <w:rPr>
+                <w:rFonts w:ascii="Times New Roman" w:hAnsi="Times New Roman" w:cs="Times New Roman"/>
+                <w:sz w:val="24"/>
+                <w:szCs w:val="24"/>
+              </w:rPr>
+              <w:t>cns_pl</w:t>
+            </w:r>
+            <w:proofErr w:type="spellEnd"/>
+            <w:r>
+              <w:rPr>
+                <w:rFonts w:ascii="Times New Roman" w:hAnsi="Times New Roman" w:cs="Times New Roman"/>
+                <w:sz w:val="24"/>
+                <w:szCs w:val="24"/>
+              </w:rPr>
+              <w:t>}}</w:t>
+            </w:r>
+            <w:r>
+              <w:rPr>
+                <w:rFonts w:ascii="Times New Roman" w:hAnsi="Times New Roman" w:cs="Times New Roman"/>
+                <w:sz w:val="24"/>
+                <w:szCs w:val="24"/>
+              </w:rPr>
+              <w:t xml:space="preserve"> </w:t>
+            </w:r>
+            <w:r>
+              <w:rPr>
+                <w:rFonts w:ascii="Times New Roman" w:hAnsi="Times New Roman" w:cs="Times New Roman"/>
+                <w:sz w:val="24"/>
+                <w:szCs w:val="24"/>
+              </w:rPr>
+              <w:tab/>
+            </w:r>
+            <w:r>
+              <w:rPr>
+                <w:rFonts w:ascii="Times New Roman" w:hAnsi="Times New Roman" w:cs="Times New Roman"/>
+                <w:sz w:val="24"/>
+                <w:szCs w:val="24"/>
+              </w:rPr>
+              <w:tab/>
+              <w:t xml:space="preserve">          </w:t>
+            </w:r>
+            <w:r>
+              <w:rPr>
+                <w:rFonts w:ascii="Times New Roman" w:hAnsi="Times New Roman" w:cs="Times New Roman"/>
+                <w:sz w:val="24"/>
+                <w:szCs w:val="24"/>
+              </w:rPr>
+              <w:t xml:space="preserve">Active </w:t>
+            </w:r>
+            <w:r>
+              <w:rPr>
+                <w:rFonts w:ascii="Times New Roman" w:hAnsi="Times New Roman" w:cs="Times New Roman"/>
+                <w:sz w:val="24"/>
+                <w:szCs w:val="24"/>
+              </w:rPr>
+              <w:tab/>
+            </w:r>
+            <w:r>
+              <w:rPr>
+                <w:rFonts w:ascii="Times New Roman" w:hAnsi="Times New Roman" w:cs="Times New Roman"/>
+                <w:sz w:val="24"/>
+                <w:szCs w:val="24"/>
+              </w:rPr>
+              <w:tab/>
+              <w:t>{{</w:t>
+            </w:r>
+            <w:proofErr w:type="spellStart"/>
+            <w:r>
+              <w:rPr>
+                <w:rFonts w:ascii="Times New Roman" w:hAnsi="Times New Roman" w:cs="Times New Roman"/>
+                <w:sz w:val="24"/>
+                <w:szCs w:val="24"/>
+              </w:rPr>
+              <w:t>cns_act</w:t>
+            </w:r>
+            <w:proofErr w:type="spellEnd"/>
+            <w:r>
+              <w:rPr>
+                <w:rFonts w:ascii="Times New Roman" w:hAnsi="Times New Roman" w:cs="Times New Roman"/>
+                <w:sz w:val="24"/>
+                <w:szCs w:val="24"/>
+              </w:rPr>
+              <w:t>}}</w:t>
+            </w:r>
+          </w:p>
+          <w:p>
+            <w:pPr>
+              <w:spacing w:line="360" w:lineRule="auto"/>
+              <w:rPr>
+                <w:rFonts w:ascii="Times New Roman" w:hAnsi="Times New Roman" w:cs="Times New Roman"/>
+                <w:sz w:val="24"/>
+                <w:szCs w:val="24"/>
+              </w:rPr>
+            </w:pPr>
+            <w:r>
+              <w:rPr>
+                <w:rFonts w:ascii="Times New Roman" w:hAnsi="Times New Roman" w:cs="Times New Roman"/>
+                <w:sz w:val="24"/>
+                <w:szCs w:val="24"/>
+              </w:rPr>
+              <w:t xml:space="preserve">Alert </w:t>
+            </w:r>
+            <w:r>
+              <w:rPr>
+                <w:rFonts w:ascii="Times New Roman" w:hAnsi="Times New Roman" w:cs="Times New Roman"/>
+                <w:sz w:val="24"/>
+                <w:szCs w:val="24"/>
+              </w:rPr>
+              <w:tab/>
+            </w:r>
+            <w:r>
+              <w:rPr>
+                <w:rFonts w:ascii="Times New Roman" w:hAnsi="Times New Roman" w:cs="Times New Roman"/>
+                <w:sz w:val="24"/>
+                <w:szCs w:val="24"/>
+              </w:rPr>
+              <w:tab/>
+            </w:r>
+            <w:r>
+              <w:rPr>
+                <w:rFonts w:ascii="Times New Roman" w:hAnsi="Times New Roman" w:cs="Times New Roman"/>
+                <w:sz w:val="24"/>
+                <w:szCs w:val="24"/>
+              </w:rPr>
+              <w:tab/>
+              <w:t xml:space="preserve">                     {{</w:t>
+            </w:r>
+            <w:proofErr w:type="spellStart"/>
+            <w:r>
+              <w:rPr>
+                <w:rFonts w:ascii="Times New Roman" w:hAnsi="Times New Roman" w:cs="Times New Roman"/>
+                <w:sz w:val="24"/>
+                <w:szCs w:val="24"/>
+              </w:rPr>
+              <w:t>cns_alrt</w:t>
+            </w:r>
+            <w:proofErr w:type="spellEnd"/>
+            <w:r>
+              <w:rPr>
+                <w:rFonts w:ascii="Times New Roman" w:hAnsi="Times New Roman" w:cs="Times New Roman"/>
+                <w:sz w:val="24"/>
+                <w:szCs w:val="24"/>
+              </w:rPr>
+              <w:t>}}</w:t>
+            </w:r>
+            <w:r>
+              <w:rPr>
+                <w:rFonts w:ascii="Times New Roman" w:hAnsi="Times New Roman" w:cs="Times New Roman"/>
+                <w:sz w:val="24"/>
+                <w:szCs w:val="24"/>
+              </w:rPr>
+              <w:t xml:space="preserve"> </w:t>
+            </w:r>
+            <w:r>
+              <w:rPr>
+                <w:rFonts w:ascii="Times New Roman" w:hAnsi="Times New Roman" w:cs="Times New Roman"/>
+                <w:sz w:val="24"/>
+                <w:szCs w:val="24"/>
+              </w:rPr>
+              <w:tab/>
+            </w:r>
+            <w:r>
+              <w:rPr>
+                <w:rFonts w:ascii="Times New Roman" w:hAnsi="Times New Roman" w:cs="Times New Roman"/>
+                <w:sz w:val="24"/>
+                <w:szCs w:val="24"/>
+              </w:rPr>
+              <w:tab/>
               <w:t xml:space="preserve">            </w:t>
             </w:r>
-            <w:r>
-              <w:rPr>
-                <w:rFonts w:ascii="Times New Roman" w:hAnsi="Times New Roman" w:cs="Times New Roman"/>
-                <w:sz w:val="24"/>
-                <w:szCs w:val="24"/>
-              </w:rPr>
-              <w:t xml:space="preserve">Oriented </w:t>
-            </w:r>
-            <w:r>
-              <w:rPr>
-                <w:rFonts w:ascii="Times New Roman" w:hAnsi="Times New Roman" w:cs="Times New Roman"/>
-                <w:sz w:val="24"/>
-                <w:szCs w:val="24"/>
-              </w:rPr>
-              <w:tab/>
-              <w:t>{{</w:t>
+          </w:p>
+          <w:p>
+            <w:pPr>
+              <w:spacing w:line="360" w:lineRule="auto"/>
+              <w:rPr>
+                <w:rFonts w:ascii="Times New Roman" w:hAnsi="Times New Roman" w:cs="Times New Roman"/>
+                <w:sz w:val="24"/>
+                <w:szCs w:val="24"/>
+              </w:rPr>
+            </w:pPr>
+            <w:r>
+              <w:rPr>
+                <w:rFonts w:ascii="Times New Roman" w:hAnsi="Times New Roman" w:cs="Times New Roman"/>
+                <w:sz w:val="24"/>
+                <w:szCs w:val="24"/>
+              </w:rPr>
+              <w:t xml:space="preserve">Speech </w:t>
+            </w:r>
+            <w:r>
+              <w:rPr>
+                <w:rFonts w:ascii="Times New Roman" w:hAnsi="Times New Roman" w:cs="Times New Roman"/>
+                <w:sz w:val="24"/>
+                <w:szCs w:val="24"/>
+              </w:rPr>
+              <w:tab/>
+              <w:t xml:space="preserve">                                 {{</w:t>
             </w:r>
             <w:proofErr w:type="spellStart"/>
             <w:r>
@@ -1999,7 +2221,7 @@
                 <w:sz w:val="24"/>
                 <w:szCs w:val="24"/>
               </w:rPr>
-              <w:t>cns_ori</w:t>
+              <w:t>cns_spch</w:t>
             </w:r>
             <w:proofErr w:type="spellEnd"/>
             <w:r>
@@ -2010,266 +2232,14 @@
               </w:rPr>
               <w:t>}}</w:t>
             </w:r>
-          </w:p>
-          <w:p>
-            <w:pPr>
-              <w:spacing w:line="360" w:lineRule="auto"/>
-              <w:rPr>
-                <w:rFonts w:ascii="Times New Roman" w:hAnsi="Times New Roman" w:cs="Times New Roman"/>
-                <w:sz w:val="24"/>
-                <w:szCs w:val="24"/>
-              </w:rPr>
-            </w:pPr>
-            <w:r>
-              <w:rPr>
-                <w:rFonts w:ascii="Times New Roman" w:hAnsi="Times New Roman" w:cs="Times New Roman"/>
-                <w:sz w:val="24"/>
-                <w:szCs w:val="24"/>
-              </w:rPr>
-              <w:t xml:space="preserve">Playful </w:t>
-            </w:r>
-            <w:r>
-              <w:rPr>
-                <w:rFonts w:ascii="Times New Roman" w:hAnsi="Times New Roman" w:cs="Times New Roman"/>
-                <w:sz w:val="24"/>
-                <w:szCs w:val="24"/>
-              </w:rPr>
-              <w:tab/>
-            </w:r>
-            <w:r>
-              <w:rPr>
-                <w:rFonts w:ascii="Times New Roman" w:hAnsi="Times New Roman" w:cs="Times New Roman"/>
-                <w:sz w:val="24"/>
-                <w:szCs w:val="24"/>
-              </w:rPr>
-              <w:tab/>
-              <w:t xml:space="preserve">                     {{</w:t>
-            </w:r>
-            <w:proofErr w:type="spellStart"/>
-            <w:r>
-              <w:rPr>
-                <w:rFonts w:ascii="Times New Roman" w:hAnsi="Times New Roman" w:cs="Times New Roman"/>
-                <w:sz w:val="24"/>
-                <w:szCs w:val="24"/>
-              </w:rPr>
-              <w:t>cns_pl</w:t>
-            </w:r>
-            <w:proofErr w:type="spellEnd"/>
-            <w:r>
-              <w:rPr>
-                <w:rFonts w:ascii="Times New Roman" w:hAnsi="Times New Roman" w:cs="Times New Roman"/>
-                <w:sz w:val="24"/>
-                <w:szCs w:val="24"/>
-              </w:rPr>
-              <w:t>}}</w:t>
-            </w:r>
-            <w:r>
-              <w:rPr>
-                <w:rFonts w:ascii="Times New Roman" w:hAnsi="Times New Roman" w:cs="Times New Roman"/>
-                <w:sz w:val="24"/>
-                <w:szCs w:val="24"/>
-              </w:rPr>
-              <w:t xml:space="preserve"> </w:t>
-            </w:r>
-            <w:r>
-              <w:rPr>
-                <w:rFonts w:ascii="Times New Roman" w:hAnsi="Times New Roman" w:cs="Times New Roman"/>
-                <w:sz w:val="24"/>
-                <w:szCs w:val="24"/>
-              </w:rPr>
-              <w:tab/>
-            </w:r>
-            <w:r>
-              <w:rPr>
-                <w:rFonts w:ascii="Times New Roman" w:hAnsi="Times New Roman" w:cs="Times New Roman"/>
-                <w:sz w:val="24"/>
-                <w:szCs w:val="24"/>
-              </w:rPr>
-              <w:tab/>
-              <w:t xml:space="preserve">            </w:t>
-            </w:r>
-            <w:r>
-              <w:rPr>
-                <w:rFonts w:ascii="Times New Roman" w:hAnsi="Times New Roman" w:cs="Times New Roman"/>
-                <w:sz w:val="24"/>
-                <w:szCs w:val="24"/>
-              </w:rPr>
-              <w:t xml:space="preserve">Active </w:t>
-            </w:r>
-            <w:r>
-              <w:rPr>
-                <w:rFonts w:ascii="Times New Roman" w:hAnsi="Times New Roman" w:cs="Times New Roman"/>
-                <w:sz w:val="24"/>
-                <w:szCs w:val="24"/>
-              </w:rPr>
-              <w:tab/>
-            </w:r>
-            <w:r>
-              <w:rPr>
-                <w:rFonts w:ascii="Times New Roman" w:hAnsi="Times New Roman" w:cs="Times New Roman"/>
-                <w:sz w:val="24"/>
-                <w:szCs w:val="24"/>
-              </w:rPr>
-              <w:tab/>
-              <w:t>{{</w:t>
-            </w:r>
-            <w:proofErr w:type="spellStart"/>
-            <w:r>
-              <w:rPr>
-                <w:rFonts w:ascii="Times New Roman" w:hAnsi="Times New Roman" w:cs="Times New Roman"/>
-                <w:sz w:val="24"/>
-                <w:szCs w:val="24"/>
-              </w:rPr>
-              <w:t>cns_act</w:t>
-            </w:r>
-            <w:proofErr w:type="spellEnd"/>
-            <w:r>
-              <w:rPr>
-                <w:rFonts w:ascii="Times New Roman" w:hAnsi="Times New Roman" w:cs="Times New Roman"/>
-                <w:sz w:val="24"/>
-                <w:szCs w:val="24"/>
-              </w:rPr>
-              <w:t>}}</w:t>
-            </w:r>
-          </w:p>
-          <w:p>
-            <w:pPr>
-              <w:spacing w:line="360" w:lineRule="auto"/>
-              <w:rPr>
-                <w:rFonts w:ascii="Times New Roman" w:hAnsi="Times New Roman" w:cs="Times New Roman"/>
-                <w:sz w:val="24"/>
-                <w:szCs w:val="24"/>
-              </w:rPr>
-            </w:pPr>
-            <w:r>
-              <w:rPr>
-                <w:rFonts w:ascii="Times New Roman" w:hAnsi="Times New Roman" w:cs="Times New Roman"/>
-                <w:sz w:val="24"/>
-                <w:szCs w:val="24"/>
-              </w:rPr>
-              <w:t xml:space="preserve">Alert </w:t>
-            </w:r>
-            <w:r>
-              <w:rPr>
-                <w:rFonts w:ascii="Times New Roman" w:hAnsi="Times New Roman" w:cs="Times New Roman"/>
-                <w:sz w:val="24"/>
-                <w:szCs w:val="24"/>
-              </w:rPr>
-              <w:tab/>
-            </w:r>
-            <w:r>
-              <w:rPr>
-                <w:rFonts w:ascii="Times New Roman" w:hAnsi="Times New Roman" w:cs="Times New Roman"/>
-                <w:sz w:val="24"/>
-                <w:szCs w:val="24"/>
-              </w:rPr>
-              <w:tab/>
-            </w:r>
-            <w:r>
-              <w:rPr>
-                <w:rFonts w:ascii="Times New Roman" w:hAnsi="Times New Roman" w:cs="Times New Roman"/>
-                <w:sz w:val="24"/>
-                <w:szCs w:val="24"/>
-              </w:rPr>
-              <w:tab/>
-              <w:t xml:space="preserve">                     {{</w:t>
-            </w:r>
-            <w:proofErr w:type="spellStart"/>
-            <w:r>
-              <w:rPr>
-                <w:rFonts w:ascii="Times New Roman" w:hAnsi="Times New Roman" w:cs="Times New Roman"/>
-                <w:sz w:val="24"/>
-                <w:szCs w:val="24"/>
-              </w:rPr>
-              <w:t>cns_alrt</w:t>
-            </w:r>
-            <w:proofErr w:type="spellEnd"/>
-            <w:r>
-              <w:rPr>
-                <w:rFonts w:ascii="Times New Roman" w:hAnsi="Times New Roman" w:cs="Times New Roman"/>
-                <w:sz w:val="24"/>
-                <w:szCs w:val="24"/>
-              </w:rPr>
-              <w:t>}}</w:t>
-            </w:r>
-            <w:r>
-              <w:rPr>
-                <w:rFonts w:ascii="Times New Roman" w:hAnsi="Times New Roman" w:cs="Times New Roman"/>
-                <w:sz w:val="24"/>
-                <w:szCs w:val="24"/>
-              </w:rPr>
-              <w:t xml:space="preserve"> </w:t>
-            </w:r>
-            <w:r>
-              <w:rPr>
-                <w:rFonts w:ascii="Times New Roman" w:hAnsi="Times New Roman" w:cs="Times New Roman"/>
-                <w:sz w:val="24"/>
-                <w:szCs w:val="24"/>
-              </w:rPr>
-              <w:tab/>
-            </w:r>
-            <w:r>
-              <w:rPr>
-                <w:rFonts w:ascii="Times New Roman" w:hAnsi="Times New Roman" w:cs="Times New Roman"/>
-                <w:sz w:val="24"/>
-                <w:szCs w:val="24"/>
-              </w:rPr>
-              <w:tab/>
-              <w:t xml:space="preserve">            </w:t>
-            </w:r>
-          </w:p>
-          <w:p>
-            <w:pPr>
-              <w:spacing w:line="360" w:lineRule="auto"/>
-              <w:rPr>
-                <w:rFonts w:ascii="Times New Roman" w:hAnsi="Times New Roman" w:cs="Times New Roman"/>
-                <w:sz w:val="24"/>
-                <w:szCs w:val="24"/>
-              </w:rPr>
-            </w:pPr>
-            <w:r>
-              <w:rPr>
-                <w:rFonts w:ascii="Times New Roman" w:hAnsi="Times New Roman" w:cs="Times New Roman"/>
-                <w:sz w:val="24"/>
-                <w:szCs w:val="24"/>
-              </w:rPr>
-              <w:t xml:space="preserve">Speech </w:t>
-            </w:r>
-            <w:r>
-              <w:rPr>
-                <w:rFonts w:ascii="Times New Roman" w:hAnsi="Times New Roman" w:cs="Times New Roman"/>
-                <w:sz w:val="24"/>
-                <w:szCs w:val="24"/>
-              </w:rPr>
-              <w:tab/>
-              <w:t xml:space="preserve">                                 {{</w:t>
-            </w:r>
-            <w:proofErr w:type="spellStart"/>
-            <w:r>
-              <w:rPr>
-                <w:rFonts w:ascii="Times New Roman" w:hAnsi="Times New Roman" w:cs="Times New Roman"/>
-                <w:sz w:val="24"/>
-                <w:szCs w:val="24"/>
-              </w:rPr>
-              <w:t>cns_spch</w:t>
-            </w:r>
-            <w:proofErr w:type="spellEnd"/>
-            <w:r>
-              <w:rPr>
-                <w:rFonts w:ascii="Times New Roman" w:hAnsi="Times New Roman" w:cs="Times New Roman"/>
-                <w:sz w:val="24"/>
-                <w:szCs w:val="24"/>
-              </w:rPr>
-              <w:t>}}</w:t>
-            </w:r>
-            <w:r>
-              <w:rPr>
-                <w:rFonts w:ascii="Times New Roman" w:hAnsi="Times New Roman" w:cs="Times New Roman"/>
-                <w:sz w:val="24"/>
-                <w:szCs w:val="24"/>
-              </w:rPr>
-              <w:tab/>
-              <w:t xml:space="preserve">             {{</w:t>
+            <w:r>
+              <w:rPr>
+                <w:rFonts w:ascii="Times New Roman" w:hAnsi="Times New Roman" w:cs="Times New Roman"/>
+                <w:sz w:val="24"/>
+                <w:szCs w:val="24"/>
+              </w:rPr>
+              <w:tab/>
+              <w:t xml:space="preserve">           {{</w:t>
             </w:r>
             <w:proofErr w:type="spellStart"/>
             <w:r>
@@ -5923,7 +5893,7 @@
                 <w:sz w:val="20"/>
                 <w:szCs w:val="20"/>
               </w:rPr>
-              <w:t>{{remaining_</w:t>
+              <w:t xml:space="preserve"> </w:t>
             </w:r>
             <w:r>
               <w:rPr>
@@ -5931,7 +5901,7 @@
                 <w:sz w:val="20"/>
                 <w:szCs w:val="20"/>
               </w:rPr>
-              <w:t>prim</w:t>
+              <w:t>{{remaining_</w:t>
             </w:r>
             <w:r>
               <w:rPr>
@@ -5939,7 +5909,7 @@
                 <w:sz w:val="20"/>
                 <w:szCs w:val="20"/>
               </w:rPr>
-              <w:t>_group4}}</w:t>
+              <w:t>prim</w:t>
             </w:r>
             <w:r>
               <w:rPr>
@@ -5947,7 +5917,7 @@
                 <w:sz w:val="20"/>
                 <w:szCs w:val="20"/>
               </w:rPr>
-              <w:t xml:space="preserve"> </w:t>
+              <w:t>_group4}}</w:t>
             </w:r>
             <w:r>
               <w:rPr>
@@ -5955,7 +5925,15 @@
                 <w:sz w:val="20"/>
                 <w:szCs w:val="20"/>
               </w:rPr>
-              <w:t xml:space="preserve">  </w:t>
+              <w:t xml:space="preserve"> </w:t>
+            </w:r>
+            <w:r>
+              <w:rPr>
+                <w:rFonts w:ascii="Times New Roman" w:hAnsi="Times New Roman" w:cs="Times New Roman"/>
+                <w:sz w:val="20"/>
+                <w:szCs w:val="20"/>
+              </w:rPr>
+              <w:t xml:space="preserve"> </w:t>
             </w:r>
             <w:r>
               <w:rPr>
@@ -6787,8 +6765,8 @@
                         <w:r>
                           <w:rPr>
                             <w:rFonts w:ascii="Times New Roman" w:hAnsi="Times New Roman" w:cs="Times New Roman"/>
-                            <w:sz w:val="32"/>
-                            <w:szCs w:val="32"/>
+                            <w:sz w:val="28"/>
+                            <w:szCs w:val="28"/>
                           </w:rPr>
                           <w:t>{{</w:t>
                         </w:r>
@@ -6796,8 +6774,8 @@
                         <w:r>
                           <w:rPr>
                             <w:rFonts w:ascii="Times New Roman" w:hAnsi="Times New Roman" w:cs="Times New Roman"/>
-                            <w:sz w:val="32"/>
-                            <w:szCs w:val="32"/>
+                            <w:sz w:val="28"/>
+                            <w:szCs w:val="28"/>
                             <w:lang w:val="en-IN"/>
                           </w:rPr>
                           <w:t>dental_rmk</w:t>
@@ -6806,8 +6784,8 @@
                         <w:r>
                           <w:rPr>
                             <w:rFonts w:ascii="Times New Roman" w:hAnsi="Times New Roman" w:cs="Times New Roman"/>
-                            <w:sz w:val="32"/>
-                            <w:szCs w:val="32"/>
+                            <w:sz w:val="28"/>
+                            <w:szCs w:val="28"/>
                           </w:rPr>
                           <w:t>}}</w:t>
                         </w:r>
@@ -7116,12 +7094,24 @@
                             <w:sz w:val="28"/>
                             <w:szCs w:val="28"/>
                           </w:rPr>
+                          <w:t xml:space="preserve">  </w:t>
+                        </w:r>
+                        <w:r>
+                          <w:rPr>
+                            <w:rFonts w:ascii="Times New Roman" w:hAnsi="Times New Roman" w:cs="Times New Roman"/>
+                            <w:b/>
+                            <w:bCs/>
+                            <w:sz w:val="28"/>
+                            <w:szCs w:val="28"/>
+                          </w:rPr>
                           <w:t>{{</w:t>
                         </w:r>
                         <w:proofErr w:type="spellStart"/>
                         <w:r>
                           <w:rPr>
                             <w:rFonts w:ascii="Times New Roman" w:hAnsi="Times New Roman" w:cs="Times New Roman"/>
+                            <w:b/>
+                            <w:bCs/>
                             <w:sz w:val="28"/>
                             <w:szCs w:val="28"/>
                           </w:rPr>
@@ -7131,6 +7121,8 @@
                         <w:r>
                           <w:rPr>
                             <w:rFonts w:ascii="Times New Roman" w:hAnsi="Times New Roman" w:cs="Times New Roman"/>
+                            <w:b/>
+                            <w:bCs/>
                             <w:sz w:val="28"/>
                             <w:szCs w:val="28"/>
                           </w:rPr>
@@ -8201,6 +8193,7 @@
   <w:style w:type="character" w:default="1" w:styleId="DefaultParagraphFont">
     <w:name w:val="Default Paragraph Font"/>
     <w:uiPriority w:val="1"/>
+    <w:semiHidden/>
     <w:unhideWhenUsed/>
   </w:style>
   <w:style w:type="table" w:default="1" w:styleId="TableNormal">

</xml_diff>

<commit_message>
phase 1 code completed
</commit_message>
<xml_diff>
--- a/backend/template.docx
+++ b/backend/template.docx
@@ -1263,7 +1263,23 @@
                 <w:szCs w:val="24"/>
               </w:rPr>
               <w:tab/>
-              <w:t xml:space="preserve"> {{</w:t>
+              <w:t xml:space="preserve"> </w:t>
+            </w:r>
+            <w:r>
+              <w:rPr>
+                <w:rFonts w:ascii="Times New Roman" w:hAnsi="Times New Roman" w:cs="Times New Roman"/>
+                <w:sz w:val="24"/>
+                <w:szCs w:val="24"/>
+              </w:rPr>
+              <w:t xml:space="preserve">      </w:t>
+            </w:r>
+            <w:r>
+              <w:rPr>
+                <w:rFonts w:ascii="Times New Roman" w:hAnsi="Times New Roman" w:cs="Times New Roman"/>
+                <w:sz w:val="24"/>
+                <w:szCs w:val="24"/>
+              </w:rPr>
+              <w:t>{{</w:t>
             </w:r>
             <w:proofErr w:type="spellStart"/>
             <w:r>

</xml_diff>